<commit_message>
updated GUIDE variable names
</commit_message>
<xml_diff>
--- a/MatLab/SyncStationUpdates.docx
+++ b/MatLab/SyncStationUpdates.docx
@@ -120,10 +120,15 @@
         <w:t xml:space="preserve">Current </w:t>
       </w:r>
       <w:r>
-        <w:t>Worklog</w:t>
+        <w:t>Worklog:</w:t>
       </w:r>
+    </w:p>
+    <w:p>
+      <w:pPr>
+        <w:jc w:val="both"/>
+      </w:pPr>
       <w:r>
-        <w:t>:</w:t>
+        <w:t xml:space="preserve">22/10: </w:t>
       </w:r>
     </w:p>
     <w:p>
@@ -136,11 +141,2384 @@
         <w:jc w:val="both"/>
       </w:pPr>
       <w:r>
-        <w:t xml:space="preserve">22/10: </w:t>
+        <w:t xml:space="preserve">I am going through the existing code to familiarise myself, update the formatting to structured functions as well as renaming all variables to </w:t>
       </w:r>
       <w:r>
-        <w:t>I am going through the existing code to familiarise myself, update the formatting to structured functions as well as renaming all variables to clear and obvious names.</w:t>
+        <w:t xml:space="preserve">more obvious </w:t>
       </w:r>
+      <w:r>
+        <w:t>names.</w:t>
+      </w:r>
+    </w:p>
+    <w:tbl>
+      <w:tblPr>
+        <w:tblStyle w:val="PlainTable4"/>
+        <w:tblW w:w="9776" w:type="dxa"/>
+        <w:tblLook w:val="04A0" w:firstRow="1" w:lastRow="0" w:firstColumn="1" w:lastColumn="0" w:noHBand="0" w:noVBand="1"/>
+      </w:tblPr>
+      <w:tblGrid>
+        <w:gridCol w:w="2495"/>
+        <w:gridCol w:w="1281"/>
+        <w:gridCol w:w="3732"/>
+        <w:gridCol w:w="2268"/>
+      </w:tblGrid>
+      <w:tr>
+        <w:trPr>
+          <w:cnfStyle w:val="100000000000" w:firstRow="1" w:lastRow="0" w:firstColumn="0" w:lastColumn="0" w:oddVBand="0" w:evenVBand="0" w:oddHBand="0" w:evenHBand="0" w:firstRowFirstColumn="0" w:firstRowLastColumn="0" w:lastRowFirstColumn="0" w:lastRowLastColumn="0"/>
+        </w:trPr>
+        <w:tc>
+          <w:tcPr>
+            <w:cnfStyle w:val="001000000000" w:firstRow="0" w:lastRow="0" w:firstColumn="1" w:lastColumn="0" w:oddVBand="0" w:evenVBand="0" w:oddHBand="0" w:evenHBand="0" w:firstRowFirstColumn="0" w:firstRowLastColumn="0" w:lastRowFirstColumn="0" w:lastRowLastColumn="0"/>
+            <w:tcW w:w="2495" w:type="dxa"/>
+          </w:tcPr>
+          <w:p>
+            <w:pPr>
+              <w:jc w:val="both"/>
+              <w:rPr>
+                <w:b w:val="0"/>
+                <w:bCs w:val="0"/>
+                <w:i/>
+                <w:iCs/>
+                <w:sz w:val="18"/>
+                <w:szCs w:val="18"/>
+              </w:rPr>
+            </w:pPr>
+            <w:r>
+              <w:rPr>
+                <w:b w:val="0"/>
+                <w:bCs w:val="0"/>
+                <w:i/>
+                <w:iCs/>
+                <w:sz w:val="18"/>
+                <w:szCs w:val="18"/>
+              </w:rPr>
+              <w:t>Name</w:t>
+            </w:r>
+          </w:p>
+        </w:tc>
+        <w:tc>
+          <w:tcPr>
+            <w:tcW w:w="1281" w:type="dxa"/>
+          </w:tcPr>
+          <w:p>
+            <w:pPr>
+              <w:jc w:val="both"/>
+              <w:cnfStyle w:val="100000000000" w:firstRow="1" w:lastRow="0" w:firstColumn="0" w:lastColumn="0" w:oddVBand="0" w:evenVBand="0" w:oddHBand="0" w:evenHBand="0" w:firstRowFirstColumn="0" w:firstRowLastColumn="0" w:lastRowFirstColumn="0" w:lastRowLastColumn="0"/>
+              <w:rPr>
+                <w:b w:val="0"/>
+                <w:bCs w:val="0"/>
+                <w:i/>
+                <w:iCs/>
+                <w:sz w:val="18"/>
+                <w:szCs w:val="18"/>
+              </w:rPr>
+            </w:pPr>
+            <w:r>
+              <w:rPr>
+                <w:b w:val="0"/>
+                <w:bCs w:val="0"/>
+                <w:i/>
+                <w:iCs/>
+                <w:sz w:val="18"/>
+                <w:szCs w:val="18"/>
+              </w:rPr>
+              <w:t>Type</w:t>
+            </w:r>
+          </w:p>
+        </w:tc>
+        <w:tc>
+          <w:tcPr>
+            <w:tcW w:w="3732" w:type="dxa"/>
+          </w:tcPr>
+          <w:p>
+            <w:pPr>
+              <w:jc w:val="both"/>
+              <w:cnfStyle w:val="100000000000" w:firstRow="1" w:lastRow="0" w:firstColumn="0" w:lastColumn="0" w:oddVBand="0" w:evenVBand="0" w:oddHBand="0" w:evenHBand="0" w:firstRowFirstColumn="0" w:firstRowLastColumn="0" w:lastRowFirstColumn="0" w:lastRowLastColumn="0"/>
+              <w:rPr>
+                <w:b w:val="0"/>
+                <w:bCs w:val="0"/>
+                <w:i/>
+                <w:iCs/>
+                <w:sz w:val="18"/>
+                <w:szCs w:val="18"/>
+              </w:rPr>
+            </w:pPr>
+            <w:r>
+              <w:rPr>
+                <w:b w:val="0"/>
+                <w:bCs w:val="0"/>
+                <w:i/>
+                <w:iCs/>
+                <w:sz w:val="18"/>
+                <w:szCs w:val="18"/>
+              </w:rPr>
+              <w:t>Functionality</w:t>
+            </w:r>
+          </w:p>
+        </w:tc>
+        <w:tc>
+          <w:tcPr>
+            <w:tcW w:w="2268" w:type="dxa"/>
+          </w:tcPr>
+          <w:p>
+            <w:pPr>
+              <w:jc w:val="both"/>
+              <w:cnfStyle w:val="100000000000" w:firstRow="1" w:lastRow="0" w:firstColumn="0" w:lastColumn="0" w:oddVBand="0" w:evenVBand="0" w:oddHBand="0" w:evenHBand="0" w:firstRowFirstColumn="0" w:firstRowLastColumn="0" w:lastRowFirstColumn="0" w:lastRowLastColumn="0"/>
+              <w:rPr>
+                <w:b w:val="0"/>
+                <w:bCs w:val="0"/>
+                <w:i/>
+                <w:iCs/>
+                <w:sz w:val="18"/>
+                <w:szCs w:val="18"/>
+              </w:rPr>
+            </w:pPr>
+            <w:r>
+              <w:rPr>
+                <w:b w:val="0"/>
+                <w:bCs w:val="0"/>
+                <w:i/>
+                <w:iCs/>
+                <w:sz w:val="18"/>
+                <w:szCs w:val="18"/>
+              </w:rPr>
+              <w:t>Original name</w:t>
+            </w:r>
+          </w:p>
+        </w:tc>
+      </w:tr>
+      <w:tr>
+        <w:trPr>
+          <w:cnfStyle w:val="000000100000" w:firstRow="0" w:lastRow="0" w:firstColumn="0" w:lastColumn="0" w:oddVBand="0" w:evenVBand="0" w:oddHBand="1" w:evenHBand="0" w:firstRowFirstColumn="0" w:firstRowLastColumn="0" w:lastRowFirstColumn="0" w:lastRowLastColumn="0"/>
+        </w:trPr>
+        <w:tc>
+          <w:tcPr>
+            <w:cnfStyle w:val="001000000000" w:firstRow="0" w:lastRow="0" w:firstColumn="1" w:lastColumn="0" w:oddVBand="0" w:evenVBand="0" w:oddHBand="0" w:evenHBand="0" w:firstRowFirstColumn="0" w:firstRowLastColumn="0" w:lastRowFirstColumn="0" w:lastRowLastColumn="0"/>
+            <w:tcW w:w="2495" w:type="dxa"/>
+          </w:tcPr>
+          <w:p>
+            <w:pPr>
+              <w:jc w:val="both"/>
+              <w:rPr>
+                <w:sz w:val="18"/>
+                <w:szCs w:val="18"/>
+              </w:rPr>
+            </w:pPr>
+            <w:r>
+              <w:rPr>
+                <w:sz w:val="18"/>
+                <w:szCs w:val="18"/>
+              </w:rPr>
+              <w:t>video_display</w:t>
+            </w:r>
+          </w:p>
+        </w:tc>
+        <w:tc>
+          <w:tcPr>
+            <w:tcW w:w="1281" w:type="dxa"/>
+          </w:tcPr>
+          <w:p>
+            <w:pPr>
+              <w:jc w:val="both"/>
+              <w:cnfStyle w:val="000000100000" w:firstRow="0" w:lastRow="0" w:firstColumn="0" w:lastColumn="0" w:oddVBand="0" w:evenVBand="0" w:oddHBand="1" w:evenHBand="0" w:firstRowFirstColumn="0" w:firstRowLastColumn="0" w:lastRowFirstColumn="0" w:lastRowLastColumn="0"/>
+              <w:rPr>
+                <w:sz w:val="18"/>
+                <w:szCs w:val="18"/>
+              </w:rPr>
+            </w:pPr>
+            <w:r>
+              <w:rPr>
+                <w:sz w:val="18"/>
+                <w:szCs w:val="18"/>
+              </w:rPr>
+              <w:t>Display</w:t>
+            </w:r>
+          </w:p>
+        </w:tc>
+        <w:tc>
+          <w:tcPr>
+            <w:tcW w:w="3732" w:type="dxa"/>
+          </w:tcPr>
+          <w:p>
+            <w:pPr>
+              <w:jc w:val="both"/>
+              <w:cnfStyle w:val="000000100000" w:firstRow="0" w:lastRow="0" w:firstColumn="0" w:lastColumn="0" w:oddVBand="0" w:evenVBand="0" w:oddHBand="1" w:evenHBand="0" w:firstRowFirstColumn="0" w:firstRowLastColumn="0" w:lastRowFirstColumn="0" w:lastRowLastColumn="0"/>
+              <w:rPr>
+                <w:sz w:val="18"/>
+                <w:szCs w:val="18"/>
+              </w:rPr>
+            </w:pPr>
+          </w:p>
+        </w:tc>
+        <w:tc>
+          <w:tcPr>
+            <w:tcW w:w="2268" w:type="dxa"/>
+          </w:tcPr>
+          <w:p>
+            <w:pPr>
+              <w:jc w:val="both"/>
+              <w:cnfStyle w:val="000000100000" w:firstRow="0" w:lastRow="0" w:firstColumn="0" w:lastColumn="0" w:oddVBand="0" w:evenVBand="0" w:oddHBand="1" w:evenHBand="0" w:firstRowFirstColumn="0" w:firstRowLastColumn="0" w:lastRowFirstColumn="0" w:lastRowLastColumn="0"/>
+              <w:rPr>
+                <w:sz w:val="18"/>
+                <w:szCs w:val="18"/>
+              </w:rPr>
+            </w:pPr>
+            <w:r>
+              <w:rPr>
+                <w:sz w:val="18"/>
+                <w:szCs w:val="18"/>
+              </w:rPr>
+              <w:t>axes1</w:t>
+            </w:r>
+          </w:p>
+        </w:tc>
+      </w:tr>
+      <w:tr>
+        <w:tc>
+          <w:tcPr>
+            <w:cnfStyle w:val="001000000000" w:firstRow="0" w:lastRow="0" w:firstColumn="1" w:lastColumn="0" w:oddVBand="0" w:evenVBand="0" w:oddHBand="0" w:evenHBand="0" w:firstRowFirstColumn="0" w:firstRowLastColumn="0" w:lastRowFirstColumn="0" w:lastRowLastColumn="0"/>
+            <w:tcW w:w="2495" w:type="dxa"/>
+          </w:tcPr>
+          <w:p>
+            <w:pPr>
+              <w:jc w:val="both"/>
+              <w:rPr>
+                <w:sz w:val="18"/>
+                <w:szCs w:val="18"/>
+              </w:rPr>
+            </w:pPr>
+            <w:r>
+              <w:rPr>
+                <w:sz w:val="18"/>
+                <w:szCs w:val="18"/>
+              </w:rPr>
+              <w:t>large_accelerometer_display</w:t>
+            </w:r>
+          </w:p>
+        </w:tc>
+        <w:tc>
+          <w:tcPr>
+            <w:tcW w:w="1281" w:type="dxa"/>
+          </w:tcPr>
+          <w:p>
+            <w:pPr>
+              <w:jc w:val="both"/>
+              <w:cnfStyle w:val="000000000000" w:firstRow="0" w:lastRow="0" w:firstColumn="0" w:lastColumn="0" w:oddVBand="0" w:evenVBand="0" w:oddHBand="0" w:evenHBand="0" w:firstRowFirstColumn="0" w:firstRowLastColumn="0" w:lastRowFirstColumn="0" w:lastRowLastColumn="0"/>
+              <w:rPr>
+                <w:sz w:val="18"/>
+                <w:szCs w:val="18"/>
+              </w:rPr>
+            </w:pPr>
+            <w:r>
+              <w:rPr>
+                <w:sz w:val="18"/>
+                <w:szCs w:val="18"/>
+              </w:rPr>
+              <w:t>Display</w:t>
+            </w:r>
+          </w:p>
+        </w:tc>
+        <w:tc>
+          <w:tcPr>
+            <w:tcW w:w="3732" w:type="dxa"/>
+          </w:tcPr>
+          <w:p>
+            <w:pPr>
+              <w:jc w:val="both"/>
+              <w:cnfStyle w:val="000000000000" w:firstRow="0" w:lastRow="0" w:firstColumn="0" w:lastColumn="0" w:oddVBand="0" w:evenVBand="0" w:oddHBand="0" w:evenHBand="0" w:firstRowFirstColumn="0" w:firstRowLastColumn="0" w:lastRowFirstColumn="0" w:lastRowLastColumn="0"/>
+              <w:rPr>
+                <w:sz w:val="18"/>
+                <w:szCs w:val="18"/>
+              </w:rPr>
+            </w:pPr>
+          </w:p>
+        </w:tc>
+        <w:tc>
+          <w:tcPr>
+            <w:tcW w:w="2268" w:type="dxa"/>
+          </w:tcPr>
+          <w:p>
+            <w:pPr>
+              <w:jc w:val="both"/>
+              <w:cnfStyle w:val="000000000000" w:firstRow="0" w:lastRow="0" w:firstColumn="0" w:lastColumn="0" w:oddVBand="0" w:evenVBand="0" w:oddHBand="0" w:evenHBand="0" w:firstRowFirstColumn="0" w:firstRowLastColumn="0" w:lastRowFirstColumn="0" w:lastRowLastColumn="0"/>
+              <w:rPr>
+                <w:sz w:val="18"/>
+                <w:szCs w:val="18"/>
+              </w:rPr>
+            </w:pPr>
+            <w:r>
+              <w:rPr>
+                <w:sz w:val="18"/>
+                <w:szCs w:val="18"/>
+              </w:rPr>
+              <w:t>axes2</w:t>
+            </w:r>
+          </w:p>
+        </w:tc>
+      </w:tr>
+      <w:tr>
+        <w:trPr>
+          <w:cnfStyle w:val="000000100000" w:firstRow="0" w:lastRow="0" w:firstColumn="0" w:lastColumn="0" w:oddVBand="0" w:evenVBand="0" w:oddHBand="1" w:evenHBand="0" w:firstRowFirstColumn="0" w:firstRowLastColumn="0" w:lastRowFirstColumn="0" w:lastRowLastColumn="0"/>
+        </w:trPr>
+        <w:tc>
+          <w:tcPr>
+            <w:cnfStyle w:val="001000000000" w:firstRow="0" w:lastRow="0" w:firstColumn="1" w:lastColumn="0" w:oddVBand="0" w:evenVBand="0" w:oddHBand="0" w:evenHBand="0" w:firstRowFirstColumn="0" w:firstRowLastColumn="0" w:lastRowFirstColumn="0" w:lastRowLastColumn="0"/>
+            <w:tcW w:w="2495" w:type="dxa"/>
+          </w:tcPr>
+          <w:p>
+            <w:pPr>
+              <w:jc w:val="both"/>
+              <w:rPr>
+                <w:sz w:val="18"/>
+                <w:szCs w:val="18"/>
+              </w:rPr>
+            </w:pPr>
+            <w:r>
+              <w:rPr>
+                <w:sz w:val="18"/>
+                <w:szCs w:val="18"/>
+              </w:rPr>
+              <w:t>small_accelerometer_display</w:t>
+            </w:r>
+          </w:p>
+        </w:tc>
+        <w:tc>
+          <w:tcPr>
+            <w:tcW w:w="1281" w:type="dxa"/>
+          </w:tcPr>
+          <w:p>
+            <w:pPr>
+              <w:jc w:val="both"/>
+              <w:cnfStyle w:val="000000100000" w:firstRow="0" w:lastRow="0" w:firstColumn="0" w:lastColumn="0" w:oddVBand="0" w:evenVBand="0" w:oddHBand="1" w:evenHBand="0" w:firstRowFirstColumn="0" w:firstRowLastColumn="0" w:lastRowFirstColumn="0" w:lastRowLastColumn="0"/>
+              <w:rPr>
+                <w:sz w:val="18"/>
+                <w:szCs w:val="18"/>
+              </w:rPr>
+            </w:pPr>
+            <w:r>
+              <w:rPr>
+                <w:sz w:val="18"/>
+                <w:szCs w:val="18"/>
+              </w:rPr>
+              <w:t>Display</w:t>
+            </w:r>
+          </w:p>
+        </w:tc>
+        <w:tc>
+          <w:tcPr>
+            <w:tcW w:w="3732" w:type="dxa"/>
+          </w:tcPr>
+          <w:p>
+            <w:pPr>
+              <w:jc w:val="both"/>
+              <w:cnfStyle w:val="000000100000" w:firstRow="0" w:lastRow="0" w:firstColumn="0" w:lastColumn="0" w:oddVBand="0" w:evenVBand="0" w:oddHBand="1" w:evenHBand="0" w:firstRowFirstColumn="0" w:firstRowLastColumn="0" w:lastRowFirstColumn="0" w:lastRowLastColumn="0"/>
+              <w:rPr>
+                <w:sz w:val="18"/>
+                <w:szCs w:val="18"/>
+              </w:rPr>
+            </w:pPr>
+          </w:p>
+        </w:tc>
+        <w:tc>
+          <w:tcPr>
+            <w:tcW w:w="2268" w:type="dxa"/>
+          </w:tcPr>
+          <w:p>
+            <w:pPr>
+              <w:jc w:val="both"/>
+              <w:cnfStyle w:val="000000100000" w:firstRow="0" w:lastRow="0" w:firstColumn="0" w:lastColumn="0" w:oddVBand="0" w:evenVBand="0" w:oddHBand="1" w:evenHBand="0" w:firstRowFirstColumn="0" w:firstRowLastColumn="0" w:lastRowFirstColumn="0" w:lastRowLastColumn="0"/>
+              <w:rPr>
+                <w:sz w:val="18"/>
+                <w:szCs w:val="18"/>
+              </w:rPr>
+            </w:pPr>
+            <w:r>
+              <w:rPr>
+                <w:sz w:val="18"/>
+                <w:szCs w:val="18"/>
+              </w:rPr>
+              <w:t>axes3</w:t>
+            </w:r>
+          </w:p>
+        </w:tc>
+      </w:tr>
+      <w:tr>
+        <w:tc>
+          <w:tcPr>
+            <w:cnfStyle w:val="001000000000" w:firstRow="0" w:lastRow="0" w:firstColumn="1" w:lastColumn="0" w:oddVBand="0" w:evenVBand="0" w:oddHBand="0" w:evenHBand="0" w:firstRowFirstColumn="0" w:firstRowLastColumn="0" w:lastRowFirstColumn="0" w:lastRowLastColumn="0"/>
+            <w:tcW w:w="2495" w:type="dxa"/>
+          </w:tcPr>
+          <w:p>
+            <w:pPr>
+              <w:rPr>
+                <w:sz w:val="18"/>
+                <w:szCs w:val="18"/>
+              </w:rPr>
+            </w:pPr>
+            <w:r>
+              <w:rPr>
+                <w:sz w:val="18"/>
+                <w:szCs w:val="18"/>
+              </w:rPr>
+              <w:t>load_accel_button</w:t>
+            </w:r>
+          </w:p>
+        </w:tc>
+        <w:tc>
+          <w:tcPr>
+            <w:tcW w:w="1281" w:type="dxa"/>
+          </w:tcPr>
+          <w:p>
+            <w:pPr>
+              <w:cnfStyle w:val="000000000000" w:firstRow="0" w:lastRow="0" w:firstColumn="0" w:lastColumn="0" w:oddVBand="0" w:evenVBand="0" w:oddHBand="0" w:evenHBand="0" w:firstRowFirstColumn="0" w:firstRowLastColumn="0" w:lastRowFirstColumn="0" w:lastRowLastColumn="0"/>
+              <w:rPr>
+                <w:sz w:val="18"/>
+                <w:szCs w:val="18"/>
+              </w:rPr>
+            </w:pPr>
+            <w:r>
+              <w:rPr>
+                <w:sz w:val="18"/>
+                <w:szCs w:val="18"/>
+              </w:rPr>
+              <w:t>Button</w:t>
+            </w:r>
+          </w:p>
+        </w:tc>
+        <w:tc>
+          <w:tcPr>
+            <w:tcW w:w="3732" w:type="dxa"/>
+          </w:tcPr>
+          <w:p>
+            <w:pPr>
+              <w:cnfStyle w:val="000000000000" w:firstRow="0" w:lastRow="0" w:firstColumn="0" w:lastColumn="0" w:oddVBand="0" w:evenVBand="0" w:oddHBand="0" w:evenHBand="0" w:firstRowFirstColumn="0" w:firstRowLastColumn="0" w:lastRowFirstColumn="0" w:lastRowLastColumn="0"/>
+              <w:rPr>
+                <w:sz w:val="18"/>
+                <w:szCs w:val="18"/>
+              </w:rPr>
+            </w:pPr>
+            <w:r>
+              <w:rPr>
+                <w:sz w:val="18"/>
+                <w:szCs w:val="18"/>
+              </w:rPr>
+              <w:t>Browse for accel file</w:t>
+            </w:r>
+          </w:p>
+        </w:tc>
+        <w:tc>
+          <w:tcPr>
+            <w:tcW w:w="2268" w:type="dxa"/>
+          </w:tcPr>
+          <w:p>
+            <w:pPr>
+              <w:cnfStyle w:val="000000000000" w:firstRow="0" w:lastRow="0" w:firstColumn="0" w:lastColumn="0" w:oddVBand="0" w:evenVBand="0" w:oddHBand="0" w:evenHBand="0" w:firstRowFirstColumn="0" w:firstRowLastColumn="0" w:lastRowFirstColumn="0" w:lastRowLastColumn="0"/>
+              <w:rPr>
+                <w:sz w:val="18"/>
+                <w:szCs w:val="18"/>
+              </w:rPr>
+            </w:pPr>
+            <w:r>
+              <w:rPr>
+                <w:sz w:val="18"/>
+                <w:szCs w:val="18"/>
+              </w:rPr>
+              <w:t>pushbutton2_accel</w:t>
+            </w:r>
+          </w:p>
+        </w:tc>
+      </w:tr>
+      <w:tr>
+        <w:trPr>
+          <w:cnfStyle w:val="000000100000" w:firstRow="0" w:lastRow="0" w:firstColumn="0" w:lastColumn="0" w:oddVBand="0" w:evenVBand="0" w:oddHBand="1" w:evenHBand="0" w:firstRowFirstColumn="0" w:firstRowLastColumn="0" w:lastRowFirstColumn="0" w:lastRowLastColumn="0"/>
+        </w:trPr>
+        <w:tc>
+          <w:tcPr>
+            <w:cnfStyle w:val="001000000000" w:firstRow="0" w:lastRow="0" w:firstColumn="1" w:lastColumn="0" w:oddVBand="0" w:evenVBand="0" w:oddHBand="0" w:evenHBand="0" w:firstRowFirstColumn="0" w:firstRowLastColumn="0" w:lastRowFirstColumn="0" w:lastRowLastColumn="0"/>
+            <w:tcW w:w="2495" w:type="dxa"/>
+          </w:tcPr>
+          <w:p>
+            <w:pPr>
+              <w:rPr>
+                <w:sz w:val="18"/>
+                <w:szCs w:val="18"/>
+              </w:rPr>
+            </w:pPr>
+            <w:r>
+              <w:rPr>
+                <w:sz w:val="18"/>
+                <w:szCs w:val="18"/>
+              </w:rPr>
+              <w:t>load_video_button</w:t>
+            </w:r>
+          </w:p>
+        </w:tc>
+        <w:tc>
+          <w:tcPr>
+            <w:tcW w:w="1281" w:type="dxa"/>
+          </w:tcPr>
+          <w:p>
+            <w:pPr>
+              <w:cnfStyle w:val="000000100000" w:firstRow="0" w:lastRow="0" w:firstColumn="0" w:lastColumn="0" w:oddVBand="0" w:evenVBand="0" w:oddHBand="1" w:evenHBand="0" w:firstRowFirstColumn="0" w:firstRowLastColumn="0" w:lastRowFirstColumn="0" w:lastRowLastColumn="0"/>
+              <w:rPr>
+                <w:sz w:val="18"/>
+                <w:szCs w:val="18"/>
+              </w:rPr>
+            </w:pPr>
+            <w:r>
+              <w:rPr>
+                <w:sz w:val="18"/>
+                <w:szCs w:val="18"/>
+              </w:rPr>
+              <w:t>Button</w:t>
+            </w:r>
+          </w:p>
+        </w:tc>
+        <w:tc>
+          <w:tcPr>
+            <w:tcW w:w="3732" w:type="dxa"/>
+          </w:tcPr>
+          <w:p>
+            <w:pPr>
+              <w:cnfStyle w:val="000000100000" w:firstRow="0" w:lastRow="0" w:firstColumn="0" w:lastColumn="0" w:oddVBand="0" w:evenVBand="0" w:oddHBand="1" w:evenHBand="0" w:firstRowFirstColumn="0" w:firstRowLastColumn="0" w:lastRowFirstColumn="0" w:lastRowLastColumn="0"/>
+              <w:rPr>
+                <w:sz w:val="18"/>
+                <w:szCs w:val="18"/>
+              </w:rPr>
+            </w:pPr>
+            <w:r>
+              <w:rPr>
+                <w:sz w:val="18"/>
+                <w:szCs w:val="18"/>
+              </w:rPr>
+              <w:t>Browse for video file</w:t>
+            </w:r>
+          </w:p>
+        </w:tc>
+        <w:tc>
+          <w:tcPr>
+            <w:tcW w:w="2268" w:type="dxa"/>
+          </w:tcPr>
+          <w:p>
+            <w:pPr>
+              <w:cnfStyle w:val="000000100000" w:firstRow="0" w:lastRow="0" w:firstColumn="0" w:lastColumn="0" w:oddVBand="0" w:evenVBand="0" w:oddHBand="1" w:evenHBand="0" w:firstRowFirstColumn="0" w:firstRowLastColumn="0" w:lastRowFirstColumn="0" w:lastRowLastColumn="0"/>
+              <w:rPr>
+                <w:sz w:val="18"/>
+                <w:szCs w:val="18"/>
+              </w:rPr>
+            </w:pPr>
+            <w:r>
+              <w:rPr>
+                <w:sz w:val="18"/>
+                <w:szCs w:val="18"/>
+              </w:rPr>
+              <w:t>pushbutton1_video</w:t>
+            </w:r>
+          </w:p>
+        </w:tc>
+      </w:tr>
+      <w:tr>
+        <w:tc>
+          <w:tcPr>
+            <w:cnfStyle w:val="001000000000" w:firstRow="0" w:lastRow="0" w:firstColumn="1" w:lastColumn="0" w:oddVBand="0" w:evenVBand="0" w:oddHBand="0" w:evenHBand="0" w:firstRowFirstColumn="0" w:firstRowLastColumn="0" w:lastRowFirstColumn="0" w:lastRowLastColumn="0"/>
+            <w:tcW w:w="2495" w:type="dxa"/>
+          </w:tcPr>
+          <w:p>
+            <w:pPr>
+              <w:rPr>
+                <w:sz w:val="18"/>
+                <w:szCs w:val="18"/>
+              </w:rPr>
+            </w:pPr>
+            <w:r>
+              <w:rPr>
+                <w:sz w:val="18"/>
+                <w:szCs w:val="18"/>
+              </w:rPr>
+              <w:t>video_name_text</w:t>
+            </w:r>
+          </w:p>
+        </w:tc>
+        <w:tc>
+          <w:tcPr>
+            <w:tcW w:w="1281" w:type="dxa"/>
+          </w:tcPr>
+          <w:p>
+            <w:pPr>
+              <w:cnfStyle w:val="000000000000" w:firstRow="0" w:lastRow="0" w:firstColumn="0" w:lastColumn="0" w:oddVBand="0" w:evenVBand="0" w:oddHBand="0" w:evenHBand="0" w:firstRowFirstColumn="0" w:firstRowLastColumn="0" w:lastRowFirstColumn="0" w:lastRowLastColumn="0"/>
+              <w:rPr>
+                <w:sz w:val="18"/>
+                <w:szCs w:val="18"/>
+              </w:rPr>
+            </w:pPr>
+            <w:r>
+              <w:rPr>
+                <w:sz w:val="18"/>
+                <w:szCs w:val="18"/>
+              </w:rPr>
+              <w:t>Text display</w:t>
+            </w:r>
+          </w:p>
+        </w:tc>
+        <w:tc>
+          <w:tcPr>
+            <w:tcW w:w="3732" w:type="dxa"/>
+          </w:tcPr>
+          <w:p>
+            <w:pPr>
+              <w:cnfStyle w:val="000000000000" w:firstRow="0" w:lastRow="0" w:firstColumn="0" w:lastColumn="0" w:oddVBand="0" w:evenVBand="0" w:oddHBand="0" w:evenHBand="0" w:firstRowFirstColumn="0" w:firstRowLastColumn="0" w:lastRowFirstColumn="0" w:lastRowLastColumn="0"/>
+              <w:rPr>
+                <w:sz w:val="18"/>
+                <w:szCs w:val="18"/>
+              </w:rPr>
+            </w:pPr>
+            <w:r>
+              <w:rPr>
+                <w:sz w:val="18"/>
+                <w:szCs w:val="18"/>
+              </w:rPr>
+              <w:t>Displays the name of the video file</w:t>
+            </w:r>
+          </w:p>
+        </w:tc>
+        <w:tc>
+          <w:tcPr>
+            <w:tcW w:w="2268" w:type="dxa"/>
+          </w:tcPr>
+          <w:p>
+            <w:pPr>
+              <w:cnfStyle w:val="000000000000" w:firstRow="0" w:lastRow="0" w:firstColumn="0" w:lastColumn="0" w:oddVBand="0" w:evenVBand="0" w:oddHBand="0" w:evenHBand="0" w:firstRowFirstColumn="0" w:firstRowLastColumn="0" w:lastRowFirstColumn="0" w:lastRowLastColumn="0"/>
+              <w:rPr>
+                <w:sz w:val="18"/>
+                <w:szCs w:val="18"/>
+              </w:rPr>
+            </w:pPr>
+            <w:r>
+              <w:rPr>
+                <w:sz w:val="18"/>
+                <w:szCs w:val="18"/>
+              </w:rPr>
+              <w:t>edit1</w:t>
+            </w:r>
+          </w:p>
+        </w:tc>
+      </w:tr>
+      <w:tr>
+        <w:trPr>
+          <w:cnfStyle w:val="000000100000" w:firstRow="0" w:lastRow="0" w:firstColumn="0" w:lastColumn="0" w:oddVBand="0" w:evenVBand="0" w:oddHBand="1" w:evenHBand="0" w:firstRowFirstColumn="0" w:firstRowLastColumn="0" w:lastRowFirstColumn="0" w:lastRowLastColumn="0"/>
+        </w:trPr>
+        <w:tc>
+          <w:tcPr>
+            <w:cnfStyle w:val="001000000000" w:firstRow="0" w:lastRow="0" w:firstColumn="1" w:lastColumn="0" w:oddVBand="0" w:evenVBand="0" w:oddHBand="0" w:evenHBand="0" w:firstRowFirstColumn="0" w:firstRowLastColumn="0" w:lastRowFirstColumn="0" w:lastRowLastColumn="0"/>
+            <w:tcW w:w="2495" w:type="dxa"/>
+          </w:tcPr>
+          <w:p>
+            <w:pPr>
+              <w:rPr>
+                <w:sz w:val="18"/>
+                <w:szCs w:val="18"/>
+              </w:rPr>
+            </w:pPr>
+            <w:r>
+              <w:rPr>
+                <w:sz w:val="18"/>
+                <w:szCs w:val="18"/>
+              </w:rPr>
+              <w:t>vid_frame_rate_text</w:t>
+            </w:r>
+          </w:p>
+        </w:tc>
+        <w:tc>
+          <w:tcPr>
+            <w:tcW w:w="1281" w:type="dxa"/>
+          </w:tcPr>
+          <w:p>
+            <w:pPr>
+              <w:cnfStyle w:val="000000100000" w:firstRow="0" w:lastRow="0" w:firstColumn="0" w:lastColumn="0" w:oddVBand="0" w:evenVBand="0" w:oddHBand="1" w:evenHBand="0" w:firstRowFirstColumn="0" w:firstRowLastColumn="0" w:lastRowFirstColumn="0" w:lastRowLastColumn="0"/>
+              <w:rPr>
+                <w:sz w:val="18"/>
+                <w:szCs w:val="18"/>
+              </w:rPr>
+            </w:pPr>
+            <w:r>
+              <w:rPr>
+                <w:sz w:val="18"/>
+                <w:szCs w:val="18"/>
+              </w:rPr>
+              <w:t>Text display / edit</w:t>
+            </w:r>
+          </w:p>
+        </w:tc>
+        <w:tc>
+          <w:tcPr>
+            <w:tcW w:w="3732" w:type="dxa"/>
+          </w:tcPr>
+          <w:p>
+            <w:pPr>
+              <w:cnfStyle w:val="000000100000" w:firstRow="0" w:lastRow="0" w:firstColumn="0" w:lastColumn="0" w:oddVBand="0" w:evenVBand="0" w:oddHBand="1" w:evenHBand="0" w:firstRowFirstColumn="0" w:firstRowLastColumn="0" w:lastRowFirstColumn="0" w:lastRowLastColumn="0"/>
+              <w:rPr>
+                <w:sz w:val="18"/>
+                <w:szCs w:val="18"/>
+              </w:rPr>
+            </w:pPr>
+            <w:r>
+              <w:rPr>
+                <w:sz w:val="18"/>
+                <w:szCs w:val="18"/>
+              </w:rPr>
+              <w:t>Video frame rate</w:t>
+            </w:r>
+          </w:p>
+        </w:tc>
+        <w:tc>
+          <w:tcPr>
+            <w:tcW w:w="2268" w:type="dxa"/>
+          </w:tcPr>
+          <w:p>
+            <w:pPr>
+              <w:cnfStyle w:val="000000100000" w:firstRow="0" w:lastRow="0" w:firstColumn="0" w:lastColumn="0" w:oddVBand="0" w:evenVBand="0" w:oddHBand="1" w:evenHBand="0" w:firstRowFirstColumn="0" w:firstRowLastColumn="0" w:lastRowFirstColumn="0" w:lastRowLastColumn="0"/>
+              <w:rPr>
+                <w:sz w:val="18"/>
+                <w:szCs w:val="18"/>
+              </w:rPr>
+            </w:pPr>
+            <w:r>
+              <w:rPr>
+                <w:sz w:val="18"/>
+                <w:szCs w:val="18"/>
+              </w:rPr>
+              <w:t>edit4_getframe</w:t>
+            </w:r>
+          </w:p>
+        </w:tc>
+      </w:tr>
+      <w:tr>
+        <w:tc>
+          <w:tcPr>
+            <w:cnfStyle w:val="001000000000" w:firstRow="0" w:lastRow="0" w:firstColumn="1" w:lastColumn="0" w:oddVBand="0" w:evenVBand="0" w:oddHBand="0" w:evenHBand="0" w:firstRowFirstColumn="0" w:firstRowLastColumn="0" w:lastRowFirstColumn="0" w:lastRowLastColumn="0"/>
+            <w:tcW w:w="2495" w:type="dxa"/>
+          </w:tcPr>
+          <w:p>
+            <w:pPr>
+              <w:rPr>
+                <w:sz w:val="18"/>
+                <w:szCs w:val="18"/>
+              </w:rPr>
+            </w:pPr>
+            <w:r>
+              <w:rPr>
+                <w:sz w:val="18"/>
+                <w:szCs w:val="18"/>
+              </w:rPr>
+              <w:t>set_buffer</w:t>
+            </w:r>
+          </w:p>
+        </w:tc>
+        <w:tc>
+          <w:tcPr>
+            <w:tcW w:w="1281" w:type="dxa"/>
+          </w:tcPr>
+          <w:p>
+            <w:pPr>
+              <w:cnfStyle w:val="000000000000" w:firstRow="0" w:lastRow="0" w:firstColumn="0" w:lastColumn="0" w:oddVBand="0" w:evenVBand="0" w:oddHBand="0" w:evenHBand="0" w:firstRowFirstColumn="0" w:firstRowLastColumn="0" w:lastRowFirstColumn="0" w:lastRowLastColumn="0"/>
+              <w:rPr>
+                <w:sz w:val="18"/>
+                <w:szCs w:val="18"/>
+              </w:rPr>
+            </w:pPr>
+            <w:r>
+              <w:rPr>
+                <w:sz w:val="18"/>
+                <w:szCs w:val="18"/>
+              </w:rPr>
+              <w:t>Text entry</w:t>
+            </w:r>
+          </w:p>
+        </w:tc>
+        <w:tc>
+          <w:tcPr>
+            <w:tcW w:w="3732" w:type="dxa"/>
+          </w:tcPr>
+          <w:p>
+            <w:pPr>
+              <w:cnfStyle w:val="000000000000" w:firstRow="0" w:lastRow="0" w:firstColumn="0" w:lastColumn="0" w:oddVBand="0" w:evenVBand="0" w:oddHBand="0" w:evenHBand="0" w:firstRowFirstColumn="0" w:firstRowLastColumn="0" w:lastRowFirstColumn="0" w:lastRowLastColumn="0"/>
+              <w:rPr>
+                <w:sz w:val="18"/>
+                <w:szCs w:val="18"/>
+              </w:rPr>
+            </w:pPr>
+            <w:r>
+              <w:rPr>
+                <w:sz w:val="18"/>
+                <w:szCs w:val="18"/>
+              </w:rPr>
+              <w:t>Additional accelerometer frames to display</w:t>
+            </w:r>
+          </w:p>
+        </w:tc>
+        <w:tc>
+          <w:tcPr>
+            <w:tcW w:w="2268" w:type="dxa"/>
+          </w:tcPr>
+          <w:p>
+            <w:pPr>
+              <w:cnfStyle w:val="000000000000" w:firstRow="0" w:lastRow="0" w:firstColumn="0" w:lastColumn="0" w:oddVBand="0" w:evenVBand="0" w:oddHBand="0" w:evenHBand="0" w:firstRowFirstColumn="0" w:firstRowLastColumn="0" w:lastRowFirstColumn="0" w:lastRowLastColumn="0"/>
+              <w:rPr>
+                <w:sz w:val="18"/>
+                <w:szCs w:val="18"/>
+              </w:rPr>
+            </w:pPr>
+            <w:r>
+              <w:rPr>
+                <w:sz w:val="18"/>
+                <w:szCs w:val="18"/>
+              </w:rPr>
+              <w:t>edit3_buffer</w:t>
+            </w:r>
+          </w:p>
+        </w:tc>
+      </w:tr>
+      <w:tr>
+        <w:trPr>
+          <w:cnfStyle w:val="000000100000" w:firstRow="0" w:lastRow="0" w:firstColumn="0" w:lastColumn="0" w:oddVBand="0" w:evenVBand="0" w:oddHBand="1" w:evenHBand="0" w:firstRowFirstColumn="0" w:firstRowLastColumn="0" w:lastRowFirstColumn="0" w:lastRowLastColumn="0"/>
+        </w:trPr>
+        <w:tc>
+          <w:tcPr>
+            <w:cnfStyle w:val="001000000000" w:firstRow="0" w:lastRow="0" w:firstColumn="1" w:lastColumn="0" w:oddVBand="0" w:evenVBand="0" w:oddHBand="0" w:evenHBand="0" w:firstRowFirstColumn="0" w:firstRowLastColumn="0" w:lastRowFirstColumn="0" w:lastRowLastColumn="0"/>
+            <w:tcW w:w="2495" w:type="dxa"/>
+          </w:tcPr>
+          <w:p>
+            <w:pPr>
+              <w:rPr>
+                <w:sz w:val="18"/>
+                <w:szCs w:val="18"/>
+              </w:rPr>
+            </w:pPr>
+            <w:r>
+              <w:rPr>
+                <w:sz w:val="18"/>
+                <w:szCs w:val="18"/>
+              </w:rPr>
+              <w:t>accel_name_text</w:t>
+            </w:r>
+          </w:p>
+        </w:tc>
+        <w:tc>
+          <w:tcPr>
+            <w:tcW w:w="1281" w:type="dxa"/>
+          </w:tcPr>
+          <w:p>
+            <w:pPr>
+              <w:cnfStyle w:val="000000100000" w:firstRow="0" w:lastRow="0" w:firstColumn="0" w:lastColumn="0" w:oddVBand="0" w:evenVBand="0" w:oddHBand="1" w:evenHBand="0" w:firstRowFirstColumn="0" w:firstRowLastColumn="0" w:lastRowFirstColumn="0" w:lastRowLastColumn="0"/>
+              <w:rPr>
+                <w:sz w:val="18"/>
+                <w:szCs w:val="18"/>
+              </w:rPr>
+            </w:pPr>
+            <w:r>
+              <w:rPr>
+                <w:sz w:val="18"/>
+                <w:szCs w:val="18"/>
+              </w:rPr>
+              <w:t>Text display</w:t>
+            </w:r>
+          </w:p>
+        </w:tc>
+        <w:tc>
+          <w:tcPr>
+            <w:tcW w:w="3732" w:type="dxa"/>
+          </w:tcPr>
+          <w:p>
+            <w:pPr>
+              <w:cnfStyle w:val="000000100000" w:firstRow="0" w:lastRow="0" w:firstColumn="0" w:lastColumn="0" w:oddVBand="0" w:evenVBand="0" w:oddHBand="1" w:evenHBand="0" w:firstRowFirstColumn="0" w:firstRowLastColumn="0" w:lastRowFirstColumn="0" w:lastRowLastColumn="0"/>
+              <w:rPr>
+                <w:sz w:val="18"/>
+                <w:szCs w:val="18"/>
+              </w:rPr>
+            </w:pPr>
+            <w:r>
+              <w:rPr>
+                <w:sz w:val="18"/>
+                <w:szCs w:val="18"/>
+              </w:rPr>
+              <w:t>Displays the name of the accelerometer file</w:t>
+            </w:r>
+          </w:p>
+        </w:tc>
+        <w:tc>
+          <w:tcPr>
+            <w:tcW w:w="2268" w:type="dxa"/>
+          </w:tcPr>
+          <w:p>
+            <w:pPr>
+              <w:cnfStyle w:val="000000100000" w:firstRow="0" w:lastRow="0" w:firstColumn="0" w:lastColumn="0" w:oddVBand="0" w:evenVBand="0" w:oddHBand="1" w:evenHBand="0" w:firstRowFirstColumn="0" w:firstRowLastColumn="0" w:lastRowFirstColumn="0" w:lastRowLastColumn="0"/>
+              <w:rPr>
+                <w:sz w:val="18"/>
+                <w:szCs w:val="18"/>
+              </w:rPr>
+            </w:pPr>
+            <w:r>
+              <w:rPr>
+                <w:sz w:val="18"/>
+                <w:szCs w:val="18"/>
+              </w:rPr>
+              <w:t>edit2</w:t>
+            </w:r>
+          </w:p>
+        </w:tc>
+      </w:tr>
+      <w:tr>
+        <w:tc>
+          <w:tcPr>
+            <w:cnfStyle w:val="001000000000" w:firstRow="0" w:lastRow="0" w:firstColumn="1" w:lastColumn="0" w:oddVBand="0" w:evenVBand="0" w:oddHBand="0" w:evenHBand="0" w:firstRowFirstColumn="0" w:firstRowLastColumn="0" w:lastRowFirstColumn="0" w:lastRowLastColumn="0"/>
+            <w:tcW w:w="2495" w:type="dxa"/>
+          </w:tcPr>
+          <w:p>
+            <w:pPr>
+              <w:rPr>
+                <w:sz w:val="18"/>
+                <w:szCs w:val="18"/>
+              </w:rPr>
+            </w:pPr>
+            <w:r>
+              <w:rPr>
+                <w:sz w:val="18"/>
+                <w:szCs w:val="18"/>
+              </w:rPr>
+              <w:t>play_button</w:t>
+            </w:r>
+          </w:p>
+        </w:tc>
+        <w:tc>
+          <w:tcPr>
+            <w:tcW w:w="1281" w:type="dxa"/>
+          </w:tcPr>
+          <w:p>
+            <w:pPr>
+              <w:cnfStyle w:val="000000000000" w:firstRow="0" w:lastRow="0" w:firstColumn="0" w:lastColumn="0" w:oddVBand="0" w:evenVBand="0" w:oddHBand="0" w:evenHBand="0" w:firstRowFirstColumn="0" w:firstRowLastColumn="0" w:lastRowFirstColumn="0" w:lastRowLastColumn="0"/>
+              <w:rPr>
+                <w:sz w:val="18"/>
+                <w:szCs w:val="18"/>
+              </w:rPr>
+            </w:pPr>
+            <w:r>
+              <w:rPr>
+                <w:sz w:val="18"/>
+                <w:szCs w:val="18"/>
+              </w:rPr>
+              <w:t>Button</w:t>
+            </w:r>
+          </w:p>
+        </w:tc>
+        <w:tc>
+          <w:tcPr>
+            <w:tcW w:w="3732" w:type="dxa"/>
+          </w:tcPr>
+          <w:p>
+            <w:pPr>
+              <w:cnfStyle w:val="000000000000" w:firstRow="0" w:lastRow="0" w:firstColumn="0" w:lastColumn="0" w:oddVBand="0" w:evenVBand="0" w:oddHBand="0" w:evenHBand="0" w:firstRowFirstColumn="0" w:firstRowLastColumn="0" w:lastRowFirstColumn="0" w:lastRowLastColumn="0"/>
+              <w:rPr>
+                <w:sz w:val="18"/>
+                <w:szCs w:val="18"/>
+              </w:rPr>
+            </w:pPr>
+            <w:r>
+              <w:rPr>
+                <w:sz w:val="18"/>
+                <w:szCs w:val="18"/>
+              </w:rPr>
+              <w:t>Plays video</w:t>
+            </w:r>
+          </w:p>
+        </w:tc>
+        <w:tc>
+          <w:tcPr>
+            <w:tcW w:w="2268" w:type="dxa"/>
+          </w:tcPr>
+          <w:p>
+            <w:pPr>
+              <w:cnfStyle w:val="000000000000" w:firstRow="0" w:lastRow="0" w:firstColumn="0" w:lastColumn="0" w:oddVBand="0" w:evenVBand="0" w:oddHBand="0" w:evenHBand="0" w:firstRowFirstColumn="0" w:firstRowLastColumn="0" w:lastRowFirstColumn="0" w:lastRowLastColumn="0"/>
+              <w:rPr>
+                <w:sz w:val="18"/>
+                <w:szCs w:val="18"/>
+              </w:rPr>
+            </w:pPr>
+            <w:r>
+              <w:rPr>
+                <w:sz w:val="18"/>
+                <w:szCs w:val="18"/>
+              </w:rPr>
+              <w:t>pushbutton3_forward</w:t>
+            </w:r>
+          </w:p>
+        </w:tc>
+      </w:tr>
+      <w:tr>
+        <w:trPr>
+          <w:cnfStyle w:val="000000100000" w:firstRow="0" w:lastRow="0" w:firstColumn="0" w:lastColumn="0" w:oddVBand="0" w:evenVBand="0" w:oddHBand="1" w:evenHBand="0" w:firstRowFirstColumn="0" w:firstRowLastColumn="0" w:lastRowFirstColumn="0" w:lastRowLastColumn="0"/>
+        </w:trPr>
+        <w:tc>
+          <w:tcPr>
+            <w:cnfStyle w:val="001000000000" w:firstRow="0" w:lastRow="0" w:firstColumn="1" w:lastColumn="0" w:oddVBand="0" w:evenVBand="0" w:oddHBand="0" w:evenHBand="0" w:firstRowFirstColumn="0" w:firstRowLastColumn="0" w:lastRowFirstColumn="0" w:lastRowLastColumn="0"/>
+            <w:tcW w:w="2495" w:type="dxa"/>
+          </w:tcPr>
+          <w:p>
+            <w:pPr>
+              <w:rPr>
+                <w:sz w:val="18"/>
+                <w:szCs w:val="18"/>
+              </w:rPr>
+            </w:pPr>
+            <w:r>
+              <w:rPr>
+                <w:sz w:val="18"/>
+                <w:szCs w:val="18"/>
+              </w:rPr>
+              <w:t>stop_button</w:t>
+            </w:r>
+          </w:p>
+        </w:tc>
+        <w:tc>
+          <w:tcPr>
+            <w:tcW w:w="1281" w:type="dxa"/>
+          </w:tcPr>
+          <w:p>
+            <w:pPr>
+              <w:cnfStyle w:val="000000100000" w:firstRow="0" w:lastRow="0" w:firstColumn="0" w:lastColumn="0" w:oddVBand="0" w:evenVBand="0" w:oddHBand="1" w:evenHBand="0" w:firstRowFirstColumn="0" w:firstRowLastColumn="0" w:lastRowFirstColumn="0" w:lastRowLastColumn="0"/>
+              <w:rPr>
+                <w:sz w:val="18"/>
+                <w:szCs w:val="18"/>
+              </w:rPr>
+            </w:pPr>
+            <w:r>
+              <w:rPr>
+                <w:sz w:val="18"/>
+                <w:szCs w:val="18"/>
+              </w:rPr>
+              <w:t>Button</w:t>
+            </w:r>
+          </w:p>
+        </w:tc>
+        <w:tc>
+          <w:tcPr>
+            <w:tcW w:w="3732" w:type="dxa"/>
+          </w:tcPr>
+          <w:p>
+            <w:pPr>
+              <w:cnfStyle w:val="000000100000" w:firstRow="0" w:lastRow="0" w:firstColumn="0" w:lastColumn="0" w:oddVBand="0" w:evenVBand="0" w:oddHBand="1" w:evenHBand="0" w:firstRowFirstColumn="0" w:firstRowLastColumn="0" w:lastRowFirstColumn="0" w:lastRowLastColumn="0"/>
+              <w:rPr>
+                <w:sz w:val="18"/>
+                <w:szCs w:val="18"/>
+              </w:rPr>
+            </w:pPr>
+            <w:r>
+              <w:rPr>
+                <w:sz w:val="18"/>
+                <w:szCs w:val="18"/>
+              </w:rPr>
+              <w:t>Stop video</w:t>
+            </w:r>
+          </w:p>
+        </w:tc>
+        <w:tc>
+          <w:tcPr>
+            <w:tcW w:w="2268" w:type="dxa"/>
+          </w:tcPr>
+          <w:p>
+            <w:pPr>
+              <w:cnfStyle w:val="000000100000" w:firstRow="0" w:lastRow="0" w:firstColumn="0" w:lastColumn="0" w:oddVBand="0" w:evenVBand="0" w:oddHBand="1" w:evenHBand="0" w:firstRowFirstColumn="0" w:firstRowLastColumn="0" w:lastRowFirstColumn="0" w:lastRowLastColumn="0"/>
+              <w:rPr>
+                <w:sz w:val="18"/>
+                <w:szCs w:val="18"/>
+              </w:rPr>
+            </w:pPr>
+            <w:r>
+              <w:rPr>
+                <w:sz w:val="18"/>
+                <w:szCs w:val="18"/>
+              </w:rPr>
+              <w:t>pushbutton4_stop</w:t>
+            </w:r>
+          </w:p>
+        </w:tc>
+      </w:tr>
+      <w:tr>
+        <w:tc>
+          <w:tcPr>
+            <w:cnfStyle w:val="001000000000" w:firstRow="0" w:lastRow="0" w:firstColumn="1" w:lastColumn="0" w:oddVBand="0" w:evenVBand="0" w:oddHBand="0" w:evenHBand="0" w:firstRowFirstColumn="0" w:firstRowLastColumn="0" w:lastRowFirstColumn="0" w:lastRowLastColumn="0"/>
+            <w:tcW w:w="2495" w:type="dxa"/>
+          </w:tcPr>
+          <w:p>
+            <w:pPr>
+              <w:rPr>
+                <w:sz w:val="18"/>
+                <w:szCs w:val="18"/>
+              </w:rPr>
+            </w:pPr>
+            <w:r>
+              <w:rPr>
+                <w:sz w:val="18"/>
+                <w:szCs w:val="18"/>
+              </w:rPr>
+              <w:t>current_frame</w:t>
+            </w:r>
+          </w:p>
+        </w:tc>
+        <w:tc>
+          <w:tcPr>
+            <w:tcW w:w="1281" w:type="dxa"/>
+          </w:tcPr>
+          <w:p>
+            <w:pPr>
+              <w:cnfStyle w:val="000000000000" w:firstRow="0" w:lastRow="0" w:firstColumn="0" w:lastColumn="0" w:oddVBand="0" w:evenVBand="0" w:oddHBand="0" w:evenHBand="0" w:firstRowFirstColumn="0" w:firstRowLastColumn="0" w:lastRowFirstColumn="0" w:lastRowLastColumn="0"/>
+              <w:rPr>
+                <w:sz w:val="18"/>
+                <w:szCs w:val="18"/>
+              </w:rPr>
+            </w:pPr>
+            <w:r>
+              <w:rPr>
+                <w:sz w:val="18"/>
+                <w:szCs w:val="18"/>
+              </w:rPr>
+              <w:t>Text display</w:t>
+            </w:r>
+          </w:p>
+        </w:tc>
+        <w:tc>
+          <w:tcPr>
+            <w:tcW w:w="3732" w:type="dxa"/>
+          </w:tcPr>
+          <w:p>
+            <w:pPr>
+              <w:cnfStyle w:val="000000000000" w:firstRow="0" w:lastRow="0" w:firstColumn="0" w:lastColumn="0" w:oddVBand="0" w:evenVBand="0" w:oddHBand="0" w:evenHBand="0" w:firstRowFirstColumn="0" w:firstRowLastColumn="0" w:lastRowFirstColumn="0" w:lastRowLastColumn="0"/>
+              <w:rPr>
+                <w:sz w:val="18"/>
+                <w:szCs w:val="18"/>
+              </w:rPr>
+            </w:pPr>
+            <w:r>
+              <w:rPr>
+                <w:sz w:val="18"/>
+                <w:szCs w:val="18"/>
+              </w:rPr>
+              <w:t>Displays current frame</w:t>
+            </w:r>
+          </w:p>
+        </w:tc>
+        <w:tc>
+          <w:tcPr>
+            <w:tcW w:w="2268" w:type="dxa"/>
+          </w:tcPr>
+          <w:p>
+            <w:pPr>
+              <w:cnfStyle w:val="000000000000" w:firstRow="0" w:lastRow="0" w:firstColumn="0" w:lastColumn="0" w:oddVBand="0" w:evenVBand="0" w:oddHBand="0" w:evenHBand="0" w:firstRowFirstColumn="0" w:firstRowLastColumn="0" w:lastRowFirstColumn="0" w:lastRowLastColumn="0"/>
+              <w:rPr>
+                <w:sz w:val="18"/>
+                <w:szCs w:val="18"/>
+              </w:rPr>
+            </w:pPr>
+            <w:r>
+              <w:rPr>
+                <w:sz w:val="18"/>
+                <w:szCs w:val="18"/>
+              </w:rPr>
+              <w:t>edit_framenum</w:t>
+            </w:r>
+          </w:p>
+        </w:tc>
+      </w:tr>
+      <w:tr>
+        <w:trPr>
+          <w:cnfStyle w:val="000000100000" w:firstRow="0" w:lastRow="0" w:firstColumn="0" w:lastColumn="0" w:oddVBand="0" w:evenVBand="0" w:oddHBand="1" w:evenHBand="0" w:firstRowFirstColumn="0" w:firstRowLastColumn="0" w:lastRowFirstColumn="0" w:lastRowLastColumn="0"/>
+        </w:trPr>
+        <w:tc>
+          <w:tcPr>
+            <w:cnfStyle w:val="001000000000" w:firstRow="0" w:lastRow="0" w:firstColumn="1" w:lastColumn="0" w:oddVBand="0" w:evenVBand="0" w:oddHBand="0" w:evenHBand="0" w:firstRowFirstColumn="0" w:firstRowLastColumn="0" w:lastRowFirstColumn="0" w:lastRowLastColumn="0"/>
+            <w:tcW w:w="2495" w:type="dxa"/>
+          </w:tcPr>
+          <w:p>
+            <w:pPr>
+              <w:rPr>
+                <w:sz w:val="18"/>
+                <w:szCs w:val="18"/>
+              </w:rPr>
+            </w:pPr>
+            <w:r>
+              <w:rPr>
+                <w:sz w:val="18"/>
+                <w:szCs w:val="18"/>
+              </w:rPr>
+              <w:t>set_frame_step_value</w:t>
+            </w:r>
+          </w:p>
+        </w:tc>
+        <w:tc>
+          <w:tcPr>
+            <w:tcW w:w="1281" w:type="dxa"/>
+          </w:tcPr>
+          <w:p>
+            <w:pPr>
+              <w:cnfStyle w:val="000000100000" w:firstRow="0" w:lastRow="0" w:firstColumn="0" w:lastColumn="0" w:oddVBand="0" w:evenVBand="0" w:oddHBand="1" w:evenHBand="0" w:firstRowFirstColumn="0" w:firstRowLastColumn="0" w:lastRowFirstColumn="0" w:lastRowLastColumn="0"/>
+              <w:rPr>
+                <w:sz w:val="18"/>
+                <w:szCs w:val="18"/>
+              </w:rPr>
+            </w:pPr>
+            <w:r>
+              <w:rPr>
+                <w:sz w:val="18"/>
+                <w:szCs w:val="18"/>
+              </w:rPr>
+              <w:t>Text entry</w:t>
+            </w:r>
+          </w:p>
+        </w:tc>
+        <w:tc>
+          <w:tcPr>
+            <w:tcW w:w="3732" w:type="dxa"/>
+          </w:tcPr>
+          <w:p>
+            <w:pPr>
+              <w:cnfStyle w:val="000000100000" w:firstRow="0" w:lastRow="0" w:firstColumn="0" w:lastColumn="0" w:oddVBand="0" w:evenVBand="0" w:oddHBand="1" w:evenHBand="0" w:firstRowFirstColumn="0" w:firstRowLastColumn="0" w:lastRowFirstColumn="0" w:lastRowLastColumn="0"/>
+              <w:rPr>
+                <w:sz w:val="18"/>
+                <w:szCs w:val="18"/>
+              </w:rPr>
+            </w:pPr>
+            <w:r>
+              <w:rPr>
+                <w:sz w:val="18"/>
+                <w:szCs w:val="18"/>
+              </w:rPr>
+              <w:t>Enter the number of frames skipped in each play</w:t>
+            </w:r>
+          </w:p>
+        </w:tc>
+        <w:tc>
+          <w:tcPr>
+            <w:tcW w:w="2268" w:type="dxa"/>
+          </w:tcPr>
+          <w:p>
+            <w:pPr>
+              <w:cnfStyle w:val="000000100000" w:firstRow="0" w:lastRow="0" w:firstColumn="0" w:lastColumn="0" w:oddVBand="0" w:evenVBand="0" w:oddHBand="1" w:evenHBand="0" w:firstRowFirstColumn="0" w:firstRowLastColumn="0" w:lastRowFirstColumn="0" w:lastRowLastColumn="0"/>
+              <w:rPr>
+                <w:sz w:val="18"/>
+                <w:szCs w:val="18"/>
+              </w:rPr>
+            </w:pPr>
+            <w:r>
+              <w:rPr>
+                <w:sz w:val="18"/>
+                <w:szCs w:val="18"/>
+              </w:rPr>
+              <w:t>edit5_frame_step</w:t>
+            </w:r>
+          </w:p>
+        </w:tc>
+      </w:tr>
+      <w:tr>
+        <w:tc>
+          <w:tcPr>
+            <w:cnfStyle w:val="001000000000" w:firstRow="0" w:lastRow="0" w:firstColumn="1" w:lastColumn="0" w:oddVBand="0" w:evenVBand="0" w:oddHBand="0" w:evenHBand="0" w:firstRowFirstColumn="0" w:firstRowLastColumn="0" w:lastRowFirstColumn="0" w:lastRowLastColumn="0"/>
+            <w:tcW w:w="2495" w:type="dxa"/>
+          </w:tcPr>
+          <w:p>
+            <w:pPr>
+              <w:rPr>
+                <w:sz w:val="18"/>
+                <w:szCs w:val="18"/>
+              </w:rPr>
+            </w:pPr>
+            <w:r>
+              <w:rPr>
+                <w:sz w:val="18"/>
+                <w:szCs w:val="18"/>
+              </w:rPr>
+              <w:t>set_accel_start_datetime</w:t>
+            </w:r>
+          </w:p>
+        </w:tc>
+        <w:tc>
+          <w:tcPr>
+            <w:tcW w:w="1281" w:type="dxa"/>
+          </w:tcPr>
+          <w:p>
+            <w:pPr>
+              <w:cnfStyle w:val="000000000000" w:firstRow="0" w:lastRow="0" w:firstColumn="0" w:lastColumn="0" w:oddVBand="0" w:evenVBand="0" w:oddHBand="0" w:evenHBand="0" w:firstRowFirstColumn="0" w:firstRowLastColumn="0" w:lastRowFirstColumn="0" w:lastRowLastColumn="0"/>
+              <w:rPr>
+                <w:sz w:val="18"/>
+                <w:szCs w:val="18"/>
+              </w:rPr>
+            </w:pPr>
+            <w:r>
+              <w:rPr>
+                <w:sz w:val="18"/>
+                <w:szCs w:val="18"/>
+              </w:rPr>
+              <w:t>Text entry</w:t>
+            </w:r>
+          </w:p>
+        </w:tc>
+        <w:tc>
+          <w:tcPr>
+            <w:tcW w:w="3732" w:type="dxa"/>
+          </w:tcPr>
+          <w:p>
+            <w:pPr>
+              <w:cnfStyle w:val="000000000000" w:firstRow="0" w:lastRow="0" w:firstColumn="0" w:lastColumn="0" w:oddVBand="0" w:evenVBand="0" w:oddHBand="0" w:evenHBand="0" w:firstRowFirstColumn="0" w:firstRowLastColumn="0" w:lastRowFirstColumn="0" w:lastRowLastColumn="0"/>
+              <w:rPr>
+                <w:sz w:val="18"/>
+                <w:szCs w:val="18"/>
+              </w:rPr>
+            </w:pPr>
+            <w:r>
+              <w:rPr>
+                <w:sz w:val="18"/>
+                <w:szCs w:val="18"/>
+              </w:rPr>
+              <w:t>Set the datetime of the file: day-month-year hour:minute:second</w:t>
+            </w:r>
+          </w:p>
+          <w:p>
+            <w:pPr>
+              <w:cnfStyle w:val="000000000000" w:firstRow="0" w:lastRow="0" w:firstColumn="0" w:lastColumn="0" w:oddVBand="0" w:evenVBand="0" w:oddHBand="0" w:evenHBand="0" w:firstRowFirstColumn="0" w:firstRowLastColumn="0" w:lastRowFirstColumn="0" w:lastRowLastColumn="0"/>
+              <w:rPr>
+                <w:sz w:val="18"/>
+                <w:szCs w:val="18"/>
+              </w:rPr>
+            </w:pPr>
+            <w:r>
+              <w:rPr>
+                <w:sz w:val="18"/>
+                <w:szCs w:val="18"/>
+              </w:rPr>
+              <w:t>-Month must be 3 char</w:t>
+            </w:r>
+          </w:p>
+          <w:p>
+            <w:pPr>
+              <w:cnfStyle w:val="000000000000" w:firstRow="0" w:lastRow="0" w:firstColumn="0" w:lastColumn="0" w:oddVBand="0" w:evenVBand="0" w:oddHBand="0" w:evenHBand="0" w:firstRowFirstColumn="0" w:firstRowLastColumn="0" w:lastRowFirstColumn="0" w:lastRowLastColumn="0"/>
+              <w:rPr>
+                <w:sz w:val="18"/>
+                <w:szCs w:val="18"/>
+              </w:rPr>
+            </w:pPr>
+            <w:r>
+              <w:rPr>
+                <w:sz w:val="18"/>
+                <w:szCs w:val="18"/>
+              </w:rPr>
+              <w:t>DD-month-YYYY HH:MM:SS</w:t>
+            </w:r>
+          </w:p>
+        </w:tc>
+        <w:tc>
+          <w:tcPr>
+            <w:tcW w:w="2268" w:type="dxa"/>
+          </w:tcPr>
+          <w:p>
+            <w:pPr>
+              <w:cnfStyle w:val="000000000000" w:firstRow="0" w:lastRow="0" w:firstColumn="0" w:lastColumn="0" w:oddVBand="0" w:evenVBand="0" w:oddHBand="0" w:evenHBand="0" w:firstRowFirstColumn="0" w:firstRowLastColumn="0" w:lastRowFirstColumn="0" w:lastRowLastColumn="0"/>
+              <w:rPr>
+                <w:sz w:val="18"/>
+                <w:szCs w:val="18"/>
+              </w:rPr>
+            </w:pPr>
+            <w:r>
+              <w:rPr>
+                <w:sz w:val="18"/>
+                <w:szCs w:val="18"/>
+              </w:rPr>
+              <w:t>edit_acceldate</w:t>
+            </w:r>
+          </w:p>
+        </w:tc>
+      </w:tr>
+      <w:tr>
+        <w:trPr>
+          <w:cnfStyle w:val="000000100000" w:firstRow="0" w:lastRow="0" w:firstColumn="0" w:lastColumn="0" w:oddVBand="0" w:evenVBand="0" w:oddHBand="1" w:evenHBand="0" w:firstRowFirstColumn="0" w:firstRowLastColumn="0" w:lastRowFirstColumn="0" w:lastRowLastColumn="0"/>
+        </w:trPr>
+        <w:tc>
+          <w:tcPr>
+            <w:cnfStyle w:val="001000000000" w:firstRow="0" w:lastRow="0" w:firstColumn="1" w:lastColumn="0" w:oddVBand="0" w:evenVBand="0" w:oddHBand="0" w:evenHBand="0" w:firstRowFirstColumn="0" w:firstRowLastColumn="0" w:lastRowFirstColumn="0" w:lastRowLastColumn="0"/>
+            <w:tcW w:w="2495" w:type="dxa"/>
+          </w:tcPr>
+          <w:p>
+            <w:pPr>
+              <w:rPr>
+                <w:sz w:val="18"/>
+                <w:szCs w:val="18"/>
+              </w:rPr>
+            </w:pPr>
+            <w:r>
+              <w:rPr>
+                <w:sz w:val="18"/>
+                <w:szCs w:val="18"/>
+              </w:rPr>
+              <w:t>set_accel_frame_rate</w:t>
+            </w:r>
+          </w:p>
+        </w:tc>
+        <w:tc>
+          <w:tcPr>
+            <w:tcW w:w="1281" w:type="dxa"/>
+          </w:tcPr>
+          <w:p>
+            <w:pPr>
+              <w:cnfStyle w:val="000000100000" w:firstRow="0" w:lastRow="0" w:firstColumn="0" w:lastColumn="0" w:oddVBand="0" w:evenVBand="0" w:oddHBand="1" w:evenHBand="0" w:firstRowFirstColumn="0" w:firstRowLastColumn="0" w:lastRowFirstColumn="0" w:lastRowLastColumn="0"/>
+              <w:rPr>
+                <w:sz w:val="18"/>
+                <w:szCs w:val="18"/>
+              </w:rPr>
+            </w:pPr>
+            <w:r>
+              <w:rPr>
+                <w:sz w:val="18"/>
+                <w:szCs w:val="18"/>
+              </w:rPr>
+              <w:t>Text entry</w:t>
+            </w:r>
+          </w:p>
+        </w:tc>
+        <w:tc>
+          <w:tcPr>
+            <w:tcW w:w="3732" w:type="dxa"/>
+          </w:tcPr>
+          <w:p>
+            <w:pPr>
+              <w:cnfStyle w:val="000000100000" w:firstRow="0" w:lastRow="0" w:firstColumn="0" w:lastColumn="0" w:oddVBand="0" w:evenVBand="0" w:oddHBand="1" w:evenHBand="0" w:firstRowFirstColumn="0" w:firstRowLastColumn="0" w:lastRowFirstColumn="0" w:lastRowLastColumn="0"/>
+              <w:rPr>
+                <w:sz w:val="18"/>
+                <w:szCs w:val="18"/>
+              </w:rPr>
+            </w:pPr>
+            <w:r>
+              <w:rPr>
+                <w:sz w:val="18"/>
+                <w:szCs w:val="18"/>
+              </w:rPr>
+              <w:t>Set the Hz of the accelerometer</w:t>
+            </w:r>
+          </w:p>
+        </w:tc>
+        <w:tc>
+          <w:tcPr>
+            <w:tcW w:w="2268" w:type="dxa"/>
+          </w:tcPr>
+          <w:p>
+            <w:pPr>
+              <w:cnfStyle w:val="000000100000" w:firstRow="0" w:lastRow="0" w:firstColumn="0" w:lastColumn="0" w:oddVBand="0" w:evenVBand="0" w:oddHBand="1" w:evenHBand="0" w:firstRowFirstColumn="0" w:firstRowLastColumn="0" w:lastRowFirstColumn="0" w:lastRowLastColumn="0"/>
+              <w:rPr>
+                <w:sz w:val="18"/>
+                <w:szCs w:val="18"/>
+              </w:rPr>
+            </w:pPr>
+            <w:r>
+              <w:rPr>
+                <w:sz w:val="18"/>
+                <w:szCs w:val="18"/>
+              </w:rPr>
+              <w:t>edit_accelrate</w:t>
+            </w:r>
+          </w:p>
+        </w:tc>
+      </w:tr>
+      <w:tr>
+        <w:tc>
+          <w:tcPr>
+            <w:cnfStyle w:val="001000000000" w:firstRow="0" w:lastRow="0" w:firstColumn="1" w:lastColumn="0" w:oddVBand="0" w:evenVBand="0" w:oddHBand="0" w:evenHBand="0" w:firstRowFirstColumn="0" w:firstRowLastColumn="0" w:lastRowFirstColumn="0" w:lastRowLastColumn="0"/>
+            <w:tcW w:w="2495" w:type="dxa"/>
+          </w:tcPr>
+          <w:p>
+            <w:pPr>
+              <w:rPr>
+                <w:sz w:val="18"/>
+                <w:szCs w:val="18"/>
+              </w:rPr>
+            </w:pPr>
+            <w:r>
+              <w:rPr>
+                <w:sz w:val="18"/>
+                <w:szCs w:val="18"/>
+              </w:rPr>
+              <w:t>delay_text</w:t>
+            </w:r>
+          </w:p>
+        </w:tc>
+        <w:tc>
+          <w:tcPr>
+            <w:tcW w:w="1281" w:type="dxa"/>
+          </w:tcPr>
+          <w:p>
+            <w:pPr>
+              <w:cnfStyle w:val="000000000000" w:firstRow="0" w:lastRow="0" w:firstColumn="0" w:lastColumn="0" w:oddVBand="0" w:evenVBand="0" w:oddHBand="0" w:evenHBand="0" w:firstRowFirstColumn="0" w:firstRowLastColumn="0" w:lastRowFirstColumn="0" w:lastRowLastColumn="0"/>
+              <w:rPr>
+                <w:sz w:val="18"/>
+                <w:szCs w:val="18"/>
+              </w:rPr>
+            </w:pPr>
+            <w:r>
+              <w:rPr>
+                <w:sz w:val="18"/>
+                <w:szCs w:val="18"/>
+              </w:rPr>
+              <w:t>Text display</w:t>
+            </w:r>
+          </w:p>
+        </w:tc>
+        <w:tc>
+          <w:tcPr>
+            <w:tcW w:w="3732" w:type="dxa"/>
+          </w:tcPr>
+          <w:p>
+            <w:pPr>
+              <w:cnfStyle w:val="000000000000" w:firstRow="0" w:lastRow="0" w:firstColumn="0" w:lastColumn="0" w:oddVBand="0" w:evenVBand="0" w:oddHBand="0" w:evenHBand="0" w:firstRowFirstColumn="0" w:firstRowLastColumn="0" w:lastRowFirstColumn="0" w:lastRowLastColumn="0"/>
+              <w:rPr>
+                <w:sz w:val="18"/>
+                <w:szCs w:val="18"/>
+              </w:rPr>
+            </w:pPr>
+            <w:r>
+              <w:rPr>
+                <w:sz w:val="18"/>
+                <w:szCs w:val="18"/>
+              </w:rPr>
+              <w:t>Reads the delay between video and accel</w:t>
+            </w:r>
+          </w:p>
+        </w:tc>
+        <w:tc>
+          <w:tcPr>
+            <w:tcW w:w="2268" w:type="dxa"/>
+          </w:tcPr>
+          <w:p>
+            <w:pPr>
+              <w:cnfStyle w:val="000000000000" w:firstRow="0" w:lastRow="0" w:firstColumn="0" w:lastColumn="0" w:oddVBand="0" w:evenVBand="0" w:oddHBand="0" w:evenHBand="0" w:firstRowFirstColumn="0" w:firstRowLastColumn="0" w:lastRowFirstColumn="0" w:lastRowLastColumn="0"/>
+              <w:rPr>
+                <w:sz w:val="18"/>
+                <w:szCs w:val="18"/>
+              </w:rPr>
+            </w:pPr>
+            <w:r>
+              <w:rPr>
+                <w:sz w:val="18"/>
+                <w:szCs w:val="18"/>
+              </w:rPr>
+              <w:t>edit_delay</w:t>
+            </w:r>
+          </w:p>
+        </w:tc>
+      </w:tr>
+      <w:tr>
+        <w:trPr>
+          <w:cnfStyle w:val="000000100000" w:firstRow="0" w:lastRow="0" w:firstColumn="0" w:lastColumn="0" w:oddVBand="0" w:evenVBand="0" w:oddHBand="1" w:evenHBand="0" w:firstRowFirstColumn="0" w:firstRowLastColumn="0" w:lastRowFirstColumn="0" w:lastRowLastColumn="0"/>
+        </w:trPr>
+        <w:tc>
+          <w:tcPr>
+            <w:cnfStyle w:val="001000000000" w:firstRow="0" w:lastRow="0" w:firstColumn="1" w:lastColumn="0" w:oddVBand="0" w:evenVBand="0" w:oddHBand="0" w:evenHBand="0" w:firstRowFirstColumn="0" w:firstRowLastColumn="0" w:lastRowFirstColumn="0" w:lastRowLastColumn="0"/>
+            <w:tcW w:w="2495" w:type="dxa"/>
+          </w:tcPr>
+          <w:p>
+            <w:pPr>
+              <w:rPr>
+                <w:sz w:val="18"/>
+                <w:szCs w:val="18"/>
+              </w:rPr>
+            </w:pPr>
+            <w:r>
+              <w:rPr>
+                <w:sz w:val="18"/>
+                <w:szCs w:val="18"/>
+              </w:rPr>
+              <w:t>delay_calculation_button</w:t>
+            </w:r>
+          </w:p>
+        </w:tc>
+        <w:tc>
+          <w:tcPr>
+            <w:tcW w:w="1281" w:type="dxa"/>
+          </w:tcPr>
+          <w:p>
+            <w:pPr>
+              <w:cnfStyle w:val="000000100000" w:firstRow="0" w:lastRow="0" w:firstColumn="0" w:lastColumn="0" w:oddVBand="0" w:evenVBand="0" w:oddHBand="1" w:evenHBand="0" w:firstRowFirstColumn="0" w:firstRowLastColumn="0" w:lastRowFirstColumn="0" w:lastRowLastColumn="0"/>
+              <w:rPr>
+                <w:sz w:val="18"/>
+                <w:szCs w:val="18"/>
+              </w:rPr>
+            </w:pPr>
+            <w:r>
+              <w:rPr>
+                <w:sz w:val="18"/>
+                <w:szCs w:val="18"/>
+              </w:rPr>
+              <w:t>Button</w:t>
+            </w:r>
+          </w:p>
+        </w:tc>
+        <w:tc>
+          <w:tcPr>
+            <w:tcW w:w="3732" w:type="dxa"/>
+          </w:tcPr>
+          <w:p>
+            <w:pPr>
+              <w:cnfStyle w:val="000000100000" w:firstRow="0" w:lastRow="0" w:firstColumn="0" w:lastColumn="0" w:oddVBand="0" w:evenVBand="0" w:oddHBand="1" w:evenHBand="0" w:firstRowFirstColumn="0" w:firstRowLastColumn="0" w:lastRowFirstColumn="0" w:lastRowLastColumn="0"/>
+              <w:rPr>
+                <w:sz w:val="18"/>
+                <w:szCs w:val="18"/>
+              </w:rPr>
+            </w:pPr>
+            <w:r>
+              <w:rPr>
+                <w:sz w:val="18"/>
+                <w:szCs w:val="18"/>
+              </w:rPr>
+              <w:t>Finds current difference and sets to delay_text</w:t>
+            </w:r>
+          </w:p>
+        </w:tc>
+        <w:tc>
+          <w:tcPr>
+            <w:tcW w:w="2268" w:type="dxa"/>
+          </w:tcPr>
+          <w:p>
+            <w:pPr>
+              <w:cnfStyle w:val="000000100000" w:firstRow="0" w:lastRow="0" w:firstColumn="0" w:lastColumn="0" w:oddVBand="0" w:evenVBand="0" w:oddHBand="1" w:evenHBand="0" w:firstRowFirstColumn="0" w:firstRowLastColumn="0" w:lastRowFirstColumn="0" w:lastRowLastColumn="0"/>
+              <w:rPr>
+                <w:sz w:val="18"/>
+                <w:szCs w:val="18"/>
+              </w:rPr>
+            </w:pPr>
+            <w:r>
+              <w:rPr>
+                <w:sz w:val="18"/>
+                <w:szCs w:val="18"/>
+              </w:rPr>
+              <w:t>pushbutton_setdelay</w:t>
+            </w:r>
+          </w:p>
+        </w:tc>
+      </w:tr>
+      <w:tr>
+        <w:tc>
+          <w:tcPr>
+            <w:cnfStyle w:val="001000000000" w:firstRow="0" w:lastRow="0" w:firstColumn="1" w:lastColumn="0" w:oddVBand="0" w:evenVBand="0" w:oddHBand="0" w:evenHBand="0" w:firstRowFirstColumn="0" w:firstRowLastColumn="0" w:lastRowFirstColumn="0" w:lastRowLastColumn="0"/>
+            <w:tcW w:w="2495" w:type="dxa"/>
+          </w:tcPr>
+          <w:p>
+            <w:pPr>
+              <w:rPr>
+                <w:sz w:val="18"/>
+                <w:szCs w:val="18"/>
+              </w:rPr>
+            </w:pPr>
+            <w:r>
+              <w:rPr>
+                <w:sz w:val="18"/>
+                <w:szCs w:val="18"/>
+              </w:rPr>
+              <w:lastRenderedPageBreak/>
+              <w:t>zoom_</w:t>
+            </w:r>
+            <w:r>
+              <w:rPr>
+                <w:sz w:val="18"/>
+                <w:szCs w:val="18"/>
+              </w:rPr>
+              <w:t>trigger</w:t>
+            </w:r>
+            <w:r>
+              <w:rPr>
+                <w:sz w:val="18"/>
+                <w:szCs w:val="18"/>
+              </w:rPr>
+              <w:t>_button</w:t>
+            </w:r>
+          </w:p>
+        </w:tc>
+        <w:tc>
+          <w:tcPr>
+            <w:tcW w:w="1281" w:type="dxa"/>
+          </w:tcPr>
+          <w:p>
+            <w:pPr>
+              <w:cnfStyle w:val="000000000000" w:firstRow="0" w:lastRow="0" w:firstColumn="0" w:lastColumn="0" w:oddVBand="0" w:evenVBand="0" w:oddHBand="0" w:evenHBand="0" w:firstRowFirstColumn="0" w:firstRowLastColumn="0" w:lastRowFirstColumn="0" w:lastRowLastColumn="0"/>
+              <w:rPr>
+                <w:sz w:val="18"/>
+                <w:szCs w:val="18"/>
+              </w:rPr>
+            </w:pPr>
+            <w:r>
+              <w:rPr>
+                <w:sz w:val="18"/>
+                <w:szCs w:val="18"/>
+              </w:rPr>
+              <w:t>Button</w:t>
+            </w:r>
+          </w:p>
+        </w:tc>
+        <w:tc>
+          <w:tcPr>
+            <w:tcW w:w="3732" w:type="dxa"/>
+          </w:tcPr>
+          <w:p>
+            <w:pPr>
+              <w:cnfStyle w:val="000000000000" w:firstRow="0" w:lastRow="0" w:firstColumn="0" w:lastColumn="0" w:oddVBand="0" w:evenVBand="0" w:oddHBand="0" w:evenHBand="0" w:firstRowFirstColumn="0" w:firstRowLastColumn="0" w:lastRowFirstColumn="0" w:lastRowLastColumn="0"/>
+              <w:rPr>
+                <w:sz w:val="18"/>
+                <w:szCs w:val="18"/>
+              </w:rPr>
+            </w:pPr>
+            <w:r>
+              <w:rPr>
+                <w:sz w:val="18"/>
+                <w:szCs w:val="18"/>
+              </w:rPr>
+              <w:t xml:space="preserve">Triggers 2 clicks that will bound the large_accelerometer_display </w:t>
+            </w:r>
+          </w:p>
+        </w:tc>
+        <w:tc>
+          <w:tcPr>
+            <w:tcW w:w="2268" w:type="dxa"/>
+          </w:tcPr>
+          <w:p>
+            <w:pPr>
+              <w:cnfStyle w:val="000000000000" w:firstRow="0" w:lastRow="0" w:firstColumn="0" w:lastColumn="0" w:oddVBand="0" w:evenVBand="0" w:oddHBand="0" w:evenHBand="0" w:firstRowFirstColumn="0" w:firstRowLastColumn="0" w:lastRowFirstColumn="0" w:lastRowLastColumn="0"/>
+              <w:rPr>
+                <w:sz w:val="18"/>
+                <w:szCs w:val="18"/>
+              </w:rPr>
+            </w:pPr>
+            <w:r>
+              <w:rPr>
+                <w:sz w:val="18"/>
+                <w:szCs w:val="18"/>
+              </w:rPr>
+              <w:t>pushbutton_zoom</w:t>
+            </w:r>
+          </w:p>
+        </w:tc>
+      </w:tr>
+      <w:tr>
+        <w:trPr>
+          <w:cnfStyle w:val="000000100000" w:firstRow="0" w:lastRow="0" w:firstColumn="0" w:lastColumn="0" w:oddVBand="0" w:evenVBand="0" w:oddHBand="1" w:evenHBand="0" w:firstRowFirstColumn="0" w:firstRowLastColumn="0" w:lastRowFirstColumn="0" w:lastRowLastColumn="0"/>
+        </w:trPr>
+        <w:tc>
+          <w:tcPr>
+            <w:cnfStyle w:val="001000000000" w:firstRow="0" w:lastRow="0" w:firstColumn="1" w:lastColumn="0" w:oddVBand="0" w:evenVBand="0" w:oddHBand="0" w:evenHBand="0" w:firstRowFirstColumn="0" w:firstRowLastColumn="0" w:lastRowFirstColumn="0" w:lastRowLastColumn="0"/>
+            <w:tcW w:w="2495" w:type="dxa"/>
+          </w:tcPr>
+          <w:p>
+            <w:pPr>
+              <w:rPr>
+                <w:sz w:val="18"/>
+                <w:szCs w:val="18"/>
+              </w:rPr>
+            </w:pPr>
+            <w:r>
+              <w:rPr>
+                <w:sz w:val="18"/>
+                <w:szCs w:val="18"/>
+              </w:rPr>
+              <w:t>zoom_toggle</w:t>
+            </w:r>
+          </w:p>
+        </w:tc>
+        <w:tc>
+          <w:tcPr>
+            <w:tcW w:w="1281" w:type="dxa"/>
+          </w:tcPr>
+          <w:p>
+            <w:pPr>
+              <w:cnfStyle w:val="000000100000" w:firstRow="0" w:lastRow="0" w:firstColumn="0" w:lastColumn="0" w:oddVBand="0" w:evenVBand="0" w:oddHBand="1" w:evenHBand="0" w:firstRowFirstColumn="0" w:firstRowLastColumn="0" w:lastRowFirstColumn="0" w:lastRowLastColumn="0"/>
+              <w:rPr>
+                <w:sz w:val="18"/>
+                <w:szCs w:val="18"/>
+              </w:rPr>
+            </w:pPr>
+            <w:r>
+              <w:rPr>
+                <w:sz w:val="18"/>
+                <w:szCs w:val="18"/>
+              </w:rPr>
+              <w:t>Radiobutton</w:t>
+            </w:r>
+          </w:p>
+        </w:tc>
+        <w:tc>
+          <w:tcPr>
+            <w:tcW w:w="3732" w:type="dxa"/>
+          </w:tcPr>
+          <w:p>
+            <w:pPr>
+              <w:cnfStyle w:val="000000100000" w:firstRow="0" w:lastRow="0" w:firstColumn="0" w:lastColumn="0" w:oddVBand="0" w:evenVBand="0" w:oddHBand="1" w:evenHBand="0" w:firstRowFirstColumn="0" w:firstRowLastColumn="0" w:lastRowFirstColumn="0" w:lastRowLastColumn="0"/>
+              <w:rPr>
+                <w:sz w:val="18"/>
+                <w:szCs w:val="18"/>
+              </w:rPr>
+            </w:pPr>
+            <w:r>
+              <w:rPr>
+                <w:sz w:val="18"/>
+                <w:szCs w:val="18"/>
+              </w:rPr>
+              <w:t xml:space="preserve">Toggle whether zooming has already been done </w:t>
+            </w:r>
+          </w:p>
+        </w:tc>
+        <w:tc>
+          <w:tcPr>
+            <w:tcW w:w="2268" w:type="dxa"/>
+          </w:tcPr>
+          <w:p>
+            <w:pPr>
+              <w:cnfStyle w:val="000000100000" w:firstRow="0" w:lastRow="0" w:firstColumn="0" w:lastColumn="0" w:oddVBand="0" w:evenVBand="0" w:oddHBand="1" w:evenHBand="0" w:firstRowFirstColumn="0" w:firstRowLastColumn="0" w:lastRowFirstColumn="0" w:lastRowLastColumn="0"/>
+              <w:rPr>
+                <w:sz w:val="18"/>
+                <w:szCs w:val="18"/>
+              </w:rPr>
+            </w:pPr>
+            <w:r>
+              <w:rPr>
+                <w:sz w:val="18"/>
+                <w:szCs w:val="18"/>
+              </w:rPr>
+              <w:t>radiobutton1_zoom</w:t>
+            </w:r>
+          </w:p>
+        </w:tc>
+      </w:tr>
+      <w:tr>
+        <w:tc>
+          <w:tcPr>
+            <w:cnfStyle w:val="001000000000" w:firstRow="0" w:lastRow="0" w:firstColumn="1" w:lastColumn="0" w:oddVBand="0" w:evenVBand="0" w:oddHBand="0" w:evenHBand="0" w:firstRowFirstColumn="0" w:firstRowLastColumn="0" w:lastRowFirstColumn="0" w:lastRowLastColumn="0"/>
+            <w:tcW w:w="2495" w:type="dxa"/>
+          </w:tcPr>
+          <w:p>
+            <w:pPr>
+              <w:rPr>
+                <w:sz w:val="18"/>
+                <w:szCs w:val="18"/>
+              </w:rPr>
+            </w:pPr>
+            <w:r>
+              <w:rPr>
+                <w:sz w:val="18"/>
+                <w:szCs w:val="18"/>
+              </w:rPr>
+              <w:t>load_behaviours_button</w:t>
+            </w:r>
+          </w:p>
+        </w:tc>
+        <w:tc>
+          <w:tcPr>
+            <w:tcW w:w="1281" w:type="dxa"/>
+          </w:tcPr>
+          <w:p>
+            <w:pPr>
+              <w:cnfStyle w:val="000000000000" w:firstRow="0" w:lastRow="0" w:firstColumn="0" w:lastColumn="0" w:oddVBand="0" w:evenVBand="0" w:oddHBand="0" w:evenHBand="0" w:firstRowFirstColumn="0" w:firstRowLastColumn="0" w:lastRowFirstColumn="0" w:lastRowLastColumn="0"/>
+              <w:rPr>
+                <w:sz w:val="18"/>
+                <w:szCs w:val="18"/>
+              </w:rPr>
+            </w:pPr>
+            <w:r>
+              <w:rPr>
+                <w:sz w:val="18"/>
+                <w:szCs w:val="18"/>
+              </w:rPr>
+              <w:t>Button</w:t>
+            </w:r>
+          </w:p>
+        </w:tc>
+        <w:tc>
+          <w:tcPr>
+            <w:tcW w:w="3732" w:type="dxa"/>
+          </w:tcPr>
+          <w:p>
+            <w:pPr>
+              <w:cnfStyle w:val="000000000000" w:firstRow="0" w:lastRow="0" w:firstColumn="0" w:lastColumn="0" w:oddVBand="0" w:evenVBand="0" w:oddHBand="0" w:evenHBand="0" w:firstRowFirstColumn="0" w:firstRowLastColumn="0" w:lastRowFirstColumn="0" w:lastRowLastColumn="0"/>
+              <w:rPr>
+                <w:sz w:val="18"/>
+                <w:szCs w:val="18"/>
+              </w:rPr>
+            </w:pPr>
+            <w:r>
+              <w:rPr>
+                <w:sz w:val="18"/>
+                <w:szCs w:val="18"/>
+              </w:rPr>
+              <w:t xml:space="preserve">Load the csv file </w:t>
+            </w:r>
+          </w:p>
+        </w:tc>
+        <w:tc>
+          <w:tcPr>
+            <w:tcW w:w="2268" w:type="dxa"/>
+          </w:tcPr>
+          <w:p>
+            <w:pPr>
+              <w:cnfStyle w:val="000000000000" w:firstRow="0" w:lastRow="0" w:firstColumn="0" w:lastColumn="0" w:oddVBand="0" w:evenVBand="0" w:oddHBand="0" w:evenHBand="0" w:firstRowFirstColumn="0" w:firstRowLastColumn="0" w:lastRowFirstColumn="0" w:lastRowLastColumn="0"/>
+              <w:rPr>
+                <w:sz w:val="18"/>
+                <w:szCs w:val="18"/>
+              </w:rPr>
+            </w:pPr>
+            <w:r>
+              <w:rPr>
+                <w:sz w:val="18"/>
+                <w:szCs w:val="18"/>
+              </w:rPr>
+              <w:t>pushbutton7</w:t>
+            </w:r>
+          </w:p>
+        </w:tc>
+      </w:tr>
+      <w:tr>
+        <w:trPr>
+          <w:cnfStyle w:val="000000100000" w:firstRow="0" w:lastRow="0" w:firstColumn="0" w:lastColumn="0" w:oddVBand="0" w:evenVBand="0" w:oddHBand="1" w:evenHBand="0" w:firstRowFirstColumn="0" w:firstRowLastColumn="0" w:lastRowFirstColumn="0" w:lastRowLastColumn="0"/>
+        </w:trPr>
+        <w:tc>
+          <w:tcPr>
+            <w:cnfStyle w:val="001000000000" w:firstRow="0" w:lastRow="0" w:firstColumn="1" w:lastColumn="0" w:oddVBand="0" w:evenVBand="0" w:oddHBand="0" w:evenHBand="0" w:firstRowFirstColumn="0" w:firstRowLastColumn="0" w:lastRowFirstColumn="0" w:lastRowLastColumn="0"/>
+            <w:tcW w:w="2495" w:type="dxa"/>
+          </w:tcPr>
+          <w:p>
+            <w:pPr>
+              <w:rPr>
+                <w:sz w:val="18"/>
+                <w:szCs w:val="18"/>
+              </w:rPr>
+            </w:pPr>
+            <w:r>
+              <w:rPr>
+                <w:sz w:val="18"/>
+                <w:szCs w:val="18"/>
+              </w:rPr>
+              <w:t>behaviours_table</w:t>
+            </w:r>
+          </w:p>
+        </w:tc>
+        <w:tc>
+          <w:tcPr>
+            <w:tcW w:w="1281" w:type="dxa"/>
+          </w:tcPr>
+          <w:p>
+            <w:pPr>
+              <w:cnfStyle w:val="000000100000" w:firstRow="0" w:lastRow="0" w:firstColumn="0" w:lastColumn="0" w:oddVBand="0" w:evenVBand="0" w:oddHBand="1" w:evenHBand="0" w:firstRowFirstColumn="0" w:firstRowLastColumn="0" w:lastRowFirstColumn="0" w:lastRowLastColumn="0"/>
+              <w:rPr>
+                <w:sz w:val="18"/>
+                <w:szCs w:val="18"/>
+              </w:rPr>
+            </w:pPr>
+            <w:r>
+              <w:rPr>
+                <w:sz w:val="18"/>
+                <w:szCs w:val="18"/>
+              </w:rPr>
+              <w:t>Table</w:t>
+            </w:r>
+          </w:p>
+        </w:tc>
+        <w:tc>
+          <w:tcPr>
+            <w:tcW w:w="3732" w:type="dxa"/>
+          </w:tcPr>
+          <w:p>
+            <w:pPr>
+              <w:cnfStyle w:val="000000100000" w:firstRow="0" w:lastRow="0" w:firstColumn="0" w:lastColumn="0" w:oddVBand="0" w:evenVBand="0" w:oddHBand="1" w:evenHBand="0" w:firstRowFirstColumn="0" w:firstRowLastColumn="0" w:lastRowFirstColumn="0" w:lastRowLastColumn="0"/>
+              <w:rPr>
+                <w:sz w:val="18"/>
+                <w:szCs w:val="18"/>
+              </w:rPr>
+            </w:pPr>
+            <w:r>
+              <w:rPr>
+                <w:sz w:val="18"/>
+                <w:szCs w:val="18"/>
+              </w:rPr>
+              <w:t>Display the behaviours csv</w:t>
+            </w:r>
+          </w:p>
+        </w:tc>
+        <w:tc>
+          <w:tcPr>
+            <w:tcW w:w="2268" w:type="dxa"/>
+          </w:tcPr>
+          <w:p>
+            <w:pPr>
+              <w:cnfStyle w:val="000000100000" w:firstRow="0" w:lastRow="0" w:firstColumn="0" w:lastColumn="0" w:oddVBand="0" w:evenVBand="0" w:oddHBand="1" w:evenHBand="0" w:firstRowFirstColumn="0" w:firstRowLastColumn="0" w:lastRowFirstColumn="0" w:lastRowLastColumn="0"/>
+              <w:rPr>
+                <w:sz w:val="18"/>
+                <w:szCs w:val="18"/>
+              </w:rPr>
+            </w:pPr>
+            <w:r>
+              <w:rPr>
+                <w:sz w:val="18"/>
+                <w:szCs w:val="18"/>
+              </w:rPr>
+              <w:t>uitable1</w:t>
+            </w:r>
+          </w:p>
+        </w:tc>
+      </w:tr>
+      <w:tr>
+        <w:tc>
+          <w:tcPr>
+            <w:cnfStyle w:val="001000000000" w:firstRow="0" w:lastRow="0" w:firstColumn="1" w:lastColumn="0" w:oddVBand="0" w:evenVBand="0" w:oddHBand="0" w:evenHBand="0" w:firstRowFirstColumn="0" w:firstRowLastColumn="0" w:lastRowFirstColumn="0" w:lastRowLastColumn="0"/>
+            <w:tcW w:w="2495" w:type="dxa"/>
+          </w:tcPr>
+          <w:p>
+            <w:pPr>
+              <w:rPr>
+                <w:sz w:val="18"/>
+                <w:szCs w:val="18"/>
+              </w:rPr>
+            </w:pPr>
+            <w:r>
+              <w:rPr>
+                <w:sz w:val="18"/>
+                <w:szCs w:val="18"/>
+              </w:rPr>
+              <w:t>set_behaviour_number</w:t>
+            </w:r>
+          </w:p>
+        </w:tc>
+        <w:tc>
+          <w:tcPr>
+            <w:tcW w:w="1281" w:type="dxa"/>
+          </w:tcPr>
+          <w:p>
+            <w:pPr>
+              <w:cnfStyle w:val="000000000000" w:firstRow="0" w:lastRow="0" w:firstColumn="0" w:lastColumn="0" w:oddVBand="0" w:evenVBand="0" w:oddHBand="0" w:evenHBand="0" w:firstRowFirstColumn="0" w:firstRowLastColumn="0" w:lastRowFirstColumn="0" w:lastRowLastColumn="0"/>
+              <w:rPr>
+                <w:sz w:val="18"/>
+                <w:szCs w:val="18"/>
+              </w:rPr>
+            </w:pPr>
+            <w:r>
+              <w:rPr>
+                <w:sz w:val="18"/>
+                <w:szCs w:val="18"/>
+              </w:rPr>
+              <w:t>Text entry</w:t>
+            </w:r>
+          </w:p>
+        </w:tc>
+        <w:tc>
+          <w:tcPr>
+            <w:tcW w:w="3732" w:type="dxa"/>
+          </w:tcPr>
+          <w:p>
+            <w:pPr>
+              <w:cnfStyle w:val="000000000000" w:firstRow="0" w:lastRow="0" w:firstColumn="0" w:lastColumn="0" w:oddVBand="0" w:evenVBand="0" w:oddHBand="0" w:evenHBand="0" w:firstRowFirstColumn="0" w:firstRowLastColumn="0" w:lastRowFirstColumn="0" w:lastRowLastColumn="0"/>
+              <w:rPr>
+                <w:sz w:val="18"/>
+                <w:szCs w:val="18"/>
+              </w:rPr>
+            </w:pPr>
+            <w:r>
+              <w:rPr>
+                <w:sz w:val="18"/>
+                <w:szCs w:val="18"/>
+              </w:rPr>
+              <w:t>Set the number corresponding to selected behaviour</w:t>
+            </w:r>
+          </w:p>
+        </w:tc>
+        <w:tc>
+          <w:tcPr>
+            <w:tcW w:w="2268" w:type="dxa"/>
+          </w:tcPr>
+          <w:p>
+            <w:pPr>
+              <w:cnfStyle w:val="000000000000" w:firstRow="0" w:lastRow="0" w:firstColumn="0" w:lastColumn="0" w:oddVBand="0" w:evenVBand="0" w:oddHBand="0" w:evenHBand="0" w:firstRowFirstColumn="0" w:firstRowLastColumn="0" w:lastRowFirstColumn="0" w:lastRowLastColumn="0"/>
+              <w:rPr>
+                <w:sz w:val="18"/>
+                <w:szCs w:val="18"/>
+              </w:rPr>
+            </w:pPr>
+            <w:r>
+              <w:rPr>
+                <w:sz w:val="18"/>
+                <w:szCs w:val="18"/>
+              </w:rPr>
+              <w:t>edit_behnum</w:t>
+            </w:r>
+          </w:p>
+        </w:tc>
+      </w:tr>
+      <w:tr>
+        <w:trPr>
+          <w:cnfStyle w:val="000000100000" w:firstRow="0" w:lastRow="0" w:firstColumn="0" w:lastColumn="0" w:oddVBand="0" w:evenVBand="0" w:oddHBand="1" w:evenHBand="0" w:firstRowFirstColumn="0" w:firstRowLastColumn="0" w:lastRowFirstColumn="0" w:lastRowLastColumn="0"/>
+        </w:trPr>
+        <w:tc>
+          <w:tcPr>
+            <w:cnfStyle w:val="001000000000" w:firstRow="0" w:lastRow="0" w:firstColumn="1" w:lastColumn="0" w:oddVBand="0" w:evenVBand="0" w:oddHBand="0" w:evenHBand="0" w:firstRowFirstColumn="0" w:firstRowLastColumn="0" w:lastRowFirstColumn="0" w:lastRowLastColumn="0"/>
+            <w:tcW w:w="2495" w:type="dxa"/>
+          </w:tcPr>
+          <w:p>
+            <w:pPr>
+              <w:rPr>
+                <w:sz w:val="18"/>
+                <w:szCs w:val="18"/>
+              </w:rPr>
+            </w:pPr>
+            <w:r>
+              <w:rPr>
+                <w:sz w:val="18"/>
+                <w:szCs w:val="18"/>
+              </w:rPr>
+              <w:t>annotation_trigger_button</w:t>
+            </w:r>
+          </w:p>
+        </w:tc>
+        <w:tc>
+          <w:tcPr>
+            <w:tcW w:w="1281" w:type="dxa"/>
+          </w:tcPr>
+          <w:p>
+            <w:pPr>
+              <w:cnfStyle w:val="000000100000" w:firstRow="0" w:lastRow="0" w:firstColumn="0" w:lastColumn="0" w:oddVBand="0" w:evenVBand="0" w:oddHBand="1" w:evenHBand="0" w:firstRowFirstColumn="0" w:firstRowLastColumn="0" w:lastRowFirstColumn="0" w:lastRowLastColumn="0"/>
+              <w:rPr>
+                <w:sz w:val="18"/>
+                <w:szCs w:val="18"/>
+              </w:rPr>
+            </w:pPr>
+            <w:r>
+              <w:rPr>
+                <w:sz w:val="18"/>
+                <w:szCs w:val="18"/>
+              </w:rPr>
+              <w:t>Button</w:t>
+            </w:r>
+          </w:p>
+        </w:tc>
+        <w:tc>
+          <w:tcPr>
+            <w:tcW w:w="3732" w:type="dxa"/>
+          </w:tcPr>
+          <w:p>
+            <w:pPr>
+              <w:cnfStyle w:val="000000100000" w:firstRow="0" w:lastRow="0" w:firstColumn="0" w:lastColumn="0" w:oddVBand="0" w:evenVBand="0" w:oddHBand="1" w:evenHBand="0" w:firstRowFirstColumn="0" w:firstRowLastColumn="0" w:lastRowFirstColumn="0" w:lastRowLastColumn="0"/>
+              <w:rPr>
+                <w:sz w:val="18"/>
+                <w:szCs w:val="18"/>
+              </w:rPr>
+            </w:pPr>
+            <w:r>
+              <w:rPr>
+                <w:sz w:val="18"/>
+                <w:szCs w:val="18"/>
+              </w:rPr>
+              <w:t xml:space="preserve">Triggers 2 clicks that will annotate the trace </w:t>
+            </w:r>
+          </w:p>
+        </w:tc>
+        <w:tc>
+          <w:tcPr>
+            <w:tcW w:w="2268" w:type="dxa"/>
+          </w:tcPr>
+          <w:p>
+            <w:pPr>
+              <w:cnfStyle w:val="000000100000" w:firstRow="0" w:lastRow="0" w:firstColumn="0" w:lastColumn="0" w:oddVBand="0" w:evenVBand="0" w:oddHBand="1" w:evenHBand="0" w:firstRowFirstColumn="0" w:firstRowLastColumn="0" w:lastRowFirstColumn="0" w:lastRowLastColumn="0"/>
+              <w:rPr>
+                <w:sz w:val="18"/>
+                <w:szCs w:val="18"/>
+              </w:rPr>
+            </w:pPr>
+            <w:r>
+              <w:rPr>
+                <w:sz w:val="18"/>
+                <w:szCs w:val="18"/>
+              </w:rPr>
+              <w:t>pushbutton_tagbeh</w:t>
+            </w:r>
+          </w:p>
+        </w:tc>
+      </w:tr>
+      <w:tr>
+        <w:tc>
+          <w:tcPr>
+            <w:cnfStyle w:val="001000000000" w:firstRow="0" w:lastRow="0" w:firstColumn="1" w:lastColumn="0" w:oddVBand="0" w:evenVBand="0" w:oddHBand="0" w:evenHBand="0" w:firstRowFirstColumn="0" w:firstRowLastColumn="0" w:lastRowFirstColumn="0" w:lastRowLastColumn="0"/>
+            <w:tcW w:w="2495" w:type="dxa"/>
+          </w:tcPr>
+          <w:p>
+            <w:pPr>
+              <w:rPr>
+                <w:sz w:val="18"/>
+                <w:szCs w:val="18"/>
+              </w:rPr>
+            </w:pPr>
+            <w:r>
+              <w:rPr>
+                <w:sz w:val="18"/>
+                <w:szCs w:val="18"/>
+              </w:rPr>
+              <w:t>save_accel_button</w:t>
+            </w:r>
+          </w:p>
+        </w:tc>
+        <w:tc>
+          <w:tcPr>
+            <w:tcW w:w="1281" w:type="dxa"/>
+          </w:tcPr>
+          <w:p>
+            <w:pPr>
+              <w:cnfStyle w:val="000000000000" w:firstRow="0" w:lastRow="0" w:firstColumn="0" w:lastColumn="0" w:oddVBand="0" w:evenVBand="0" w:oddHBand="0" w:evenHBand="0" w:firstRowFirstColumn="0" w:firstRowLastColumn="0" w:lastRowFirstColumn="0" w:lastRowLastColumn="0"/>
+              <w:rPr>
+                <w:sz w:val="18"/>
+                <w:szCs w:val="18"/>
+              </w:rPr>
+            </w:pPr>
+            <w:r>
+              <w:rPr>
+                <w:sz w:val="18"/>
+                <w:szCs w:val="18"/>
+              </w:rPr>
+              <w:t>Button</w:t>
+            </w:r>
+          </w:p>
+        </w:tc>
+        <w:tc>
+          <w:tcPr>
+            <w:tcW w:w="3732" w:type="dxa"/>
+          </w:tcPr>
+          <w:p>
+            <w:pPr>
+              <w:cnfStyle w:val="000000000000" w:firstRow="0" w:lastRow="0" w:firstColumn="0" w:lastColumn="0" w:oddVBand="0" w:evenVBand="0" w:oddHBand="0" w:evenHBand="0" w:firstRowFirstColumn="0" w:firstRowLastColumn="0" w:lastRowFirstColumn="0" w:lastRowLastColumn="0"/>
+              <w:rPr>
+                <w:sz w:val="18"/>
+                <w:szCs w:val="18"/>
+              </w:rPr>
+            </w:pPr>
+            <w:r>
+              <w:rPr>
+                <w:sz w:val="18"/>
+                <w:szCs w:val="18"/>
+              </w:rPr>
+              <w:t>Saves the annotated accel trace (as the name of the video)</w:t>
+            </w:r>
+          </w:p>
+        </w:tc>
+        <w:tc>
+          <w:tcPr>
+            <w:tcW w:w="2268" w:type="dxa"/>
+          </w:tcPr>
+          <w:p>
+            <w:pPr>
+              <w:cnfStyle w:val="000000000000" w:firstRow="0" w:lastRow="0" w:firstColumn="0" w:lastColumn="0" w:oddVBand="0" w:evenVBand="0" w:oddHBand="0" w:evenHBand="0" w:firstRowFirstColumn="0" w:firstRowLastColumn="0" w:lastRowFirstColumn="0" w:lastRowLastColumn="0"/>
+              <w:rPr>
+                <w:sz w:val="18"/>
+                <w:szCs w:val="18"/>
+              </w:rPr>
+            </w:pPr>
+            <w:r>
+              <w:rPr>
+                <w:sz w:val="18"/>
+                <w:szCs w:val="18"/>
+              </w:rPr>
+              <w:t>pushbutton_save</w:t>
+            </w:r>
+          </w:p>
+        </w:tc>
+      </w:tr>
+      <w:tr>
+        <w:trPr>
+          <w:cnfStyle w:val="000000100000" w:firstRow="0" w:lastRow="0" w:firstColumn="0" w:lastColumn="0" w:oddVBand="0" w:evenVBand="0" w:oddHBand="1" w:evenHBand="0" w:firstRowFirstColumn="0" w:firstRowLastColumn="0" w:lastRowFirstColumn="0" w:lastRowLastColumn="0"/>
+        </w:trPr>
+        <w:tc>
+          <w:tcPr>
+            <w:cnfStyle w:val="001000000000" w:firstRow="0" w:lastRow="0" w:firstColumn="1" w:lastColumn="0" w:oddVBand="0" w:evenVBand="0" w:oddHBand="0" w:evenHBand="0" w:firstRowFirstColumn="0" w:firstRowLastColumn="0" w:lastRowFirstColumn="0" w:lastRowLastColumn="0"/>
+            <w:tcW w:w="2495" w:type="dxa"/>
+          </w:tcPr>
+          <w:p>
+            <w:pPr>
+              <w:rPr>
+                <w:sz w:val="18"/>
+                <w:szCs w:val="18"/>
+              </w:rPr>
+            </w:pPr>
+            <w:r>
+              <w:rPr>
+                <w:sz w:val="18"/>
+                <w:szCs w:val="18"/>
+              </w:rPr>
+              <w:t>video_slider</w:t>
+            </w:r>
+          </w:p>
+        </w:tc>
+        <w:tc>
+          <w:tcPr>
+            <w:tcW w:w="1281" w:type="dxa"/>
+          </w:tcPr>
+          <w:p>
+            <w:pPr>
+              <w:cnfStyle w:val="000000100000" w:firstRow="0" w:lastRow="0" w:firstColumn="0" w:lastColumn="0" w:oddVBand="0" w:evenVBand="0" w:oddHBand="1" w:evenHBand="0" w:firstRowFirstColumn="0" w:firstRowLastColumn="0" w:lastRowFirstColumn="0" w:lastRowLastColumn="0"/>
+              <w:rPr>
+                <w:sz w:val="18"/>
+                <w:szCs w:val="18"/>
+              </w:rPr>
+            </w:pPr>
+            <w:r>
+              <w:rPr>
+                <w:sz w:val="18"/>
+                <w:szCs w:val="18"/>
+              </w:rPr>
+              <w:t>Slider</w:t>
+            </w:r>
+          </w:p>
+        </w:tc>
+        <w:tc>
+          <w:tcPr>
+            <w:tcW w:w="3732" w:type="dxa"/>
+          </w:tcPr>
+          <w:p>
+            <w:pPr>
+              <w:cnfStyle w:val="000000100000" w:firstRow="0" w:lastRow="0" w:firstColumn="0" w:lastColumn="0" w:oddVBand="0" w:evenVBand="0" w:oddHBand="1" w:evenHBand="0" w:firstRowFirstColumn="0" w:firstRowLastColumn="0" w:lastRowFirstColumn="0" w:lastRowLastColumn="0"/>
+              <w:rPr>
+                <w:sz w:val="18"/>
+                <w:szCs w:val="18"/>
+              </w:rPr>
+            </w:pPr>
+            <w:r>
+              <w:rPr>
+                <w:sz w:val="18"/>
+                <w:szCs w:val="18"/>
+              </w:rPr>
+              <w:t>Slide through the video – also moves the vline in large_accelerometer_display</w:t>
+            </w:r>
+          </w:p>
+        </w:tc>
+        <w:tc>
+          <w:tcPr>
+            <w:tcW w:w="2268" w:type="dxa"/>
+          </w:tcPr>
+          <w:p>
+            <w:pPr>
+              <w:cnfStyle w:val="000000100000" w:firstRow="0" w:lastRow="0" w:firstColumn="0" w:lastColumn="0" w:oddVBand="0" w:evenVBand="0" w:oddHBand="1" w:evenHBand="0" w:firstRowFirstColumn="0" w:firstRowLastColumn="0" w:lastRowFirstColumn="0" w:lastRowLastColumn="0"/>
+              <w:rPr>
+                <w:sz w:val="18"/>
+                <w:szCs w:val="18"/>
+              </w:rPr>
+            </w:pPr>
+            <w:r>
+              <w:rPr>
+                <w:sz w:val="18"/>
+                <w:szCs w:val="18"/>
+              </w:rPr>
+              <w:t>slider1</w:t>
+            </w:r>
+          </w:p>
+        </w:tc>
+      </w:tr>
+    </w:tbl>
+    <w:p>
+      <w:pPr>
+        <w:jc w:val="both"/>
+      </w:pPr>
     </w:p>
     <w:p>
       <w:pPr>
@@ -162,8 +2540,71 @@
         <w:jc w:val="both"/>
       </w:pPr>
       <w:r>
-        <w:t>I have split the original script into multiple smaller scripts where each script has a dedicated functionality. Each of these are then drawn together into the main script.</w:t>
+        <w:t xml:space="preserve">While the ‘GUIDE’ figure designer is useful for aesthetics of the app, it </w:t>
       </w:r>
+      <w:r>
+        <w:t>is soon to be removed from MatLab</w:t>
+      </w:r>
+      <w:r>
+        <w:t>. Therefore,</w:t>
+      </w:r>
+      <w:r>
+        <w:t xml:space="preserve"> we need to update it either to ‘App Designer’, or we can do it </w:t>
+      </w:r>
+      <w:r>
+        <w:t xml:space="preserve">programmatically. </w:t>
+      </w:r>
+    </w:p>
+    <w:p>
+      <w:pPr>
+        <w:pStyle w:val="ListParagraph"/>
+        <w:numPr>
+          <w:ilvl w:val="1"/>
+          <w:numId w:val="2"/>
+        </w:numPr>
+      </w:pPr>
+      <w:r>
+        <w:t xml:space="preserve">Initially tried </w:t>
+      </w:r>
+      <w:r>
+        <w:t xml:space="preserve">stripping out all the information from the existing figure </w:t>
+      </w:r>
+      <w:r>
+        <w:t xml:space="preserve">using fig2m, code which I found here: </w:t>
+      </w:r>
+      <w:hyperlink r:id="rId6" w:history="1">
+        <w:r>
+          <w:rPr>
+            <w:rStyle w:val="Hyperlink"/>
+          </w:rPr>
+          <w:t>https://au.mathworks.com/matlabcentral/fileexchange/14340-convert-fig-to-matlab-code</w:t>
+        </w:r>
+      </w:hyperlink>
+      <w:r>
+        <w:t xml:space="preserve"> </w:t>
+      </w:r>
+      <w:r>
+        <w:t>(including debugging information in reviews) but was unable to make it functional due to lack of UIcontextMenu in the figure.</w:t>
+      </w:r>
+    </w:p>
+    <w:p>
+      <w:pPr>
+        <w:pStyle w:val="ListParagraph"/>
+        <w:numPr>
+          <w:ilvl w:val="0"/>
+          <w:numId w:val="2"/>
+        </w:numPr>
+      </w:pPr>
+    </w:p>
+    <w:p>
+      <w:pPr>
+        <w:jc w:val="both"/>
+      </w:pPr>
+    </w:p>
+    <w:p>
+      <w:pPr>
+        <w:jc w:val="both"/>
+      </w:pPr>
     </w:p>
     <w:p>
       <w:pPr>
@@ -175,8 +2616,18 @@
         <w:jc w:val="both"/>
       </w:pPr>
       <w:r>
-        <w:t xml:space="preserve">While the figure app designer is useful for aesthetics of the app, it makes it hard to rapidly iterate design, and can easily decouple functionality. Therefore, I am going to be hardcoding the design in this version. </w:t>
+        <w:t>I have split the original script into multiple smaller scripts where each script has a dedicated functionality. Each of these are then drawn together into the main script.</w:t>
       </w:r>
+    </w:p>
+    <w:p>
+      <w:pPr>
+        <w:jc w:val="both"/>
+      </w:pPr>
+    </w:p>
+    <w:p>
+      <w:pPr>
+        <w:jc w:val="both"/>
+      </w:pPr>
     </w:p>
     <w:sectPr>
       <w:pgSz w:w="11906" w:h="16838"/>
@@ -193,7 +2644,7 @@
   <w:abstractNum w:abstractNumId="0" w15:restartNumberingAfterBreak="0">
     <w:nsid w:val="237C0CBA"/>
     <w:multiLevelType w:val="hybridMultilevel"/>
-    <w:tmpl w:val="3866F808"/>
+    <w:tmpl w:val="32CC4C28"/>
     <w:lvl w:ilvl="0" w:tplc="2B9EC9B2">
       <w:start w:val="1"/>
       <w:numFmt w:val="bullet"/>
@@ -206,16 +2657,16 @@
         <w:rFonts w:ascii="Calibri" w:eastAsiaTheme="minorHAnsi" w:hAnsi="Calibri" w:cs="Calibri" w:hint="default"/>
       </w:rPr>
     </w:lvl>
-    <w:lvl w:ilvl="1" w:tplc="0C090003" w:tentative="1">
+    <w:lvl w:ilvl="1" w:tplc="0C090001">
       <w:start w:val="1"/>
       <w:numFmt w:val="bullet"/>
-      <w:lvlText w:val="o"/>
+      <w:lvlText w:val=""/>
       <w:lvlJc w:val="left"/>
       <w:pPr>
         <w:ind w:left="1440" w:hanging="360"/>
       </w:pPr>
       <w:rPr>
-        <w:rFonts w:ascii="Courier New" w:hAnsi="Courier New" w:cs="Courier New" w:hint="default"/>
+        <w:rFonts w:ascii="Symbol" w:hAnsi="Symbol" w:hint="default"/>
       </w:rPr>
     </w:lvl>
     <w:lvl w:ilvl="2" w:tplc="0C090005" w:tentative="1">
@@ -895,6 +3346,74 @@
       <w:shd w:val="clear" w:color="auto" w:fill="E1DFDD"/>
     </w:rPr>
   </w:style>
+  <w:style w:type="table" w:styleId="TableGrid">
+    <w:name w:val="Table Grid"/>
+    <w:basedOn w:val="TableNormal"/>
+    <w:uiPriority w:val="39"/>
+    <w:rsid w:val="00F25B5F"/>
+    <w:pPr>
+      <w:spacing w:after="0" w:line="240" w:lineRule="auto"/>
+    </w:pPr>
+    <w:tblPr>
+      <w:tblBorders>
+        <w:top w:val="single" w:sz="4" w:space="0" w:color="auto"/>
+        <w:left w:val="single" w:sz="4" w:space="0" w:color="auto"/>
+        <w:bottom w:val="single" w:sz="4" w:space="0" w:color="auto"/>
+        <w:right w:val="single" w:sz="4" w:space="0" w:color="auto"/>
+        <w:insideH w:val="single" w:sz="4" w:space="0" w:color="auto"/>
+        <w:insideV w:val="single" w:sz="4" w:space="0" w:color="auto"/>
+      </w:tblBorders>
+    </w:tblPr>
+  </w:style>
+  <w:style w:type="table" w:styleId="PlainTable4">
+    <w:name w:val="Plain Table 4"/>
+    <w:basedOn w:val="TableNormal"/>
+    <w:uiPriority w:val="44"/>
+    <w:rsid w:val="007751D4"/>
+    <w:pPr>
+      <w:spacing w:after="0" w:line="240" w:lineRule="auto"/>
+    </w:pPr>
+    <w:tblPr>
+      <w:tblStyleRowBandSize w:val="1"/>
+      <w:tblStyleColBandSize w:val="1"/>
+    </w:tblPr>
+    <w:tblStylePr w:type="firstRow">
+      <w:rPr>
+        <w:b/>
+        <w:bCs/>
+      </w:rPr>
+    </w:tblStylePr>
+    <w:tblStylePr w:type="lastRow">
+      <w:rPr>
+        <w:b/>
+        <w:bCs/>
+      </w:rPr>
+    </w:tblStylePr>
+    <w:tblStylePr w:type="firstCol">
+      <w:rPr>
+        <w:b/>
+        <w:bCs/>
+      </w:rPr>
+    </w:tblStylePr>
+    <w:tblStylePr w:type="lastCol">
+      <w:rPr>
+        <w:b/>
+        <w:bCs/>
+      </w:rPr>
+    </w:tblStylePr>
+    <w:tblStylePr w:type="band1Vert">
+      <w:tblPr/>
+      <w:tcPr>
+        <w:shd w:val="clear" w:color="auto" w:fill="F2F2F2" w:themeFill="background1" w:themeFillShade="F2"/>
+      </w:tcPr>
+    </w:tblStylePr>
+    <w:tblStylePr w:type="band1Horz">
+      <w:tblPr/>
+      <w:tcPr>
+        <w:shd w:val="clear" w:color="auto" w:fill="F2F2F2" w:themeFill="background1" w:themeFillShade="F2"/>
+      </w:tcPr>
+    </w:tblStylePr>
+  </w:style>
 </w:styles>
 </file>
 

</xml_diff>

<commit_message>
renaming variables and organising files
</commit_message>
<xml_diff>
--- a/MatLab/SyncStationUpdates.docx
+++ b/MatLab/SyncStationUpdates.docx
@@ -8,23 +8,42 @@
         <w:jc w:val="both"/>
       </w:pPr>
       <w:r>
-        <w:t>Design p</w:t>
+        <w:t xml:space="preserve">Design </w:t>
       </w:r>
       <w:r>
-        <w:t>roblem:</w:t>
+        <w:t>brief</w:t>
+      </w:r>
+      <w:r>
+        <w:t>:</w:t>
       </w:r>
     </w:p>
     <w:p>
       <w:pPr>
         <w:jc w:val="both"/>
+        <w:rPr>
+          <w:sz w:val="20"/>
+          <w:szCs w:val="20"/>
+        </w:rPr>
       </w:pPr>
       <w:r>
+        <w:rPr>
+          <w:sz w:val="20"/>
+          <w:szCs w:val="20"/>
+        </w:rPr>
         <w:t xml:space="preserve">To generate supervised machine learning models to detect specific animal behaviours, we require a training dataset of labelled example behaviours. These are typically generated by filming an animal wearing a device and then time matching instances from the accelerometer ‘trace’ with the </w:t>
       </w:r>
       <w:r>
+        <w:rPr>
+          <w:sz w:val="20"/>
+          <w:szCs w:val="20"/>
+        </w:rPr>
         <w:t>videos</w:t>
       </w:r>
       <w:r>
+        <w:rPr>
+          <w:sz w:val="20"/>
+          <w:szCs w:val="20"/>
+        </w:rPr>
         <w:t>. There is no single way this is achieved, and each project brings with it specific problems that often require custom solutions. In this case, we face two main problems:</w:t>
       </w:r>
     </w:p>
@@ -36,8 +55,16 @@
           <w:numId w:val="1"/>
         </w:numPr>
         <w:jc w:val="both"/>
+        <w:rPr>
+          <w:sz w:val="20"/>
+          <w:szCs w:val="20"/>
+        </w:rPr>
       </w:pPr>
       <w:r>
+        <w:rPr>
+          <w:sz w:val="20"/>
+          <w:szCs w:val="20"/>
+        </w:rPr>
         <w:t>Camera timestamp and accelerometer timestamps are mismatched</w:t>
       </w:r>
     </w:p>
@@ -49,19 +76,39 @@
           <w:numId w:val="1"/>
         </w:numPr>
         <w:jc w:val="both"/>
+        <w:rPr>
+          <w:sz w:val="20"/>
+          <w:szCs w:val="20"/>
+        </w:rPr>
       </w:pPr>
       <w:r>
+        <w:rPr>
+          <w:sz w:val="20"/>
+          <w:szCs w:val="20"/>
+        </w:rPr>
         <w:t>Accelerometer timestamp ‘drifting’ over time (progressively more incorrect)</w:t>
       </w:r>
     </w:p>
     <w:p>
       <w:pPr>
         <w:jc w:val="both"/>
+        <w:rPr>
+          <w:sz w:val="20"/>
+          <w:szCs w:val="20"/>
+        </w:rPr>
       </w:pPr>
       <w:r>
+        <w:rPr>
+          <w:sz w:val="20"/>
+          <w:szCs w:val="20"/>
+        </w:rPr>
         <w:t xml:space="preserve">To overcome these, we need a system that allows us to load in a trace and a video. We align the first marker (normally a ‘clap’) which sets the absolute difference between trace and video times. We then set this as time 0 for both media formats. Then when we load in subsequent videos, their position is calculated based on the relative difference from the original video. </w:t>
       </w:r>
       <w:r>
+        <w:rPr>
+          <w:sz w:val="20"/>
+          <w:szCs w:val="20"/>
+        </w:rPr>
         <w:t>There needs to be a fair bit of flexibility though as the drift over time means each alignment jump will be progressively but unpredictably worse.</w:t>
       </w:r>
     </w:p>
@@ -77,37 +124,75 @@
     <w:p>
       <w:pPr>
         <w:jc w:val="both"/>
+        <w:rPr>
+          <w:sz w:val="20"/>
+          <w:szCs w:val="20"/>
+        </w:rPr>
       </w:pPr>
       <w:r>
+        <w:rPr>
+          <w:sz w:val="20"/>
+          <w:szCs w:val="20"/>
+        </w:rPr>
         <w:t>The sync_station_v2 that I am using as my starting base was designed by Chris Clemente in 2024</w:t>
       </w:r>
       <w:r>
+        <w:rPr>
+          <w:sz w:val="20"/>
+          <w:szCs w:val="20"/>
+        </w:rPr>
         <w:t xml:space="preserve"> (included in the folder)</w:t>
       </w:r>
       <w:r>
+        <w:rPr>
+          <w:sz w:val="20"/>
+          <w:szCs w:val="20"/>
+        </w:rPr>
         <w:t xml:space="preserve">. It is an updated iteration of a program </w:t>
       </w:r>
       <w:r>
+        <w:rPr>
+          <w:sz w:val="20"/>
+          <w:szCs w:val="20"/>
+        </w:rPr>
         <w:t xml:space="preserve">originally conceived and </w:t>
       </w:r>
       <w:r>
+        <w:rPr>
+          <w:sz w:val="20"/>
+          <w:szCs w:val="20"/>
+        </w:rPr>
         <w:t xml:space="preserve">designed 2017-2021, </w:t>
       </w:r>
       <w:r>
+        <w:rPr>
+          <w:sz w:val="20"/>
+          <w:szCs w:val="20"/>
+        </w:rPr>
         <w:t xml:space="preserve">which can be found at the old git repo: </w:t>
       </w:r>
       <w:hyperlink r:id="rId5" w:history="1">
         <w:r>
           <w:rPr>
             <w:rStyle w:val="Hyperlink"/>
+            <w:sz w:val="20"/>
+            <w:szCs w:val="20"/>
           </w:rPr>
           <w:t>https://github.com/cclemente/Animal_accelerometry</w:t>
         </w:r>
       </w:hyperlink>
       <w:r>
+        <w:rPr>
+          <w:sz w:val="20"/>
+          <w:szCs w:val="20"/>
+        </w:rPr>
         <w:t>.</w:t>
       </w:r>
       <w:r>
+        <w:rPr>
+          <w:sz w:val="20"/>
+          <w:szCs w:val="20"/>
+        </w:rPr>
         <w:t xml:space="preserve"> The limitation with this method is that, since the introduction of the ‘zoom’ functionality, the time-jumps seems to have been decoupled. </w:t>
       </w:r>
     </w:p>
@@ -117,9 +202,6 @@
         <w:jc w:val="both"/>
       </w:pPr>
       <w:r>
-        <w:t xml:space="preserve">Current </w:t>
-      </w:r>
-      <w:r>
         <w:t>Worklog:</w:t>
       </w:r>
     </w:p>
@@ -128,7 +210,10 @@
         <w:jc w:val="both"/>
       </w:pPr>
       <w:r>
-        <w:t xml:space="preserve">22/10: </w:t>
+        <w:rPr>
+          <w:rStyle w:val="Heading2Char"/>
+        </w:rPr>
+        <w:t>22/10</w:t>
       </w:r>
     </w:p>
     <w:p>
@@ -139,28 +224,65 @@
           <w:numId w:val="2"/>
         </w:numPr>
         <w:jc w:val="both"/>
+        <w:rPr>
+          <w:sz w:val="20"/>
+          <w:szCs w:val="20"/>
+        </w:rPr>
       </w:pPr>
       <w:r>
-        <w:t xml:space="preserve">I am going through the existing code to familiarise myself, update the formatting to structured functions as well as renaming all variables to </w:t>
+        <w:rPr>
+          <w:sz w:val="20"/>
+          <w:szCs w:val="20"/>
+        </w:rPr>
+        <w:t>I am going through the existing code to familiarise myself, update the formatting to structured functions</w:t>
       </w:r>
       <w:r>
+        <w:rPr>
+          <w:sz w:val="20"/>
+          <w:szCs w:val="20"/>
+        </w:rPr>
+        <w:t>, remove outdated code/comments, and rename</w:t>
+      </w:r>
+      <w:r>
+        <w:rPr>
+          <w:sz w:val="20"/>
+          <w:szCs w:val="20"/>
+        </w:rPr>
+        <w:t xml:space="preserve"> variables to </w:t>
+      </w:r>
+      <w:r>
+        <w:rPr>
+          <w:sz w:val="20"/>
+          <w:szCs w:val="20"/>
+        </w:rPr>
         <w:t xml:space="preserve">more obvious </w:t>
       </w:r>
       <w:r>
-        <w:t>names.</w:t>
+        <w:rPr>
+          <w:sz w:val="20"/>
+          <w:szCs w:val="20"/>
+        </w:rPr>
+        <w:t>names</w:t>
+      </w:r>
+      <w:r>
+        <w:rPr>
+          <w:sz w:val="20"/>
+          <w:szCs w:val="20"/>
+        </w:rPr>
+        <w:t>.</w:t>
       </w:r>
     </w:p>
     <w:tbl>
       <w:tblPr>
-        <w:tblStyle w:val="PlainTable4"/>
+        <w:tblStyle w:val="PlainTable1"/>
         <w:tblW w:w="9776" w:type="dxa"/>
         <w:tblLook w:val="04A0" w:firstRow="1" w:lastRow="0" w:firstColumn="1" w:lastColumn="0" w:noHBand="0" w:noVBand="1"/>
       </w:tblPr>
       <w:tblGrid>
-        <w:gridCol w:w="2495"/>
-        <w:gridCol w:w="1281"/>
-        <w:gridCol w:w="3732"/>
-        <w:gridCol w:w="2268"/>
+        <w:gridCol w:w="2489"/>
+        <w:gridCol w:w="1271"/>
+        <w:gridCol w:w="3643"/>
+        <w:gridCol w:w="2373"/>
       </w:tblGrid>
       <w:tr>
         <w:trPr>
@@ -170,6 +292,7 @@
           <w:tcPr>
             <w:cnfStyle w:val="001000000000" w:firstRow="0" w:lastRow="0" w:firstColumn="1" w:lastColumn="0" w:oddVBand="0" w:evenVBand="0" w:oddHBand="0" w:evenHBand="0" w:firstRowFirstColumn="0" w:firstRowLastColumn="0" w:lastRowFirstColumn="0" w:lastRowLastColumn="0"/>
             <w:tcW w:w="2495" w:type="dxa"/>
+            <w:shd w:val="clear" w:color="auto" w:fill="AEAAAA" w:themeFill="background2" w:themeFillShade="BF"/>
           </w:tcPr>
           <w:p>
             <w:pPr>
@@ -199,6 +322,7 @@
         <w:tc>
           <w:tcPr>
             <w:tcW w:w="1281" w:type="dxa"/>
+            <w:shd w:val="clear" w:color="auto" w:fill="AEAAAA" w:themeFill="background2" w:themeFillShade="BF"/>
           </w:tcPr>
           <w:p>
             <w:pPr>
@@ -229,6 +353,7 @@
         <w:tc>
           <w:tcPr>
             <w:tcW w:w="3732" w:type="dxa"/>
+            <w:shd w:val="clear" w:color="auto" w:fill="AEAAAA" w:themeFill="background2" w:themeFillShade="BF"/>
           </w:tcPr>
           <w:p>
             <w:pPr>
@@ -259,6 +384,7 @@
         <w:tc>
           <w:tcPr>
             <w:tcW w:w="2268" w:type="dxa"/>
+            <w:shd w:val="clear" w:color="auto" w:fill="AEAAAA" w:themeFill="background2" w:themeFillShade="BF"/>
           </w:tcPr>
           <w:p>
             <w:pPr>
@@ -294,81 +420,32 @@
         <w:tc>
           <w:tcPr>
             <w:cnfStyle w:val="001000000000" w:firstRow="0" w:lastRow="0" w:firstColumn="1" w:lastColumn="0" w:oddVBand="0" w:evenVBand="0" w:oddHBand="0" w:evenHBand="0" w:firstRowFirstColumn="0" w:firstRowLastColumn="0" w:lastRowFirstColumn="0" w:lastRowLastColumn="0"/>
-            <w:tcW w:w="2495" w:type="dxa"/>
+            <w:tcW w:w="9776" w:type="dxa"/>
+            <w:gridSpan w:val="4"/>
+            <w:shd w:val="clear" w:color="auto" w:fill="D0CECE" w:themeFill="background2" w:themeFillShade="E6"/>
           </w:tcPr>
           <w:p>
             <w:pPr>
               <w:jc w:val="both"/>
               <w:rPr>
-                <w:sz w:val="18"/>
-                <w:szCs w:val="18"/>
-              </w:rPr>
-            </w:pPr>
-            <w:r>
-              <w:rPr>
-                <w:sz w:val="18"/>
-                <w:szCs w:val="18"/>
-              </w:rPr>
-              <w:t>video_display</w:t>
-            </w:r>
-          </w:p>
-        </w:tc>
-        <w:tc>
-          <w:tcPr>
-            <w:tcW w:w="1281" w:type="dxa"/>
-          </w:tcPr>
-          <w:p>
-            <w:pPr>
-              <w:jc w:val="both"/>
-              <w:cnfStyle w:val="000000100000" w:firstRow="0" w:lastRow="0" w:firstColumn="0" w:lastColumn="0" w:oddVBand="0" w:evenVBand="0" w:oddHBand="1" w:evenHBand="0" w:firstRowFirstColumn="0" w:firstRowLastColumn="0" w:lastRowFirstColumn="0" w:lastRowLastColumn="0"/>
-              <w:rPr>
-                <w:sz w:val="18"/>
-                <w:szCs w:val="18"/>
-              </w:rPr>
-            </w:pPr>
-            <w:r>
-              <w:rPr>
-                <w:sz w:val="18"/>
-                <w:szCs w:val="18"/>
-              </w:rPr>
-              <w:t>Display</w:t>
-            </w:r>
-          </w:p>
-        </w:tc>
-        <w:tc>
-          <w:tcPr>
-            <w:tcW w:w="3732" w:type="dxa"/>
-          </w:tcPr>
-          <w:p>
-            <w:pPr>
-              <w:jc w:val="both"/>
-              <w:cnfStyle w:val="000000100000" w:firstRow="0" w:lastRow="0" w:firstColumn="0" w:lastColumn="0" w:oddVBand="0" w:evenVBand="0" w:oddHBand="1" w:evenHBand="0" w:firstRowFirstColumn="0" w:firstRowLastColumn="0" w:lastRowFirstColumn="0" w:lastRowLastColumn="0"/>
-              <w:rPr>
-                <w:sz w:val="18"/>
-                <w:szCs w:val="18"/>
-              </w:rPr>
-            </w:pPr>
-          </w:p>
-        </w:tc>
-        <w:tc>
-          <w:tcPr>
-            <w:tcW w:w="2268" w:type="dxa"/>
-          </w:tcPr>
-          <w:p>
-            <w:pPr>
-              <w:jc w:val="both"/>
-              <w:cnfStyle w:val="000000100000" w:firstRow="0" w:lastRow="0" w:firstColumn="0" w:lastColumn="0" w:oddVBand="0" w:evenVBand="0" w:oddHBand="1" w:evenHBand="0" w:firstRowFirstColumn="0" w:firstRowLastColumn="0" w:lastRowFirstColumn="0" w:lastRowLastColumn="0"/>
-              <w:rPr>
-                <w:sz w:val="18"/>
-                <w:szCs w:val="18"/>
-              </w:rPr>
-            </w:pPr>
-            <w:r>
-              <w:rPr>
-                <w:sz w:val="18"/>
-                <w:szCs w:val="18"/>
-              </w:rPr>
-              <w:t>axes1</w:t>
+                <w:b w:val="0"/>
+                <w:bCs w:val="0"/>
+                <w:i/>
+                <w:iCs/>
+                <w:sz w:val="18"/>
+                <w:szCs w:val="18"/>
+              </w:rPr>
+            </w:pPr>
+            <w:r>
+              <w:rPr>
+                <w:b w:val="0"/>
+                <w:bCs w:val="0"/>
+                <w:i/>
+                <w:iCs/>
+                <w:sz w:val="18"/>
+                <w:szCs w:val="18"/>
+              </w:rPr>
+              <w:t>GUIDE objects</w:t>
             </w:r>
           </w:p>
         </w:tc>
@@ -387,13 +464,15 @@
                 <w:szCs w:val="18"/>
               </w:rPr>
             </w:pPr>
-            <w:r>
-              <w:rPr>
-                <w:sz w:val="18"/>
-                <w:szCs w:val="18"/>
-              </w:rPr>
-              <w:t>large_accelerometer_display</w:t>
-            </w:r>
+            <w:proofErr w:type="spellStart"/>
+            <w:r>
+              <w:rPr>
+                <w:sz w:val="18"/>
+                <w:szCs w:val="18"/>
+              </w:rPr>
+              <w:t>video_display</w:t>
+            </w:r>
+            <w:proofErr w:type="spellEnd"/>
           </w:p>
         </w:tc>
         <w:tc>
@@ -451,7 +530,7 @@
                 <w:sz w:val="18"/>
                 <w:szCs w:val="18"/>
               </w:rPr>
-              <w:t>axes2</w:t>
+              <w:t>axes1</w:t>
             </w:r>
           </w:p>
         </w:tc>
@@ -473,13 +552,15 @@
                 <w:szCs w:val="18"/>
               </w:rPr>
             </w:pPr>
-            <w:r>
-              <w:rPr>
-                <w:sz w:val="18"/>
-                <w:szCs w:val="18"/>
-              </w:rPr>
-              <w:t>small_accelerometer_display</w:t>
-            </w:r>
+            <w:proofErr w:type="spellStart"/>
+            <w:r>
+              <w:rPr>
+                <w:sz w:val="18"/>
+                <w:szCs w:val="18"/>
+              </w:rPr>
+              <w:t>large_accelerometer_display</w:t>
+            </w:r>
+            <w:proofErr w:type="spellEnd"/>
           </w:p>
         </w:tc>
         <w:tc>
@@ -537,7 +618,7 @@
                 <w:sz w:val="18"/>
                 <w:szCs w:val="18"/>
               </w:rPr>
-              <w:t>axes3</w:t>
+              <w:t>axes2</w:t>
             </w:r>
           </w:p>
         </w:tc>
@@ -550,18 +631,21 @@
           </w:tcPr>
           <w:p>
             <w:pPr>
-              <w:rPr>
-                <w:sz w:val="18"/>
-                <w:szCs w:val="18"/>
-              </w:rPr>
-            </w:pPr>
-            <w:r>
-              <w:rPr>
-                <w:sz w:val="18"/>
-                <w:szCs w:val="18"/>
-              </w:rPr>
-              <w:t>load_accel_button</w:t>
-            </w:r>
+              <w:jc w:val="both"/>
+              <w:rPr>
+                <w:sz w:val="18"/>
+                <w:szCs w:val="18"/>
+              </w:rPr>
+            </w:pPr>
+            <w:proofErr w:type="spellStart"/>
+            <w:r>
+              <w:rPr>
+                <w:sz w:val="18"/>
+                <w:szCs w:val="18"/>
+              </w:rPr>
+              <w:t>small_accelerometer_display</w:t>
+            </w:r>
+            <w:proofErr w:type="spellEnd"/>
           </w:p>
         </w:tc>
         <w:tc>
@@ -570,6 +654,7 @@
           </w:tcPr>
           <w:p>
             <w:pPr>
+              <w:jc w:val="both"/>
               <w:cnfStyle w:val="000000000000" w:firstRow="0" w:lastRow="0" w:firstColumn="0" w:lastColumn="0" w:oddVBand="0" w:evenVBand="0" w:oddHBand="0" w:evenHBand="0" w:firstRowFirstColumn="0" w:firstRowLastColumn="0" w:lastRowFirstColumn="0" w:lastRowLastColumn="0"/>
               <w:rPr>
                 <w:sz w:val="18"/>
@@ -581,7 +666,7 @@
                 <w:sz w:val="18"/>
                 <w:szCs w:val="18"/>
               </w:rPr>
-              <w:t>Button</w:t>
+              <w:t>Display</w:t>
             </w:r>
           </w:p>
         </w:tc>
@@ -591,19 +676,13 @@
           </w:tcPr>
           <w:p>
             <w:pPr>
+              <w:jc w:val="both"/>
               <w:cnfStyle w:val="000000000000" w:firstRow="0" w:lastRow="0" w:firstColumn="0" w:lastColumn="0" w:oddVBand="0" w:evenVBand="0" w:oddHBand="0" w:evenHBand="0" w:firstRowFirstColumn="0" w:firstRowLastColumn="0" w:lastRowFirstColumn="0" w:lastRowLastColumn="0"/>
               <w:rPr>
                 <w:sz w:val="18"/>
                 <w:szCs w:val="18"/>
               </w:rPr>
             </w:pPr>
-            <w:r>
-              <w:rPr>
-                <w:sz w:val="18"/>
-                <w:szCs w:val="18"/>
-              </w:rPr>
-              <w:t>Browse for accel file</w:t>
-            </w:r>
           </w:p>
         </w:tc>
         <w:tc>
@@ -612,6 +691,7 @@
           </w:tcPr>
           <w:p>
             <w:pPr>
+              <w:jc w:val="both"/>
               <w:cnfStyle w:val="000000000000" w:firstRow="0" w:lastRow="0" w:firstColumn="0" w:lastColumn="0" w:oddVBand="0" w:evenVBand="0" w:oddHBand="0" w:evenHBand="0" w:firstRowFirstColumn="0" w:firstRowLastColumn="0" w:lastRowFirstColumn="0" w:lastRowLastColumn="0"/>
               <w:rPr>
                 <w:sz w:val="18"/>
@@ -623,7 +703,7 @@
                 <w:sz w:val="18"/>
                 <w:szCs w:val="18"/>
               </w:rPr>
-              <w:t>pushbutton2_accel</w:t>
+              <w:t>axes3</w:t>
             </w:r>
           </w:p>
         </w:tc>
@@ -644,13 +724,15 @@
                 <w:szCs w:val="18"/>
               </w:rPr>
             </w:pPr>
-            <w:r>
-              <w:rPr>
-                <w:sz w:val="18"/>
-                <w:szCs w:val="18"/>
-              </w:rPr>
-              <w:t>load_video_button</w:t>
-            </w:r>
+            <w:proofErr w:type="spellStart"/>
+            <w:r>
+              <w:rPr>
+                <w:sz w:val="18"/>
+                <w:szCs w:val="18"/>
+              </w:rPr>
+              <w:t>load_accel_button</w:t>
+            </w:r>
+            <w:proofErr w:type="spellEnd"/>
           </w:p>
         </w:tc>
         <w:tc>
@@ -691,7 +773,7 @@
                 <w:sz w:val="18"/>
                 <w:szCs w:val="18"/>
               </w:rPr>
-              <w:t>Browse for video file</w:t>
+              <w:t>Browse for accel file</w:t>
             </w:r>
           </w:p>
         </w:tc>
@@ -712,7 +794,7 @@
                 <w:sz w:val="18"/>
                 <w:szCs w:val="18"/>
               </w:rPr>
-              <w:t>pushbutton1_video</w:t>
+              <w:t>pushbutton2_accel</w:t>
             </w:r>
           </w:p>
         </w:tc>
@@ -730,13 +812,15 @@
                 <w:szCs w:val="18"/>
               </w:rPr>
             </w:pPr>
-            <w:r>
-              <w:rPr>
-                <w:sz w:val="18"/>
-                <w:szCs w:val="18"/>
-              </w:rPr>
-              <w:t>video_name_text</w:t>
-            </w:r>
+            <w:proofErr w:type="spellStart"/>
+            <w:r>
+              <w:rPr>
+                <w:sz w:val="18"/>
+                <w:szCs w:val="18"/>
+              </w:rPr>
+              <w:t>load_video_button</w:t>
+            </w:r>
+            <w:proofErr w:type="spellEnd"/>
           </w:p>
         </w:tc>
         <w:tc>
@@ -756,7 +840,7 @@
                 <w:sz w:val="18"/>
                 <w:szCs w:val="18"/>
               </w:rPr>
-              <w:t>Text display</w:t>
+              <w:t>Button</w:t>
             </w:r>
           </w:p>
         </w:tc>
@@ -777,7 +861,7 @@
                 <w:sz w:val="18"/>
                 <w:szCs w:val="18"/>
               </w:rPr>
-              <w:t>Displays the name of the video file</w:t>
+              <w:t>Browse for video file</w:t>
             </w:r>
           </w:p>
         </w:tc>
@@ -798,7 +882,7 @@
                 <w:sz w:val="18"/>
                 <w:szCs w:val="18"/>
               </w:rPr>
-              <w:t>edit1</w:t>
+              <w:t>pushbutton1_video</w:t>
             </w:r>
           </w:p>
         </w:tc>
@@ -819,13 +903,15 @@
                 <w:szCs w:val="18"/>
               </w:rPr>
             </w:pPr>
-            <w:r>
-              <w:rPr>
-                <w:sz w:val="18"/>
-                <w:szCs w:val="18"/>
-              </w:rPr>
-              <w:t>vid_frame_rate_text</w:t>
-            </w:r>
+            <w:proofErr w:type="spellStart"/>
+            <w:r>
+              <w:rPr>
+                <w:sz w:val="18"/>
+                <w:szCs w:val="18"/>
+              </w:rPr>
+              <w:t>video_name_text</w:t>
+            </w:r>
+            <w:proofErr w:type="spellEnd"/>
           </w:p>
         </w:tc>
         <w:tc>
@@ -845,7 +931,7 @@
                 <w:sz w:val="18"/>
                 <w:szCs w:val="18"/>
               </w:rPr>
-              <w:t>Text display / edit</w:t>
+              <w:t>Text display</w:t>
             </w:r>
           </w:p>
         </w:tc>
@@ -866,7 +952,7 @@
                 <w:sz w:val="18"/>
                 <w:szCs w:val="18"/>
               </w:rPr>
-              <w:t>Video frame rate</w:t>
+              <w:t>Displays the name of the video file</w:t>
             </w:r>
           </w:p>
         </w:tc>
@@ -887,7 +973,7 @@
                 <w:sz w:val="18"/>
                 <w:szCs w:val="18"/>
               </w:rPr>
-              <w:t>edit4_getframe</w:t>
+              <w:t>edit1</w:t>
             </w:r>
           </w:p>
         </w:tc>
@@ -905,13 +991,15 @@
                 <w:szCs w:val="18"/>
               </w:rPr>
             </w:pPr>
-            <w:r>
-              <w:rPr>
-                <w:sz w:val="18"/>
-                <w:szCs w:val="18"/>
-              </w:rPr>
-              <w:t>set_buffer</w:t>
-            </w:r>
+            <w:proofErr w:type="spellStart"/>
+            <w:r>
+              <w:rPr>
+                <w:sz w:val="18"/>
+                <w:szCs w:val="18"/>
+              </w:rPr>
+              <w:t>vid_frame_rate_text</w:t>
+            </w:r>
+            <w:proofErr w:type="spellEnd"/>
           </w:p>
         </w:tc>
         <w:tc>
@@ -931,7 +1019,7 @@
                 <w:sz w:val="18"/>
                 <w:szCs w:val="18"/>
               </w:rPr>
-              <w:t>Text entry</w:t>
+              <w:t>Text display / edit</w:t>
             </w:r>
           </w:p>
         </w:tc>
@@ -952,7 +1040,7 @@
                 <w:sz w:val="18"/>
                 <w:szCs w:val="18"/>
               </w:rPr>
-              <w:t>Additional accelerometer frames to display</w:t>
+              <w:t>Video frame rate</w:t>
             </w:r>
           </w:p>
         </w:tc>
@@ -973,7 +1061,7 @@
                 <w:sz w:val="18"/>
                 <w:szCs w:val="18"/>
               </w:rPr>
-              <w:t>edit3_buffer</w:t>
+              <w:t>edit4_getframe</w:t>
             </w:r>
           </w:p>
         </w:tc>
@@ -994,13 +1082,15 @@
                 <w:szCs w:val="18"/>
               </w:rPr>
             </w:pPr>
-            <w:r>
-              <w:rPr>
-                <w:sz w:val="18"/>
-                <w:szCs w:val="18"/>
-              </w:rPr>
-              <w:t>accel_name_text</w:t>
-            </w:r>
+            <w:proofErr w:type="spellStart"/>
+            <w:r>
+              <w:rPr>
+                <w:sz w:val="18"/>
+                <w:szCs w:val="18"/>
+              </w:rPr>
+              <w:t>set_buffer</w:t>
+            </w:r>
+            <w:proofErr w:type="spellEnd"/>
           </w:p>
         </w:tc>
         <w:tc>
@@ -1020,7 +1110,7 @@
                 <w:sz w:val="18"/>
                 <w:szCs w:val="18"/>
               </w:rPr>
-              <w:t>Text display</w:t>
+              <w:t>Text entry</w:t>
             </w:r>
           </w:p>
         </w:tc>
@@ -1041,7 +1131,7 @@
                 <w:sz w:val="18"/>
                 <w:szCs w:val="18"/>
               </w:rPr>
-              <w:t>Displays the name of the accelerometer file</w:t>
+              <w:t>Additional accelerometer frames to display</w:t>
             </w:r>
           </w:p>
         </w:tc>
@@ -1062,7 +1152,7 @@
                 <w:sz w:val="18"/>
                 <w:szCs w:val="18"/>
               </w:rPr>
-              <w:t>edit2</w:t>
+              <w:t>edit3_buffer</w:t>
             </w:r>
           </w:p>
         </w:tc>
@@ -1080,13 +1170,15 @@
                 <w:szCs w:val="18"/>
               </w:rPr>
             </w:pPr>
-            <w:r>
-              <w:rPr>
-                <w:sz w:val="18"/>
-                <w:szCs w:val="18"/>
-              </w:rPr>
-              <w:t>play_button</w:t>
-            </w:r>
+            <w:proofErr w:type="spellStart"/>
+            <w:r>
+              <w:rPr>
+                <w:sz w:val="18"/>
+                <w:szCs w:val="18"/>
+              </w:rPr>
+              <w:t>accel_name_text</w:t>
+            </w:r>
+            <w:proofErr w:type="spellEnd"/>
           </w:p>
         </w:tc>
         <w:tc>
@@ -1106,7 +1198,7 @@
                 <w:sz w:val="18"/>
                 <w:szCs w:val="18"/>
               </w:rPr>
-              <w:t>Button</w:t>
+              <w:t>Text display</w:t>
             </w:r>
           </w:p>
         </w:tc>
@@ -1127,7 +1219,7 @@
                 <w:sz w:val="18"/>
                 <w:szCs w:val="18"/>
               </w:rPr>
-              <w:t>Plays video</w:t>
+              <w:t>Displays the name of the accelerometer file</w:t>
             </w:r>
           </w:p>
         </w:tc>
@@ -1148,7 +1240,7 @@
                 <w:sz w:val="18"/>
                 <w:szCs w:val="18"/>
               </w:rPr>
-              <w:t>pushbutton3_forward</w:t>
+              <w:t>edit2</w:t>
             </w:r>
           </w:p>
         </w:tc>
@@ -1169,13 +1261,15 @@
                 <w:szCs w:val="18"/>
               </w:rPr>
             </w:pPr>
-            <w:r>
-              <w:rPr>
-                <w:sz w:val="18"/>
-                <w:szCs w:val="18"/>
-              </w:rPr>
-              <w:t>stop_button</w:t>
-            </w:r>
+            <w:proofErr w:type="spellStart"/>
+            <w:r>
+              <w:rPr>
+                <w:sz w:val="18"/>
+                <w:szCs w:val="18"/>
+              </w:rPr>
+              <w:t>play_button</w:t>
+            </w:r>
+            <w:proofErr w:type="spellEnd"/>
           </w:p>
         </w:tc>
         <w:tc>
@@ -1216,7 +1310,7 @@
                 <w:sz w:val="18"/>
                 <w:szCs w:val="18"/>
               </w:rPr>
-              <w:t>Stop video</w:t>
+              <w:t>Plays video</w:t>
             </w:r>
           </w:p>
         </w:tc>
@@ -1237,7 +1331,7 @@
                 <w:sz w:val="18"/>
                 <w:szCs w:val="18"/>
               </w:rPr>
-              <w:t>pushbutton4_stop</w:t>
+              <w:t>pushbutton3_forward</w:t>
             </w:r>
           </w:p>
         </w:tc>
@@ -1255,13 +1349,15 @@
                 <w:szCs w:val="18"/>
               </w:rPr>
             </w:pPr>
-            <w:r>
-              <w:rPr>
-                <w:sz w:val="18"/>
-                <w:szCs w:val="18"/>
-              </w:rPr>
-              <w:t>current_frame</w:t>
-            </w:r>
+            <w:proofErr w:type="spellStart"/>
+            <w:r>
+              <w:rPr>
+                <w:sz w:val="18"/>
+                <w:szCs w:val="18"/>
+              </w:rPr>
+              <w:t>stop_button</w:t>
+            </w:r>
+            <w:proofErr w:type="spellEnd"/>
           </w:p>
         </w:tc>
         <w:tc>
@@ -1281,7 +1377,7 @@
                 <w:sz w:val="18"/>
                 <w:szCs w:val="18"/>
               </w:rPr>
-              <w:t>Text display</w:t>
+              <w:t>Button</w:t>
             </w:r>
           </w:p>
         </w:tc>
@@ -1302,7 +1398,7 @@
                 <w:sz w:val="18"/>
                 <w:szCs w:val="18"/>
               </w:rPr>
-              <w:t>Displays current frame</w:t>
+              <w:t>Stop video</w:t>
             </w:r>
           </w:p>
         </w:tc>
@@ -1323,7 +1419,7 @@
                 <w:sz w:val="18"/>
                 <w:szCs w:val="18"/>
               </w:rPr>
-              <w:t>edit_framenum</w:t>
+              <w:t>pushbutton4_stop</w:t>
             </w:r>
           </w:p>
         </w:tc>
@@ -1344,13 +1440,15 @@
                 <w:szCs w:val="18"/>
               </w:rPr>
             </w:pPr>
-            <w:r>
-              <w:rPr>
-                <w:sz w:val="18"/>
-                <w:szCs w:val="18"/>
-              </w:rPr>
-              <w:t>set_frame_step_value</w:t>
-            </w:r>
+            <w:proofErr w:type="spellStart"/>
+            <w:r>
+              <w:rPr>
+                <w:sz w:val="18"/>
+                <w:szCs w:val="18"/>
+              </w:rPr>
+              <w:t>current_frame</w:t>
+            </w:r>
+            <w:proofErr w:type="spellEnd"/>
           </w:p>
         </w:tc>
         <w:tc>
@@ -1370,7 +1468,7 @@
                 <w:sz w:val="18"/>
                 <w:szCs w:val="18"/>
               </w:rPr>
-              <w:t>Text entry</w:t>
+              <w:t>Text display</w:t>
             </w:r>
           </w:p>
         </w:tc>
@@ -1391,7 +1489,7 @@
                 <w:sz w:val="18"/>
                 <w:szCs w:val="18"/>
               </w:rPr>
-              <w:t>Enter the number of frames skipped in each play</w:t>
+              <w:t>Displays current frame</w:t>
             </w:r>
           </w:p>
         </w:tc>
@@ -1407,13 +1505,15 @@
                 <w:szCs w:val="18"/>
               </w:rPr>
             </w:pPr>
-            <w:r>
-              <w:rPr>
-                <w:sz w:val="18"/>
-                <w:szCs w:val="18"/>
-              </w:rPr>
-              <w:t>edit5_frame_step</w:t>
-            </w:r>
+            <w:proofErr w:type="spellStart"/>
+            <w:r>
+              <w:rPr>
+                <w:sz w:val="18"/>
+                <w:szCs w:val="18"/>
+              </w:rPr>
+              <w:t>edit_framenum</w:t>
+            </w:r>
+            <w:proofErr w:type="spellEnd"/>
           </w:p>
         </w:tc>
       </w:tr>
@@ -1430,13 +1530,15 @@
                 <w:szCs w:val="18"/>
               </w:rPr>
             </w:pPr>
-            <w:r>
-              <w:rPr>
-                <w:sz w:val="18"/>
-                <w:szCs w:val="18"/>
-              </w:rPr>
-              <w:t>set_accel_start_datetime</w:t>
-            </w:r>
+            <w:proofErr w:type="spellStart"/>
+            <w:r>
+              <w:rPr>
+                <w:sz w:val="18"/>
+                <w:szCs w:val="18"/>
+              </w:rPr>
+              <w:t>set_frame_step_value</w:t>
+            </w:r>
+            <w:proofErr w:type="spellEnd"/>
           </w:p>
         </w:tc>
         <w:tc>
@@ -1477,9 +1579,14 @@
                 <w:sz w:val="18"/>
                 <w:szCs w:val="18"/>
               </w:rPr>
-              <w:t>Set the datetime of the file: day-month-year hour:minute:second</w:t>
-            </w:r>
-          </w:p>
+              <w:t>Enter the number of frames skipped in each play</w:t>
+            </w:r>
+          </w:p>
+        </w:tc>
+        <w:tc>
+          <w:tcPr>
+            <w:tcW w:w="2268" w:type="dxa"/>
+          </w:tcPr>
           <w:p>
             <w:pPr>
               <w:cnfStyle w:val="000000000000" w:firstRow="0" w:lastRow="0" w:firstColumn="0" w:lastColumn="0" w:oddVBand="0" w:evenVBand="0" w:oddHBand="0" w:evenHBand="0" w:firstRowFirstColumn="0" w:firstRowLastColumn="0" w:lastRowFirstColumn="0" w:lastRowLastColumn="0"/>
@@ -1493,44 +1600,7 @@
                 <w:sz w:val="18"/>
                 <w:szCs w:val="18"/>
               </w:rPr>
-              <w:t>-Month must be 3 char</w:t>
-            </w:r>
-          </w:p>
-          <w:p>
-            <w:pPr>
-              <w:cnfStyle w:val="000000000000" w:firstRow="0" w:lastRow="0" w:firstColumn="0" w:lastColumn="0" w:oddVBand="0" w:evenVBand="0" w:oddHBand="0" w:evenHBand="0" w:firstRowFirstColumn="0" w:firstRowLastColumn="0" w:lastRowFirstColumn="0" w:lastRowLastColumn="0"/>
-              <w:rPr>
-                <w:sz w:val="18"/>
-                <w:szCs w:val="18"/>
-              </w:rPr>
-            </w:pPr>
-            <w:r>
-              <w:rPr>
-                <w:sz w:val="18"/>
-                <w:szCs w:val="18"/>
-              </w:rPr>
-              <w:t>DD-month-YYYY HH:MM:SS</w:t>
-            </w:r>
-          </w:p>
-        </w:tc>
-        <w:tc>
-          <w:tcPr>
-            <w:tcW w:w="2268" w:type="dxa"/>
-          </w:tcPr>
-          <w:p>
-            <w:pPr>
-              <w:cnfStyle w:val="000000000000" w:firstRow="0" w:lastRow="0" w:firstColumn="0" w:lastColumn="0" w:oddVBand="0" w:evenVBand="0" w:oddHBand="0" w:evenHBand="0" w:firstRowFirstColumn="0" w:firstRowLastColumn="0" w:lastRowFirstColumn="0" w:lastRowLastColumn="0"/>
-              <w:rPr>
-                <w:sz w:val="18"/>
-                <w:szCs w:val="18"/>
-              </w:rPr>
-            </w:pPr>
-            <w:r>
-              <w:rPr>
-                <w:sz w:val="18"/>
-                <w:szCs w:val="18"/>
-              </w:rPr>
-              <w:t>edit_acceldate</w:t>
+              <w:t>edit5_frame_step</w:t>
             </w:r>
           </w:p>
         </w:tc>
@@ -1551,13 +1621,15 @@
                 <w:szCs w:val="18"/>
               </w:rPr>
             </w:pPr>
-            <w:r>
-              <w:rPr>
-                <w:sz w:val="18"/>
-                <w:szCs w:val="18"/>
-              </w:rPr>
-              <w:t>set_accel_frame_rate</w:t>
-            </w:r>
+            <w:proofErr w:type="spellStart"/>
+            <w:r>
+              <w:rPr>
+                <w:sz w:val="18"/>
+                <w:szCs w:val="18"/>
+              </w:rPr>
+              <w:t>set_accel_start_datetime</w:t>
+            </w:r>
+            <w:proofErr w:type="spellEnd"/>
           </w:p>
         </w:tc>
         <w:tc>
@@ -1598,8 +1670,76 @@
                 <w:sz w:val="18"/>
                 <w:szCs w:val="18"/>
               </w:rPr>
-              <w:t>Set the Hz of the accelerometer</w:t>
-            </w:r>
+              <w:t xml:space="preserve">Set the datetime of the file: day-month-year </w:t>
+            </w:r>
+            <w:proofErr w:type="spellStart"/>
+            <w:proofErr w:type="gramStart"/>
+            <w:r>
+              <w:rPr>
+                <w:sz w:val="18"/>
+                <w:szCs w:val="18"/>
+              </w:rPr>
+              <w:t>hour:minute</w:t>
+            </w:r>
+            <w:proofErr w:type="gramEnd"/>
+            <w:r>
+              <w:rPr>
+                <w:sz w:val="18"/>
+                <w:szCs w:val="18"/>
+              </w:rPr>
+              <w:t>:second</w:t>
+            </w:r>
+            <w:proofErr w:type="spellEnd"/>
+          </w:p>
+          <w:p>
+            <w:pPr>
+              <w:cnfStyle w:val="000000100000" w:firstRow="0" w:lastRow="0" w:firstColumn="0" w:lastColumn="0" w:oddVBand="0" w:evenVBand="0" w:oddHBand="1" w:evenHBand="0" w:firstRowFirstColumn="0" w:firstRowLastColumn="0" w:lastRowFirstColumn="0" w:lastRowLastColumn="0"/>
+              <w:rPr>
+                <w:sz w:val="18"/>
+                <w:szCs w:val="18"/>
+              </w:rPr>
+            </w:pPr>
+            <w:r>
+              <w:rPr>
+                <w:sz w:val="18"/>
+                <w:szCs w:val="18"/>
+              </w:rPr>
+              <w:t xml:space="preserve">-Month must be 3 </w:t>
+            </w:r>
+            <w:proofErr w:type="gramStart"/>
+            <w:r>
+              <w:rPr>
+                <w:sz w:val="18"/>
+                <w:szCs w:val="18"/>
+              </w:rPr>
+              <w:t>char</w:t>
+            </w:r>
+            <w:proofErr w:type="gramEnd"/>
+          </w:p>
+          <w:p>
+            <w:pPr>
+              <w:cnfStyle w:val="000000100000" w:firstRow="0" w:lastRow="0" w:firstColumn="0" w:lastColumn="0" w:oddVBand="0" w:evenVBand="0" w:oddHBand="1" w:evenHBand="0" w:firstRowFirstColumn="0" w:firstRowLastColumn="0" w:lastRowFirstColumn="0" w:lastRowLastColumn="0"/>
+              <w:rPr>
+                <w:sz w:val="18"/>
+                <w:szCs w:val="18"/>
+              </w:rPr>
+            </w:pPr>
+            <w:r>
+              <w:rPr>
+                <w:sz w:val="18"/>
+                <w:szCs w:val="18"/>
+              </w:rPr>
+              <w:t>DD-month-YYYY HH:</w:t>
+            </w:r>
+            <w:proofErr w:type="gramStart"/>
+            <w:r>
+              <w:rPr>
+                <w:sz w:val="18"/>
+                <w:szCs w:val="18"/>
+              </w:rPr>
+              <w:t>MM:SS</w:t>
+            </w:r>
+            <w:proofErr w:type="gramEnd"/>
           </w:p>
         </w:tc>
         <w:tc>
@@ -1614,13 +1754,15 @@
                 <w:szCs w:val="18"/>
               </w:rPr>
             </w:pPr>
-            <w:r>
-              <w:rPr>
-                <w:sz w:val="18"/>
-                <w:szCs w:val="18"/>
-              </w:rPr>
-              <w:t>edit_accelrate</w:t>
-            </w:r>
+            <w:proofErr w:type="spellStart"/>
+            <w:r>
+              <w:rPr>
+                <w:sz w:val="18"/>
+                <w:szCs w:val="18"/>
+              </w:rPr>
+              <w:t>edit_acceldate</w:t>
+            </w:r>
+            <w:proofErr w:type="spellEnd"/>
           </w:p>
         </w:tc>
       </w:tr>
@@ -1637,13 +1779,15 @@
                 <w:szCs w:val="18"/>
               </w:rPr>
             </w:pPr>
-            <w:r>
-              <w:rPr>
-                <w:sz w:val="18"/>
-                <w:szCs w:val="18"/>
-              </w:rPr>
-              <w:t>delay_text</w:t>
-            </w:r>
+            <w:proofErr w:type="spellStart"/>
+            <w:r>
+              <w:rPr>
+                <w:sz w:val="18"/>
+                <w:szCs w:val="18"/>
+              </w:rPr>
+              <w:t>set_accel_frame_rate</w:t>
+            </w:r>
+            <w:proofErr w:type="spellEnd"/>
           </w:p>
         </w:tc>
         <w:tc>
@@ -1663,7 +1807,7 @@
                 <w:sz w:val="18"/>
                 <w:szCs w:val="18"/>
               </w:rPr>
-              <w:t>Text display</w:t>
+              <w:t>Text entry</w:t>
             </w:r>
           </w:p>
         </w:tc>
@@ -1684,7 +1828,7 @@
                 <w:sz w:val="18"/>
                 <w:szCs w:val="18"/>
               </w:rPr>
-              <w:t>Reads the delay between video and accel</w:t>
+              <w:t>Set the Hz of the accelerometer</w:t>
             </w:r>
           </w:p>
         </w:tc>
@@ -1700,13 +1844,15 @@
                 <w:szCs w:val="18"/>
               </w:rPr>
             </w:pPr>
-            <w:r>
-              <w:rPr>
-                <w:sz w:val="18"/>
-                <w:szCs w:val="18"/>
-              </w:rPr>
-              <w:t>edit_delay</w:t>
-            </w:r>
+            <w:proofErr w:type="spellStart"/>
+            <w:r>
+              <w:rPr>
+                <w:sz w:val="18"/>
+                <w:szCs w:val="18"/>
+              </w:rPr>
+              <w:t>edit_accelrate</w:t>
+            </w:r>
+            <w:proofErr w:type="spellEnd"/>
           </w:p>
         </w:tc>
       </w:tr>
@@ -1726,13 +1872,15 @@
                 <w:szCs w:val="18"/>
               </w:rPr>
             </w:pPr>
-            <w:r>
-              <w:rPr>
-                <w:sz w:val="18"/>
-                <w:szCs w:val="18"/>
-              </w:rPr>
-              <w:t>delay_calculation_button</w:t>
-            </w:r>
+            <w:proofErr w:type="spellStart"/>
+            <w:r>
+              <w:rPr>
+                <w:sz w:val="18"/>
+                <w:szCs w:val="18"/>
+              </w:rPr>
+              <w:t>delay_text</w:t>
+            </w:r>
+            <w:proofErr w:type="spellEnd"/>
           </w:p>
         </w:tc>
         <w:tc>
@@ -1752,7 +1900,7 @@
                 <w:sz w:val="18"/>
                 <w:szCs w:val="18"/>
               </w:rPr>
-              <w:t>Button</w:t>
+              <w:t>Text display</w:t>
             </w:r>
           </w:p>
         </w:tc>
@@ -1773,7 +1921,7 @@
                 <w:sz w:val="18"/>
                 <w:szCs w:val="18"/>
               </w:rPr>
-              <w:t>Finds current difference and sets to delay_text</w:t>
+              <w:t>Reads the delay between video and accel</w:t>
             </w:r>
           </w:p>
         </w:tc>
@@ -1789,13 +1937,15 @@
                 <w:szCs w:val="18"/>
               </w:rPr>
             </w:pPr>
-            <w:r>
-              <w:rPr>
-                <w:sz w:val="18"/>
-                <w:szCs w:val="18"/>
-              </w:rPr>
-              <w:t>pushbutton_setdelay</w:t>
-            </w:r>
+            <w:proofErr w:type="spellStart"/>
+            <w:r>
+              <w:rPr>
+                <w:sz w:val="18"/>
+                <w:szCs w:val="18"/>
+              </w:rPr>
+              <w:t>edit_delay</w:t>
+            </w:r>
+            <w:proofErr w:type="spellEnd"/>
           </w:p>
         </w:tc>
       </w:tr>
@@ -1812,28 +1962,15 @@
                 <w:szCs w:val="18"/>
               </w:rPr>
             </w:pPr>
-            <w:r>
-              <w:rPr>
-                <w:sz w:val="18"/>
-                <w:szCs w:val="18"/>
-              </w:rPr>
-              <w:lastRenderedPageBreak/>
-              <w:t>zoom_</w:t>
-            </w:r>
-            <w:r>
-              <w:rPr>
-                <w:sz w:val="18"/>
-                <w:szCs w:val="18"/>
-              </w:rPr>
-              <w:t>trigger</w:t>
-            </w:r>
-            <w:r>
-              <w:rPr>
-                <w:sz w:val="18"/>
-                <w:szCs w:val="18"/>
-              </w:rPr>
-              <w:t>_button</w:t>
-            </w:r>
+            <w:proofErr w:type="spellStart"/>
+            <w:r>
+              <w:rPr>
+                <w:sz w:val="18"/>
+                <w:szCs w:val="18"/>
+              </w:rPr>
+              <w:t>delay_calculation_button</w:t>
+            </w:r>
+            <w:proofErr w:type="spellEnd"/>
           </w:p>
         </w:tc>
         <w:tc>
@@ -1874,8 +2011,17 @@
                 <w:sz w:val="18"/>
                 <w:szCs w:val="18"/>
               </w:rPr>
-              <w:t xml:space="preserve">Triggers 2 clicks that will bound the large_accelerometer_display </w:t>
-            </w:r>
+              <w:t xml:space="preserve">Finds current difference and sets to </w:t>
+            </w:r>
+            <w:proofErr w:type="spellStart"/>
+            <w:r>
+              <w:rPr>
+                <w:sz w:val="18"/>
+                <w:szCs w:val="18"/>
+              </w:rPr>
+              <w:t>delay_text</w:t>
+            </w:r>
+            <w:proofErr w:type="spellEnd"/>
           </w:p>
         </w:tc>
         <w:tc>
@@ -1890,13 +2036,15 @@
                 <w:szCs w:val="18"/>
               </w:rPr>
             </w:pPr>
-            <w:r>
-              <w:rPr>
-                <w:sz w:val="18"/>
-                <w:szCs w:val="18"/>
-              </w:rPr>
-              <w:t>pushbutton_zoom</w:t>
-            </w:r>
+            <w:proofErr w:type="spellStart"/>
+            <w:r>
+              <w:rPr>
+                <w:sz w:val="18"/>
+                <w:szCs w:val="18"/>
+              </w:rPr>
+              <w:t>pushbutton_setdelay</w:t>
+            </w:r>
+            <w:proofErr w:type="spellEnd"/>
           </w:p>
         </w:tc>
       </w:tr>
@@ -1916,13 +2064,29 @@
                 <w:szCs w:val="18"/>
               </w:rPr>
             </w:pPr>
-            <w:r>
-              <w:rPr>
-                <w:sz w:val="18"/>
-                <w:szCs w:val="18"/>
-              </w:rPr>
-              <w:t>zoom_toggle</w:t>
-            </w:r>
+            <w:proofErr w:type="spellStart"/>
+            <w:r>
+              <w:rPr>
+                <w:sz w:val="18"/>
+                <w:szCs w:val="18"/>
+              </w:rPr>
+              <w:t>zoom_</w:t>
+            </w:r>
+            <w:r>
+              <w:rPr>
+                <w:sz w:val="18"/>
+                <w:szCs w:val="18"/>
+              </w:rPr>
+              <w:t>trigger</w:t>
+            </w:r>
+            <w:r>
+              <w:rPr>
+                <w:sz w:val="18"/>
+                <w:szCs w:val="18"/>
+              </w:rPr>
+              <w:t>_button</w:t>
+            </w:r>
+            <w:proofErr w:type="spellEnd"/>
           </w:p>
         </w:tc>
         <w:tc>
@@ -1942,7 +2106,7 @@
                 <w:sz w:val="18"/>
                 <w:szCs w:val="18"/>
               </w:rPr>
-              <w:t>Radiobutton</w:t>
+              <w:t>Button</w:t>
             </w:r>
           </w:p>
         </w:tc>
@@ -1963,7 +2127,23 @@
                 <w:sz w:val="18"/>
                 <w:szCs w:val="18"/>
               </w:rPr>
-              <w:t xml:space="preserve">Toggle whether zooming has already been done </w:t>
+              <w:t xml:space="preserve">Triggers 2 clicks that will bound the </w:t>
+            </w:r>
+            <w:proofErr w:type="spellStart"/>
+            <w:r>
+              <w:rPr>
+                <w:sz w:val="18"/>
+                <w:szCs w:val="18"/>
+              </w:rPr>
+              <w:t>large_accelerometer_display</w:t>
+            </w:r>
+            <w:proofErr w:type="spellEnd"/>
+            <w:r>
+              <w:rPr>
+                <w:sz w:val="18"/>
+                <w:szCs w:val="18"/>
+              </w:rPr>
+              <w:t xml:space="preserve"> </w:t>
             </w:r>
           </w:p>
         </w:tc>
@@ -1979,13 +2159,15 @@
                 <w:szCs w:val="18"/>
               </w:rPr>
             </w:pPr>
-            <w:r>
-              <w:rPr>
-                <w:sz w:val="18"/>
-                <w:szCs w:val="18"/>
-              </w:rPr>
-              <w:t>radiobutton1_zoom</w:t>
-            </w:r>
+            <w:proofErr w:type="spellStart"/>
+            <w:r>
+              <w:rPr>
+                <w:sz w:val="18"/>
+                <w:szCs w:val="18"/>
+              </w:rPr>
+              <w:t>pushbutton_zoom</w:t>
+            </w:r>
+            <w:proofErr w:type="spellEnd"/>
           </w:p>
         </w:tc>
       </w:tr>
@@ -2002,13 +2184,16 @@
                 <w:szCs w:val="18"/>
               </w:rPr>
             </w:pPr>
-            <w:r>
-              <w:rPr>
-                <w:sz w:val="18"/>
-                <w:szCs w:val="18"/>
-              </w:rPr>
-              <w:t>load_behaviours_button</w:t>
-            </w:r>
+            <w:proofErr w:type="spellStart"/>
+            <w:r>
+              <w:rPr>
+                <w:sz w:val="18"/>
+                <w:szCs w:val="18"/>
+              </w:rPr>
+              <w:lastRenderedPageBreak/>
+              <w:t>zoom_toggle</w:t>
+            </w:r>
+            <w:proofErr w:type="spellEnd"/>
           </w:p>
         </w:tc>
         <w:tc>
@@ -2023,13 +2208,15 @@
                 <w:szCs w:val="18"/>
               </w:rPr>
             </w:pPr>
-            <w:r>
-              <w:rPr>
-                <w:sz w:val="18"/>
-                <w:szCs w:val="18"/>
-              </w:rPr>
-              <w:t>Button</w:t>
-            </w:r>
+            <w:proofErr w:type="spellStart"/>
+            <w:r>
+              <w:rPr>
+                <w:sz w:val="18"/>
+                <w:szCs w:val="18"/>
+              </w:rPr>
+              <w:t>Radiobutton</w:t>
+            </w:r>
+            <w:proofErr w:type="spellEnd"/>
           </w:p>
         </w:tc>
         <w:tc>
@@ -2049,7 +2236,7 @@
                 <w:sz w:val="18"/>
                 <w:szCs w:val="18"/>
               </w:rPr>
-              <w:t xml:space="preserve">Load the csv file </w:t>
+              <w:t xml:space="preserve">Toggle whether zooming has already been done </w:t>
             </w:r>
           </w:p>
         </w:tc>
@@ -2070,7 +2257,7 @@
                 <w:sz w:val="18"/>
                 <w:szCs w:val="18"/>
               </w:rPr>
-              <w:t>pushbutton7</w:t>
+              <w:t>radiobutton1_zoom</w:t>
             </w:r>
           </w:p>
         </w:tc>
@@ -2091,13 +2278,15 @@
                 <w:szCs w:val="18"/>
               </w:rPr>
             </w:pPr>
-            <w:r>
-              <w:rPr>
-                <w:sz w:val="18"/>
-                <w:szCs w:val="18"/>
-              </w:rPr>
-              <w:t>behaviours_table</w:t>
-            </w:r>
+            <w:proofErr w:type="spellStart"/>
+            <w:r>
+              <w:rPr>
+                <w:sz w:val="18"/>
+                <w:szCs w:val="18"/>
+              </w:rPr>
+              <w:t>load_behaviours_button</w:t>
+            </w:r>
+            <w:proofErr w:type="spellEnd"/>
           </w:p>
         </w:tc>
         <w:tc>
@@ -2117,7 +2306,7 @@
                 <w:sz w:val="18"/>
                 <w:szCs w:val="18"/>
               </w:rPr>
-              <w:t>Table</w:t>
+              <w:t>Button</w:t>
             </w:r>
           </w:p>
         </w:tc>
@@ -2138,7 +2327,7 @@
                 <w:sz w:val="18"/>
                 <w:szCs w:val="18"/>
               </w:rPr>
-              <w:t>Display the behaviours csv</w:t>
+              <w:t xml:space="preserve">Load the csv file </w:t>
             </w:r>
           </w:p>
         </w:tc>
@@ -2159,7 +2348,7 @@
                 <w:sz w:val="18"/>
                 <w:szCs w:val="18"/>
               </w:rPr>
-              <w:t>uitable1</w:t>
+              <w:t>pushbutton7</w:t>
             </w:r>
           </w:p>
         </w:tc>
@@ -2177,13 +2366,15 @@
                 <w:szCs w:val="18"/>
               </w:rPr>
             </w:pPr>
-            <w:r>
-              <w:rPr>
-                <w:sz w:val="18"/>
-                <w:szCs w:val="18"/>
-              </w:rPr>
-              <w:t>set_behaviour_number</w:t>
-            </w:r>
+            <w:proofErr w:type="spellStart"/>
+            <w:r>
+              <w:rPr>
+                <w:sz w:val="18"/>
+                <w:szCs w:val="18"/>
+              </w:rPr>
+              <w:t>behaviours_table</w:t>
+            </w:r>
+            <w:proofErr w:type="spellEnd"/>
           </w:p>
         </w:tc>
         <w:tc>
@@ -2203,7 +2394,7 @@
                 <w:sz w:val="18"/>
                 <w:szCs w:val="18"/>
               </w:rPr>
-              <w:t>Text entry</w:t>
+              <w:t>Table</w:t>
             </w:r>
           </w:p>
         </w:tc>
@@ -2224,7 +2415,7 @@
                 <w:sz w:val="18"/>
                 <w:szCs w:val="18"/>
               </w:rPr>
-              <w:t>Set the number corresponding to selected behaviour</w:t>
+              <w:t>Display the behaviours csv</w:t>
             </w:r>
           </w:p>
         </w:tc>
@@ -2245,7 +2436,7 @@
                 <w:sz w:val="18"/>
                 <w:szCs w:val="18"/>
               </w:rPr>
-              <w:t>edit_behnum</w:t>
+              <w:t>uitable1</w:t>
             </w:r>
           </w:p>
         </w:tc>
@@ -2266,13 +2457,15 @@
                 <w:szCs w:val="18"/>
               </w:rPr>
             </w:pPr>
-            <w:r>
-              <w:rPr>
-                <w:sz w:val="18"/>
-                <w:szCs w:val="18"/>
-              </w:rPr>
-              <w:t>annotation_trigger_button</w:t>
-            </w:r>
+            <w:proofErr w:type="spellStart"/>
+            <w:r>
+              <w:rPr>
+                <w:sz w:val="18"/>
+                <w:szCs w:val="18"/>
+              </w:rPr>
+              <w:t>set_behaviour_number</w:t>
+            </w:r>
+            <w:proofErr w:type="spellEnd"/>
           </w:p>
         </w:tc>
         <w:tc>
@@ -2292,7 +2485,7 @@
                 <w:sz w:val="18"/>
                 <w:szCs w:val="18"/>
               </w:rPr>
-              <w:t>Button</w:t>
+              <w:t>Text entry</w:t>
             </w:r>
           </w:p>
         </w:tc>
@@ -2313,7 +2506,7 @@
                 <w:sz w:val="18"/>
                 <w:szCs w:val="18"/>
               </w:rPr>
-              <w:t xml:space="preserve">Triggers 2 clicks that will annotate the trace </w:t>
+              <w:t>Set the number corresponding to selected behaviour</w:t>
             </w:r>
           </w:p>
         </w:tc>
@@ -2329,13 +2522,15 @@
                 <w:szCs w:val="18"/>
               </w:rPr>
             </w:pPr>
-            <w:r>
-              <w:rPr>
-                <w:sz w:val="18"/>
-                <w:szCs w:val="18"/>
-              </w:rPr>
-              <w:t>pushbutton_tagbeh</w:t>
-            </w:r>
+            <w:proofErr w:type="spellStart"/>
+            <w:r>
+              <w:rPr>
+                <w:sz w:val="18"/>
+                <w:szCs w:val="18"/>
+              </w:rPr>
+              <w:t>edit_behnum</w:t>
+            </w:r>
+            <w:proofErr w:type="spellEnd"/>
           </w:p>
         </w:tc>
       </w:tr>
@@ -2352,13 +2547,15 @@
                 <w:szCs w:val="18"/>
               </w:rPr>
             </w:pPr>
-            <w:r>
-              <w:rPr>
-                <w:sz w:val="18"/>
-                <w:szCs w:val="18"/>
-              </w:rPr>
-              <w:t>save_accel_button</w:t>
-            </w:r>
+            <w:proofErr w:type="spellStart"/>
+            <w:r>
+              <w:rPr>
+                <w:sz w:val="18"/>
+                <w:szCs w:val="18"/>
+              </w:rPr>
+              <w:t>annotation_trigger_button</w:t>
+            </w:r>
+            <w:proofErr w:type="spellEnd"/>
           </w:p>
         </w:tc>
         <w:tc>
@@ -2399,7 +2596,7 @@
                 <w:sz w:val="18"/>
                 <w:szCs w:val="18"/>
               </w:rPr>
-              <w:t>Saves the annotated accel trace (as the name of the video)</w:t>
+              <w:t xml:space="preserve">Triggers 2 clicks that will annotate the trace </w:t>
             </w:r>
           </w:p>
         </w:tc>
@@ -2415,13 +2612,15 @@
                 <w:szCs w:val="18"/>
               </w:rPr>
             </w:pPr>
-            <w:r>
-              <w:rPr>
-                <w:sz w:val="18"/>
-                <w:szCs w:val="18"/>
-              </w:rPr>
-              <w:t>pushbutton_save</w:t>
-            </w:r>
+            <w:proofErr w:type="spellStart"/>
+            <w:r>
+              <w:rPr>
+                <w:sz w:val="18"/>
+                <w:szCs w:val="18"/>
+              </w:rPr>
+              <w:t>pushbutton_tagbeh</w:t>
+            </w:r>
+            <w:proofErr w:type="spellEnd"/>
           </w:p>
         </w:tc>
       </w:tr>
@@ -2441,6 +2640,97 @@
                 <w:szCs w:val="18"/>
               </w:rPr>
             </w:pPr>
+            <w:proofErr w:type="spellStart"/>
+            <w:r>
+              <w:rPr>
+                <w:sz w:val="18"/>
+                <w:szCs w:val="18"/>
+              </w:rPr>
+              <w:t>save_accel_button</w:t>
+            </w:r>
+            <w:proofErr w:type="spellEnd"/>
+          </w:p>
+        </w:tc>
+        <w:tc>
+          <w:tcPr>
+            <w:tcW w:w="1281" w:type="dxa"/>
+          </w:tcPr>
+          <w:p>
+            <w:pPr>
+              <w:cnfStyle w:val="000000100000" w:firstRow="0" w:lastRow="0" w:firstColumn="0" w:lastColumn="0" w:oddVBand="0" w:evenVBand="0" w:oddHBand="1" w:evenHBand="0" w:firstRowFirstColumn="0" w:firstRowLastColumn="0" w:lastRowFirstColumn="0" w:lastRowLastColumn="0"/>
+              <w:rPr>
+                <w:sz w:val="18"/>
+                <w:szCs w:val="18"/>
+              </w:rPr>
+            </w:pPr>
+            <w:r>
+              <w:rPr>
+                <w:sz w:val="18"/>
+                <w:szCs w:val="18"/>
+              </w:rPr>
+              <w:t>Button</w:t>
+            </w:r>
+          </w:p>
+        </w:tc>
+        <w:tc>
+          <w:tcPr>
+            <w:tcW w:w="3732" w:type="dxa"/>
+          </w:tcPr>
+          <w:p>
+            <w:pPr>
+              <w:cnfStyle w:val="000000100000" w:firstRow="0" w:lastRow="0" w:firstColumn="0" w:lastColumn="0" w:oddVBand="0" w:evenVBand="0" w:oddHBand="1" w:evenHBand="0" w:firstRowFirstColumn="0" w:firstRowLastColumn="0" w:lastRowFirstColumn="0" w:lastRowLastColumn="0"/>
+              <w:rPr>
+                <w:sz w:val="18"/>
+                <w:szCs w:val="18"/>
+              </w:rPr>
+            </w:pPr>
+            <w:r>
+              <w:rPr>
+                <w:sz w:val="18"/>
+                <w:szCs w:val="18"/>
+              </w:rPr>
+              <w:t>Saves the annotated accel trace (as the name of the video)</w:t>
+            </w:r>
+          </w:p>
+        </w:tc>
+        <w:tc>
+          <w:tcPr>
+            <w:tcW w:w="2268" w:type="dxa"/>
+          </w:tcPr>
+          <w:p>
+            <w:pPr>
+              <w:cnfStyle w:val="000000100000" w:firstRow="0" w:lastRow="0" w:firstColumn="0" w:lastColumn="0" w:oddVBand="0" w:evenVBand="0" w:oddHBand="1" w:evenHBand="0" w:firstRowFirstColumn="0" w:firstRowLastColumn="0" w:lastRowFirstColumn="0" w:lastRowLastColumn="0"/>
+              <w:rPr>
+                <w:sz w:val="18"/>
+                <w:szCs w:val="18"/>
+              </w:rPr>
+            </w:pPr>
+            <w:proofErr w:type="spellStart"/>
+            <w:r>
+              <w:rPr>
+                <w:sz w:val="18"/>
+                <w:szCs w:val="18"/>
+              </w:rPr>
+              <w:t>pushbutton_save</w:t>
+            </w:r>
+            <w:proofErr w:type="spellEnd"/>
+          </w:p>
+        </w:tc>
+      </w:tr>
+      <w:tr>
+        <w:tc>
+          <w:tcPr>
+            <w:cnfStyle w:val="001000000000" w:firstRow="0" w:lastRow="0" w:firstColumn="1" w:lastColumn="0" w:oddVBand="0" w:evenVBand="0" w:oddHBand="0" w:evenHBand="0" w:firstRowFirstColumn="0" w:firstRowLastColumn="0" w:lastRowFirstColumn="0" w:lastRowLastColumn="0"/>
+            <w:tcW w:w="2495" w:type="dxa"/>
+          </w:tcPr>
+          <w:p>
+            <w:pPr>
+              <w:rPr>
+                <w:sz w:val="18"/>
+                <w:szCs w:val="18"/>
+              </w:rPr>
+            </w:pPr>
+            <w:proofErr w:type="spellStart"/>
             <w:r>
               <w:rPr>
                 <w:sz w:val="18"/>
@@ -2448,6 +2738,7 @@
               </w:rPr>
               <w:t>video_slider</w:t>
             </w:r>
+            <w:proofErr w:type="spellEnd"/>
           </w:p>
         </w:tc>
         <w:tc>
@@ -2456,19 +2747,234 @@
           </w:tcPr>
           <w:p>
             <w:pPr>
+              <w:cnfStyle w:val="000000000000" w:firstRow="0" w:lastRow="0" w:firstColumn="0" w:lastColumn="0" w:oddVBand="0" w:evenVBand="0" w:oddHBand="0" w:evenHBand="0" w:firstRowFirstColumn="0" w:firstRowLastColumn="0" w:lastRowFirstColumn="0" w:lastRowLastColumn="0"/>
+              <w:rPr>
+                <w:sz w:val="18"/>
+                <w:szCs w:val="18"/>
+              </w:rPr>
+            </w:pPr>
+            <w:r>
+              <w:rPr>
+                <w:sz w:val="18"/>
+                <w:szCs w:val="18"/>
+              </w:rPr>
+              <w:t>Slider</w:t>
+            </w:r>
+          </w:p>
+        </w:tc>
+        <w:tc>
+          <w:tcPr>
+            <w:tcW w:w="3732" w:type="dxa"/>
+          </w:tcPr>
+          <w:p>
+            <w:pPr>
+              <w:cnfStyle w:val="000000000000" w:firstRow="0" w:lastRow="0" w:firstColumn="0" w:lastColumn="0" w:oddVBand="0" w:evenVBand="0" w:oddHBand="0" w:evenHBand="0" w:firstRowFirstColumn="0" w:firstRowLastColumn="0" w:lastRowFirstColumn="0" w:lastRowLastColumn="0"/>
+              <w:rPr>
+                <w:sz w:val="18"/>
+                <w:szCs w:val="18"/>
+              </w:rPr>
+            </w:pPr>
+            <w:r>
+              <w:rPr>
+                <w:sz w:val="18"/>
+                <w:szCs w:val="18"/>
+              </w:rPr>
+              <w:t xml:space="preserve">Slide through the video – also moves the </w:t>
+            </w:r>
+            <w:proofErr w:type="spellStart"/>
+            <w:r>
+              <w:rPr>
+                <w:sz w:val="18"/>
+                <w:szCs w:val="18"/>
+              </w:rPr>
+              <w:t>vline</w:t>
+            </w:r>
+            <w:proofErr w:type="spellEnd"/>
+            <w:r>
+              <w:rPr>
+                <w:sz w:val="18"/>
+                <w:szCs w:val="18"/>
+              </w:rPr>
+              <w:t xml:space="preserve"> in </w:t>
+            </w:r>
+            <w:proofErr w:type="spellStart"/>
+            <w:r>
+              <w:rPr>
+                <w:sz w:val="18"/>
+                <w:szCs w:val="18"/>
+              </w:rPr>
+              <w:t>large_accelerometer_display</w:t>
+            </w:r>
+            <w:proofErr w:type="spellEnd"/>
+          </w:p>
+        </w:tc>
+        <w:tc>
+          <w:tcPr>
+            <w:tcW w:w="2268" w:type="dxa"/>
+          </w:tcPr>
+          <w:p>
+            <w:pPr>
+              <w:cnfStyle w:val="000000000000" w:firstRow="0" w:lastRow="0" w:firstColumn="0" w:lastColumn="0" w:oddVBand="0" w:evenVBand="0" w:oddHBand="0" w:evenHBand="0" w:firstRowFirstColumn="0" w:firstRowLastColumn="0" w:lastRowFirstColumn="0" w:lastRowLastColumn="0"/>
+              <w:rPr>
+                <w:sz w:val="18"/>
+                <w:szCs w:val="18"/>
+              </w:rPr>
+            </w:pPr>
+            <w:r>
+              <w:rPr>
+                <w:sz w:val="18"/>
+                <w:szCs w:val="18"/>
+              </w:rPr>
+              <w:t>slider1</w:t>
+            </w:r>
+          </w:p>
+        </w:tc>
+      </w:tr>
+      <w:tr>
+        <w:trPr>
+          <w:cnfStyle w:val="000000100000" w:firstRow="0" w:lastRow="0" w:firstColumn="0" w:lastColumn="0" w:oddVBand="0" w:evenVBand="0" w:oddHBand="1" w:evenHBand="0" w:firstRowFirstColumn="0" w:firstRowLastColumn="0" w:lastRowFirstColumn="0" w:lastRowLastColumn="0"/>
+        </w:trPr>
+        <w:tc>
+          <w:tcPr>
+            <w:cnfStyle w:val="001000000000" w:firstRow="0" w:lastRow="0" w:firstColumn="1" w:lastColumn="0" w:oddVBand="0" w:evenVBand="0" w:oddHBand="0" w:evenHBand="0" w:firstRowFirstColumn="0" w:firstRowLastColumn="0" w:lastRowFirstColumn="0" w:lastRowLastColumn="0"/>
+            <w:tcW w:w="9776" w:type="dxa"/>
+            <w:gridSpan w:val="4"/>
+            <w:shd w:val="clear" w:color="auto" w:fill="D0CECE" w:themeFill="background2" w:themeFillShade="E6"/>
+          </w:tcPr>
+          <w:p>
+            <w:pPr>
+              <w:rPr>
+                <w:sz w:val="18"/>
+                <w:szCs w:val="18"/>
+              </w:rPr>
+            </w:pPr>
+            <w:r>
+              <w:rPr>
+                <w:b w:val="0"/>
+                <w:bCs w:val="0"/>
+                <w:i/>
+                <w:iCs/>
+                <w:sz w:val="18"/>
+                <w:szCs w:val="18"/>
+              </w:rPr>
+              <w:t>Functions</w:t>
+            </w:r>
+          </w:p>
+        </w:tc>
+      </w:tr>
+      <w:tr>
+        <w:tc>
+          <w:tcPr>
+            <w:cnfStyle w:val="001000000000" w:firstRow="0" w:lastRow="0" w:firstColumn="1" w:lastColumn="0" w:oddVBand="0" w:evenVBand="0" w:oddHBand="0" w:evenHBand="0" w:firstRowFirstColumn="0" w:firstRowLastColumn="0" w:lastRowFirstColumn="0" w:lastRowLastColumn="0"/>
+            <w:tcW w:w="2495" w:type="dxa"/>
+          </w:tcPr>
+          <w:p>
+            <w:pPr>
+              <w:rPr>
+                <w:sz w:val="18"/>
+                <w:szCs w:val="18"/>
+              </w:rPr>
+            </w:pPr>
+            <w:proofErr w:type="spellStart"/>
+            <w:r>
+              <w:rPr>
+                <w:sz w:val="18"/>
+                <w:szCs w:val="18"/>
+              </w:rPr>
+              <w:t>display_small_accel_fun</w:t>
+            </w:r>
+            <w:proofErr w:type="spellEnd"/>
+          </w:p>
+        </w:tc>
+        <w:tc>
+          <w:tcPr>
+            <w:tcW w:w="1281" w:type="dxa"/>
+          </w:tcPr>
+          <w:p>
+            <w:pPr>
+              <w:cnfStyle w:val="000000000000" w:firstRow="0" w:lastRow="0" w:firstColumn="0" w:lastColumn="0" w:oddVBand="0" w:evenVBand="0" w:oddHBand="0" w:evenHBand="0" w:firstRowFirstColumn="0" w:firstRowLastColumn="0" w:lastRowFirstColumn="0" w:lastRowLastColumn="0"/>
+              <w:rPr>
+                <w:sz w:val="18"/>
+                <w:szCs w:val="18"/>
+              </w:rPr>
+            </w:pPr>
+          </w:p>
+        </w:tc>
+        <w:tc>
+          <w:tcPr>
+            <w:tcW w:w="3732" w:type="dxa"/>
+          </w:tcPr>
+          <w:p>
+            <w:pPr>
+              <w:cnfStyle w:val="000000000000" w:firstRow="0" w:lastRow="0" w:firstColumn="0" w:lastColumn="0" w:oddVBand="0" w:evenVBand="0" w:oddHBand="0" w:evenHBand="0" w:firstRowFirstColumn="0" w:firstRowLastColumn="0" w:lastRowFirstColumn="0" w:lastRowLastColumn="0"/>
+              <w:rPr>
+                <w:sz w:val="18"/>
+                <w:szCs w:val="18"/>
+              </w:rPr>
+            </w:pPr>
+          </w:p>
+        </w:tc>
+        <w:tc>
+          <w:tcPr>
+            <w:tcW w:w="2268" w:type="dxa"/>
+          </w:tcPr>
+          <w:p>
+            <w:pPr>
+              <w:cnfStyle w:val="000000000000" w:firstRow="0" w:lastRow="0" w:firstColumn="0" w:lastColumn="0" w:oddVBand="0" w:evenVBand="0" w:oddHBand="0" w:evenHBand="0" w:firstRowFirstColumn="0" w:firstRowLastColumn="0" w:lastRowFirstColumn="0" w:lastRowLastColumn="0"/>
+              <w:rPr>
+                <w:sz w:val="18"/>
+                <w:szCs w:val="18"/>
+              </w:rPr>
+            </w:pPr>
+            <w:r>
+              <w:rPr>
+                <w:sz w:val="18"/>
+                <w:szCs w:val="18"/>
+              </w:rPr>
+              <w:t>mydisplay3</w:t>
+            </w:r>
+          </w:p>
+        </w:tc>
+      </w:tr>
+      <w:tr>
+        <w:trPr>
+          <w:cnfStyle w:val="000000100000" w:firstRow="0" w:lastRow="0" w:firstColumn="0" w:lastColumn="0" w:oddVBand="0" w:evenVBand="0" w:oddHBand="1" w:evenHBand="0" w:firstRowFirstColumn="0" w:firstRowLastColumn="0" w:lastRowFirstColumn="0" w:lastRowLastColumn="0"/>
+        </w:trPr>
+        <w:tc>
+          <w:tcPr>
+            <w:cnfStyle w:val="001000000000" w:firstRow="0" w:lastRow="0" w:firstColumn="1" w:lastColumn="0" w:oddVBand="0" w:evenVBand="0" w:oddHBand="0" w:evenHBand="0" w:firstRowFirstColumn="0" w:firstRowLastColumn="0" w:lastRowFirstColumn="0" w:lastRowLastColumn="0"/>
+            <w:tcW w:w="2495" w:type="dxa"/>
+          </w:tcPr>
+          <w:p>
+            <w:pPr>
+              <w:rPr>
+                <w:sz w:val="18"/>
+                <w:szCs w:val="18"/>
+              </w:rPr>
+            </w:pPr>
+            <w:proofErr w:type="spellStart"/>
+            <w:r>
+              <w:rPr>
+                <w:sz w:val="18"/>
+                <w:szCs w:val="18"/>
+              </w:rPr>
+              <w:t>display_large_accel_fun</w:t>
+            </w:r>
+            <w:proofErr w:type="spellEnd"/>
+          </w:p>
+        </w:tc>
+        <w:tc>
+          <w:tcPr>
+            <w:tcW w:w="1281" w:type="dxa"/>
+          </w:tcPr>
+          <w:p>
+            <w:pPr>
               <w:cnfStyle w:val="000000100000" w:firstRow="0" w:lastRow="0" w:firstColumn="0" w:lastColumn="0" w:oddVBand="0" w:evenVBand="0" w:oddHBand="1" w:evenHBand="0" w:firstRowFirstColumn="0" w:firstRowLastColumn="0" w:lastRowFirstColumn="0" w:lastRowLastColumn="0"/>
               <w:rPr>
                 <w:sz w:val="18"/>
                 <w:szCs w:val="18"/>
               </w:rPr>
             </w:pPr>
-            <w:r>
-              <w:rPr>
-                <w:sz w:val="18"/>
-                <w:szCs w:val="18"/>
-              </w:rPr>
-              <w:t>Slider</w:t>
-            </w:r>
           </w:p>
         </w:tc>
         <w:tc>
@@ -2483,13 +2989,6 @@
                 <w:szCs w:val="18"/>
               </w:rPr>
             </w:pPr>
-            <w:r>
-              <w:rPr>
-                <w:sz w:val="18"/>
-                <w:szCs w:val="18"/>
-              </w:rPr>
-              <w:t>Slide through the video – also moves the vline in large_accelerometer_display</w:t>
-            </w:r>
           </w:p>
         </w:tc>
         <w:tc>
@@ -2509,7 +3008,234 @@
                 <w:sz w:val="18"/>
                 <w:szCs w:val="18"/>
               </w:rPr>
-              <w:t>slider1</w:t>
+              <w:t>mydisplay2</w:t>
+            </w:r>
+          </w:p>
+        </w:tc>
+      </w:tr>
+      <w:tr>
+        <w:tc>
+          <w:tcPr>
+            <w:cnfStyle w:val="001000000000" w:firstRow="0" w:lastRow="0" w:firstColumn="1" w:lastColumn="0" w:oddVBand="0" w:evenVBand="0" w:oddHBand="0" w:evenHBand="0" w:firstRowFirstColumn="0" w:firstRowLastColumn="0" w:lastRowFirstColumn="0" w:lastRowLastColumn="0"/>
+            <w:tcW w:w="2495" w:type="dxa"/>
+          </w:tcPr>
+          <w:p>
+            <w:pPr>
+              <w:rPr>
+                <w:sz w:val="18"/>
+                <w:szCs w:val="18"/>
+              </w:rPr>
+            </w:pPr>
+            <w:proofErr w:type="spellStart"/>
+            <w:r>
+              <w:rPr>
+                <w:sz w:val="18"/>
+                <w:szCs w:val="18"/>
+              </w:rPr>
+              <w:t>display_video_fun</w:t>
+            </w:r>
+            <w:proofErr w:type="spellEnd"/>
+          </w:p>
+        </w:tc>
+        <w:tc>
+          <w:tcPr>
+            <w:tcW w:w="1281" w:type="dxa"/>
+          </w:tcPr>
+          <w:p>
+            <w:pPr>
+              <w:cnfStyle w:val="000000000000" w:firstRow="0" w:lastRow="0" w:firstColumn="0" w:lastColumn="0" w:oddVBand="0" w:evenVBand="0" w:oddHBand="0" w:evenHBand="0" w:firstRowFirstColumn="0" w:firstRowLastColumn="0" w:lastRowFirstColumn="0" w:lastRowLastColumn="0"/>
+              <w:rPr>
+                <w:sz w:val="18"/>
+                <w:szCs w:val="18"/>
+              </w:rPr>
+            </w:pPr>
+          </w:p>
+        </w:tc>
+        <w:tc>
+          <w:tcPr>
+            <w:tcW w:w="3732" w:type="dxa"/>
+          </w:tcPr>
+          <w:p>
+            <w:pPr>
+              <w:cnfStyle w:val="000000000000" w:firstRow="0" w:lastRow="0" w:firstColumn="0" w:lastColumn="0" w:oddVBand="0" w:evenVBand="0" w:oddHBand="0" w:evenHBand="0" w:firstRowFirstColumn="0" w:firstRowLastColumn="0" w:lastRowFirstColumn="0" w:lastRowLastColumn="0"/>
+              <w:rPr>
+                <w:sz w:val="18"/>
+                <w:szCs w:val="18"/>
+              </w:rPr>
+            </w:pPr>
+          </w:p>
+        </w:tc>
+        <w:tc>
+          <w:tcPr>
+            <w:tcW w:w="2268" w:type="dxa"/>
+          </w:tcPr>
+          <w:p>
+            <w:pPr>
+              <w:cnfStyle w:val="000000000000" w:firstRow="0" w:lastRow="0" w:firstColumn="0" w:lastColumn="0" w:oddVBand="0" w:evenVBand="0" w:oddHBand="0" w:evenHBand="0" w:firstRowFirstColumn="0" w:firstRowLastColumn="0" w:lastRowFirstColumn="0" w:lastRowLastColumn="0"/>
+              <w:rPr>
+                <w:sz w:val="18"/>
+                <w:szCs w:val="18"/>
+              </w:rPr>
+            </w:pPr>
+            <w:proofErr w:type="spellStart"/>
+            <w:r>
+              <w:rPr>
+                <w:sz w:val="18"/>
+                <w:szCs w:val="18"/>
+              </w:rPr>
+              <w:t>mydisplay</w:t>
+            </w:r>
+            <w:proofErr w:type="spellEnd"/>
+          </w:p>
+        </w:tc>
+      </w:tr>
+      <w:tr>
+        <w:trPr>
+          <w:cnfStyle w:val="000000100000" w:firstRow="0" w:lastRow="0" w:firstColumn="0" w:lastColumn="0" w:oddVBand="0" w:evenVBand="0" w:oddHBand="1" w:evenHBand="0" w:firstRowFirstColumn="0" w:firstRowLastColumn="0" w:lastRowFirstColumn="0" w:lastRowLastColumn="0"/>
+        </w:trPr>
+        <w:tc>
+          <w:tcPr>
+            <w:cnfStyle w:val="001000000000" w:firstRow="0" w:lastRow="0" w:firstColumn="1" w:lastColumn="0" w:oddVBand="0" w:evenVBand="0" w:oddHBand="0" w:evenHBand="0" w:firstRowFirstColumn="0" w:firstRowLastColumn="0" w:lastRowFirstColumn="0" w:lastRowLastColumn="0"/>
+            <w:tcW w:w="2495" w:type="dxa"/>
+          </w:tcPr>
+          <w:p>
+            <w:pPr>
+              <w:rPr>
+                <w:sz w:val="18"/>
+                <w:szCs w:val="18"/>
+              </w:rPr>
+            </w:pPr>
+            <w:proofErr w:type="spellStart"/>
+            <w:r>
+              <w:rPr>
+                <w:sz w:val="18"/>
+                <w:szCs w:val="18"/>
+              </w:rPr>
+              <w:t>initialise_gui_fun</w:t>
+            </w:r>
+            <w:proofErr w:type="spellEnd"/>
+          </w:p>
+        </w:tc>
+        <w:tc>
+          <w:tcPr>
+            <w:tcW w:w="1281" w:type="dxa"/>
+          </w:tcPr>
+          <w:p>
+            <w:pPr>
+              <w:cnfStyle w:val="000000100000" w:firstRow="0" w:lastRow="0" w:firstColumn="0" w:lastColumn="0" w:oddVBand="0" w:evenVBand="0" w:oddHBand="1" w:evenHBand="0" w:firstRowFirstColumn="0" w:firstRowLastColumn="0" w:lastRowFirstColumn="0" w:lastRowLastColumn="0"/>
+              <w:rPr>
+                <w:sz w:val="18"/>
+                <w:szCs w:val="18"/>
+              </w:rPr>
+            </w:pPr>
+          </w:p>
+        </w:tc>
+        <w:tc>
+          <w:tcPr>
+            <w:tcW w:w="3732" w:type="dxa"/>
+          </w:tcPr>
+          <w:p>
+            <w:pPr>
+              <w:cnfStyle w:val="000000100000" w:firstRow="0" w:lastRow="0" w:firstColumn="0" w:lastColumn="0" w:oddVBand="0" w:evenVBand="0" w:oddHBand="1" w:evenHBand="0" w:firstRowFirstColumn="0" w:firstRowLastColumn="0" w:lastRowFirstColumn="0" w:lastRowLastColumn="0"/>
+              <w:rPr>
+                <w:sz w:val="18"/>
+                <w:szCs w:val="18"/>
+              </w:rPr>
+            </w:pPr>
+          </w:p>
+        </w:tc>
+        <w:tc>
+          <w:tcPr>
+            <w:tcW w:w="2268" w:type="dxa"/>
+          </w:tcPr>
+          <w:p>
+            <w:pPr>
+              <w:cnfStyle w:val="000000100000" w:firstRow="0" w:lastRow="0" w:firstColumn="0" w:lastColumn="0" w:oddVBand="0" w:evenVBand="0" w:oddHBand="1" w:evenHBand="0" w:firstRowFirstColumn="0" w:firstRowLastColumn="0" w:lastRowFirstColumn="0" w:lastRowLastColumn="0"/>
+              <w:rPr>
+                <w:sz w:val="18"/>
+                <w:szCs w:val="18"/>
+              </w:rPr>
+            </w:pPr>
+            <w:r>
+              <w:rPr>
+                <w:sz w:val="18"/>
+                <w:szCs w:val="18"/>
+              </w:rPr>
+              <w:t>Sync_station_v2_OpeningFcn</w:t>
+            </w:r>
+          </w:p>
+        </w:tc>
+      </w:tr>
+      <w:tr>
+        <w:tc>
+          <w:tcPr>
+            <w:cnfStyle w:val="001000000000" w:firstRow="0" w:lastRow="0" w:firstColumn="1" w:lastColumn="0" w:oddVBand="0" w:evenVBand="0" w:oddHBand="0" w:evenHBand="0" w:firstRowFirstColumn="0" w:firstRowLastColumn="0" w:lastRowFirstColumn="0" w:lastRowLastColumn="0"/>
+            <w:tcW w:w="2495" w:type="dxa"/>
+          </w:tcPr>
+          <w:p>
+            <w:pPr>
+              <w:rPr>
+                <w:sz w:val="18"/>
+                <w:szCs w:val="18"/>
+              </w:rPr>
+            </w:pPr>
+            <w:proofErr w:type="spellStart"/>
+            <w:r>
+              <w:rPr>
+                <w:sz w:val="18"/>
+                <w:szCs w:val="18"/>
+              </w:rPr>
+              <w:t>print_to_terminal_fun</w:t>
+            </w:r>
+            <w:proofErr w:type="spellEnd"/>
+          </w:p>
+        </w:tc>
+        <w:tc>
+          <w:tcPr>
+            <w:tcW w:w="1281" w:type="dxa"/>
+          </w:tcPr>
+          <w:p>
+            <w:pPr>
+              <w:cnfStyle w:val="000000000000" w:firstRow="0" w:lastRow="0" w:firstColumn="0" w:lastColumn="0" w:oddVBand="0" w:evenVBand="0" w:oddHBand="0" w:evenHBand="0" w:firstRowFirstColumn="0" w:firstRowLastColumn="0" w:lastRowFirstColumn="0" w:lastRowLastColumn="0"/>
+              <w:rPr>
+                <w:sz w:val="18"/>
+                <w:szCs w:val="18"/>
+              </w:rPr>
+            </w:pPr>
+          </w:p>
+        </w:tc>
+        <w:tc>
+          <w:tcPr>
+            <w:tcW w:w="3732" w:type="dxa"/>
+          </w:tcPr>
+          <w:p>
+            <w:pPr>
+              <w:cnfStyle w:val="000000000000" w:firstRow="0" w:lastRow="0" w:firstColumn="0" w:lastColumn="0" w:oddVBand="0" w:evenVBand="0" w:oddHBand="0" w:evenHBand="0" w:firstRowFirstColumn="0" w:firstRowLastColumn="0" w:lastRowFirstColumn="0" w:lastRowLastColumn="0"/>
+              <w:rPr>
+                <w:sz w:val="18"/>
+                <w:szCs w:val="18"/>
+              </w:rPr>
+            </w:pPr>
+          </w:p>
+        </w:tc>
+        <w:tc>
+          <w:tcPr>
+            <w:tcW w:w="2268" w:type="dxa"/>
+          </w:tcPr>
+          <w:p>
+            <w:pPr>
+              <w:cnfStyle w:val="000000000000" w:firstRow="0" w:lastRow="0" w:firstColumn="0" w:lastColumn="0" w:oddVBand="0" w:evenVBand="0" w:oddHBand="0" w:evenHBand="0" w:firstRowFirstColumn="0" w:firstRowLastColumn="0" w:lastRowFirstColumn="0" w:lastRowLastColumn="0"/>
+              <w:rPr>
+                <w:sz w:val="18"/>
+                <w:szCs w:val="18"/>
+              </w:rPr>
+            </w:pPr>
+            <w:r>
+              <w:rPr>
+                <w:sz w:val="18"/>
+                <w:szCs w:val="18"/>
+              </w:rPr>
+              <w:t>Sync_station_v2_OutputFcn</w:t>
             </w:r>
           </w:p>
         </w:tc>
@@ -2517,17 +3243,1754 @@
     </w:tbl>
     <w:p>
       <w:pPr>
+        <w:pStyle w:val="ListParagraph"/>
+        <w:numPr>
+          <w:ilvl w:val="0"/>
+          <w:numId w:val="2"/>
+        </w:numPr>
         <w:jc w:val="both"/>
+        <w:rPr>
+          <w:sz w:val="20"/>
+          <w:szCs w:val="20"/>
+        </w:rPr>
+      </w:pPr>
+      <w:r>
+        <w:rPr>
+          <w:sz w:val="20"/>
+          <w:szCs w:val="20"/>
+        </w:rPr>
+        <w:t xml:space="preserve">While the ‘GUIDE’ figure designer is useful for aesthetics of the app, it </w:t>
+      </w:r>
+      <w:r>
+        <w:rPr>
+          <w:sz w:val="20"/>
+          <w:szCs w:val="20"/>
+        </w:rPr>
+        <w:t xml:space="preserve">is soon to be removed from </w:t>
+      </w:r>
+      <w:proofErr w:type="spellStart"/>
+      <w:r>
+        <w:rPr>
+          <w:sz w:val="20"/>
+          <w:szCs w:val="20"/>
+        </w:rPr>
+        <w:t>MatLab</w:t>
+      </w:r>
+      <w:proofErr w:type="spellEnd"/>
+      <w:r>
+        <w:rPr>
+          <w:sz w:val="20"/>
+          <w:szCs w:val="20"/>
+        </w:rPr>
+        <w:t>. Therefore,</w:t>
+      </w:r>
+      <w:r>
+        <w:rPr>
+          <w:sz w:val="20"/>
+          <w:szCs w:val="20"/>
+        </w:rPr>
+        <w:t xml:space="preserve"> we need to update it either to ‘App Designer’, or we can </w:t>
+      </w:r>
+      <w:r>
+        <w:rPr>
+          <w:sz w:val="20"/>
+          <w:szCs w:val="20"/>
+        </w:rPr>
+        <w:t>replace it with a static</w:t>
+      </w:r>
+      <w:r>
+        <w:rPr>
+          <w:sz w:val="20"/>
+          <w:szCs w:val="20"/>
+        </w:rPr>
+        <w:t xml:space="preserve"> </w:t>
+      </w:r>
+      <w:r>
+        <w:rPr>
+          <w:sz w:val="20"/>
+          <w:szCs w:val="20"/>
+        </w:rPr>
+        <w:t>programmatically</w:t>
+      </w:r>
+      <w:r>
+        <w:rPr>
+          <w:sz w:val="20"/>
+          <w:szCs w:val="20"/>
+        </w:rPr>
+        <w:t xml:space="preserve"> coded version – which seems preferable</w:t>
+      </w:r>
+      <w:r>
+        <w:rPr>
+          <w:sz w:val="20"/>
+          <w:szCs w:val="20"/>
+        </w:rPr>
+        <w:t xml:space="preserve">. </w:t>
+      </w:r>
+    </w:p>
+    <w:p>
+      <w:pPr>
+        <w:pStyle w:val="ListParagraph"/>
+        <w:numPr>
+          <w:ilvl w:val="1"/>
+          <w:numId w:val="2"/>
+        </w:numPr>
+        <w:rPr>
+          <w:sz w:val="20"/>
+          <w:szCs w:val="20"/>
+        </w:rPr>
+      </w:pPr>
+      <w:r>
+        <w:rPr>
+          <w:sz w:val="20"/>
+          <w:szCs w:val="20"/>
+        </w:rPr>
+        <w:t xml:space="preserve">Initially tried </w:t>
+      </w:r>
+      <w:r>
+        <w:rPr>
+          <w:sz w:val="20"/>
+          <w:szCs w:val="20"/>
+        </w:rPr>
+        <w:t xml:space="preserve">stripping out all the information from the existing figure </w:t>
+      </w:r>
+      <w:r>
+        <w:rPr>
+          <w:sz w:val="20"/>
+          <w:szCs w:val="20"/>
+        </w:rPr>
+        <w:t xml:space="preserve">using fig2m, code which I found here: </w:t>
+      </w:r>
+      <w:hyperlink r:id="rId6" w:history="1">
+        <w:r>
+          <w:rPr>
+            <w:rStyle w:val="Hyperlink"/>
+            <w:sz w:val="20"/>
+            <w:szCs w:val="20"/>
+          </w:rPr>
+          <w:t>https://au.mathworks.com/matlabcentral/fileexchange/14340-convert-fig-to-matlab-code</w:t>
+        </w:r>
+      </w:hyperlink>
+      <w:r>
+        <w:rPr>
+          <w:sz w:val="20"/>
+          <w:szCs w:val="20"/>
+        </w:rPr>
+        <w:t xml:space="preserve"> </w:t>
+      </w:r>
+      <w:r>
+        <w:rPr>
+          <w:sz w:val="20"/>
+          <w:szCs w:val="20"/>
+        </w:rPr>
+        <w:t xml:space="preserve">(including debugging information in reviews) but was unable to make it functional due to lack of </w:t>
+      </w:r>
+      <w:proofErr w:type="spellStart"/>
+      <w:r>
+        <w:rPr>
+          <w:sz w:val="20"/>
+          <w:szCs w:val="20"/>
+        </w:rPr>
+        <w:t>UIcontextMenu</w:t>
+      </w:r>
+      <w:proofErr w:type="spellEnd"/>
+      <w:r>
+        <w:rPr>
+          <w:sz w:val="20"/>
+          <w:szCs w:val="20"/>
+        </w:rPr>
+        <w:t xml:space="preserve"> in the figure.</w:t>
+      </w:r>
+    </w:p>
+    <w:p>
+      <w:pPr>
+        <w:pStyle w:val="ListParagraph"/>
+        <w:numPr>
+          <w:ilvl w:val="0"/>
+          <w:numId w:val="2"/>
+        </w:numPr>
+        <w:jc w:val="both"/>
+        <w:rPr>
+          <w:sz w:val="20"/>
+          <w:szCs w:val="20"/>
+        </w:rPr>
+      </w:pPr>
+      <w:r>
+        <w:rPr>
+          <w:sz w:val="20"/>
+          <w:szCs w:val="20"/>
+        </w:rPr>
+        <w:t>Approaching it manually, I grouped existing bits into functional units</w:t>
+      </w:r>
+      <w:r>
+        <w:rPr>
+          <w:sz w:val="20"/>
+          <w:szCs w:val="20"/>
+        </w:rPr>
+        <w:t>, each stored in their own script</w:t>
+      </w:r>
+      <w:r>
+        <w:rPr>
+          <w:sz w:val="20"/>
+          <w:szCs w:val="20"/>
+        </w:rPr>
+        <w:t xml:space="preserve">. These are indicated in the colours below. </w:t>
+      </w:r>
+      <w:r>
+        <w:rPr>
+          <w:sz w:val="20"/>
+          <w:szCs w:val="20"/>
+        </w:rPr>
+        <w:t>These</w:t>
+      </w:r>
+      <w:r>
+        <w:rPr>
+          <w:sz w:val="20"/>
+          <w:szCs w:val="20"/>
+        </w:rPr>
+        <w:t xml:space="preserve"> are then drawn together into the main script</w:t>
+      </w:r>
+      <w:r>
+        <w:rPr>
+          <w:sz w:val="20"/>
+          <w:szCs w:val="20"/>
+        </w:rPr>
+        <w:t xml:space="preserve"> with an initialisation command. Before I make any changes to the math and functionality, I want simply to recreate the original version.</w:t>
+      </w:r>
+    </w:p>
+    <w:p>
+      <w:pPr>
+        <w:jc w:val="center"/>
+      </w:pPr>
+      <w:r>
+        <w:rPr>
+          <w:noProof/>
+        </w:rPr>
+        <mc:AlternateContent>
+          <mc:Choice Requires="wpg">
+            <w:drawing>
+              <wp:anchor distT="0" distB="0" distL="114300" distR="114300" simplePos="0" relativeHeight="251687936" behindDoc="0" locked="0" layoutInCell="1" allowOverlap="1" wp14:anchorId="2B78B4DE" wp14:editId="702361A9">
+                <wp:simplePos x="0" y="0"/>
+                <wp:positionH relativeFrom="column">
+                  <wp:posOffset>356716</wp:posOffset>
+                </wp:positionH>
+                <wp:positionV relativeFrom="paragraph">
+                  <wp:posOffset>97246</wp:posOffset>
+                </wp:positionV>
+                <wp:extent cx="4881283" cy="2577402"/>
+                <wp:effectExtent l="0" t="0" r="14605" b="13970"/>
+                <wp:wrapNone/>
+                <wp:docPr id="17" name="Group 17"/>
+                <wp:cNvGraphicFramePr/>
+                <a:graphic xmlns:a="http://schemas.openxmlformats.org/drawingml/2006/main">
+                  <a:graphicData uri="http://schemas.microsoft.com/office/word/2010/wordprocessingGroup">
+                    <wpg:wgp>
+                      <wpg:cNvGrpSpPr/>
+                      <wpg:grpSpPr>
+                        <a:xfrm>
+                          <a:off x="0" y="0"/>
+                          <a:ext cx="4881283" cy="2577402"/>
+                          <a:chOff x="0" y="0"/>
+                          <a:chExt cx="4881283" cy="2577402"/>
+                        </a:xfrm>
+                      </wpg:grpSpPr>
+                      <wps:wsp>
+                        <wps:cNvPr id="2" name="Rectangle 2"/>
+                        <wps:cNvSpPr/>
+                        <wps:spPr>
+                          <a:xfrm>
+                            <a:off x="1627094" y="0"/>
+                            <a:ext cx="1026160" cy="375920"/>
+                          </a:xfrm>
+                          <a:prstGeom prst="rect">
+                            <a:avLst/>
+                          </a:prstGeom>
+                          <a:noFill/>
+                          <a:ln>
+                            <a:solidFill>
+                              <a:srgbClr val="C00000"/>
+                            </a:solidFill>
+                          </a:ln>
+                        </wps:spPr>
+                        <wps:style>
+                          <a:lnRef idx="2">
+                            <a:schemeClr val="accent6"/>
+                          </a:lnRef>
+                          <a:fillRef idx="1">
+                            <a:schemeClr val="lt1"/>
+                          </a:fillRef>
+                          <a:effectRef idx="0">
+                            <a:schemeClr val="accent6"/>
+                          </a:effectRef>
+                          <a:fontRef idx="minor">
+                            <a:schemeClr val="dk1"/>
+                          </a:fontRef>
+                        </wps:style>
+                        <wps:bodyPr rot="0" spcFirstLastPara="0" vertOverflow="overflow" horzOverflow="overflow" vert="horz" wrap="square" lIns="91440" tIns="45720" rIns="91440" bIns="45720" numCol="1" spcCol="0" rtlCol="0" fromWordArt="0" anchor="ctr" anchorCtr="0" forceAA="0" compatLnSpc="1">
+                          <a:prstTxWarp prst="textNoShape">
+                            <a:avLst/>
+                          </a:prstTxWarp>
+                          <a:noAutofit/>
+                        </wps:bodyPr>
+                      </wps:wsp>
+                      <wps:wsp>
+                        <wps:cNvPr id="3" name="Rectangle 3"/>
+                        <wps:cNvSpPr/>
+                        <wps:spPr>
+                          <a:xfrm>
+                            <a:off x="1627094" y="578223"/>
+                            <a:ext cx="396240" cy="375920"/>
+                          </a:xfrm>
+                          <a:prstGeom prst="rect">
+                            <a:avLst/>
+                          </a:prstGeom>
+                          <a:noFill/>
+                          <a:ln>
+                            <a:solidFill>
+                              <a:schemeClr val="accent6">
+                                <a:lumMod val="75000"/>
+                              </a:schemeClr>
+                            </a:solidFill>
+                          </a:ln>
+                        </wps:spPr>
+                        <wps:style>
+                          <a:lnRef idx="2">
+                            <a:schemeClr val="accent6"/>
+                          </a:lnRef>
+                          <a:fillRef idx="1">
+                            <a:schemeClr val="lt1"/>
+                          </a:fillRef>
+                          <a:effectRef idx="0">
+                            <a:schemeClr val="accent6"/>
+                          </a:effectRef>
+                          <a:fontRef idx="minor">
+                            <a:schemeClr val="dk1"/>
+                          </a:fontRef>
+                        </wps:style>
+                        <wps:bodyPr rot="0" spcFirstLastPara="0" vertOverflow="overflow" horzOverflow="overflow" vert="horz" wrap="square" lIns="91440" tIns="45720" rIns="91440" bIns="45720" numCol="1" spcCol="0" rtlCol="0" fromWordArt="0" anchor="ctr" anchorCtr="0" forceAA="0" compatLnSpc="1">
+                          <a:prstTxWarp prst="textNoShape">
+                            <a:avLst/>
+                          </a:prstTxWarp>
+                          <a:noAutofit/>
+                        </wps:bodyPr>
+                      </wps:wsp>
+                      <wps:wsp>
+                        <wps:cNvPr id="4" name="Rectangle 4"/>
+                        <wps:cNvSpPr/>
+                        <wps:spPr>
+                          <a:xfrm>
+                            <a:off x="2048436" y="573741"/>
+                            <a:ext cx="638322" cy="198120"/>
+                          </a:xfrm>
+                          <a:prstGeom prst="rect">
+                            <a:avLst/>
+                          </a:prstGeom>
+                          <a:noFill/>
+                          <a:ln>
+                            <a:solidFill>
+                              <a:schemeClr val="accent6">
+                                <a:lumMod val="75000"/>
+                              </a:schemeClr>
+                            </a:solidFill>
+                          </a:ln>
+                        </wps:spPr>
+                        <wps:style>
+                          <a:lnRef idx="2">
+                            <a:schemeClr val="accent6"/>
+                          </a:lnRef>
+                          <a:fillRef idx="1">
+                            <a:schemeClr val="lt1"/>
+                          </a:fillRef>
+                          <a:effectRef idx="0">
+                            <a:schemeClr val="accent6"/>
+                          </a:effectRef>
+                          <a:fontRef idx="minor">
+                            <a:schemeClr val="dk1"/>
+                          </a:fontRef>
+                        </wps:style>
+                        <wps:bodyPr rot="0" spcFirstLastPara="0" vertOverflow="overflow" horzOverflow="overflow" vert="horz" wrap="square" lIns="91440" tIns="45720" rIns="91440" bIns="45720" numCol="1" spcCol="0" rtlCol="0" fromWordArt="0" anchor="ctr" anchorCtr="0" forceAA="0" compatLnSpc="1">
+                          <a:prstTxWarp prst="textNoShape">
+                            <a:avLst/>
+                          </a:prstTxWarp>
+                          <a:noAutofit/>
+                        </wps:bodyPr>
+                      </wps:wsp>
+                      <wps:wsp>
+                        <wps:cNvPr id="5" name="Rectangle 5"/>
+                        <wps:cNvSpPr/>
+                        <wps:spPr>
+                          <a:xfrm>
+                            <a:off x="2684930" y="67235"/>
+                            <a:ext cx="670560" cy="524607"/>
+                          </a:xfrm>
+                          <a:prstGeom prst="rect">
+                            <a:avLst/>
+                          </a:prstGeom>
+                          <a:noFill/>
+                          <a:ln>
+                            <a:solidFill>
+                              <a:schemeClr val="accent6">
+                                <a:lumMod val="75000"/>
+                              </a:schemeClr>
+                            </a:solidFill>
+                          </a:ln>
+                        </wps:spPr>
+                        <wps:style>
+                          <a:lnRef idx="2">
+                            <a:schemeClr val="accent6"/>
+                          </a:lnRef>
+                          <a:fillRef idx="1">
+                            <a:schemeClr val="lt1"/>
+                          </a:fillRef>
+                          <a:effectRef idx="0">
+                            <a:schemeClr val="accent6"/>
+                          </a:effectRef>
+                          <a:fontRef idx="minor">
+                            <a:schemeClr val="dk1"/>
+                          </a:fontRef>
+                        </wps:style>
+                        <wps:bodyPr rot="0" spcFirstLastPara="0" vertOverflow="overflow" horzOverflow="overflow" vert="horz" wrap="square" lIns="91440" tIns="45720" rIns="91440" bIns="45720" numCol="1" spcCol="0" rtlCol="0" fromWordArt="0" anchor="ctr" anchorCtr="0" forceAA="0" compatLnSpc="1">
+                          <a:prstTxWarp prst="textNoShape">
+                            <a:avLst/>
+                          </a:prstTxWarp>
+                          <a:noAutofit/>
+                        </wps:bodyPr>
+                      </wps:wsp>
+                      <wps:wsp>
+                        <wps:cNvPr id="6" name="Rectangle 6"/>
+                        <wps:cNvSpPr/>
+                        <wps:spPr>
+                          <a:xfrm>
+                            <a:off x="1667436" y="385482"/>
+                            <a:ext cx="849923" cy="158261"/>
+                          </a:xfrm>
+                          <a:prstGeom prst="rect">
+                            <a:avLst/>
+                          </a:prstGeom>
+                          <a:noFill/>
+                          <a:ln>
+                            <a:solidFill>
+                              <a:schemeClr val="accent6">
+                                <a:lumMod val="75000"/>
+                              </a:schemeClr>
+                            </a:solidFill>
+                          </a:ln>
+                        </wps:spPr>
+                        <wps:style>
+                          <a:lnRef idx="2">
+                            <a:schemeClr val="accent6"/>
+                          </a:lnRef>
+                          <a:fillRef idx="1">
+                            <a:schemeClr val="lt1"/>
+                          </a:fillRef>
+                          <a:effectRef idx="0">
+                            <a:schemeClr val="accent6"/>
+                          </a:effectRef>
+                          <a:fontRef idx="minor">
+                            <a:schemeClr val="dk1"/>
+                          </a:fontRef>
+                        </wps:style>
+                        <wps:bodyPr rot="0" spcFirstLastPara="0" vertOverflow="overflow" horzOverflow="overflow" vert="horz" wrap="square" lIns="91440" tIns="45720" rIns="91440" bIns="45720" numCol="1" spcCol="0" rtlCol="0" fromWordArt="0" anchor="ctr" anchorCtr="0" forceAA="0" compatLnSpc="1">
+                          <a:prstTxWarp prst="textNoShape">
+                            <a:avLst/>
+                          </a:prstTxWarp>
+                          <a:noAutofit/>
+                        </wps:bodyPr>
+                      </wps:wsp>
+                      <wps:wsp>
+                        <wps:cNvPr id="7" name="Rectangle 7"/>
+                        <wps:cNvSpPr/>
+                        <wps:spPr>
+                          <a:xfrm>
+                            <a:off x="1712259" y="972671"/>
+                            <a:ext cx="882161" cy="158261"/>
+                          </a:xfrm>
+                          <a:prstGeom prst="rect">
+                            <a:avLst/>
+                          </a:prstGeom>
+                          <a:noFill/>
+                          <a:ln>
+                            <a:solidFill>
+                              <a:srgbClr val="FF0000"/>
+                            </a:solidFill>
+                          </a:ln>
+                        </wps:spPr>
+                        <wps:style>
+                          <a:lnRef idx="2">
+                            <a:schemeClr val="accent6"/>
+                          </a:lnRef>
+                          <a:fillRef idx="1">
+                            <a:schemeClr val="lt1"/>
+                          </a:fillRef>
+                          <a:effectRef idx="0">
+                            <a:schemeClr val="accent6"/>
+                          </a:effectRef>
+                          <a:fontRef idx="minor">
+                            <a:schemeClr val="dk1"/>
+                          </a:fontRef>
+                        </wps:style>
+                        <wps:bodyPr rot="0" spcFirstLastPara="0" vertOverflow="overflow" horzOverflow="overflow" vert="horz" wrap="square" lIns="91440" tIns="45720" rIns="91440" bIns="45720" numCol="1" spcCol="0" rtlCol="0" fromWordArt="0" anchor="ctr" anchorCtr="0" forceAA="0" compatLnSpc="1">
+                          <a:prstTxWarp prst="textNoShape">
+                            <a:avLst/>
+                          </a:prstTxWarp>
+                          <a:noAutofit/>
+                        </wps:bodyPr>
+                      </wps:wsp>
+                      <wps:wsp>
+                        <wps:cNvPr id="8" name="Rectangle 8"/>
+                        <wps:cNvSpPr/>
+                        <wps:spPr>
+                          <a:xfrm>
+                            <a:off x="2057400" y="797859"/>
+                            <a:ext cx="521530" cy="158261"/>
+                          </a:xfrm>
+                          <a:prstGeom prst="rect">
+                            <a:avLst/>
+                          </a:prstGeom>
+                          <a:noFill/>
+                          <a:ln>
+                            <a:solidFill>
+                              <a:srgbClr val="FF0000"/>
+                            </a:solidFill>
+                          </a:ln>
+                        </wps:spPr>
+                        <wps:style>
+                          <a:lnRef idx="2">
+                            <a:schemeClr val="accent6"/>
+                          </a:lnRef>
+                          <a:fillRef idx="1">
+                            <a:schemeClr val="lt1"/>
+                          </a:fillRef>
+                          <a:effectRef idx="0">
+                            <a:schemeClr val="accent6"/>
+                          </a:effectRef>
+                          <a:fontRef idx="minor">
+                            <a:schemeClr val="dk1"/>
+                          </a:fontRef>
+                        </wps:style>
+                        <wps:bodyPr rot="0" spcFirstLastPara="0" vertOverflow="overflow" horzOverflow="overflow" vert="horz" wrap="square" lIns="91440" tIns="45720" rIns="91440" bIns="45720" numCol="1" spcCol="0" rtlCol="0" fromWordArt="0" anchor="ctr" anchorCtr="0" forceAA="0" compatLnSpc="1">
+                          <a:prstTxWarp prst="textNoShape">
+                            <a:avLst/>
+                          </a:prstTxWarp>
+                          <a:noAutofit/>
+                        </wps:bodyPr>
+                      </wps:wsp>
+                      <wps:wsp>
+                        <wps:cNvPr id="9" name="Rectangle 9"/>
+                        <wps:cNvSpPr/>
+                        <wps:spPr>
+                          <a:xfrm>
+                            <a:off x="2640106" y="847165"/>
+                            <a:ext cx="788035" cy="272562"/>
+                          </a:xfrm>
+                          <a:prstGeom prst="rect">
+                            <a:avLst/>
+                          </a:prstGeom>
+                          <a:noFill/>
+                          <a:ln>
+                            <a:solidFill>
+                              <a:schemeClr val="accent4"/>
+                            </a:solidFill>
+                          </a:ln>
+                        </wps:spPr>
+                        <wps:style>
+                          <a:lnRef idx="2">
+                            <a:schemeClr val="accent6"/>
+                          </a:lnRef>
+                          <a:fillRef idx="1">
+                            <a:schemeClr val="lt1"/>
+                          </a:fillRef>
+                          <a:effectRef idx="0">
+                            <a:schemeClr val="accent6"/>
+                          </a:effectRef>
+                          <a:fontRef idx="minor">
+                            <a:schemeClr val="dk1"/>
+                          </a:fontRef>
+                        </wps:style>
+                        <wps:bodyPr rot="0" spcFirstLastPara="0" vertOverflow="overflow" horzOverflow="overflow" vert="horz" wrap="square" lIns="91440" tIns="45720" rIns="91440" bIns="45720" numCol="1" spcCol="0" rtlCol="0" fromWordArt="0" anchor="ctr" anchorCtr="0" forceAA="0" compatLnSpc="1">
+                          <a:prstTxWarp prst="textNoShape">
+                            <a:avLst/>
+                          </a:prstTxWarp>
+                          <a:noAutofit/>
+                        </wps:bodyPr>
+                      </wps:wsp>
+                      <wps:wsp>
+                        <wps:cNvPr id="10" name="Rectangle 10"/>
+                        <wps:cNvSpPr/>
+                        <wps:spPr>
+                          <a:xfrm>
+                            <a:off x="2756647" y="636494"/>
+                            <a:ext cx="507023" cy="196362"/>
+                          </a:xfrm>
+                          <a:prstGeom prst="rect">
+                            <a:avLst/>
+                          </a:prstGeom>
+                          <a:noFill/>
+                          <a:ln>
+                            <a:solidFill>
+                              <a:srgbClr val="99CCFF"/>
+                            </a:solidFill>
+                          </a:ln>
+                        </wps:spPr>
+                        <wps:style>
+                          <a:lnRef idx="2">
+                            <a:schemeClr val="accent6"/>
+                          </a:lnRef>
+                          <a:fillRef idx="1">
+                            <a:schemeClr val="lt1"/>
+                          </a:fillRef>
+                          <a:effectRef idx="0">
+                            <a:schemeClr val="accent6"/>
+                          </a:effectRef>
+                          <a:fontRef idx="minor">
+                            <a:schemeClr val="dk1"/>
+                          </a:fontRef>
+                        </wps:style>
+                        <wps:bodyPr rot="0" spcFirstLastPara="0" vertOverflow="overflow" horzOverflow="overflow" vert="horz" wrap="square" lIns="91440" tIns="45720" rIns="91440" bIns="45720" numCol="1" spcCol="0" rtlCol="0" fromWordArt="0" anchor="ctr" anchorCtr="0" forceAA="0" compatLnSpc="1">
+                          <a:prstTxWarp prst="textNoShape">
+                            <a:avLst/>
+                          </a:prstTxWarp>
+                          <a:noAutofit/>
+                        </wps:bodyPr>
+                      </wps:wsp>
+                      <wps:wsp>
+                        <wps:cNvPr id="11" name="Rectangle 11"/>
+                        <wps:cNvSpPr/>
+                        <wps:spPr>
+                          <a:xfrm>
+                            <a:off x="3442447" y="85165"/>
+                            <a:ext cx="1225061" cy="436685"/>
+                          </a:xfrm>
+                          <a:prstGeom prst="rect">
+                            <a:avLst/>
+                          </a:prstGeom>
+                          <a:noFill/>
+                          <a:ln>
+                            <a:solidFill>
+                              <a:schemeClr val="accent2">
+                                <a:lumMod val="60000"/>
+                                <a:lumOff val="40000"/>
+                              </a:schemeClr>
+                            </a:solidFill>
+                          </a:ln>
+                        </wps:spPr>
+                        <wps:style>
+                          <a:lnRef idx="2">
+                            <a:schemeClr val="accent6"/>
+                          </a:lnRef>
+                          <a:fillRef idx="1">
+                            <a:schemeClr val="lt1"/>
+                          </a:fillRef>
+                          <a:effectRef idx="0">
+                            <a:schemeClr val="accent6"/>
+                          </a:effectRef>
+                          <a:fontRef idx="minor">
+                            <a:schemeClr val="dk1"/>
+                          </a:fontRef>
+                        </wps:style>
+                        <wps:bodyPr rot="0" spcFirstLastPara="0" vertOverflow="overflow" horzOverflow="overflow" vert="horz" wrap="square" lIns="91440" tIns="45720" rIns="91440" bIns="45720" numCol="1" spcCol="0" rtlCol="0" fromWordArt="0" anchor="ctr" anchorCtr="0" forceAA="0" compatLnSpc="1">
+                          <a:prstTxWarp prst="textNoShape">
+                            <a:avLst/>
+                          </a:prstTxWarp>
+                          <a:noAutofit/>
+                        </wps:bodyPr>
+                      </wps:wsp>
+                      <wps:wsp>
+                        <wps:cNvPr id="12" name="Rectangle 12"/>
+                        <wps:cNvSpPr/>
+                        <wps:spPr>
+                          <a:xfrm>
+                            <a:off x="3370730" y="533400"/>
+                            <a:ext cx="550594" cy="161192"/>
+                          </a:xfrm>
+                          <a:prstGeom prst="rect">
+                            <a:avLst/>
+                          </a:prstGeom>
+                          <a:noFill/>
+                          <a:ln>
+                            <a:solidFill>
+                              <a:schemeClr val="accent6"/>
+                            </a:solidFill>
+                          </a:ln>
+                        </wps:spPr>
+                        <wps:style>
+                          <a:lnRef idx="2">
+                            <a:schemeClr val="accent6"/>
+                          </a:lnRef>
+                          <a:fillRef idx="1">
+                            <a:schemeClr val="lt1"/>
+                          </a:fillRef>
+                          <a:effectRef idx="0">
+                            <a:schemeClr val="accent6"/>
+                          </a:effectRef>
+                          <a:fontRef idx="minor">
+                            <a:schemeClr val="dk1"/>
+                          </a:fontRef>
+                        </wps:style>
+                        <wps:bodyPr rot="0" spcFirstLastPara="0" vertOverflow="overflow" horzOverflow="overflow" vert="horz" wrap="square" lIns="91440" tIns="45720" rIns="91440" bIns="45720" numCol="1" spcCol="0" rtlCol="0" fromWordArt="0" anchor="ctr" anchorCtr="0" forceAA="0" compatLnSpc="1">
+                          <a:prstTxWarp prst="textNoShape">
+                            <a:avLst/>
+                          </a:prstTxWarp>
+                          <a:noAutofit/>
+                        </wps:bodyPr>
+                      </wps:wsp>
+                      <wps:wsp>
+                        <wps:cNvPr id="13" name="Rectangle 13"/>
+                        <wps:cNvSpPr/>
+                        <wps:spPr>
+                          <a:xfrm>
+                            <a:off x="3500718" y="950259"/>
+                            <a:ext cx="342900" cy="161192"/>
+                          </a:xfrm>
+                          <a:prstGeom prst="rect">
+                            <a:avLst/>
+                          </a:prstGeom>
+                          <a:noFill/>
+                          <a:ln>
+                            <a:solidFill>
+                              <a:srgbClr val="996633"/>
+                            </a:solidFill>
+                          </a:ln>
+                        </wps:spPr>
+                        <wps:style>
+                          <a:lnRef idx="2">
+                            <a:schemeClr val="accent6"/>
+                          </a:lnRef>
+                          <a:fillRef idx="1">
+                            <a:schemeClr val="lt1"/>
+                          </a:fillRef>
+                          <a:effectRef idx="0">
+                            <a:schemeClr val="accent6"/>
+                          </a:effectRef>
+                          <a:fontRef idx="minor">
+                            <a:schemeClr val="dk1"/>
+                          </a:fontRef>
+                        </wps:style>
+                        <wps:bodyPr rot="0" spcFirstLastPara="0" vertOverflow="overflow" horzOverflow="overflow" vert="horz" wrap="square" lIns="91440" tIns="45720" rIns="91440" bIns="45720" numCol="1" spcCol="0" rtlCol="0" fromWordArt="0" anchor="ctr" anchorCtr="0" forceAA="0" compatLnSpc="1">
+                          <a:prstTxWarp prst="textNoShape">
+                            <a:avLst/>
+                          </a:prstTxWarp>
+                          <a:noAutofit/>
+                        </wps:bodyPr>
+                      </wps:wsp>
+                      <wps:wsp>
+                        <wps:cNvPr id="14" name="Rectangle 14"/>
+                        <wps:cNvSpPr/>
+                        <wps:spPr>
+                          <a:xfrm>
+                            <a:off x="0" y="94129"/>
+                            <a:ext cx="1573306" cy="1241612"/>
+                          </a:xfrm>
+                          <a:prstGeom prst="rect">
+                            <a:avLst/>
+                          </a:prstGeom>
+                          <a:noFill/>
+                          <a:ln>
+                            <a:solidFill>
+                              <a:srgbClr val="FF0000"/>
+                            </a:solidFill>
+                          </a:ln>
+                        </wps:spPr>
+                        <wps:style>
+                          <a:lnRef idx="2">
+                            <a:schemeClr val="accent6"/>
+                          </a:lnRef>
+                          <a:fillRef idx="1">
+                            <a:schemeClr val="lt1"/>
+                          </a:fillRef>
+                          <a:effectRef idx="0">
+                            <a:schemeClr val="accent6"/>
+                          </a:effectRef>
+                          <a:fontRef idx="minor">
+                            <a:schemeClr val="dk1"/>
+                          </a:fontRef>
+                        </wps:style>
+                        <wps:bodyPr rot="0" spcFirstLastPara="0" vertOverflow="overflow" horzOverflow="overflow" vert="horz" wrap="square" lIns="91440" tIns="45720" rIns="91440" bIns="45720" numCol="1" spcCol="0" rtlCol="0" fromWordArt="0" anchor="ctr" anchorCtr="0" forceAA="0" compatLnSpc="1">
+                          <a:prstTxWarp prst="textNoShape">
+                            <a:avLst/>
+                          </a:prstTxWarp>
+                          <a:noAutofit/>
+                        </wps:bodyPr>
+                      </wps:wsp>
+                      <wps:wsp>
+                        <wps:cNvPr id="16" name="Rectangle 16"/>
+                        <wps:cNvSpPr/>
+                        <wps:spPr>
+                          <a:xfrm>
+                            <a:off x="40341" y="1353577"/>
+                            <a:ext cx="4840942" cy="1223825"/>
+                          </a:xfrm>
+                          <a:prstGeom prst="rect">
+                            <a:avLst/>
+                          </a:prstGeom>
+                          <a:noFill/>
+                          <a:ln>
+                            <a:solidFill>
+                              <a:srgbClr val="FF66CC"/>
+                            </a:solidFill>
+                          </a:ln>
+                        </wps:spPr>
+                        <wps:style>
+                          <a:lnRef idx="2">
+                            <a:schemeClr val="accent6"/>
+                          </a:lnRef>
+                          <a:fillRef idx="1">
+                            <a:schemeClr val="lt1"/>
+                          </a:fillRef>
+                          <a:effectRef idx="0">
+                            <a:schemeClr val="accent6"/>
+                          </a:effectRef>
+                          <a:fontRef idx="minor">
+                            <a:schemeClr val="dk1"/>
+                          </a:fontRef>
+                        </wps:style>
+                        <wps:bodyPr rot="0" spcFirstLastPara="0" vertOverflow="overflow" horzOverflow="overflow" vert="horz" wrap="square" lIns="91440" tIns="45720" rIns="91440" bIns="45720" numCol="1" spcCol="0" rtlCol="0" fromWordArt="0" anchor="ctr" anchorCtr="0" forceAA="0" compatLnSpc="1">
+                          <a:prstTxWarp prst="textNoShape">
+                            <a:avLst/>
+                          </a:prstTxWarp>
+                          <a:noAutofit/>
+                        </wps:bodyPr>
+                      </wps:wsp>
+                    </wpg:wgp>
+                  </a:graphicData>
+                </a:graphic>
+                <wp14:sizeRelV relativeFrom="margin">
+                  <wp14:pctHeight>0</wp14:pctHeight>
+                </wp14:sizeRelV>
+              </wp:anchor>
+            </w:drawing>
+          </mc:Choice>
+          <mc:Fallback>
+            <w:pict>
+              <v:group w14:anchorId="7F5C4758" id="Group 17" o:spid="_x0000_s1026" style="position:absolute;margin-left:28.1pt;margin-top:7.65pt;width:384.35pt;height:202.95pt;z-index:251687936;mso-height-relative:margin" coordsize="48812,25774" o:gfxdata="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">
+                <v:rect id="Rectangle 2" o:spid="_x0000_s1027" style="position:absolute;left:16270;width:10262;height:3759;visibility:visible;mso-wrap-style:square;v-text-anchor:middle" o:gfxdata="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" filled="f" strokecolor="#c00000" strokeweight="1pt"/>
+                <v:rect id="Rectangle 3" o:spid="_x0000_s1028" style="position:absolute;left:16270;top:5782;width:3963;height:3759;visibility:visible;mso-wrap-style:square;v-text-anchor:middle" o:gfxdata="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" filled="f" strokecolor="#538135 [2409]" strokeweight="1pt"/>
+                <v:rect id="Rectangle 4" o:spid="_x0000_s1029" style="position:absolute;left:20484;top:5737;width:6383;height:1981;visibility:visible;mso-wrap-style:square;v-text-anchor:middle" o:gfxdata="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" filled="f" strokecolor="#538135 [2409]" strokeweight="1pt"/>
+                <v:rect id="Rectangle 5" o:spid="_x0000_s1030" style="position:absolute;left:26849;top:672;width:6705;height:5246;visibility:visible;mso-wrap-style:square;v-text-anchor:middle" o:gfxdata="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" filled="f" strokecolor="#538135 [2409]" strokeweight="1pt"/>
+                <v:rect id="Rectangle 6" o:spid="_x0000_s1031" style="position:absolute;left:16674;top:3854;width:8499;height:1583;visibility:visible;mso-wrap-style:square;v-text-anchor:middle" o:gfxdata="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" filled="f" strokecolor="#538135 [2409]" strokeweight="1pt"/>
+                <v:rect id="Rectangle 7" o:spid="_x0000_s1032" style="position:absolute;left:17122;top:9726;width:8822;height:1583;visibility:visible;mso-wrap-style:square;v-text-anchor:middle" o:gfxdata="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" filled="f" strokecolor="red" strokeweight="1pt"/>
+                <v:rect id="Rectangle 8" o:spid="_x0000_s1033" style="position:absolute;left:20574;top:7978;width:5215;height:1583;visibility:visible;mso-wrap-style:square;v-text-anchor:middle" o:gfxdata="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" filled="f" strokecolor="red" strokeweight="1pt"/>
+                <v:rect id="Rectangle 9" o:spid="_x0000_s1034" style="position:absolute;left:26401;top:8471;width:7880;height:2726;visibility:visible;mso-wrap-style:square;v-text-anchor:middle" o:gfxdata="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" filled="f" strokecolor="#ffc000 [3207]" strokeweight="1pt"/>
+                <v:rect id="Rectangle 10" o:spid="_x0000_s1035" style="position:absolute;left:27566;top:6364;width:5070;height:1964;visibility:visible;mso-wrap-style:square;v-text-anchor:middle" o:gfxdata="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" filled="f" strokecolor="#9cf" strokeweight="1pt"/>
+                <v:rect id="Rectangle 11" o:spid="_x0000_s1036" style="position:absolute;left:34424;top:851;width:12251;height:4367;visibility:visible;mso-wrap-style:square;v-text-anchor:middle" o:gfxdata="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" filled="f" strokecolor="#f4b083 [1941]" strokeweight="1pt"/>
+                <v:rect id="Rectangle 12" o:spid="_x0000_s1037" style="position:absolute;left:33707;top:5334;width:5506;height:1611;visibility:visible;mso-wrap-style:square;v-text-anchor:middle" o:gfxdata="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" filled="f" strokecolor="#70ad47 [3209]" strokeweight="1pt"/>
+                <v:rect id="Rectangle 13" o:spid="_x0000_s1038" style="position:absolute;left:35007;top:9502;width:3429;height:1612;visibility:visible;mso-wrap-style:square;v-text-anchor:middle" o:gfxdata="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" filled="f" strokecolor="#963" strokeweight="1pt"/>
+                <v:rect id="Rectangle 14" o:spid="_x0000_s1039" style="position:absolute;top:941;width:15733;height:12416;visibility:visible;mso-wrap-style:square;v-text-anchor:middle" o:gfxdata="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" filled="f" strokecolor="red" strokeweight="1pt"/>
+                <v:rect id="Rectangle 16" o:spid="_x0000_s1040" style="position:absolute;left:403;top:13535;width:48409;height:12239;visibility:visible;mso-wrap-style:square;v-text-anchor:middle" o:gfxdata="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" filled="f" strokecolor="#f6c" strokeweight="1pt"/>
+              </v:group>
+            </w:pict>
+          </mc:Fallback>
+        </mc:AlternateContent>
+      </w:r>
+      <w:r>
+        <w:rPr>
+          <w:noProof/>
+        </w:rPr>
+        <w:drawing>
+          <wp:inline distT="0" distB="0" distL="0" distR="0" wp14:anchorId="0057C5C9" wp14:editId="7B8F2102">
+            <wp:extent cx="5123991" cy="2778286"/>
+            <wp:effectExtent l="0" t="0" r="635" b="3175"/>
+            <wp:docPr id="1" name="Picture 1"/>
+            <wp:cNvGraphicFramePr>
+              <a:graphicFrameLocks xmlns:a="http://schemas.openxmlformats.org/drawingml/2006/main" noChangeAspect="1"/>
+            </wp:cNvGraphicFramePr>
+            <a:graphic xmlns:a="http://schemas.openxmlformats.org/drawingml/2006/main">
+              <a:graphicData uri="http://schemas.openxmlformats.org/drawingml/2006/picture">
+                <pic:pic xmlns:pic="http://schemas.openxmlformats.org/drawingml/2006/picture">
+                  <pic:nvPicPr>
+                    <pic:cNvPr id="1" name=""/>
+                    <pic:cNvPicPr/>
+                  </pic:nvPicPr>
+                  <pic:blipFill>
+                    <a:blip r:embed="rId7"/>
+                    <a:stretch>
+                      <a:fillRect/>
+                    </a:stretch>
+                  </pic:blipFill>
+                  <pic:spPr>
+                    <a:xfrm>
+                      <a:off x="0" y="0"/>
+                      <a:ext cx="5130013" cy="2781551"/>
+                    </a:xfrm>
+                    <a:prstGeom prst="rect">
+                      <a:avLst/>
+                    </a:prstGeom>
+                  </pic:spPr>
+                </pic:pic>
+              </a:graphicData>
+            </a:graphic>
+          </wp:inline>
+        </w:drawing>
+      </w:r>
+    </w:p>
+    <w:tbl>
+      <w:tblPr>
+        <w:tblStyle w:val="PlainTable1"/>
+        <w:tblW w:w="0" w:type="auto"/>
+        <w:tblLook w:val="04A0" w:firstRow="1" w:lastRow="0" w:firstColumn="1" w:lastColumn="0" w:noHBand="0" w:noVBand="1"/>
+      </w:tblPr>
+      <w:tblGrid>
+        <w:gridCol w:w="1091"/>
+        <w:gridCol w:w="2306"/>
+        <w:gridCol w:w="5619"/>
+      </w:tblGrid>
+      <w:tr>
+        <w:trPr>
+          <w:cnfStyle w:val="100000000000" w:firstRow="1" w:lastRow="0" w:firstColumn="0" w:lastColumn="0" w:oddVBand="0" w:evenVBand="0" w:oddHBand="0" w:evenHBand="0" w:firstRowFirstColumn="0" w:firstRowLastColumn="0" w:lastRowFirstColumn="0" w:lastRowLastColumn="0"/>
+        </w:trPr>
+        <w:tc>
+          <w:tcPr>
+            <w:cnfStyle w:val="001000000000" w:firstRow="0" w:lastRow="0" w:firstColumn="1" w:lastColumn="0" w:oddVBand="0" w:evenVBand="0" w:oddHBand="0" w:evenHBand="0" w:firstRowFirstColumn="0" w:firstRowLastColumn="0" w:lastRowFirstColumn="0" w:lastRowLastColumn="0"/>
+            <w:tcW w:w="1091" w:type="dxa"/>
+          </w:tcPr>
+          <w:p>
+            <w:pPr>
+              <w:jc w:val="both"/>
+              <w:rPr>
+                <w:b w:val="0"/>
+                <w:bCs w:val="0"/>
+                <w:i/>
+                <w:iCs/>
+                <w:sz w:val="18"/>
+                <w:szCs w:val="18"/>
+              </w:rPr>
+            </w:pPr>
+            <w:r>
+              <w:rPr>
+                <w:b w:val="0"/>
+                <w:bCs w:val="0"/>
+                <w:i/>
+                <w:iCs/>
+                <w:sz w:val="18"/>
+                <w:szCs w:val="18"/>
+              </w:rPr>
+              <w:t>Colour</w:t>
+            </w:r>
+          </w:p>
+        </w:tc>
+        <w:tc>
+          <w:tcPr>
+            <w:tcW w:w="2306" w:type="dxa"/>
+          </w:tcPr>
+          <w:p>
+            <w:pPr>
+              <w:jc w:val="both"/>
+              <w:cnfStyle w:val="100000000000" w:firstRow="1" w:lastRow="0" w:firstColumn="0" w:lastColumn="0" w:oddVBand="0" w:evenVBand="0" w:oddHBand="0" w:evenHBand="0" w:firstRowFirstColumn="0" w:firstRowLastColumn="0" w:lastRowFirstColumn="0" w:lastRowLastColumn="0"/>
+              <w:rPr>
+                <w:b w:val="0"/>
+                <w:bCs w:val="0"/>
+                <w:i/>
+                <w:iCs/>
+                <w:sz w:val="18"/>
+                <w:szCs w:val="18"/>
+              </w:rPr>
+            </w:pPr>
+            <w:r>
+              <w:rPr>
+                <w:b w:val="0"/>
+                <w:bCs w:val="0"/>
+                <w:i/>
+                <w:iCs/>
+                <w:sz w:val="18"/>
+                <w:szCs w:val="18"/>
+              </w:rPr>
+              <w:t>Call</w:t>
+            </w:r>
+          </w:p>
+        </w:tc>
+        <w:tc>
+          <w:tcPr>
+            <w:tcW w:w="5619" w:type="dxa"/>
+          </w:tcPr>
+          <w:p>
+            <w:pPr>
+              <w:jc w:val="both"/>
+              <w:cnfStyle w:val="100000000000" w:firstRow="1" w:lastRow="0" w:firstColumn="0" w:lastColumn="0" w:oddVBand="0" w:evenVBand="0" w:oddHBand="0" w:evenHBand="0" w:firstRowFirstColumn="0" w:firstRowLastColumn="0" w:lastRowFirstColumn="0" w:lastRowLastColumn="0"/>
+              <w:rPr>
+                <w:b w:val="0"/>
+                <w:bCs w:val="0"/>
+                <w:i/>
+                <w:iCs/>
+                <w:sz w:val="18"/>
+                <w:szCs w:val="18"/>
+              </w:rPr>
+            </w:pPr>
+            <w:r>
+              <w:rPr>
+                <w:b w:val="0"/>
+                <w:bCs w:val="0"/>
+                <w:i/>
+                <w:iCs/>
+                <w:sz w:val="18"/>
+                <w:szCs w:val="18"/>
+              </w:rPr>
+              <w:t>Functionality</w:t>
+            </w:r>
+          </w:p>
+        </w:tc>
+      </w:tr>
+      <w:tr>
+        <w:trPr>
+          <w:cnfStyle w:val="000000100000" w:firstRow="0" w:lastRow="0" w:firstColumn="0" w:lastColumn="0" w:oddVBand="0" w:evenVBand="0" w:oddHBand="1" w:evenHBand="0" w:firstRowFirstColumn="0" w:firstRowLastColumn="0" w:lastRowFirstColumn="0" w:lastRowLastColumn="0"/>
+        </w:trPr>
+        <w:tc>
+          <w:tcPr>
+            <w:cnfStyle w:val="001000000000" w:firstRow="0" w:lastRow="0" w:firstColumn="1" w:lastColumn="0" w:oddVBand="0" w:evenVBand="0" w:oddHBand="0" w:evenHBand="0" w:firstRowFirstColumn="0" w:firstRowLastColumn="0" w:lastRowFirstColumn="0" w:lastRowLastColumn="0"/>
+            <w:tcW w:w="1091" w:type="dxa"/>
+            <w:shd w:val="clear" w:color="auto" w:fill="C00000"/>
+          </w:tcPr>
+          <w:p>
+            <w:pPr>
+              <w:jc w:val="both"/>
+              <w:rPr>
+                <w:sz w:val="18"/>
+                <w:szCs w:val="18"/>
+              </w:rPr>
+            </w:pPr>
+          </w:p>
+        </w:tc>
+        <w:tc>
+          <w:tcPr>
+            <w:tcW w:w="2306" w:type="dxa"/>
+          </w:tcPr>
+          <w:p>
+            <w:pPr>
+              <w:jc w:val="both"/>
+              <w:cnfStyle w:val="000000100000" w:firstRow="0" w:lastRow="0" w:firstColumn="0" w:lastColumn="0" w:oddVBand="0" w:evenVBand="0" w:oddHBand="1" w:evenHBand="0" w:firstRowFirstColumn="0" w:firstRowLastColumn="0" w:lastRowFirstColumn="0" w:lastRowLastColumn="0"/>
+              <w:rPr>
+                <w:sz w:val="18"/>
+                <w:szCs w:val="18"/>
+              </w:rPr>
+            </w:pPr>
+            <w:proofErr w:type="spellStart"/>
+            <w:r>
+              <w:rPr>
+                <w:sz w:val="18"/>
+                <w:szCs w:val="18"/>
+              </w:rPr>
+              <w:t>initialise_video_load</w:t>
+            </w:r>
+            <w:proofErr w:type="spellEnd"/>
+          </w:p>
+        </w:tc>
+        <w:tc>
+          <w:tcPr>
+            <w:tcW w:w="5619" w:type="dxa"/>
+          </w:tcPr>
+          <w:p>
+            <w:pPr>
+              <w:jc w:val="both"/>
+              <w:cnfStyle w:val="000000100000" w:firstRow="0" w:lastRow="0" w:firstColumn="0" w:lastColumn="0" w:oddVBand="0" w:evenVBand="0" w:oddHBand="1" w:evenHBand="0" w:firstRowFirstColumn="0" w:firstRowLastColumn="0" w:lastRowFirstColumn="0" w:lastRowLastColumn="0"/>
+              <w:rPr>
+                <w:sz w:val="18"/>
+                <w:szCs w:val="18"/>
+              </w:rPr>
+            </w:pPr>
+            <w:r>
+              <w:rPr>
+                <w:sz w:val="18"/>
+                <w:szCs w:val="18"/>
+              </w:rPr>
+              <w:t>Select video and set frame rate</w:t>
+            </w:r>
+          </w:p>
+        </w:tc>
+      </w:tr>
+      <w:tr>
+        <w:tc>
+          <w:tcPr>
+            <w:cnfStyle w:val="001000000000" w:firstRow="0" w:lastRow="0" w:firstColumn="1" w:lastColumn="0" w:oddVBand="0" w:evenVBand="0" w:oddHBand="0" w:evenHBand="0" w:firstRowFirstColumn="0" w:firstRowLastColumn="0" w:lastRowFirstColumn="0" w:lastRowLastColumn="0"/>
+            <w:tcW w:w="1091" w:type="dxa"/>
+            <w:shd w:val="clear" w:color="auto" w:fill="FF0000"/>
+          </w:tcPr>
+          <w:p>
+            <w:pPr>
+              <w:jc w:val="both"/>
+              <w:rPr>
+                <w:sz w:val="18"/>
+                <w:szCs w:val="18"/>
+              </w:rPr>
+            </w:pPr>
+          </w:p>
+        </w:tc>
+        <w:tc>
+          <w:tcPr>
+            <w:tcW w:w="2306" w:type="dxa"/>
+          </w:tcPr>
+          <w:p>
+            <w:pPr>
+              <w:jc w:val="both"/>
+              <w:cnfStyle w:val="000000000000" w:firstRow="0" w:lastRow="0" w:firstColumn="0" w:lastColumn="0" w:oddVBand="0" w:evenVBand="0" w:oddHBand="0" w:evenHBand="0" w:firstRowFirstColumn="0" w:firstRowLastColumn="0" w:lastRowFirstColumn="0" w:lastRowLastColumn="0"/>
+              <w:rPr>
+                <w:sz w:val="18"/>
+                <w:szCs w:val="18"/>
+              </w:rPr>
+            </w:pPr>
+            <w:proofErr w:type="spellStart"/>
+            <w:r>
+              <w:rPr>
+                <w:sz w:val="18"/>
+                <w:szCs w:val="18"/>
+              </w:rPr>
+              <w:t>initialise_video_display</w:t>
+            </w:r>
+            <w:proofErr w:type="spellEnd"/>
+          </w:p>
+        </w:tc>
+        <w:tc>
+          <w:tcPr>
+            <w:tcW w:w="5619" w:type="dxa"/>
+          </w:tcPr>
+          <w:p>
+            <w:pPr>
+              <w:jc w:val="both"/>
+              <w:cnfStyle w:val="000000000000" w:firstRow="0" w:lastRow="0" w:firstColumn="0" w:lastColumn="0" w:oddVBand="0" w:evenVBand="0" w:oddHBand="0" w:evenHBand="0" w:firstRowFirstColumn="0" w:firstRowLastColumn="0" w:lastRowFirstColumn="0" w:lastRowLastColumn="0"/>
+              <w:rPr>
+                <w:sz w:val="18"/>
+                <w:szCs w:val="18"/>
+              </w:rPr>
+            </w:pPr>
+            <w:r>
+              <w:rPr>
+                <w:sz w:val="18"/>
+                <w:szCs w:val="18"/>
+              </w:rPr>
+              <w:t xml:space="preserve">Display the video, including play, pause and frame-step </w:t>
+            </w:r>
+          </w:p>
+        </w:tc>
+      </w:tr>
+      <w:tr>
+        <w:trPr>
+          <w:cnfStyle w:val="000000100000" w:firstRow="0" w:lastRow="0" w:firstColumn="0" w:lastColumn="0" w:oddVBand="0" w:evenVBand="0" w:oddHBand="1" w:evenHBand="0" w:firstRowFirstColumn="0" w:firstRowLastColumn="0" w:lastRowFirstColumn="0" w:lastRowLastColumn="0"/>
+        </w:trPr>
+        <w:tc>
+          <w:tcPr>
+            <w:cnfStyle w:val="001000000000" w:firstRow="0" w:lastRow="0" w:firstColumn="1" w:lastColumn="0" w:oddVBand="0" w:evenVBand="0" w:oddHBand="0" w:evenHBand="0" w:firstRowFirstColumn="0" w:firstRowLastColumn="0" w:lastRowFirstColumn="0" w:lastRowLastColumn="0"/>
+            <w:tcW w:w="1091" w:type="dxa"/>
+            <w:shd w:val="clear" w:color="auto" w:fill="538135" w:themeFill="accent6" w:themeFillShade="BF"/>
+          </w:tcPr>
+          <w:p>
+            <w:pPr>
+              <w:jc w:val="both"/>
+              <w:rPr>
+                <w:sz w:val="18"/>
+                <w:szCs w:val="18"/>
+              </w:rPr>
+            </w:pPr>
+          </w:p>
+        </w:tc>
+        <w:tc>
+          <w:tcPr>
+            <w:tcW w:w="2306" w:type="dxa"/>
+          </w:tcPr>
+          <w:p>
+            <w:pPr>
+              <w:jc w:val="both"/>
+              <w:cnfStyle w:val="000000100000" w:firstRow="0" w:lastRow="0" w:firstColumn="0" w:lastColumn="0" w:oddVBand="0" w:evenVBand="0" w:oddHBand="1" w:evenHBand="0" w:firstRowFirstColumn="0" w:firstRowLastColumn="0" w:lastRowFirstColumn="0" w:lastRowLastColumn="0"/>
+              <w:rPr>
+                <w:sz w:val="18"/>
+                <w:szCs w:val="18"/>
+              </w:rPr>
+            </w:pPr>
+            <w:proofErr w:type="spellStart"/>
+            <w:r>
+              <w:rPr>
+                <w:sz w:val="18"/>
+                <w:szCs w:val="18"/>
+              </w:rPr>
+              <w:t>initialise_accel_load</w:t>
+            </w:r>
+            <w:proofErr w:type="spellEnd"/>
+          </w:p>
+        </w:tc>
+        <w:tc>
+          <w:tcPr>
+            <w:tcW w:w="5619" w:type="dxa"/>
+          </w:tcPr>
+          <w:p>
+            <w:pPr>
+              <w:jc w:val="both"/>
+              <w:cnfStyle w:val="000000100000" w:firstRow="0" w:lastRow="0" w:firstColumn="0" w:lastColumn="0" w:oddVBand="0" w:evenVBand="0" w:oddHBand="1" w:evenHBand="0" w:firstRowFirstColumn="0" w:firstRowLastColumn="0" w:lastRowFirstColumn="0" w:lastRowLastColumn="0"/>
+              <w:rPr>
+                <w:sz w:val="18"/>
+                <w:szCs w:val="18"/>
+              </w:rPr>
+            </w:pPr>
+            <w:r>
+              <w:rPr>
+                <w:sz w:val="18"/>
+                <w:szCs w:val="18"/>
+              </w:rPr>
+              <w:t>Select accel, set frame rate, and enter the start date/time of the accel</w:t>
+            </w:r>
+          </w:p>
+        </w:tc>
+      </w:tr>
+      <w:tr>
+        <w:tc>
+          <w:tcPr>
+            <w:cnfStyle w:val="001000000000" w:firstRow="0" w:lastRow="0" w:firstColumn="1" w:lastColumn="0" w:oddVBand="0" w:evenVBand="0" w:oddHBand="0" w:evenHBand="0" w:firstRowFirstColumn="0" w:firstRowLastColumn="0" w:lastRowFirstColumn="0" w:lastRowLastColumn="0"/>
+            <w:tcW w:w="1091" w:type="dxa"/>
+            <w:shd w:val="clear" w:color="auto" w:fill="FF66CC"/>
+          </w:tcPr>
+          <w:p>
+            <w:pPr>
+              <w:jc w:val="both"/>
+              <w:rPr>
+                <w:sz w:val="18"/>
+                <w:szCs w:val="18"/>
+              </w:rPr>
+            </w:pPr>
+          </w:p>
+        </w:tc>
+        <w:tc>
+          <w:tcPr>
+            <w:tcW w:w="2306" w:type="dxa"/>
+          </w:tcPr>
+          <w:p>
+            <w:pPr>
+              <w:jc w:val="both"/>
+              <w:cnfStyle w:val="000000000000" w:firstRow="0" w:lastRow="0" w:firstColumn="0" w:lastColumn="0" w:oddVBand="0" w:evenVBand="0" w:oddHBand="0" w:evenHBand="0" w:firstRowFirstColumn="0" w:firstRowLastColumn="0" w:lastRowFirstColumn="0" w:lastRowLastColumn="0"/>
+              <w:rPr>
+                <w:sz w:val="18"/>
+                <w:szCs w:val="18"/>
+              </w:rPr>
+            </w:pPr>
+            <w:proofErr w:type="spellStart"/>
+            <w:r>
+              <w:rPr>
+                <w:sz w:val="18"/>
+                <w:szCs w:val="18"/>
+              </w:rPr>
+              <w:t>initialise_accel_</w:t>
+            </w:r>
+            <w:r>
+              <w:rPr>
+                <w:sz w:val="18"/>
+                <w:szCs w:val="18"/>
+              </w:rPr>
+              <w:t>display</w:t>
+            </w:r>
+            <w:proofErr w:type="spellEnd"/>
+          </w:p>
+        </w:tc>
+        <w:tc>
+          <w:tcPr>
+            <w:tcW w:w="5619" w:type="dxa"/>
+          </w:tcPr>
+          <w:p>
+            <w:pPr>
+              <w:jc w:val="both"/>
+              <w:cnfStyle w:val="000000000000" w:firstRow="0" w:lastRow="0" w:firstColumn="0" w:lastColumn="0" w:oddVBand="0" w:evenVBand="0" w:oddHBand="0" w:evenHBand="0" w:firstRowFirstColumn="0" w:firstRowLastColumn="0" w:lastRowFirstColumn="0" w:lastRowLastColumn="0"/>
+              <w:rPr>
+                <w:sz w:val="18"/>
+                <w:szCs w:val="18"/>
+              </w:rPr>
+            </w:pPr>
+            <w:r>
+              <w:rPr>
+                <w:sz w:val="18"/>
+                <w:szCs w:val="18"/>
+              </w:rPr>
+              <w:t>Display the large and small accelerometer sections</w:t>
+            </w:r>
+          </w:p>
+        </w:tc>
+      </w:tr>
+      <w:tr>
+        <w:trPr>
+          <w:cnfStyle w:val="000000100000" w:firstRow="0" w:lastRow="0" w:firstColumn="0" w:lastColumn="0" w:oddVBand="0" w:evenVBand="0" w:oddHBand="1" w:evenHBand="0" w:firstRowFirstColumn="0" w:firstRowLastColumn="0" w:lastRowFirstColumn="0" w:lastRowLastColumn="0"/>
+        </w:trPr>
+        <w:tc>
+          <w:tcPr>
+            <w:cnfStyle w:val="001000000000" w:firstRow="0" w:lastRow="0" w:firstColumn="1" w:lastColumn="0" w:oddVBand="0" w:evenVBand="0" w:oddHBand="0" w:evenHBand="0" w:firstRowFirstColumn="0" w:firstRowLastColumn="0" w:lastRowFirstColumn="0" w:lastRowLastColumn="0"/>
+            <w:tcW w:w="1091" w:type="dxa"/>
+            <w:shd w:val="clear" w:color="auto" w:fill="FFC000" w:themeFill="accent4"/>
+          </w:tcPr>
+          <w:p>
+            <w:pPr>
+              <w:jc w:val="both"/>
+              <w:rPr>
+                <w:sz w:val="18"/>
+                <w:szCs w:val="18"/>
+              </w:rPr>
+            </w:pPr>
+          </w:p>
+        </w:tc>
+        <w:tc>
+          <w:tcPr>
+            <w:tcW w:w="2306" w:type="dxa"/>
+          </w:tcPr>
+          <w:p>
+            <w:pPr>
+              <w:jc w:val="both"/>
+              <w:cnfStyle w:val="000000100000" w:firstRow="0" w:lastRow="0" w:firstColumn="0" w:lastColumn="0" w:oddVBand="0" w:evenVBand="0" w:oddHBand="1" w:evenHBand="0" w:firstRowFirstColumn="0" w:firstRowLastColumn="0" w:lastRowFirstColumn="0" w:lastRowLastColumn="0"/>
+              <w:rPr>
+                <w:sz w:val="18"/>
+                <w:szCs w:val="18"/>
+              </w:rPr>
+            </w:pPr>
+            <w:proofErr w:type="spellStart"/>
+            <w:r>
+              <w:rPr>
+                <w:sz w:val="18"/>
+                <w:szCs w:val="18"/>
+              </w:rPr>
+              <w:t>initialise_zoom</w:t>
+            </w:r>
+            <w:proofErr w:type="spellEnd"/>
+          </w:p>
+        </w:tc>
+        <w:tc>
+          <w:tcPr>
+            <w:tcW w:w="5619" w:type="dxa"/>
+          </w:tcPr>
+          <w:p>
+            <w:pPr>
+              <w:jc w:val="both"/>
+              <w:cnfStyle w:val="000000100000" w:firstRow="0" w:lastRow="0" w:firstColumn="0" w:lastColumn="0" w:oddVBand="0" w:evenVBand="0" w:oddHBand="1" w:evenHBand="0" w:firstRowFirstColumn="0" w:firstRowLastColumn="0" w:lastRowFirstColumn="0" w:lastRowLastColumn="0"/>
+              <w:rPr>
+                <w:sz w:val="18"/>
+                <w:szCs w:val="18"/>
+              </w:rPr>
+            </w:pPr>
+            <w:r>
+              <w:rPr>
+                <w:sz w:val="18"/>
+                <w:szCs w:val="18"/>
+              </w:rPr>
+              <w:t>Zoom in and out of the large accelerometer display</w:t>
+            </w:r>
+          </w:p>
+        </w:tc>
+      </w:tr>
+      <w:tr>
+        <w:tc>
+          <w:tcPr>
+            <w:cnfStyle w:val="001000000000" w:firstRow="0" w:lastRow="0" w:firstColumn="1" w:lastColumn="0" w:oddVBand="0" w:evenVBand="0" w:oddHBand="0" w:evenHBand="0" w:firstRowFirstColumn="0" w:firstRowLastColumn="0" w:lastRowFirstColumn="0" w:lastRowLastColumn="0"/>
+            <w:tcW w:w="1091" w:type="dxa"/>
+            <w:shd w:val="clear" w:color="auto" w:fill="99CCFF"/>
+          </w:tcPr>
+          <w:p>
+            <w:pPr>
+              <w:jc w:val="both"/>
+              <w:rPr>
+                <w:sz w:val="18"/>
+                <w:szCs w:val="18"/>
+              </w:rPr>
+            </w:pPr>
+          </w:p>
+        </w:tc>
+        <w:tc>
+          <w:tcPr>
+            <w:tcW w:w="2306" w:type="dxa"/>
+          </w:tcPr>
+          <w:p>
+            <w:pPr>
+              <w:jc w:val="both"/>
+              <w:cnfStyle w:val="000000000000" w:firstRow="0" w:lastRow="0" w:firstColumn="0" w:lastColumn="0" w:oddVBand="0" w:evenVBand="0" w:oddHBand="0" w:evenHBand="0" w:firstRowFirstColumn="0" w:firstRowLastColumn="0" w:lastRowFirstColumn="0" w:lastRowLastColumn="0"/>
+              <w:rPr>
+                <w:sz w:val="18"/>
+                <w:szCs w:val="18"/>
+              </w:rPr>
+            </w:pPr>
+            <w:proofErr w:type="spellStart"/>
+            <w:r>
+              <w:rPr>
+                <w:sz w:val="18"/>
+                <w:szCs w:val="18"/>
+              </w:rPr>
+              <w:t>initialise_alignment</w:t>
+            </w:r>
+            <w:proofErr w:type="spellEnd"/>
+          </w:p>
+        </w:tc>
+        <w:tc>
+          <w:tcPr>
+            <w:tcW w:w="5619" w:type="dxa"/>
+          </w:tcPr>
+          <w:p>
+            <w:pPr>
+              <w:jc w:val="both"/>
+              <w:cnfStyle w:val="000000000000" w:firstRow="0" w:lastRow="0" w:firstColumn="0" w:lastColumn="0" w:oddVBand="0" w:evenVBand="0" w:oddHBand="0" w:evenHBand="0" w:firstRowFirstColumn="0" w:firstRowLastColumn="0" w:lastRowFirstColumn="0" w:lastRowLastColumn="0"/>
+              <w:rPr>
+                <w:sz w:val="18"/>
+                <w:szCs w:val="18"/>
+              </w:rPr>
+            </w:pPr>
+            <w:r>
+              <w:rPr>
+                <w:sz w:val="18"/>
+                <w:szCs w:val="18"/>
+              </w:rPr>
+              <w:t>Align the video with the trace and set delay</w:t>
+            </w:r>
+          </w:p>
+        </w:tc>
+      </w:tr>
+      <w:tr>
+        <w:trPr>
+          <w:cnfStyle w:val="000000100000" w:firstRow="0" w:lastRow="0" w:firstColumn="0" w:lastColumn="0" w:oddVBand="0" w:evenVBand="0" w:oddHBand="1" w:evenHBand="0" w:firstRowFirstColumn="0" w:firstRowLastColumn="0" w:lastRowFirstColumn="0" w:lastRowLastColumn="0"/>
+        </w:trPr>
+        <w:tc>
+          <w:tcPr>
+            <w:cnfStyle w:val="001000000000" w:firstRow="0" w:lastRow="0" w:firstColumn="1" w:lastColumn="0" w:oddVBand="0" w:evenVBand="0" w:oddHBand="0" w:evenHBand="0" w:firstRowFirstColumn="0" w:firstRowLastColumn="0" w:lastRowFirstColumn="0" w:lastRowLastColumn="0"/>
+            <w:tcW w:w="1091" w:type="dxa"/>
+            <w:shd w:val="clear" w:color="auto" w:fill="F4B083" w:themeFill="accent2" w:themeFillTint="99"/>
+          </w:tcPr>
+          <w:p>
+            <w:pPr>
+              <w:jc w:val="both"/>
+              <w:rPr>
+                <w:sz w:val="18"/>
+                <w:szCs w:val="18"/>
+              </w:rPr>
+            </w:pPr>
+          </w:p>
+        </w:tc>
+        <w:tc>
+          <w:tcPr>
+            <w:tcW w:w="2306" w:type="dxa"/>
+          </w:tcPr>
+          <w:p>
+            <w:pPr>
+              <w:jc w:val="both"/>
+              <w:cnfStyle w:val="000000100000" w:firstRow="0" w:lastRow="0" w:firstColumn="0" w:lastColumn="0" w:oddVBand="0" w:evenVBand="0" w:oddHBand="1" w:evenHBand="0" w:firstRowFirstColumn="0" w:firstRowLastColumn="0" w:lastRowFirstColumn="0" w:lastRowLastColumn="0"/>
+              <w:rPr>
+                <w:sz w:val="18"/>
+                <w:szCs w:val="18"/>
+              </w:rPr>
+            </w:pPr>
+            <w:proofErr w:type="spellStart"/>
+            <w:r>
+              <w:rPr>
+                <w:sz w:val="18"/>
+                <w:szCs w:val="18"/>
+              </w:rPr>
+              <w:t>initialise_behaviour_load</w:t>
+            </w:r>
+            <w:proofErr w:type="spellEnd"/>
+          </w:p>
+        </w:tc>
+        <w:tc>
+          <w:tcPr>
+            <w:tcW w:w="5619" w:type="dxa"/>
+          </w:tcPr>
+          <w:p>
+            <w:pPr>
+              <w:jc w:val="both"/>
+              <w:cnfStyle w:val="000000100000" w:firstRow="0" w:lastRow="0" w:firstColumn="0" w:lastColumn="0" w:oddVBand="0" w:evenVBand="0" w:oddHBand="1" w:evenHBand="0" w:firstRowFirstColumn="0" w:firstRowLastColumn="0" w:lastRowFirstColumn="0" w:lastRowLastColumn="0"/>
+              <w:rPr>
+                <w:sz w:val="18"/>
+                <w:szCs w:val="18"/>
+              </w:rPr>
+            </w:pPr>
+            <w:r>
+              <w:rPr>
+                <w:sz w:val="18"/>
+                <w:szCs w:val="18"/>
+              </w:rPr>
+              <w:t>Select the csv with the behaviours loaded</w:t>
+            </w:r>
+          </w:p>
+        </w:tc>
+      </w:tr>
+      <w:tr>
+        <w:tc>
+          <w:tcPr>
+            <w:cnfStyle w:val="001000000000" w:firstRow="0" w:lastRow="0" w:firstColumn="1" w:lastColumn="0" w:oddVBand="0" w:evenVBand="0" w:oddHBand="0" w:evenHBand="0" w:firstRowFirstColumn="0" w:firstRowLastColumn="0" w:lastRowFirstColumn="0" w:lastRowLastColumn="0"/>
+            <w:tcW w:w="1091" w:type="dxa"/>
+            <w:shd w:val="clear" w:color="auto" w:fill="70AD47" w:themeFill="accent6"/>
+          </w:tcPr>
+          <w:p>
+            <w:pPr>
+              <w:jc w:val="both"/>
+              <w:rPr>
+                <w:sz w:val="18"/>
+                <w:szCs w:val="18"/>
+              </w:rPr>
+            </w:pPr>
+          </w:p>
+        </w:tc>
+        <w:tc>
+          <w:tcPr>
+            <w:tcW w:w="2306" w:type="dxa"/>
+          </w:tcPr>
+          <w:p>
+            <w:pPr>
+              <w:jc w:val="both"/>
+              <w:cnfStyle w:val="000000000000" w:firstRow="0" w:lastRow="0" w:firstColumn="0" w:lastColumn="0" w:oddVBand="0" w:evenVBand="0" w:oddHBand="0" w:evenHBand="0" w:firstRowFirstColumn="0" w:firstRowLastColumn="0" w:lastRowFirstColumn="0" w:lastRowLastColumn="0"/>
+              <w:rPr>
+                <w:sz w:val="18"/>
+                <w:szCs w:val="18"/>
+              </w:rPr>
+            </w:pPr>
+            <w:proofErr w:type="spellStart"/>
+            <w:r>
+              <w:rPr>
+                <w:sz w:val="18"/>
+                <w:szCs w:val="18"/>
+              </w:rPr>
+              <w:t>initialise_behaviour_tag</w:t>
+            </w:r>
+            <w:proofErr w:type="spellEnd"/>
+          </w:p>
+        </w:tc>
+        <w:tc>
+          <w:tcPr>
+            <w:tcW w:w="5619" w:type="dxa"/>
+          </w:tcPr>
+          <w:p>
+            <w:pPr>
+              <w:jc w:val="both"/>
+              <w:cnfStyle w:val="000000000000" w:firstRow="0" w:lastRow="0" w:firstColumn="0" w:lastColumn="0" w:oddVBand="0" w:evenVBand="0" w:oddHBand="0" w:evenHBand="0" w:firstRowFirstColumn="0" w:firstRowLastColumn="0" w:lastRowFirstColumn="0" w:lastRowLastColumn="0"/>
+              <w:rPr>
+                <w:sz w:val="18"/>
+                <w:szCs w:val="18"/>
+              </w:rPr>
+            </w:pPr>
+            <w:r>
+              <w:rPr>
+                <w:sz w:val="18"/>
+                <w:szCs w:val="18"/>
+              </w:rPr>
+              <w:t>Enter the behaviour number as well as trigger annotations</w:t>
+            </w:r>
+          </w:p>
+        </w:tc>
+      </w:tr>
+      <w:tr>
+        <w:trPr>
+          <w:cnfStyle w:val="000000100000" w:firstRow="0" w:lastRow="0" w:firstColumn="0" w:lastColumn="0" w:oddVBand="0" w:evenVBand="0" w:oddHBand="1" w:evenHBand="0" w:firstRowFirstColumn="0" w:firstRowLastColumn="0" w:lastRowFirstColumn="0" w:lastRowLastColumn="0"/>
+        </w:trPr>
+        <w:tc>
+          <w:tcPr>
+            <w:cnfStyle w:val="001000000000" w:firstRow="0" w:lastRow="0" w:firstColumn="1" w:lastColumn="0" w:oddVBand="0" w:evenVBand="0" w:oddHBand="0" w:evenHBand="0" w:firstRowFirstColumn="0" w:firstRowLastColumn="0" w:lastRowFirstColumn="0" w:lastRowLastColumn="0"/>
+            <w:tcW w:w="1091" w:type="dxa"/>
+            <w:shd w:val="clear" w:color="auto" w:fill="996633"/>
+          </w:tcPr>
+          <w:p>
+            <w:pPr>
+              <w:jc w:val="both"/>
+              <w:rPr>
+                <w:sz w:val="18"/>
+                <w:szCs w:val="18"/>
+              </w:rPr>
+            </w:pPr>
+          </w:p>
+        </w:tc>
+        <w:tc>
+          <w:tcPr>
+            <w:tcW w:w="2306" w:type="dxa"/>
+          </w:tcPr>
+          <w:p>
+            <w:pPr>
+              <w:jc w:val="both"/>
+              <w:cnfStyle w:val="000000100000" w:firstRow="0" w:lastRow="0" w:firstColumn="0" w:lastColumn="0" w:oddVBand="0" w:evenVBand="0" w:oddHBand="1" w:evenHBand="0" w:firstRowFirstColumn="0" w:firstRowLastColumn="0" w:lastRowFirstColumn="0" w:lastRowLastColumn="0"/>
+              <w:rPr>
+                <w:sz w:val="18"/>
+                <w:szCs w:val="18"/>
+              </w:rPr>
+            </w:pPr>
+            <w:proofErr w:type="spellStart"/>
+            <w:r>
+              <w:rPr>
+                <w:sz w:val="18"/>
+                <w:szCs w:val="18"/>
+              </w:rPr>
+              <w:t>initialise_annotations_save</w:t>
+            </w:r>
+            <w:proofErr w:type="spellEnd"/>
+          </w:p>
+        </w:tc>
+        <w:tc>
+          <w:tcPr>
+            <w:tcW w:w="5619" w:type="dxa"/>
+          </w:tcPr>
+          <w:p>
+            <w:pPr>
+              <w:jc w:val="both"/>
+              <w:cnfStyle w:val="000000100000" w:firstRow="0" w:lastRow="0" w:firstColumn="0" w:lastColumn="0" w:oddVBand="0" w:evenVBand="0" w:oddHBand="1" w:evenHBand="0" w:firstRowFirstColumn="0" w:firstRowLastColumn="0" w:lastRowFirstColumn="0" w:lastRowLastColumn="0"/>
+              <w:rPr>
+                <w:sz w:val="18"/>
+                <w:szCs w:val="18"/>
+              </w:rPr>
+            </w:pPr>
+            <w:r>
+              <w:rPr>
+                <w:sz w:val="18"/>
+                <w:szCs w:val="18"/>
+              </w:rPr>
+              <w:t>Save the annotated accelerometer csv</w:t>
+            </w:r>
+          </w:p>
+        </w:tc>
+      </w:tr>
+    </w:tbl>
+    <w:p>
+      <w:pPr>
+        <w:pStyle w:val="ListParagraph"/>
+        <w:numPr>
+          <w:ilvl w:val="0"/>
+          <w:numId w:val="2"/>
+        </w:numPr>
+        <w:jc w:val="both"/>
+        <w:rPr>
+          <w:sz w:val="20"/>
+          <w:szCs w:val="20"/>
+        </w:rPr>
+      </w:pPr>
+      <w:r>
+        <w:rPr>
+          <w:sz w:val="20"/>
+          <w:szCs w:val="20"/>
+        </w:rPr>
+        <w:lastRenderedPageBreak/>
+        <w:t>Notes for myself when I come back to this… These groupings are not yet reflected in the scripts in the folder (currently just grouped by general type – e.g., text editing – rather than functionality)</w:t>
+      </w:r>
+    </w:p>
+    <w:p>
+      <w:pPr>
+        <w:jc w:val="both"/>
+        <w:rPr>
+          <w:sz w:val="20"/>
+          <w:szCs w:val="20"/>
+        </w:rPr>
       </w:pPr>
     </w:p>
     <w:p>
       <w:pPr>
         <w:jc w:val="both"/>
+        <w:rPr>
+          <w:sz w:val="20"/>
+          <w:szCs w:val="20"/>
+        </w:rPr>
       </w:pPr>
     </w:p>
     <w:p>
       <w:pPr>
         <w:jc w:val="both"/>
+        <w:rPr>
+          <w:sz w:val="20"/>
+          <w:szCs w:val="20"/>
+        </w:rPr>
+      </w:pPr>
+    </w:p>
+    <w:p>
+      <w:pPr>
+        <w:jc w:val="both"/>
+        <w:rPr>
+          <w:sz w:val="20"/>
+          <w:szCs w:val="20"/>
+        </w:rPr>
+      </w:pPr>
+    </w:p>
+    <w:p>
+      <w:pPr>
+        <w:jc w:val="both"/>
+        <w:rPr>
+          <w:sz w:val="20"/>
+          <w:szCs w:val="20"/>
+        </w:rPr>
+      </w:pPr>
+    </w:p>
+    <w:p>
+      <w:pPr>
+        <w:jc w:val="both"/>
+        <w:rPr>
+          <w:sz w:val="20"/>
+          <w:szCs w:val="20"/>
+        </w:rPr>
+      </w:pPr>
+    </w:p>
+    <w:p>
+      <w:pPr>
+        <w:jc w:val="both"/>
+        <w:rPr>
+          <w:sz w:val="20"/>
+          <w:szCs w:val="20"/>
+        </w:rPr>
+      </w:pPr>
+    </w:p>
+    <w:p>
+      <w:pPr>
+        <w:jc w:val="both"/>
+        <w:rPr>
+          <w:sz w:val="20"/>
+          <w:szCs w:val="20"/>
+        </w:rPr>
+      </w:pPr>
+    </w:p>
+    <w:p>
+      <w:pPr>
+        <w:jc w:val="both"/>
+        <w:rPr>
+          <w:sz w:val="20"/>
+          <w:szCs w:val="20"/>
+        </w:rPr>
+      </w:pPr>
+    </w:p>
+    <w:p>
+      <w:pPr>
+        <w:jc w:val="both"/>
+        <w:rPr>
+          <w:sz w:val="20"/>
+          <w:szCs w:val="20"/>
+        </w:rPr>
+      </w:pPr>
+    </w:p>
+    <w:p>
+      <w:pPr>
+        <w:jc w:val="both"/>
+        <w:rPr>
+          <w:sz w:val="20"/>
+          <w:szCs w:val="20"/>
+        </w:rPr>
+      </w:pPr>
+    </w:p>
+    <w:p>
+      <w:pPr>
+        <w:jc w:val="both"/>
+        <w:rPr>
+          <w:sz w:val="20"/>
+          <w:szCs w:val="20"/>
+        </w:rPr>
+      </w:pPr>
+    </w:p>
+    <w:p>
+      <w:pPr>
+        <w:jc w:val="both"/>
+        <w:rPr>
+          <w:sz w:val="20"/>
+          <w:szCs w:val="20"/>
+        </w:rPr>
+      </w:pPr>
+    </w:p>
+    <w:p>
+      <w:pPr>
+        <w:jc w:val="both"/>
+        <w:rPr>
+          <w:sz w:val="20"/>
+          <w:szCs w:val="20"/>
+        </w:rPr>
+      </w:pPr>
+    </w:p>
+    <w:p>
+      <w:pPr>
+        <w:jc w:val="both"/>
+        <w:rPr>
+          <w:sz w:val="20"/>
+          <w:szCs w:val="20"/>
+        </w:rPr>
+      </w:pPr>
+    </w:p>
+    <w:p>
+      <w:pPr>
+        <w:jc w:val="both"/>
+        <w:rPr>
+          <w:sz w:val="20"/>
+          <w:szCs w:val="20"/>
+        </w:rPr>
       </w:pPr>
     </w:p>
     <w:p>
@@ -2538,96 +5001,82 @@
           <w:numId w:val="2"/>
         </w:numPr>
         <w:jc w:val="both"/>
+        <w:rPr>
+          <w:sz w:val="20"/>
+          <w:szCs w:val="20"/>
+        </w:rPr>
       </w:pPr>
       <w:r>
-        <w:t xml:space="preserve">While the ‘GUIDE’ figure designer is useful for aesthetics of the app, it </w:t>
+        <w:rPr>
+          <w:sz w:val="20"/>
+          <w:szCs w:val="20"/>
+        </w:rPr>
+        <w:t>When I redesign it, I would like to manually set the start time of both the video and the accelerometer</w:t>
       </w:r>
       <w:r>
-        <w:t>is soon to be removed from MatLab</w:t>
-      </w:r>
-      <w:r>
-        <w:t>. Therefore,</w:t>
-      </w:r>
-      <w:r>
-        <w:t xml:space="preserve"> we need to update it either to ‘App Designer’, or we can do it </w:t>
-      </w:r>
-      <w:r>
-        <w:t xml:space="preserve">programmatically. </w:t>
-      </w:r>
-    </w:p>
-    <w:p>
-      <w:pPr>
-        <w:pStyle w:val="ListParagraph"/>
-        <w:numPr>
-          <w:ilvl w:val="1"/>
-          <w:numId w:val="2"/>
-        </w:numPr>
-      </w:pPr>
-      <w:r>
-        <w:t xml:space="preserve">Initially tried </w:t>
-      </w:r>
-      <w:r>
-        <w:t xml:space="preserve">stripping out all the information from the existing figure </w:t>
-      </w:r>
-      <w:r>
-        <w:t xml:space="preserve">using fig2m, code which I found here: </w:t>
-      </w:r>
-      <w:hyperlink r:id="rId6" w:history="1">
-        <w:r>
-          <w:rPr>
-            <w:rStyle w:val="Hyperlink"/>
-          </w:rPr>
-          <w:t>https://au.mathworks.com/matlabcentral/fileexchange/14340-convert-fig-to-matlab-code</w:t>
-        </w:r>
-      </w:hyperlink>
-      <w:r>
-        <w:t xml:space="preserve"> </w:t>
-      </w:r>
-      <w:r>
-        <w:t>(including debugging information in reviews) but was unable to make it functional due to lack of UIcontextMenu in the figure.</w:t>
-      </w:r>
-    </w:p>
-    <w:p>
-      <w:pPr>
-        <w:pStyle w:val="ListParagraph"/>
-        <w:numPr>
-          <w:ilvl w:val="0"/>
-          <w:numId w:val="2"/>
-        </w:numPr>
-      </w:pPr>
-    </w:p>
-    <w:p>
-      <w:pPr>
-        <w:jc w:val="both"/>
-      </w:pPr>
-    </w:p>
-    <w:p>
-      <w:pPr>
-        <w:jc w:val="both"/>
-      </w:pPr>
-    </w:p>
-    <w:p>
-      <w:pPr>
-        <w:pStyle w:val="ListParagraph"/>
-        <w:numPr>
-          <w:ilvl w:val="0"/>
-          <w:numId w:val="2"/>
-        </w:numPr>
-        <w:jc w:val="both"/>
-      </w:pPr>
-      <w:r>
-        <w:t>I have split the original script into multiple smaller scripts where each script has a dedicated functionality. Each of these are then drawn together into the main script.</w:t>
+        <w:rPr>
+          <w:sz w:val="20"/>
+          <w:szCs w:val="20"/>
+        </w:rPr>
+        <w:t xml:space="preserve"> and have options to auto-align and manual align</w:t>
       </w:r>
     </w:p>
     <w:p>
       <w:pPr>
         <w:jc w:val="both"/>
+        <w:rPr>
+          <w:sz w:val="20"/>
+          <w:szCs w:val="20"/>
+        </w:rPr>
       </w:pPr>
-    </w:p>
-    <w:p>
-      <w:pPr>
-        <w:jc w:val="both"/>
-      </w:pPr>
+      <w:r>
+        <w:rPr>
+          <w:noProof/>
+          <w:sz w:val="20"/>
+          <w:szCs w:val="20"/>
+        </w:rPr>
+        <w:drawing>
+          <wp:inline distT="0" distB="0" distL="0" distR="0" wp14:anchorId="4E4BE404" wp14:editId="7AD3622A">
+            <wp:extent cx="5731510" cy="3463925"/>
+            <wp:effectExtent l="0" t="0" r="2540" b="3175"/>
+            <wp:docPr id="18" name="Picture 18"/>
+            <wp:cNvGraphicFramePr>
+              <a:graphicFrameLocks xmlns:a="http://schemas.openxmlformats.org/drawingml/2006/main" noChangeAspect="1"/>
+            </wp:cNvGraphicFramePr>
+            <a:graphic xmlns:a="http://schemas.openxmlformats.org/drawingml/2006/main">
+              <a:graphicData uri="http://schemas.openxmlformats.org/drawingml/2006/picture">
+                <pic:pic xmlns:pic="http://schemas.openxmlformats.org/drawingml/2006/picture">
+                  <pic:nvPicPr>
+                    <pic:cNvPr id="18" name="Picture 18"/>
+                    <pic:cNvPicPr/>
+                  </pic:nvPicPr>
+                  <pic:blipFill>
+                    <a:blip r:embed="rId8">
+                      <a:extLst>
+                        <a:ext uri="{28A0092B-C50C-407E-A947-70E740481C1C}">
+                          <a14:useLocalDpi xmlns:a14="http://schemas.microsoft.com/office/drawing/2010/main" val="0"/>
+                        </a:ext>
+                      </a:extLst>
+                    </a:blip>
+                    <a:stretch>
+                      <a:fillRect/>
+                    </a:stretch>
+                  </pic:blipFill>
+                  <pic:spPr>
+                    <a:xfrm>
+                      <a:off x="0" y="0"/>
+                      <a:ext cx="5731510" cy="3463925"/>
+                    </a:xfrm>
+                    <a:prstGeom prst="rect">
+                      <a:avLst/>
+                    </a:prstGeom>
+                  </pic:spPr>
+                </pic:pic>
+              </a:graphicData>
+            </a:graphic>
+          </wp:inline>
+        </w:drawing>
+      </w:r>
     </w:p>
     <w:sectPr>
       <w:pgSz w:w="11906" w:h="16838"/>
@@ -3272,6 +5721,28 @@
       <w:szCs w:val="32"/>
     </w:rPr>
   </w:style>
+  <w:style w:type="paragraph" w:styleId="Heading2">
+    <w:name w:val="heading 2"/>
+    <w:basedOn w:val="Normal"/>
+    <w:next w:val="Normal"/>
+    <w:link w:val="Heading2Char"/>
+    <w:uiPriority w:val="9"/>
+    <w:unhideWhenUsed/>
+    <w:qFormat/>
+    <w:rsid w:val="002706B3"/>
+    <w:pPr>
+      <w:keepNext/>
+      <w:keepLines/>
+      <w:spacing w:before="40" w:after="0"/>
+      <w:outlineLvl w:val="1"/>
+    </w:pPr>
+    <w:rPr>
+      <w:rFonts w:asciiTheme="majorHAnsi" w:eastAsiaTheme="majorEastAsia" w:hAnsiTheme="majorHAnsi" w:cstheme="majorBidi"/>
+      <w:color w:val="2F5496" w:themeColor="accent1" w:themeShade="BF"/>
+      <w:sz w:val="26"/>
+      <w:szCs w:val="26"/>
+    </w:rPr>
+  </w:style>
   <w:style w:type="character" w:default="1" w:styleId="DefaultParagraphFont">
     <w:name w:val="Default Paragraph Font"/>
     <w:uiPriority w:val="1"/>
@@ -3413,6 +5884,139 @@
         <w:shd w:val="clear" w:color="auto" w:fill="F2F2F2" w:themeFill="background1" w:themeFillShade="F2"/>
       </w:tcPr>
     </w:tblStylePr>
+  </w:style>
+  <w:style w:type="table" w:styleId="GridTable1Light-Accent3">
+    <w:name w:val="Grid Table 1 Light Accent 3"/>
+    <w:basedOn w:val="TableNormal"/>
+    <w:uiPriority w:val="46"/>
+    <w:rsid w:val="005A7D39"/>
+    <w:pPr>
+      <w:spacing w:after="0" w:line="240" w:lineRule="auto"/>
+    </w:pPr>
+    <w:tblPr>
+      <w:tblStyleRowBandSize w:val="1"/>
+      <w:tblStyleColBandSize w:val="1"/>
+      <w:tblBorders>
+        <w:top w:val="single" w:sz="4" w:space="0" w:color="DBDBDB" w:themeColor="accent3" w:themeTint="66"/>
+        <w:left w:val="single" w:sz="4" w:space="0" w:color="DBDBDB" w:themeColor="accent3" w:themeTint="66"/>
+        <w:bottom w:val="single" w:sz="4" w:space="0" w:color="DBDBDB" w:themeColor="accent3" w:themeTint="66"/>
+        <w:right w:val="single" w:sz="4" w:space="0" w:color="DBDBDB" w:themeColor="accent3" w:themeTint="66"/>
+        <w:insideH w:val="single" w:sz="4" w:space="0" w:color="DBDBDB" w:themeColor="accent3" w:themeTint="66"/>
+        <w:insideV w:val="single" w:sz="4" w:space="0" w:color="DBDBDB" w:themeColor="accent3" w:themeTint="66"/>
+      </w:tblBorders>
+    </w:tblPr>
+    <w:tblStylePr w:type="firstRow">
+      <w:rPr>
+        <w:b/>
+        <w:bCs/>
+      </w:rPr>
+      <w:tblPr/>
+      <w:tcPr>
+        <w:tcBorders>
+          <w:bottom w:val="single" w:sz="12" w:space="0" w:color="C9C9C9" w:themeColor="accent3" w:themeTint="99"/>
+        </w:tcBorders>
+      </w:tcPr>
+    </w:tblStylePr>
+    <w:tblStylePr w:type="lastRow">
+      <w:rPr>
+        <w:b/>
+        <w:bCs/>
+      </w:rPr>
+      <w:tblPr/>
+      <w:tcPr>
+        <w:tcBorders>
+          <w:top w:val="double" w:sz="2" w:space="0" w:color="C9C9C9" w:themeColor="accent3" w:themeTint="99"/>
+        </w:tcBorders>
+      </w:tcPr>
+    </w:tblStylePr>
+    <w:tblStylePr w:type="firstCol">
+      <w:rPr>
+        <w:b/>
+        <w:bCs/>
+      </w:rPr>
+    </w:tblStylePr>
+    <w:tblStylePr w:type="lastCol">
+      <w:rPr>
+        <w:b/>
+        <w:bCs/>
+      </w:rPr>
+    </w:tblStylePr>
+  </w:style>
+  <w:style w:type="table" w:styleId="PlainTable1">
+    <w:name w:val="Plain Table 1"/>
+    <w:basedOn w:val="TableNormal"/>
+    <w:uiPriority w:val="41"/>
+    <w:rsid w:val="005A7D39"/>
+    <w:pPr>
+      <w:spacing w:after="0" w:line="240" w:lineRule="auto"/>
+    </w:pPr>
+    <w:tblPr>
+      <w:tblStyleRowBandSize w:val="1"/>
+      <w:tblStyleColBandSize w:val="1"/>
+      <w:tblBorders>
+        <w:top w:val="single" w:sz="4" w:space="0" w:color="BFBFBF" w:themeColor="background1" w:themeShade="BF"/>
+        <w:left w:val="single" w:sz="4" w:space="0" w:color="BFBFBF" w:themeColor="background1" w:themeShade="BF"/>
+        <w:bottom w:val="single" w:sz="4" w:space="0" w:color="BFBFBF" w:themeColor="background1" w:themeShade="BF"/>
+        <w:right w:val="single" w:sz="4" w:space="0" w:color="BFBFBF" w:themeColor="background1" w:themeShade="BF"/>
+        <w:insideH w:val="single" w:sz="4" w:space="0" w:color="BFBFBF" w:themeColor="background1" w:themeShade="BF"/>
+        <w:insideV w:val="single" w:sz="4" w:space="0" w:color="BFBFBF" w:themeColor="background1" w:themeShade="BF"/>
+      </w:tblBorders>
+    </w:tblPr>
+    <w:tblStylePr w:type="firstRow">
+      <w:rPr>
+        <w:b/>
+        <w:bCs/>
+      </w:rPr>
+    </w:tblStylePr>
+    <w:tblStylePr w:type="lastRow">
+      <w:rPr>
+        <w:b/>
+        <w:bCs/>
+      </w:rPr>
+      <w:tblPr/>
+      <w:tcPr>
+        <w:tcBorders>
+          <w:top w:val="double" w:sz="4" w:space="0" w:color="BFBFBF" w:themeColor="background1" w:themeShade="BF"/>
+        </w:tcBorders>
+      </w:tcPr>
+    </w:tblStylePr>
+    <w:tblStylePr w:type="firstCol">
+      <w:rPr>
+        <w:b/>
+        <w:bCs/>
+      </w:rPr>
+    </w:tblStylePr>
+    <w:tblStylePr w:type="lastCol">
+      <w:rPr>
+        <w:b/>
+        <w:bCs/>
+      </w:rPr>
+    </w:tblStylePr>
+    <w:tblStylePr w:type="band1Vert">
+      <w:tblPr/>
+      <w:tcPr>
+        <w:shd w:val="clear" w:color="auto" w:fill="F2F2F2" w:themeFill="background1" w:themeFillShade="F2"/>
+      </w:tcPr>
+    </w:tblStylePr>
+    <w:tblStylePr w:type="band1Horz">
+      <w:tblPr/>
+      <w:tcPr>
+        <w:shd w:val="clear" w:color="auto" w:fill="F2F2F2" w:themeFill="background1" w:themeFillShade="F2"/>
+      </w:tcPr>
+    </w:tblStylePr>
+  </w:style>
+  <w:style w:type="character" w:customStyle="1" w:styleId="Heading2Char">
+    <w:name w:val="Heading 2 Char"/>
+    <w:basedOn w:val="DefaultParagraphFont"/>
+    <w:link w:val="Heading2"/>
+    <w:uiPriority w:val="9"/>
+    <w:rsid w:val="002706B3"/>
+    <w:rPr>
+      <w:rFonts w:asciiTheme="majorHAnsi" w:eastAsiaTheme="majorEastAsia" w:hAnsiTheme="majorHAnsi" w:cstheme="majorBidi"/>
+      <w:color w:val="2F5496" w:themeColor="accent1" w:themeShade="BF"/>
+      <w:sz w:val="26"/>
+      <w:szCs w:val="26"/>
+    </w:rPr>
   </w:style>
 </w:styles>
 </file>

</xml_diff>

<commit_message>
Split functions into scripts based on functionality
</commit_message>
<xml_diff>
--- a/MatLab/SyncStationUpdates.docx
+++ b/MatLab/SyncStationUpdates.docx
@@ -3447,14 +3447,7 @@
           <w:sz w:val="20"/>
           <w:szCs w:val="20"/>
         </w:rPr>
-        <w:t xml:space="preserve"> are then drawn together into the main script</w:t>
-      </w:r>
-      <w:r>
-        <w:rPr>
-          <w:sz w:val="20"/>
-          <w:szCs w:val="20"/>
-        </w:rPr>
-        <w:t xml:space="preserve"> with an initialisation command. Before I make any changes to the math and functionality, I want simply to recreate the original version.</w:t>
+        <w:t xml:space="preserve"> are then drawn together into the main script with an initialisation command. Before I make any changes to the math and functionality, I want simply to recreate the original version.</w:t>
       </w:r>
     </w:p>
     <w:p>
@@ -4122,711 +4115,32 @@
         </w:drawing>
       </w:r>
     </w:p>
-    <w:tbl>
-      <w:tblPr>
-        <w:tblStyle w:val="PlainTable1"/>
-        <w:tblW w:w="0" w:type="auto"/>
-        <w:tblLook w:val="04A0" w:firstRow="1" w:lastRow="0" w:firstColumn="1" w:lastColumn="0" w:noHBand="0" w:noVBand="1"/>
-      </w:tblPr>
-      <w:tblGrid>
-        <w:gridCol w:w="1091"/>
-        <w:gridCol w:w="2306"/>
-        <w:gridCol w:w="5619"/>
-      </w:tblGrid>
-      <w:tr>
-        <w:trPr>
-          <w:cnfStyle w:val="100000000000" w:firstRow="1" w:lastRow="0" w:firstColumn="0" w:lastColumn="0" w:oddVBand="0" w:evenVBand="0" w:oddHBand="0" w:evenHBand="0" w:firstRowFirstColumn="0" w:firstRowLastColumn="0" w:lastRowFirstColumn="0" w:lastRowLastColumn="0"/>
-        </w:trPr>
-        <w:tc>
-          <w:tcPr>
-            <w:cnfStyle w:val="001000000000" w:firstRow="0" w:lastRow="0" w:firstColumn="1" w:lastColumn="0" w:oddVBand="0" w:evenVBand="0" w:oddHBand="0" w:evenHBand="0" w:firstRowFirstColumn="0" w:firstRowLastColumn="0" w:lastRowFirstColumn="0" w:lastRowLastColumn="0"/>
-            <w:tcW w:w="1091" w:type="dxa"/>
-          </w:tcPr>
-          <w:p>
-            <w:pPr>
-              <w:jc w:val="both"/>
-              <w:rPr>
-                <w:b w:val="0"/>
-                <w:bCs w:val="0"/>
-                <w:i/>
-                <w:iCs/>
-                <w:sz w:val="18"/>
-                <w:szCs w:val="18"/>
-              </w:rPr>
-            </w:pPr>
-            <w:r>
-              <w:rPr>
-                <w:b w:val="0"/>
-                <w:bCs w:val="0"/>
-                <w:i/>
-                <w:iCs/>
-                <w:sz w:val="18"/>
-                <w:szCs w:val="18"/>
-              </w:rPr>
-              <w:t>Colour</w:t>
-            </w:r>
-          </w:p>
-        </w:tc>
-        <w:tc>
-          <w:tcPr>
-            <w:tcW w:w="2306" w:type="dxa"/>
-          </w:tcPr>
-          <w:p>
-            <w:pPr>
-              <w:jc w:val="both"/>
-              <w:cnfStyle w:val="100000000000" w:firstRow="1" w:lastRow="0" w:firstColumn="0" w:lastColumn="0" w:oddVBand="0" w:evenVBand="0" w:oddHBand="0" w:evenHBand="0" w:firstRowFirstColumn="0" w:firstRowLastColumn="0" w:lastRowFirstColumn="0" w:lastRowLastColumn="0"/>
-              <w:rPr>
-                <w:b w:val="0"/>
-                <w:bCs w:val="0"/>
-                <w:i/>
-                <w:iCs/>
-                <w:sz w:val="18"/>
-                <w:szCs w:val="18"/>
-              </w:rPr>
-            </w:pPr>
-            <w:r>
-              <w:rPr>
-                <w:b w:val="0"/>
-                <w:bCs w:val="0"/>
-                <w:i/>
-                <w:iCs/>
-                <w:sz w:val="18"/>
-                <w:szCs w:val="18"/>
-              </w:rPr>
-              <w:t>Call</w:t>
-            </w:r>
-          </w:p>
-        </w:tc>
-        <w:tc>
-          <w:tcPr>
-            <w:tcW w:w="5619" w:type="dxa"/>
-          </w:tcPr>
-          <w:p>
-            <w:pPr>
-              <w:jc w:val="both"/>
-              <w:cnfStyle w:val="100000000000" w:firstRow="1" w:lastRow="0" w:firstColumn="0" w:lastColumn="0" w:oddVBand="0" w:evenVBand="0" w:oddHBand="0" w:evenHBand="0" w:firstRowFirstColumn="0" w:firstRowLastColumn="0" w:lastRowFirstColumn="0" w:lastRowLastColumn="0"/>
-              <w:rPr>
-                <w:b w:val="0"/>
-                <w:bCs w:val="0"/>
-                <w:i/>
-                <w:iCs/>
-                <w:sz w:val="18"/>
-                <w:szCs w:val="18"/>
-              </w:rPr>
-            </w:pPr>
-            <w:r>
-              <w:rPr>
-                <w:b w:val="0"/>
-                <w:bCs w:val="0"/>
-                <w:i/>
-                <w:iCs/>
-                <w:sz w:val="18"/>
-                <w:szCs w:val="18"/>
-              </w:rPr>
-              <w:t>Functionality</w:t>
-            </w:r>
-          </w:p>
-        </w:tc>
-      </w:tr>
-      <w:tr>
-        <w:trPr>
-          <w:cnfStyle w:val="000000100000" w:firstRow="0" w:lastRow="0" w:firstColumn="0" w:lastColumn="0" w:oddVBand="0" w:evenVBand="0" w:oddHBand="1" w:evenHBand="0" w:firstRowFirstColumn="0" w:firstRowLastColumn="0" w:lastRowFirstColumn="0" w:lastRowLastColumn="0"/>
-        </w:trPr>
-        <w:tc>
-          <w:tcPr>
-            <w:cnfStyle w:val="001000000000" w:firstRow="0" w:lastRow="0" w:firstColumn="1" w:lastColumn="0" w:oddVBand="0" w:evenVBand="0" w:oddHBand="0" w:evenHBand="0" w:firstRowFirstColumn="0" w:firstRowLastColumn="0" w:lastRowFirstColumn="0" w:lastRowLastColumn="0"/>
-            <w:tcW w:w="1091" w:type="dxa"/>
-            <w:shd w:val="clear" w:color="auto" w:fill="C00000"/>
-          </w:tcPr>
-          <w:p>
-            <w:pPr>
-              <w:jc w:val="both"/>
-              <w:rPr>
-                <w:sz w:val="18"/>
-                <w:szCs w:val="18"/>
-              </w:rPr>
-            </w:pPr>
-          </w:p>
-        </w:tc>
-        <w:tc>
-          <w:tcPr>
-            <w:tcW w:w="2306" w:type="dxa"/>
-          </w:tcPr>
-          <w:p>
-            <w:pPr>
-              <w:jc w:val="both"/>
-              <w:cnfStyle w:val="000000100000" w:firstRow="0" w:lastRow="0" w:firstColumn="0" w:lastColumn="0" w:oddVBand="0" w:evenVBand="0" w:oddHBand="1" w:evenHBand="0" w:firstRowFirstColumn="0" w:firstRowLastColumn="0" w:lastRowFirstColumn="0" w:lastRowLastColumn="0"/>
-              <w:rPr>
-                <w:sz w:val="18"/>
-                <w:szCs w:val="18"/>
-              </w:rPr>
-            </w:pPr>
-            <w:proofErr w:type="spellStart"/>
-            <w:r>
-              <w:rPr>
-                <w:sz w:val="18"/>
-                <w:szCs w:val="18"/>
-              </w:rPr>
-              <w:t>initialise_video_load</w:t>
-            </w:r>
-            <w:proofErr w:type="spellEnd"/>
-          </w:p>
-        </w:tc>
-        <w:tc>
-          <w:tcPr>
-            <w:tcW w:w="5619" w:type="dxa"/>
-          </w:tcPr>
-          <w:p>
-            <w:pPr>
-              <w:jc w:val="both"/>
-              <w:cnfStyle w:val="000000100000" w:firstRow="0" w:lastRow="0" w:firstColumn="0" w:lastColumn="0" w:oddVBand="0" w:evenVBand="0" w:oddHBand="1" w:evenHBand="0" w:firstRowFirstColumn="0" w:firstRowLastColumn="0" w:lastRowFirstColumn="0" w:lastRowLastColumn="0"/>
-              <w:rPr>
-                <w:sz w:val="18"/>
-                <w:szCs w:val="18"/>
-              </w:rPr>
-            </w:pPr>
-            <w:r>
-              <w:rPr>
-                <w:sz w:val="18"/>
-                <w:szCs w:val="18"/>
-              </w:rPr>
-              <w:t>Select video and set frame rate</w:t>
-            </w:r>
-          </w:p>
-        </w:tc>
-      </w:tr>
-      <w:tr>
-        <w:tc>
-          <w:tcPr>
-            <w:cnfStyle w:val="001000000000" w:firstRow="0" w:lastRow="0" w:firstColumn="1" w:lastColumn="0" w:oddVBand="0" w:evenVBand="0" w:oddHBand="0" w:evenHBand="0" w:firstRowFirstColumn="0" w:firstRowLastColumn="0" w:lastRowFirstColumn="0" w:lastRowLastColumn="0"/>
-            <w:tcW w:w="1091" w:type="dxa"/>
-            <w:shd w:val="clear" w:color="auto" w:fill="FF0000"/>
-          </w:tcPr>
-          <w:p>
-            <w:pPr>
-              <w:jc w:val="both"/>
-              <w:rPr>
-                <w:sz w:val="18"/>
-                <w:szCs w:val="18"/>
-              </w:rPr>
-            </w:pPr>
-          </w:p>
-        </w:tc>
-        <w:tc>
-          <w:tcPr>
-            <w:tcW w:w="2306" w:type="dxa"/>
-          </w:tcPr>
-          <w:p>
-            <w:pPr>
-              <w:jc w:val="both"/>
-              <w:cnfStyle w:val="000000000000" w:firstRow="0" w:lastRow="0" w:firstColumn="0" w:lastColumn="0" w:oddVBand="0" w:evenVBand="0" w:oddHBand="0" w:evenHBand="0" w:firstRowFirstColumn="0" w:firstRowLastColumn="0" w:lastRowFirstColumn="0" w:lastRowLastColumn="0"/>
-              <w:rPr>
-                <w:sz w:val="18"/>
-                <w:szCs w:val="18"/>
-              </w:rPr>
-            </w:pPr>
-            <w:proofErr w:type="spellStart"/>
-            <w:r>
-              <w:rPr>
-                <w:sz w:val="18"/>
-                <w:szCs w:val="18"/>
-              </w:rPr>
-              <w:t>initialise_video_display</w:t>
-            </w:r>
-            <w:proofErr w:type="spellEnd"/>
-          </w:p>
-        </w:tc>
-        <w:tc>
-          <w:tcPr>
-            <w:tcW w:w="5619" w:type="dxa"/>
-          </w:tcPr>
-          <w:p>
-            <w:pPr>
-              <w:jc w:val="both"/>
-              <w:cnfStyle w:val="000000000000" w:firstRow="0" w:lastRow="0" w:firstColumn="0" w:lastColumn="0" w:oddVBand="0" w:evenVBand="0" w:oddHBand="0" w:evenHBand="0" w:firstRowFirstColumn="0" w:firstRowLastColumn="0" w:lastRowFirstColumn="0" w:lastRowLastColumn="0"/>
-              <w:rPr>
-                <w:sz w:val="18"/>
-                <w:szCs w:val="18"/>
-              </w:rPr>
-            </w:pPr>
-            <w:r>
-              <w:rPr>
-                <w:sz w:val="18"/>
-                <w:szCs w:val="18"/>
-              </w:rPr>
-              <w:t xml:space="preserve">Display the video, including play, pause and frame-step </w:t>
-            </w:r>
-          </w:p>
-        </w:tc>
-      </w:tr>
-      <w:tr>
-        <w:trPr>
-          <w:cnfStyle w:val="000000100000" w:firstRow="0" w:lastRow="0" w:firstColumn="0" w:lastColumn="0" w:oddVBand="0" w:evenVBand="0" w:oddHBand="1" w:evenHBand="0" w:firstRowFirstColumn="0" w:firstRowLastColumn="0" w:lastRowFirstColumn="0" w:lastRowLastColumn="0"/>
-        </w:trPr>
-        <w:tc>
-          <w:tcPr>
-            <w:cnfStyle w:val="001000000000" w:firstRow="0" w:lastRow="0" w:firstColumn="1" w:lastColumn="0" w:oddVBand="0" w:evenVBand="0" w:oddHBand="0" w:evenHBand="0" w:firstRowFirstColumn="0" w:firstRowLastColumn="0" w:lastRowFirstColumn="0" w:lastRowLastColumn="0"/>
-            <w:tcW w:w="1091" w:type="dxa"/>
-            <w:shd w:val="clear" w:color="auto" w:fill="538135" w:themeFill="accent6" w:themeFillShade="BF"/>
-          </w:tcPr>
-          <w:p>
-            <w:pPr>
-              <w:jc w:val="both"/>
-              <w:rPr>
-                <w:sz w:val="18"/>
-                <w:szCs w:val="18"/>
-              </w:rPr>
-            </w:pPr>
-          </w:p>
-        </w:tc>
-        <w:tc>
-          <w:tcPr>
-            <w:tcW w:w="2306" w:type="dxa"/>
-          </w:tcPr>
-          <w:p>
-            <w:pPr>
-              <w:jc w:val="both"/>
-              <w:cnfStyle w:val="000000100000" w:firstRow="0" w:lastRow="0" w:firstColumn="0" w:lastColumn="0" w:oddVBand="0" w:evenVBand="0" w:oddHBand="1" w:evenHBand="0" w:firstRowFirstColumn="0" w:firstRowLastColumn="0" w:lastRowFirstColumn="0" w:lastRowLastColumn="0"/>
-              <w:rPr>
-                <w:sz w:val="18"/>
-                <w:szCs w:val="18"/>
-              </w:rPr>
-            </w:pPr>
-            <w:proofErr w:type="spellStart"/>
-            <w:r>
-              <w:rPr>
-                <w:sz w:val="18"/>
-                <w:szCs w:val="18"/>
-              </w:rPr>
-              <w:t>initialise_accel_load</w:t>
-            </w:r>
-            <w:proofErr w:type="spellEnd"/>
-          </w:p>
-        </w:tc>
-        <w:tc>
-          <w:tcPr>
-            <w:tcW w:w="5619" w:type="dxa"/>
-          </w:tcPr>
-          <w:p>
-            <w:pPr>
-              <w:jc w:val="both"/>
-              <w:cnfStyle w:val="000000100000" w:firstRow="0" w:lastRow="0" w:firstColumn="0" w:lastColumn="0" w:oddVBand="0" w:evenVBand="0" w:oddHBand="1" w:evenHBand="0" w:firstRowFirstColumn="0" w:firstRowLastColumn="0" w:lastRowFirstColumn="0" w:lastRowLastColumn="0"/>
-              <w:rPr>
-                <w:sz w:val="18"/>
-                <w:szCs w:val="18"/>
-              </w:rPr>
-            </w:pPr>
-            <w:r>
-              <w:rPr>
-                <w:sz w:val="18"/>
-                <w:szCs w:val="18"/>
-              </w:rPr>
-              <w:t>Select accel, set frame rate, and enter the start date/time of the accel</w:t>
-            </w:r>
-          </w:p>
-        </w:tc>
-      </w:tr>
-      <w:tr>
-        <w:tc>
-          <w:tcPr>
-            <w:cnfStyle w:val="001000000000" w:firstRow="0" w:lastRow="0" w:firstColumn="1" w:lastColumn="0" w:oddVBand="0" w:evenVBand="0" w:oddHBand="0" w:evenHBand="0" w:firstRowFirstColumn="0" w:firstRowLastColumn="0" w:lastRowFirstColumn="0" w:lastRowLastColumn="0"/>
-            <w:tcW w:w="1091" w:type="dxa"/>
-            <w:shd w:val="clear" w:color="auto" w:fill="FF66CC"/>
-          </w:tcPr>
-          <w:p>
-            <w:pPr>
-              <w:jc w:val="both"/>
-              <w:rPr>
-                <w:sz w:val="18"/>
-                <w:szCs w:val="18"/>
-              </w:rPr>
-            </w:pPr>
-          </w:p>
-        </w:tc>
-        <w:tc>
-          <w:tcPr>
-            <w:tcW w:w="2306" w:type="dxa"/>
-          </w:tcPr>
-          <w:p>
-            <w:pPr>
-              <w:jc w:val="both"/>
-              <w:cnfStyle w:val="000000000000" w:firstRow="0" w:lastRow="0" w:firstColumn="0" w:lastColumn="0" w:oddVBand="0" w:evenVBand="0" w:oddHBand="0" w:evenHBand="0" w:firstRowFirstColumn="0" w:firstRowLastColumn="0" w:lastRowFirstColumn="0" w:lastRowLastColumn="0"/>
-              <w:rPr>
-                <w:sz w:val="18"/>
-                <w:szCs w:val="18"/>
-              </w:rPr>
-            </w:pPr>
-            <w:proofErr w:type="spellStart"/>
-            <w:r>
-              <w:rPr>
-                <w:sz w:val="18"/>
-                <w:szCs w:val="18"/>
-              </w:rPr>
-              <w:t>initialise_accel_</w:t>
-            </w:r>
-            <w:r>
-              <w:rPr>
-                <w:sz w:val="18"/>
-                <w:szCs w:val="18"/>
-              </w:rPr>
-              <w:t>display</w:t>
-            </w:r>
-            <w:proofErr w:type="spellEnd"/>
-          </w:p>
-        </w:tc>
-        <w:tc>
-          <w:tcPr>
-            <w:tcW w:w="5619" w:type="dxa"/>
-          </w:tcPr>
-          <w:p>
-            <w:pPr>
-              <w:jc w:val="both"/>
-              <w:cnfStyle w:val="000000000000" w:firstRow="0" w:lastRow="0" w:firstColumn="0" w:lastColumn="0" w:oddVBand="0" w:evenVBand="0" w:oddHBand="0" w:evenHBand="0" w:firstRowFirstColumn="0" w:firstRowLastColumn="0" w:lastRowFirstColumn="0" w:lastRowLastColumn="0"/>
-              <w:rPr>
-                <w:sz w:val="18"/>
-                <w:szCs w:val="18"/>
-              </w:rPr>
-            </w:pPr>
-            <w:r>
-              <w:rPr>
-                <w:sz w:val="18"/>
-                <w:szCs w:val="18"/>
-              </w:rPr>
-              <w:t>Display the large and small accelerometer sections</w:t>
-            </w:r>
-          </w:p>
-        </w:tc>
-      </w:tr>
-      <w:tr>
-        <w:trPr>
-          <w:cnfStyle w:val="000000100000" w:firstRow="0" w:lastRow="0" w:firstColumn="0" w:lastColumn="0" w:oddVBand="0" w:evenVBand="0" w:oddHBand="1" w:evenHBand="0" w:firstRowFirstColumn="0" w:firstRowLastColumn="0" w:lastRowFirstColumn="0" w:lastRowLastColumn="0"/>
-        </w:trPr>
-        <w:tc>
-          <w:tcPr>
-            <w:cnfStyle w:val="001000000000" w:firstRow="0" w:lastRow="0" w:firstColumn="1" w:lastColumn="0" w:oddVBand="0" w:evenVBand="0" w:oddHBand="0" w:evenHBand="0" w:firstRowFirstColumn="0" w:firstRowLastColumn="0" w:lastRowFirstColumn="0" w:lastRowLastColumn="0"/>
-            <w:tcW w:w="1091" w:type="dxa"/>
-            <w:shd w:val="clear" w:color="auto" w:fill="FFC000" w:themeFill="accent4"/>
-          </w:tcPr>
-          <w:p>
-            <w:pPr>
-              <w:jc w:val="both"/>
-              <w:rPr>
-                <w:sz w:val="18"/>
-                <w:szCs w:val="18"/>
-              </w:rPr>
-            </w:pPr>
-          </w:p>
-        </w:tc>
-        <w:tc>
-          <w:tcPr>
-            <w:tcW w:w="2306" w:type="dxa"/>
-          </w:tcPr>
-          <w:p>
-            <w:pPr>
-              <w:jc w:val="both"/>
-              <w:cnfStyle w:val="000000100000" w:firstRow="0" w:lastRow="0" w:firstColumn="0" w:lastColumn="0" w:oddVBand="0" w:evenVBand="0" w:oddHBand="1" w:evenHBand="0" w:firstRowFirstColumn="0" w:firstRowLastColumn="0" w:lastRowFirstColumn="0" w:lastRowLastColumn="0"/>
-              <w:rPr>
-                <w:sz w:val="18"/>
-                <w:szCs w:val="18"/>
-              </w:rPr>
-            </w:pPr>
-            <w:proofErr w:type="spellStart"/>
-            <w:r>
-              <w:rPr>
-                <w:sz w:val="18"/>
-                <w:szCs w:val="18"/>
-              </w:rPr>
-              <w:t>initialise_zoom</w:t>
-            </w:r>
-            <w:proofErr w:type="spellEnd"/>
-          </w:p>
-        </w:tc>
-        <w:tc>
-          <w:tcPr>
-            <w:tcW w:w="5619" w:type="dxa"/>
-          </w:tcPr>
-          <w:p>
-            <w:pPr>
-              <w:jc w:val="both"/>
-              <w:cnfStyle w:val="000000100000" w:firstRow="0" w:lastRow="0" w:firstColumn="0" w:lastColumn="0" w:oddVBand="0" w:evenVBand="0" w:oddHBand="1" w:evenHBand="0" w:firstRowFirstColumn="0" w:firstRowLastColumn="0" w:lastRowFirstColumn="0" w:lastRowLastColumn="0"/>
-              <w:rPr>
-                <w:sz w:val="18"/>
-                <w:szCs w:val="18"/>
-              </w:rPr>
-            </w:pPr>
-            <w:r>
-              <w:rPr>
-                <w:sz w:val="18"/>
-                <w:szCs w:val="18"/>
-              </w:rPr>
-              <w:t>Zoom in and out of the large accelerometer display</w:t>
-            </w:r>
-          </w:p>
-        </w:tc>
-      </w:tr>
-      <w:tr>
-        <w:tc>
-          <w:tcPr>
-            <w:cnfStyle w:val="001000000000" w:firstRow="0" w:lastRow="0" w:firstColumn="1" w:lastColumn="0" w:oddVBand="0" w:evenVBand="0" w:oddHBand="0" w:evenHBand="0" w:firstRowFirstColumn="0" w:firstRowLastColumn="0" w:lastRowFirstColumn="0" w:lastRowLastColumn="0"/>
-            <w:tcW w:w="1091" w:type="dxa"/>
-            <w:shd w:val="clear" w:color="auto" w:fill="99CCFF"/>
-          </w:tcPr>
-          <w:p>
-            <w:pPr>
-              <w:jc w:val="both"/>
-              <w:rPr>
-                <w:sz w:val="18"/>
-                <w:szCs w:val="18"/>
-              </w:rPr>
-            </w:pPr>
-          </w:p>
-        </w:tc>
-        <w:tc>
-          <w:tcPr>
-            <w:tcW w:w="2306" w:type="dxa"/>
-          </w:tcPr>
-          <w:p>
-            <w:pPr>
-              <w:jc w:val="both"/>
-              <w:cnfStyle w:val="000000000000" w:firstRow="0" w:lastRow="0" w:firstColumn="0" w:lastColumn="0" w:oddVBand="0" w:evenVBand="0" w:oddHBand="0" w:evenHBand="0" w:firstRowFirstColumn="0" w:firstRowLastColumn="0" w:lastRowFirstColumn="0" w:lastRowLastColumn="0"/>
-              <w:rPr>
-                <w:sz w:val="18"/>
-                <w:szCs w:val="18"/>
-              </w:rPr>
-            </w:pPr>
-            <w:proofErr w:type="spellStart"/>
-            <w:r>
-              <w:rPr>
-                <w:sz w:val="18"/>
-                <w:szCs w:val="18"/>
-              </w:rPr>
-              <w:t>initialise_alignment</w:t>
-            </w:r>
-            <w:proofErr w:type="spellEnd"/>
-          </w:p>
-        </w:tc>
-        <w:tc>
-          <w:tcPr>
-            <w:tcW w:w="5619" w:type="dxa"/>
-          </w:tcPr>
-          <w:p>
-            <w:pPr>
-              <w:jc w:val="both"/>
-              <w:cnfStyle w:val="000000000000" w:firstRow="0" w:lastRow="0" w:firstColumn="0" w:lastColumn="0" w:oddVBand="0" w:evenVBand="0" w:oddHBand="0" w:evenHBand="0" w:firstRowFirstColumn="0" w:firstRowLastColumn="0" w:lastRowFirstColumn="0" w:lastRowLastColumn="0"/>
-              <w:rPr>
-                <w:sz w:val="18"/>
-                <w:szCs w:val="18"/>
-              </w:rPr>
-            </w:pPr>
-            <w:r>
-              <w:rPr>
-                <w:sz w:val="18"/>
-                <w:szCs w:val="18"/>
-              </w:rPr>
-              <w:t>Align the video with the trace and set delay</w:t>
-            </w:r>
-          </w:p>
-        </w:tc>
-      </w:tr>
-      <w:tr>
-        <w:trPr>
-          <w:cnfStyle w:val="000000100000" w:firstRow="0" w:lastRow="0" w:firstColumn="0" w:lastColumn="0" w:oddVBand="0" w:evenVBand="0" w:oddHBand="1" w:evenHBand="0" w:firstRowFirstColumn="0" w:firstRowLastColumn="0" w:lastRowFirstColumn="0" w:lastRowLastColumn="0"/>
-        </w:trPr>
-        <w:tc>
-          <w:tcPr>
-            <w:cnfStyle w:val="001000000000" w:firstRow="0" w:lastRow="0" w:firstColumn="1" w:lastColumn="0" w:oddVBand="0" w:evenVBand="0" w:oddHBand="0" w:evenHBand="0" w:firstRowFirstColumn="0" w:firstRowLastColumn="0" w:lastRowFirstColumn="0" w:lastRowLastColumn="0"/>
-            <w:tcW w:w="1091" w:type="dxa"/>
-            <w:shd w:val="clear" w:color="auto" w:fill="F4B083" w:themeFill="accent2" w:themeFillTint="99"/>
-          </w:tcPr>
-          <w:p>
-            <w:pPr>
-              <w:jc w:val="both"/>
-              <w:rPr>
-                <w:sz w:val="18"/>
-                <w:szCs w:val="18"/>
-              </w:rPr>
-            </w:pPr>
-          </w:p>
-        </w:tc>
-        <w:tc>
-          <w:tcPr>
-            <w:tcW w:w="2306" w:type="dxa"/>
-          </w:tcPr>
-          <w:p>
-            <w:pPr>
-              <w:jc w:val="both"/>
-              <w:cnfStyle w:val="000000100000" w:firstRow="0" w:lastRow="0" w:firstColumn="0" w:lastColumn="0" w:oddVBand="0" w:evenVBand="0" w:oddHBand="1" w:evenHBand="0" w:firstRowFirstColumn="0" w:firstRowLastColumn="0" w:lastRowFirstColumn="0" w:lastRowLastColumn="0"/>
-              <w:rPr>
-                <w:sz w:val="18"/>
-                <w:szCs w:val="18"/>
-              </w:rPr>
-            </w:pPr>
-            <w:proofErr w:type="spellStart"/>
-            <w:r>
-              <w:rPr>
-                <w:sz w:val="18"/>
-                <w:szCs w:val="18"/>
-              </w:rPr>
-              <w:t>initialise_behaviour_load</w:t>
-            </w:r>
-            <w:proofErr w:type="spellEnd"/>
-          </w:p>
-        </w:tc>
-        <w:tc>
-          <w:tcPr>
-            <w:tcW w:w="5619" w:type="dxa"/>
-          </w:tcPr>
-          <w:p>
-            <w:pPr>
-              <w:jc w:val="both"/>
-              <w:cnfStyle w:val="000000100000" w:firstRow="0" w:lastRow="0" w:firstColumn="0" w:lastColumn="0" w:oddVBand="0" w:evenVBand="0" w:oddHBand="1" w:evenHBand="0" w:firstRowFirstColumn="0" w:firstRowLastColumn="0" w:lastRowFirstColumn="0" w:lastRowLastColumn="0"/>
-              <w:rPr>
-                <w:sz w:val="18"/>
-                <w:szCs w:val="18"/>
-              </w:rPr>
-            </w:pPr>
-            <w:r>
-              <w:rPr>
-                <w:sz w:val="18"/>
-                <w:szCs w:val="18"/>
-              </w:rPr>
-              <w:t>Select the csv with the behaviours loaded</w:t>
-            </w:r>
-          </w:p>
-        </w:tc>
-      </w:tr>
-      <w:tr>
-        <w:tc>
-          <w:tcPr>
-            <w:cnfStyle w:val="001000000000" w:firstRow="0" w:lastRow="0" w:firstColumn="1" w:lastColumn="0" w:oddVBand="0" w:evenVBand="0" w:oddHBand="0" w:evenHBand="0" w:firstRowFirstColumn="0" w:firstRowLastColumn="0" w:lastRowFirstColumn="0" w:lastRowLastColumn="0"/>
-            <w:tcW w:w="1091" w:type="dxa"/>
-            <w:shd w:val="clear" w:color="auto" w:fill="70AD47" w:themeFill="accent6"/>
-          </w:tcPr>
-          <w:p>
-            <w:pPr>
-              <w:jc w:val="both"/>
-              <w:rPr>
-                <w:sz w:val="18"/>
-                <w:szCs w:val="18"/>
-              </w:rPr>
-            </w:pPr>
-          </w:p>
-        </w:tc>
-        <w:tc>
-          <w:tcPr>
-            <w:tcW w:w="2306" w:type="dxa"/>
-          </w:tcPr>
-          <w:p>
-            <w:pPr>
-              <w:jc w:val="both"/>
-              <w:cnfStyle w:val="000000000000" w:firstRow="0" w:lastRow="0" w:firstColumn="0" w:lastColumn="0" w:oddVBand="0" w:evenVBand="0" w:oddHBand="0" w:evenHBand="0" w:firstRowFirstColumn="0" w:firstRowLastColumn="0" w:lastRowFirstColumn="0" w:lastRowLastColumn="0"/>
-              <w:rPr>
-                <w:sz w:val="18"/>
-                <w:szCs w:val="18"/>
-              </w:rPr>
-            </w:pPr>
-            <w:proofErr w:type="spellStart"/>
-            <w:r>
-              <w:rPr>
-                <w:sz w:val="18"/>
-                <w:szCs w:val="18"/>
-              </w:rPr>
-              <w:t>initialise_behaviour_tag</w:t>
-            </w:r>
-            <w:proofErr w:type="spellEnd"/>
-          </w:p>
-        </w:tc>
-        <w:tc>
-          <w:tcPr>
-            <w:tcW w:w="5619" w:type="dxa"/>
-          </w:tcPr>
-          <w:p>
-            <w:pPr>
-              <w:jc w:val="both"/>
-              <w:cnfStyle w:val="000000000000" w:firstRow="0" w:lastRow="0" w:firstColumn="0" w:lastColumn="0" w:oddVBand="0" w:evenVBand="0" w:oddHBand="0" w:evenHBand="0" w:firstRowFirstColumn="0" w:firstRowLastColumn="0" w:lastRowFirstColumn="0" w:lastRowLastColumn="0"/>
-              <w:rPr>
-                <w:sz w:val="18"/>
-                <w:szCs w:val="18"/>
-              </w:rPr>
-            </w:pPr>
-            <w:r>
-              <w:rPr>
-                <w:sz w:val="18"/>
-                <w:szCs w:val="18"/>
-              </w:rPr>
-              <w:t>Enter the behaviour number as well as trigger annotations</w:t>
-            </w:r>
-          </w:p>
-        </w:tc>
-      </w:tr>
-      <w:tr>
-        <w:trPr>
-          <w:cnfStyle w:val="000000100000" w:firstRow="0" w:lastRow="0" w:firstColumn="0" w:lastColumn="0" w:oddVBand="0" w:evenVBand="0" w:oddHBand="1" w:evenHBand="0" w:firstRowFirstColumn="0" w:firstRowLastColumn="0" w:lastRowFirstColumn="0" w:lastRowLastColumn="0"/>
-        </w:trPr>
-        <w:tc>
-          <w:tcPr>
-            <w:cnfStyle w:val="001000000000" w:firstRow="0" w:lastRow="0" w:firstColumn="1" w:lastColumn="0" w:oddVBand="0" w:evenVBand="0" w:oddHBand="0" w:evenHBand="0" w:firstRowFirstColumn="0" w:firstRowLastColumn="0" w:lastRowFirstColumn="0" w:lastRowLastColumn="0"/>
-            <w:tcW w:w="1091" w:type="dxa"/>
-            <w:shd w:val="clear" w:color="auto" w:fill="996633"/>
-          </w:tcPr>
-          <w:p>
-            <w:pPr>
-              <w:jc w:val="both"/>
-              <w:rPr>
-                <w:sz w:val="18"/>
-                <w:szCs w:val="18"/>
-              </w:rPr>
-            </w:pPr>
-          </w:p>
-        </w:tc>
-        <w:tc>
-          <w:tcPr>
-            <w:tcW w:w="2306" w:type="dxa"/>
-          </w:tcPr>
-          <w:p>
-            <w:pPr>
-              <w:jc w:val="both"/>
-              <w:cnfStyle w:val="000000100000" w:firstRow="0" w:lastRow="0" w:firstColumn="0" w:lastColumn="0" w:oddVBand="0" w:evenVBand="0" w:oddHBand="1" w:evenHBand="0" w:firstRowFirstColumn="0" w:firstRowLastColumn="0" w:lastRowFirstColumn="0" w:lastRowLastColumn="0"/>
-              <w:rPr>
-                <w:sz w:val="18"/>
-                <w:szCs w:val="18"/>
-              </w:rPr>
-            </w:pPr>
-            <w:proofErr w:type="spellStart"/>
-            <w:r>
-              <w:rPr>
-                <w:sz w:val="18"/>
-                <w:szCs w:val="18"/>
-              </w:rPr>
-              <w:t>initialise_annotations_save</w:t>
-            </w:r>
-            <w:proofErr w:type="spellEnd"/>
-          </w:p>
-        </w:tc>
-        <w:tc>
-          <w:tcPr>
-            <w:tcW w:w="5619" w:type="dxa"/>
-          </w:tcPr>
-          <w:p>
-            <w:pPr>
-              <w:jc w:val="both"/>
-              <w:cnfStyle w:val="000000100000" w:firstRow="0" w:lastRow="0" w:firstColumn="0" w:lastColumn="0" w:oddVBand="0" w:evenVBand="0" w:oddHBand="1" w:evenHBand="0" w:firstRowFirstColumn="0" w:firstRowLastColumn="0" w:lastRowFirstColumn="0" w:lastRowLastColumn="0"/>
-              <w:rPr>
-                <w:sz w:val="18"/>
-                <w:szCs w:val="18"/>
-              </w:rPr>
-            </w:pPr>
-            <w:r>
-              <w:rPr>
-                <w:sz w:val="18"/>
-                <w:szCs w:val="18"/>
-              </w:rPr>
-              <w:t>Save the annotated accelerometer csv</w:t>
-            </w:r>
-          </w:p>
-        </w:tc>
-      </w:tr>
-    </w:tbl>
+    <w:p>
+      <w:pPr>
+        <w:jc w:val="both"/>
+        <w:rPr>
+          <w:rStyle w:val="Heading2Char"/>
+        </w:rPr>
+      </w:pPr>
+      <w:r>
+        <w:rPr>
+          <w:rStyle w:val="Heading2Char"/>
+        </w:rPr>
+        <w:t>2</w:t>
+      </w:r>
+      <w:r>
+        <w:rPr>
+          <w:rStyle w:val="Heading2Char"/>
+        </w:rPr>
+        <w:t>3</w:t>
+      </w:r>
+      <w:r>
+        <w:rPr>
+          <w:rStyle w:val="Heading2Char"/>
+        </w:rPr>
+        <w:t>/10</w:t>
+      </w:r>
+    </w:p>
     <w:p>
       <w:pPr>
         <w:pStyle w:val="ListParagraph"/>
@@ -4845,12 +4159,692 @@
           <w:sz w:val="20"/>
           <w:szCs w:val="20"/>
         </w:rPr>
-        <w:lastRenderedPageBreak/>
-        <w:t>Notes for myself when I come back to this… These groupings are not yet reflected in the scripts in the folder (currently just grouped by general type – e.g., text editing – rather than functionality)</w:t>
+        <w:t>Today I will group the functional groups into scripts</w:t>
+      </w:r>
+      <w:r>
+        <w:rPr>
+          <w:sz w:val="20"/>
+          <w:szCs w:val="20"/>
+        </w:rPr>
+        <w:t>, then make them functions that can be called one by one (after checking that a basic version works)</w:t>
       </w:r>
     </w:p>
+    <w:tbl>
+      <w:tblPr>
+        <w:tblStyle w:val="PlainTable1"/>
+        <w:tblW w:w="0" w:type="auto"/>
+        <w:tblLook w:val="04A0" w:firstRow="1" w:lastRow="0" w:firstColumn="1" w:lastColumn="0" w:noHBand="0" w:noVBand="1"/>
+      </w:tblPr>
+      <w:tblGrid>
+        <w:gridCol w:w="960"/>
+        <w:gridCol w:w="5414"/>
+        <w:gridCol w:w="2642"/>
+      </w:tblGrid>
+      <w:tr>
+        <w:trPr>
+          <w:cnfStyle w:val="100000000000" w:firstRow="1" w:lastRow="0" w:firstColumn="0" w:lastColumn="0" w:oddVBand="0" w:evenVBand="0" w:oddHBand="0" w:evenHBand="0" w:firstRowFirstColumn="0" w:firstRowLastColumn="0" w:lastRowFirstColumn="0" w:lastRowLastColumn="0"/>
+        </w:trPr>
+        <w:tc>
+          <w:tcPr>
+            <w:cnfStyle w:val="001000000000" w:firstRow="0" w:lastRow="0" w:firstColumn="1" w:lastColumn="0" w:oddVBand="0" w:evenVBand="0" w:oddHBand="0" w:evenHBand="0" w:firstRowFirstColumn="0" w:firstRowLastColumn="0" w:lastRowFirstColumn="0" w:lastRowLastColumn="0"/>
+            <w:tcW w:w="960" w:type="dxa"/>
+          </w:tcPr>
+          <w:p>
+            <w:pPr>
+              <w:jc w:val="both"/>
+              <w:rPr>
+                <w:b w:val="0"/>
+                <w:bCs w:val="0"/>
+                <w:i/>
+                <w:iCs/>
+                <w:sz w:val="18"/>
+                <w:szCs w:val="18"/>
+              </w:rPr>
+            </w:pPr>
+            <w:r>
+              <w:rPr>
+                <w:b w:val="0"/>
+                <w:bCs w:val="0"/>
+                <w:i/>
+                <w:iCs/>
+                <w:sz w:val="18"/>
+                <w:szCs w:val="18"/>
+              </w:rPr>
+              <w:t>Colour</w:t>
+            </w:r>
+          </w:p>
+        </w:tc>
+        <w:tc>
+          <w:tcPr>
+            <w:tcW w:w="5414" w:type="dxa"/>
+          </w:tcPr>
+          <w:p>
+            <w:pPr>
+              <w:jc w:val="both"/>
+              <w:cnfStyle w:val="100000000000" w:firstRow="1" w:lastRow="0" w:firstColumn="0" w:lastColumn="0" w:oddVBand="0" w:evenVBand="0" w:oddHBand="0" w:evenHBand="0" w:firstRowFirstColumn="0" w:firstRowLastColumn="0" w:lastRowFirstColumn="0" w:lastRowLastColumn="0"/>
+              <w:rPr>
+                <w:b w:val="0"/>
+                <w:bCs w:val="0"/>
+                <w:i/>
+                <w:iCs/>
+                <w:sz w:val="18"/>
+                <w:szCs w:val="18"/>
+              </w:rPr>
+            </w:pPr>
+            <w:r>
+              <w:rPr>
+                <w:b w:val="0"/>
+                <w:bCs w:val="0"/>
+                <w:i/>
+                <w:iCs/>
+                <w:sz w:val="18"/>
+                <w:szCs w:val="18"/>
+              </w:rPr>
+              <w:t>Functionality</w:t>
+            </w:r>
+          </w:p>
+        </w:tc>
+        <w:tc>
+          <w:tcPr>
+            <w:tcW w:w="2642" w:type="dxa"/>
+          </w:tcPr>
+          <w:p>
+            <w:pPr>
+              <w:jc w:val="both"/>
+              <w:cnfStyle w:val="100000000000" w:firstRow="1" w:lastRow="0" w:firstColumn="0" w:lastColumn="0" w:oddVBand="0" w:evenVBand="0" w:oddHBand="0" w:evenHBand="0" w:firstRowFirstColumn="0" w:firstRowLastColumn="0" w:lastRowFirstColumn="0" w:lastRowLastColumn="0"/>
+              <w:rPr>
+                <w:b w:val="0"/>
+                <w:bCs w:val="0"/>
+                <w:i/>
+                <w:iCs/>
+                <w:sz w:val="18"/>
+                <w:szCs w:val="18"/>
+              </w:rPr>
+            </w:pPr>
+            <w:r>
+              <w:rPr>
+                <w:b w:val="0"/>
+                <w:bCs w:val="0"/>
+                <w:i/>
+                <w:iCs/>
+                <w:sz w:val="18"/>
+                <w:szCs w:val="18"/>
+              </w:rPr>
+              <w:t>Script</w:t>
+            </w:r>
+            <w:r>
+              <w:rPr>
+                <w:b w:val="0"/>
+                <w:bCs w:val="0"/>
+                <w:i/>
+                <w:iCs/>
+                <w:sz w:val="18"/>
+                <w:szCs w:val="18"/>
+              </w:rPr>
+              <w:t xml:space="preserve"> name</w:t>
+            </w:r>
+          </w:p>
+        </w:tc>
+      </w:tr>
+      <w:tr>
+        <w:trPr>
+          <w:cnfStyle w:val="000000100000" w:firstRow="0" w:lastRow="0" w:firstColumn="0" w:lastColumn="0" w:oddVBand="0" w:evenVBand="0" w:oddHBand="1" w:evenHBand="0" w:firstRowFirstColumn="0" w:firstRowLastColumn="0" w:lastRowFirstColumn="0" w:lastRowLastColumn="0"/>
+        </w:trPr>
+        <w:tc>
+          <w:tcPr>
+            <w:cnfStyle w:val="001000000000" w:firstRow="0" w:lastRow="0" w:firstColumn="1" w:lastColumn="0" w:oddVBand="0" w:evenVBand="0" w:oddHBand="0" w:evenHBand="0" w:firstRowFirstColumn="0" w:firstRowLastColumn="0" w:lastRowFirstColumn="0" w:lastRowLastColumn="0"/>
+            <w:tcW w:w="960" w:type="dxa"/>
+            <w:shd w:val="clear" w:color="auto" w:fill="C00000"/>
+          </w:tcPr>
+          <w:p>
+            <w:pPr>
+              <w:jc w:val="both"/>
+              <w:rPr>
+                <w:sz w:val="18"/>
+                <w:szCs w:val="18"/>
+              </w:rPr>
+            </w:pPr>
+          </w:p>
+        </w:tc>
+        <w:tc>
+          <w:tcPr>
+            <w:tcW w:w="5414" w:type="dxa"/>
+          </w:tcPr>
+          <w:p>
+            <w:pPr>
+              <w:jc w:val="both"/>
+              <w:cnfStyle w:val="000000100000" w:firstRow="0" w:lastRow="0" w:firstColumn="0" w:lastColumn="0" w:oddVBand="0" w:evenVBand="0" w:oddHBand="1" w:evenHBand="0" w:firstRowFirstColumn="0" w:firstRowLastColumn="0" w:lastRowFirstColumn="0" w:lastRowLastColumn="0"/>
+              <w:rPr>
+                <w:sz w:val="18"/>
+                <w:szCs w:val="18"/>
+              </w:rPr>
+            </w:pPr>
+            <w:r>
+              <w:rPr>
+                <w:sz w:val="18"/>
+                <w:szCs w:val="18"/>
+              </w:rPr>
+              <w:t>Select video and set frame rate</w:t>
+            </w:r>
+          </w:p>
+        </w:tc>
+        <w:tc>
+          <w:tcPr>
+            <w:tcW w:w="2642" w:type="dxa"/>
+          </w:tcPr>
+          <w:p>
+            <w:pPr>
+              <w:jc w:val="both"/>
+              <w:cnfStyle w:val="000000100000" w:firstRow="0" w:lastRow="0" w:firstColumn="0" w:lastColumn="0" w:oddVBand="0" w:evenVBand="0" w:oddHBand="1" w:evenHBand="0" w:firstRowFirstColumn="0" w:firstRowLastColumn="0" w:lastRowFirstColumn="0" w:lastRowLastColumn="0"/>
+              <w:rPr>
+                <w:sz w:val="18"/>
+                <w:szCs w:val="18"/>
+              </w:rPr>
+            </w:pPr>
+            <w:proofErr w:type="spellStart"/>
+            <w:r>
+              <w:rPr>
+                <w:sz w:val="18"/>
+                <w:szCs w:val="18"/>
+              </w:rPr>
+              <w:t>VideoLoad</w:t>
+            </w:r>
+            <w:proofErr w:type="spellEnd"/>
+          </w:p>
+        </w:tc>
+      </w:tr>
+      <w:tr>
+        <w:tc>
+          <w:tcPr>
+            <w:cnfStyle w:val="001000000000" w:firstRow="0" w:lastRow="0" w:firstColumn="1" w:lastColumn="0" w:oddVBand="0" w:evenVBand="0" w:oddHBand="0" w:evenHBand="0" w:firstRowFirstColumn="0" w:firstRowLastColumn="0" w:lastRowFirstColumn="0" w:lastRowLastColumn="0"/>
+            <w:tcW w:w="960" w:type="dxa"/>
+            <w:shd w:val="clear" w:color="auto" w:fill="FF0000"/>
+          </w:tcPr>
+          <w:p>
+            <w:pPr>
+              <w:jc w:val="both"/>
+              <w:rPr>
+                <w:sz w:val="18"/>
+                <w:szCs w:val="18"/>
+              </w:rPr>
+            </w:pPr>
+          </w:p>
+        </w:tc>
+        <w:tc>
+          <w:tcPr>
+            <w:tcW w:w="5414" w:type="dxa"/>
+          </w:tcPr>
+          <w:p>
+            <w:pPr>
+              <w:jc w:val="both"/>
+              <w:cnfStyle w:val="000000000000" w:firstRow="0" w:lastRow="0" w:firstColumn="0" w:lastColumn="0" w:oddVBand="0" w:evenVBand="0" w:oddHBand="0" w:evenHBand="0" w:firstRowFirstColumn="0" w:firstRowLastColumn="0" w:lastRowFirstColumn="0" w:lastRowLastColumn="0"/>
+              <w:rPr>
+                <w:sz w:val="18"/>
+                <w:szCs w:val="18"/>
+              </w:rPr>
+            </w:pPr>
+            <w:r>
+              <w:rPr>
+                <w:sz w:val="18"/>
+                <w:szCs w:val="18"/>
+              </w:rPr>
+              <w:t xml:space="preserve">Display the video, including play, pause and frame-step </w:t>
+            </w:r>
+          </w:p>
+        </w:tc>
+        <w:tc>
+          <w:tcPr>
+            <w:tcW w:w="2642" w:type="dxa"/>
+          </w:tcPr>
+          <w:p>
+            <w:pPr>
+              <w:jc w:val="both"/>
+              <w:cnfStyle w:val="000000000000" w:firstRow="0" w:lastRow="0" w:firstColumn="0" w:lastColumn="0" w:oddVBand="0" w:evenVBand="0" w:oddHBand="0" w:evenHBand="0" w:firstRowFirstColumn="0" w:firstRowLastColumn="0" w:lastRowFirstColumn="0" w:lastRowLastColumn="0"/>
+              <w:rPr>
+                <w:sz w:val="18"/>
+                <w:szCs w:val="18"/>
+              </w:rPr>
+            </w:pPr>
+            <w:proofErr w:type="spellStart"/>
+            <w:r>
+              <w:rPr>
+                <w:sz w:val="18"/>
+                <w:szCs w:val="18"/>
+              </w:rPr>
+              <w:t>VideoDisplay</w:t>
+            </w:r>
+            <w:proofErr w:type="spellEnd"/>
+          </w:p>
+        </w:tc>
+      </w:tr>
+      <w:tr>
+        <w:trPr>
+          <w:cnfStyle w:val="000000100000" w:firstRow="0" w:lastRow="0" w:firstColumn="0" w:lastColumn="0" w:oddVBand="0" w:evenVBand="0" w:oddHBand="1" w:evenHBand="0" w:firstRowFirstColumn="0" w:firstRowLastColumn="0" w:lastRowFirstColumn="0" w:lastRowLastColumn="0"/>
+        </w:trPr>
+        <w:tc>
+          <w:tcPr>
+            <w:cnfStyle w:val="001000000000" w:firstRow="0" w:lastRow="0" w:firstColumn="1" w:lastColumn="0" w:oddVBand="0" w:evenVBand="0" w:oddHBand="0" w:evenHBand="0" w:firstRowFirstColumn="0" w:firstRowLastColumn="0" w:lastRowFirstColumn="0" w:lastRowLastColumn="0"/>
+            <w:tcW w:w="960" w:type="dxa"/>
+            <w:shd w:val="clear" w:color="auto" w:fill="538135" w:themeFill="accent6" w:themeFillShade="BF"/>
+          </w:tcPr>
+          <w:p>
+            <w:pPr>
+              <w:jc w:val="both"/>
+              <w:rPr>
+                <w:sz w:val="18"/>
+                <w:szCs w:val="18"/>
+              </w:rPr>
+            </w:pPr>
+          </w:p>
+        </w:tc>
+        <w:tc>
+          <w:tcPr>
+            <w:tcW w:w="5414" w:type="dxa"/>
+          </w:tcPr>
+          <w:p>
+            <w:pPr>
+              <w:jc w:val="both"/>
+              <w:cnfStyle w:val="000000100000" w:firstRow="0" w:lastRow="0" w:firstColumn="0" w:lastColumn="0" w:oddVBand="0" w:evenVBand="0" w:oddHBand="1" w:evenHBand="0" w:firstRowFirstColumn="0" w:firstRowLastColumn="0" w:lastRowFirstColumn="0" w:lastRowLastColumn="0"/>
+              <w:rPr>
+                <w:sz w:val="18"/>
+                <w:szCs w:val="18"/>
+              </w:rPr>
+            </w:pPr>
+            <w:r>
+              <w:rPr>
+                <w:sz w:val="18"/>
+                <w:szCs w:val="18"/>
+              </w:rPr>
+              <w:t>Select accel, set frame rate, and enter the start date/time of the accel</w:t>
+            </w:r>
+          </w:p>
+        </w:tc>
+        <w:tc>
+          <w:tcPr>
+            <w:tcW w:w="2642" w:type="dxa"/>
+          </w:tcPr>
+          <w:p>
+            <w:pPr>
+              <w:jc w:val="both"/>
+              <w:cnfStyle w:val="000000100000" w:firstRow="0" w:lastRow="0" w:firstColumn="0" w:lastColumn="0" w:oddVBand="0" w:evenVBand="0" w:oddHBand="1" w:evenHBand="0" w:firstRowFirstColumn="0" w:firstRowLastColumn="0" w:lastRowFirstColumn="0" w:lastRowLastColumn="0"/>
+              <w:rPr>
+                <w:sz w:val="18"/>
+                <w:szCs w:val="18"/>
+              </w:rPr>
+            </w:pPr>
+            <w:proofErr w:type="spellStart"/>
+            <w:r>
+              <w:rPr>
+                <w:sz w:val="18"/>
+                <w:szCs w:val="18"/>
+              </w:rPr>
+              <w:t>AccelLoad</w:t>
+            </w:r>
+            <w:proofErr w:type="spellEnd"/>
+          </w:p>
+        </w:tc>
+      </w:tr>
+      <w:tr>
+        <w:tc>
+          <w:tcPr>
+            <w:cnfStyle w:val="001000000000" w:firstRow="0" w:lastRow="0" w:firstColumn="1" w:lastColumn="0" w:oddVBand="0" w:evenVBand="0" w:oddHBand="0" w:evenHBand="0" w:firstRowFirstColumn="0" w:firstRowLastColumn="0" w:lastRowFirstColumn="0" w:lastRowLastColumn="0"/>
+            <w:tcW w:w="960" w:type="dxa"/>
+            <w:shd w:val="clear" w:color="auto" w:fill="FF66CC"/>
+          </w:tcPr>
+          <w:p>
+            <w:pPr>
+              <w:jc w:val="both"/>
+              <w:rPr>
+                <w:sz w:val="18"/>
+                <w:szCs w:val="18"/>
+              </w:rPr>
+            </w:pPr>
+          </w:p>
+        </w:tc>
+        <w:tc>
+          <w:tcPr>
+            <w:tcW w:w="5414" w:type="dxa"/>
+          </w:tcPr>
+          <w:p>
+            <w:pPr>
+              <w:jc w:val="both"/>
+              <w:cnfStyle w:val="000000000000" w:firstRow="0" w:lastRow="0" w:firstColumn="0" w:lastColumn="0" w:oddVBand="0" w:evenVBand="0" w:oddHBand="0" w:evenHBand="0" w:firstRowFirstColumn="0" w:firstRowLastColumn="0" w:lastRowFirstColumn="0" w:lastRowLastColumn="0"/>
+              <w:rPr>
+                <w:sz w:val="18"/>
+                <w:szCs w:val="18"/>
+              </w:rPr>
+            </w:pPr>
+            <w:r>
+              <w:rPr>
+                <w:sz w:val="18"/>
+                <w:szCs w:val="18"/>
+              </w:rPr>
+              <w:t>Display the large and small accelerometer sections</w:t>
+            </w:r>
+          </w:p>
+        </w:tc>
+        <w:tc>
+          <w:tcPr>
+            <w:tcW w:w="2642" w:type="dxa"/>
+          </w:tcPr>
+          <w:p>
+            <w:pPr>
+              <w:jc w:val="both"/>
+              <w:cnfStyle w:val="000000000000" w:firstRow="0" w:lastRow="0" w:firstColumn="0" w:lastColumn="0" w:oddVBand="0" w:evenVBand="0" w:oddHBand="0" w:evenHBand="0" w:firstRowFirstColumn="0" w:firstRowLastColumn="0" w:lastRowFirstColumn="0" w:lastRowLastColumn="0"/>
+              <w:rPr>
+                <w:sz w:val="18"/>
+                <w:szCs w:val="18"/>
+              </w:rPr>
+            </w:pPr>
+            <w:proofErr w:type="spellStart"/>
+            <w:r>
+              <w:rPr>
+                <w:sz w:val="18"/>
+                <w:szCs w:val="18"/>
+              </w:rPr>
+              <w:t>AccelDisplay</w:t>
+            </w:r>
+            <w:proofErr w:type="spellEnd"/>
+          </w:p>
+        </w:tc>
+      </w:tr>
+      <w:tr>
+        <w:trPr>
+          <w:cnfStyle w:val="000000100000" w:firstRow="0" w:lastRow="0" w:firstColumn="0" w:lastColumn="0" w:oddVBand="0" w:evenVBand="0" w:oddHBand="1" w:evenHBand="0" w:firstRowFirstColumn="0" w:firstRowLastColumn="0" w:lastRowFirstColumn="0" w:lastRowLastColumn="0"/>
+        </w:trPr>
+        <w:tc>
+          <w:tcPr>
+            <w:cnfStyle w:val="001000000000" w:firstRow="0" w:lastRow="0" w:firstColumn="1" w:lastColumn="0" w:oddVBand="0" w:evenVBand="0" w:oddHBand="0" w:evenHBand="0" w:firstRowFirstColumn="0" w:firstRowLastColumn="0" w:lastRowFirstColumn="0" w:lastRowLastColumn="0"/>
+            <w:tcW w:w="960" w:type="dxa"/>
+            <w:shd w:val="clear" w:color="auto" w:fill="FFC000" w:themeFill="accent4"/>
+          </w:tcPr>
+          <w:p>
+            <w:pPr>
+              <w:jc w:val="both"/>
+              <w:rPr>
+                <w:sz w:val="18"/>
+                <w:szCs w:val="18"/>
+              </w:rPr>
+            </w:pPr>
+          </w:p>
+        </w:tc>
+        <w:tc>
+          <w:tcPr>
+            <w:tcW w:w="5414" w:type="dxa"/>
+          </w:tcPr>
+          <w:p>
+            <w:pPr>
+              <w:jc w:val="both"/>
+              <w:cnfStyle w:val="000000100000" w:firstRow="0" w:lastRow="0" w:firstColumn="0" w:lastColumn="0" w:oddVBand="0" w:evenVBand="0" w:oddHBand="1" w:evenHBand="0" w:firstRowFirstColumn="0" w:firstRowLastColumn="0" w:lastRowFirstColumn="0" w:lastRowLastColumn="0"/>
+              <w:rPr>
+                <w:sz w:val="18"/>
+                <w:szCs w:val="18"/>
+              </w:rPr>
+            </w:pPr>
+            <w:r>
+              <w:rPr>
+                <w:sz w:val="18"/>
+                <w:szCs w:val="18"/>
+              </w:rPr>
+              <w:t>Zoom in and out of the large accelerometer display</w:t>
+            </w:r>
+          </w:p>
+        </w:tc>
+        <w:tc>
+          <w:tcPr>
+            <w:tcW w:w="2642" w:type="dxa"/>
+          </w:tcPr>
+          <w:p>
+            <w:pPr>
+              <w:jc w:val="both"/>
+              <w:cnfStyle w:val="000000100000" w:firstRow="0" w:lastRow="0" w:firstColumn="0" w:lastColumn="0" w:oddVBand="0" w:evenVBand="0" w:oddHBand="1" w:evenHBand="0" w:firstRowFirstColumn="0" w:firstRowLastColumn="0" w:lastRowFirstColumn="0" w:lastRowLastColumn="0"/>
+              <w:rPr>
+                <w:sz w:val="18"/>
+                <w:szCs w:val="18"/>
+              </w:rPr>
+            </w:pPr>
+            <w:proofErr w:type="spellStart"/>
+            <w:r>
+              <w:rPr>
+                <w:sz w:val="18"/>
+                <w:szCs w:val="18"/>
+              </w:rPr>
+              <w:t>ControlAccelZoom</w:t>
+            </w:r>
+            <w:proofErr w:type="spellEnd"/>
+          </w:p>
+        </w:tc>
+      </w:tr>
+      <w:tr>
+        <w:tc>
+          <w:tcPr>
+            <w:cnfStyle w:val="001000000000" w:firstRow="0" w:lastRow="0" w:firstColumn="1" w:lastColumn="0" w:oddVBand="0" w:evenVBand="0" w:oddHBand="0" w:evenHBand="0" w:firstRowFirstColumn="0" w:firstRowLastColumn="0" w:lastRowFirstColumn="0" w:lastRowLastColumn="0"/>
+            <w:tcW w:w="960" w:type="dxa"/>
+            <w:shd w:val="clear" w:color="auto" w:fill="99CCFF"/>
+          </w:tcPr>
+          <w:p>
+            <w:pPr>
+              <w:jc w:val="both"/>
+              <w:rPr>
+                <w:sz w:val="18"/>
+                <w:szCs w:val="18"/>
+              </w:rPr>
+            </w:pPr>
+          </w:p>
+        </w:tc>
+        <w:tc>
+          <w:tcPr>
+            <w:tcW w:w="5414" w:type="dxa"/>
+          </w:tcPr>
+          <w:p>
+            <w:pPr>
+              <w:jc w:val="both"/>
+              <w:cnfStyle w:val="000000000000" w:firstRow="0" w:lastRow="0" w:firstColumn="0" w:lastColumn="0" w:oddVBand="0" w:evenVBand="0" w:oddHBand="0" w:evenHBand="0" w:firstRowFirstColumn="0" w:firstRowLastColumn="0" w:lastRowFirstColumn="0" w:lastRowLastColumn="0"/>
+              <w:rPr>
+                <w:sz w:val="18"/>
+                <w:szCs w:val="18"/>
+              </w:rPr>
+            </w:pPr>
+            <w:r>
+              <w:rPr>
+                <w:sz w:val="18"/>
+                <w:szCs w:val="18"/>
+              </w:rPr>
+              <w:t>Align the video with the trace and set delay</w:t>
+            </w:r>
+          </w:p>
+        </w:tc>
+        <w:tc>
+          <w:tcPr>
+            <w:tcW w:w="2642" w:type="dxa"/>
+          </w:tcPr>
+          <w:p>
+            <w:pPr>
+              <w:jc w:val="both"/>
+              <w:cnfStyle w:val="000000000000" w:firstRow="0" w:lastRow="0" w:firstColumn="0" w:lastColumn="0" w:oddVBand="0" w:evenVBand="0" w:oddHBand="0" w:evenHBand="0" w:firstRowFirstColumn="0" w:firstRowLastColumn="0" w:lastRowFirstColumn="0" w:lastRowLastColumn="0"/>
+              <w:rPr>
+                <w:sz w:val="18"/>
+                <w:szCs w:val="18"/>
+              </w:rPr>
+            </w:pPr>
+          </w:p>
+        </w:tc>
+      </w:tr>
+      <w:tr>
+        <w:trPr>
+          <w:cnfStyle w:val="000000100000" w:firstRow="0" w:lastRow="0" w:firstColumn="0" w:lastColumn="0" w:oddVBand="0" w:evenVBand="0" w:oddHBand="1" w:evenHBand="0" w:firstRowFirstColumn="0" w:firstRowLastColumn="0" w:lastRowFirstColumn="0" w:lastRowLastColumn="0"/>
+        </w:trPr>
+        <w:tc>
+          <w:tcPr>
+            <w:cnfStyle w:val="001000000000" w:firstRow="0" w:lastRow="0" w:firstColumn="1" w:lastColumn="0" w:oddVBand="0" w:evenVBand="0" w:oddHBand="0" w:evenHBand="0" w:firstRowFirstColumn="0" w:firstRowLastColumn="0" w:lastRowFirstColumn="0" w:lastRowLastColumn="0"/>
+            <w:tcW w:w="960" w:type="dxa"/>
+            <w:shd w:val="clear" w:color="auto" w:fill="F4B083" w:themeFill="accent2" w:themeFillTint="99"/>
+          </w:tcPr>
+          <w:p>
+            <w:pPr>
+              <w:jc w:val="both"/>
+              <w:rPr>
+                <w:sz w:val="18"/>
+                <w:szCs w:val="18"/>
+              </w:rPr>
+            </w:pPr>
+          </w:p>
+        </w:tc>
+        <w:tc>
+          <w:tcPr>
+            <w:tcW w:w="5414" w:type="dxa"/>
+          </w:tcPr>
+          <w:p>
+            <w:pPr>
+              <w:jc w:val="both"/>
+              <w:cnfStyle w:val="000000100000" w:firstRow="0" w:lastRow="0" w:firstColumn="0" w:lastColumn="0" w:oddVBand="0" w:evenVBand="0" w:oddHBand="1" w:evenHBand="0" w:firstRowFirstColumn="0" w:firstRowLastColumn="0" w:lastRowFirstColumn="0" w:lastRowLastColumn="0"/>
+              <w:rPr>
+                <w:sz w:val="18"/>
+                <w:szCs w:val="18"/>
+              </w:rPr>
+            </w:pPr>
+            <w:r>
+              <w:rPr>
+                <w:sz w:val="18"/>
+                <w:szCs w:val="18"/>
+              </w:rPr>
+              <w:t>Select the csv with the behaviours loaded</w:t>
+            </w:r>
+          </w:p>
+        </w:tc>
+        <w:tc>
+          <w:tcPr>
+            <w:tcW w:w="2642" w:type="dxa"/>
+          </w:tcPr>
+          <w:p>
+            <w:pPr>
+              <w:jc w:val="both"/>
+              <w:cnfStyle w:val="000000100000" w:firstRow="0" w:lastRow="0" w:firstColumn="0" w:lastColumn="0" w:oddVBand="0" w:evenVBand="0" w:oddHBand="1" w:evenHBand="0" w:firstRowFirstColumn="0" w:firstRowLastColumn="0" w:lastRowFirstColumn="0" w:lastRowLastColumn="0"/>
+              <w:rPr>
+                <w:sz w:val="18"/>
+                <w:szCs w:val="18"/>
+              </w:rPr>
+            </w:pPr>
+          </w:p>
+        </w:tc>
+      </w:tr>
+      <w:tr>
+        <w:tc>
+          <w:tcPr>
+            <w:cnfStyle w:val="001000000000" w:firstRow="0" w:lastRow="0" w:firstColumn="1" w:lastColumn="0" w:oddVBand="0" w:evenVBand="0" w:oddHBand="0" w:evenHBand="0" w:firstRowFirstColumn="0" w:firstRowLastColumn="0" w:lastRowFirstColumn="0" w:lastRowLastColumn="0"/>
+            <w:tcW w:w="960" w:type="dxa"/>
+            <w:shd w:val="clear" w:color="auto" w:fill="70AD47" w:themeFill="accent6"/>
+          </w:tcPr>
+          <w:p>
+            <w:pPr>
+              <w:jc w:val="both"/>
+              <w:rPr>
+                <w:sz w:val="18"/>
+                <w:szCs w:val="18"/>
+              </w:rPr>
+            </w:pPr>
+          </w:p>
+        </w:tc>
+        <w:tc>
+          <w:tcPr>
+            <w:tcW w:w="5414" w:type="dxa"/>
+          </w:tcPr>
+          <w:p>
+            <w:pPr>
+              <w:jc w:val="both"/>
+              <w:cnfStyle w:val="000000000000" w:firstRow="0" w:lastRow="0" w:firstColumn="0" w:lastColumn="0" w:oddVBand="0" w:evenVBand="0" w:oddHBand="0" w:evenHBand="0" w:firstRowFirstColumn="0" w:firstRowLastColumn="0" w:lastRowFirstColumn="0" w:lastRowLastColumn="0"/>
+              <w:rPr>
+                <w:sz w:val="18"/>
+                <w:szCs w:val="18"/>
+              </w:rPr>
+            </w:pPr>
+            <w:r>
+              <w:rPr>
+                <w:sz w:val="18"/>
+                <w:szCs w:val="18"/>
+              </w:rPr>
+              <w:t>Enter the behaviour number as well as trigger annotations</w:t>
+            </w:r>
+          </w:p>
+        </w:tc>
+        <w:tc>
+          <w:tcPr>
+            <w:tcW w:w="2642" w:type="dxa"/>
+          </w:tcPr>
+          <w:p>
+            <w:pPr>
+              <w:jc w:val="both"/>
+              <w:cnfStyle w:val="000000000000" w:firstRow="0" w:lastRow="0" w:firstColumn="0" w:lastColumn="0" w:oddVBand="0" w:evenVBand="0" w:oddHBand="0" w:evenHBand="0" w:firstRowFirstColumn="0" w:firstRowLastColumn="0" w:lastRowFirstColumn="0" w:lastRowLastColumn="0"/>
+              <w:rPr>
+                <w:sz w:val="18"/>
+                <w:szCs w:val="18"/>
+              </w:rPr>
+            </w:pPr>
+          </w:p>
+        </w:tc>
+      </w:tr>
+      <w:tr>
+        <w:trPr>
+          <w:cnfStyle w:val="000000100000" w:firstRow="0" w:lastRow="0" w:firstColumn="0" w:lastColumn="0" w:oddVBand="0" w:evenVBand="0" w:oddHBand="1" w:evenHBand="0" w:firstRowFirstColumn="0" w:firstRowLastColumn="0" w:lastRowFirstColumn="0" w:lastRowLastColumn="0"/>
+        </w:trPr>
+        <w:tc>
+          <w:tcPr>
+            <w:cnfStyle w:val="001000000000" w:firstRow="0" w:lastRow="0" w:firstColumn="1" w:lastColumn="0" w:oddVBand="0" w:evenVBand="0" w:oddHBand="0" w:evenHBand="0" w:firstRowFirstColumn="0" w:firstRowLastColumn="0" w:lastRowFirstColumn="0" w:lastRowLastColumn="0"/>
+            <w:tcW w:w="960" w:type="dxa"/>
+            <w:shd w:val="clear" w:color="auto" w:fill="996633"/>
+          </w:tcPr>
+          <w:p>
+            <w:pPr>
+              <w:jc w:val="both"/>
+              <w:rPr>
+                <w:sz w:val="18"/>
+                <w:szCs w:val="18"/>
+              </w:rPr>
+            </w:pPr>
+          </w:p>
+        </w:tc>
+        <w:tc>
+          <w:tcPr>
+            <w:tcW w:w="5414" w:type="dxa"/>
+          </w:tcPr>
+          <w:p>
+            <w:pPr>
+              <w:jc w:val="both"/>
+              <w:cnfStyle w:val="000000100000" w:firstRow="0" w:lastRow="0" w:firstColumn="0" w:lastColumn="0" w:oddVBand="0" w:evenVBand="0" w:oddHBand="1" w:evenHBand="0" w:firstRowFirstColumn="0" w:firstRowLastColumn="0" w:lastRowFirstColumn="0" w:lastRowLastColumn="0"/>
+              <w:rPr>
+                <w:sz w:val="18"/>
+                <w:szCs w:val="18"/>
+              </w:rPr>
+            </w:pPr>
+            <w:r>
+              <w:rPr>
+                <w:sz w:val="18"/>
+                <w:szCs w:val="18"/>
+              </w:rPr>
+              <w:t>Save the annotated accelerometer csv</w:t>
+            </w:r>
+          </w:p>
+        </w:tc>
+        <w:tc>
+          <w:tcPr>
+            <w:tcW w:w="2642" w:type="dxa"/>
+          </w:tcPr>
+          <w:p>
+            <w:pPr>
+              <w:jc w:val="both"/>
+              <w:cnfStyle w:val="000000100000" w:firstRow="0" w:lastRow="0" w:firstColumn="0" w:lastColumn="0" w:oddVBand="0" w:evenVBand="0" w:oddHBand="1" w:evenHBand="0" w:firstRowFirstColumn="0" w:firstRowLastColumn="0" w:lastRowFirstColumn="0" w:lastRowLastColumn="0"/>
+              <w:rPr>
+                <w:sz w:val="18"/>
+                <w:szCs w:val="18"/>
+              </w:rPr>
+            </w:pPr>
+          </w:p>
+        </w:tc>
+      </w:tr>
+    </w:tbl>
     <w:p>
       <w:pPr>
+        <w:ind w:left="360"/>
         <w:jc w:val="both"/>
         <w:rPr>
           <w:sz w:val="20"/>
@@ -4862,8 +4856,8 @@
       <w:pPr>
         <w:jc w:val="both"/>
         <w:rPr>
-          <w:sz w:val="20"/>
-          <w:szCs w:val="20"/>
+          <w:sz w:val="18"/>
+          <w:szCs w:val="18"/>
         </w:rPr>
       </w:pPr>
     </w:p>
@@ -5035,6 +5029,7 @@
           <w:sz w:val="20"/>
           <w:szCs w:val="20"/>
         </w:rPr>
+        <w:lastRenderedPageBreak/>
         <w:drawing>
           <wp:inline distT="0" distB="0" distL="0" distR="0" wp14:anchorId="4E4BE404" wp14:editId="7AD3622A">
             <wp:extent cx="5731510" cy="3463925"/>

</xml_diff>

<commit_message>
some small updates and learning about AppDesigner
</commit_message>
<xml_diff>
--- a/MatLab/SyncStationUpdates.docx
+++ b/MatLab/SyncStationUpdates.docx
@@ -464,7 +464,6 @@
                 <w:szCs w:val="18"/>
               </w:rPr>
             </w:pPr>
-            <w:proofErr w:type="spellStart"/>
             <w:r>
               <w:rPr>
                 <w:sz w:val="18"/>
@@ -472,7 +471,6 @@
               </w:rPr>
               <w:t>video_display</w:t>
             </w:r>
-            <w:proofErr w:type="spellEnd"/>
           </w:p>
         </w:tc>
         <w:tc>
@@ -552,7 +550,6 @@
                 <w:szCs w:val="18"/>
               </w:rPr>
             </w:pPr>
-            <w:proofErr w:type="spellStart"/>
             <w:r>
               <w:rPr>
                 <w:sz w:val="18"/>
@@ -560,7 +557,6 @@
               </w:rPr>
               <w:t>large_accelerometer_display</w:t>
             </w:r>
-            <w:proofErr w:type="spellEnd"/>
           </w:p>
         </w:tc>
         <w:tc>
@@ -637,7 +633,6 @@
                 <w:szCs w:val="18"/>
               </w:rPr>
             </w:pPr>
-            <w:proofErr w:type="spellStart"/>
             <w:r>
               <w:rPr>
                 <w:sz w:val="18"/>
@@ -645,7 +640,6 @@
               </w:rPr>
               <w:t>small_accelerometer_display</w:t>
             </w:r>
-            <w:proofErr w:type="spellEnd"/>
           </w:p>
         </w:tc>
         <w:tc>
@@ -724,7 +718,6 @@
                 <w:szCs w:val="18"/>
               </w:rPr>
             </w:pPr>
-            <w:proofErr w:type="spellStart"/>
             <w:r>
               <w:rPr>
                 <w:sz w:val="18"/>
@@ -732,7 +725,6 @@
               </w:rPr>
               <w:t>load_accel_button</w:t>
             </w:r>
-            <w:proofErr w:type="spellEnd"/>
           </w:p>
         </w:tc>
         <w:tc>
@@ -812,7 +804,6 @@
                 <w:szCs w:val="18"/>
               </w:rPr>
             </w:pPr>
-            <w:proofErr w:type="spellStart"/>
             <w:r>
               <w:rPr>
                 <w:sz w:val="18"/>
@@ -820,7 +811,6 @@
               </w:rPr>
               <w:t>load_video_button</w:t>
             </w:r>
-            <w:proofErr w:type="spellEnd"/>
           </w:p>
         </w:tc>
         <w:tc>
@@ -903,7 +893,6 @@
                 <w:szCs w:val="18"/>
               </w:rPr>
             </w:pPr>
-            <w:proofErr w:type="spellStart"/>
             <w:r>
               <w:rPr>
                 <w:sz w:val="18"/>
@@ -911,7 +900,6 @@
               </w:rPr>
               <w:t>video_name_text</w:t>
             </w:r>
-            <w:proofErr w:type="spellEnd"/>
           </w:p>
         </w:tc>
         <w:tc>
@@ -991,7 +979,6 @@
                 <w:szCs w:val="18"/>
               </w:rPr>
             </w:pPr>
-            <w:proofErr w:type="spellStart"/>
             <w:r>
               <w:rPr>
                 <w:sz w:val="18"/>
@@ -999,7 +986,6 @@
               </w:rPr>
               <w:t>vid_frame_rate_text</w:t>
             </w:r>
-            <w:proofErr w:type="spellEnd"/>
           </w:p>
         </w:tc>
         <w:tc>
@@ -1082,7 +1068,6 @@
                 <w:szCs w:val="18"/>
               </w:rPr>
             </w:pPr>
-            <w:proofErr w:type="spellStart"/>
             <w:r>
               <w:rPr>
                 <w:sz w:val="18"/>
@@ -1090,7 +1075,6 @@
               </w:rPr>
               <w:t>set_buffer</w:t>
             </w:r>
-            <w:proofErr w:type="spellEnd"/>
           </w:p>
         </w:tc>
         <w:tc>
@@ -1170,7 +1154,6 @@
                 <w:szCs w:val="18"/>
               </w:rPr>
             </w:pPr>
-            <w:proofErr w:type="spellStart"/>
             <w:r>
               <w:rPr>
                 <w:sz w:val="18"/>
@@ -1178,7 +1161,6 @@
               </w:rPr>
               <w:t>accel_name_text</w:t>
             </w:r>
-            <w:proofErr w:type="spellEnd"/>
           </w:p>
         </w:tc>
         <w:tc>
@@ -1261,7 +1243,6 @@
                 <w:szCs w:val="18"/>
               </w:rPr>
             </w:pPr>
-            <w:proofErr w:type="spellStart"/>
             <w:r>
               <w:rPr>
                 <w:sz w:val="18"/>
@@ -1269,7 +1250,6 @@
               </w:rPr>
               <w:t>play_button</w:t>
             </w:r>
-            <w:proofErr w:type="spellEnd"/>
           </w:p>
         </w:tc>
         <w:tc>
@@ -1349,7 +1329,6 @@
                 <w:szCs w:val="18"/>
               </w:rPr>
             </w:pPr>
-            <w:proofErr w:type="spellStart"/>
             <w:r>
               <w:rPr>
                 <w:sz w:val="18"/>
@@ -1357,7 +1336,6 @@
               </w:rPr>
               <w:t>stop_button</w:t>
             </w:r>
-            <w:proofErr w:type="spellEnd"/>
           </w:p>
         </w:tc>
         <w:tc>
@@ -1440,7 +1418,6 @@
                 <w:szCs w:val="18"/>
               </w:rPr>
             </w:pPr>
-            <w:proofErr w:type="spellStart"/>
             <w:r>
               <w:rPr>
                 <w:sz w:val="18"/>
@@ -1448,7 +1425,6 @@
               </w:rPr>
               <w:t>current_frame</w:t>
             </w:r>
-            <w:proofErr w:type="spellEnd"/>
           </w:p>
         </w:tc>
         <w:tc>
@@ -1505,7 +1481,6 @@
                 <w:szCs w:val="18"/>
               </w:rPr>
             </w:pPr>
-            <w:proofErr w:type="spellStart"/>
             <w:r>
               <w:rPr>
                 <w:sz w:val="18"/>
@@ -1513,7 +1488,6 @@
               </w:rPr>
               <w:t>edit_framenum</w:t>
             </w:r>
-            <w:proofErr w:type="spellEnd"/>
           </w:p>
         </w:tc>
       </w:tr>
@@ -1530,7 +1504,6 @@
                 <w:szCs w:val="18"/>
               </w:rPr>
             </w:pPr>
-            <w:proofErr w:type="spellStart"/>
             <w:r>
               <w:rPr>
                 <w:sz w:val="18"/>
@@ -1538,7 +1511,6 @@
               </w:rPr>
               <w:t>set_frame_step_value</w:t>
             </w:r>
-            <w:proofErr w:type="spellEnd"/>
           </w:p>
         </w:tc>
         <w:tc>
@@ -1621,7 +1593,6 @@
                 <w:szCs w:val="18"/>
               </w:rPr>
             </w:pPr>
-            <w:proofErr w:type="spellStart"/>
             <w:r>
               <w:rPr>
                 <w:sz w:val="18"/>
@@ -1629,7 +1600,6 @@
               </w:rPr>
               <w:t>set_accel_start_datetime</w:t>
             </w:r>
-            <w:proofErr w:type="spellEnd"/>
           </w:p>
         </w:tc>
         <w:tc>
@@ -1670,26 +1640,8 @@
                 <w:sz w:val="18"/>
                 <w:szCs w:val="18"/>
               </w:rPr>
-              <w:t xml:space="preserve">Set the datetime of the file: day-month-year </w:t>
-            </w:r>
-            <w:proofErr w:type="spellStart"/>
-            <w:proofErr w:type="gramStart"/>
-            <w:r>
-              <w:rPr>
-                <w:sz w:val="18"/>
-                <w:szCs w:val="18"/>
-              </w:rPr>
-              <w:t>hour:minute</w:t>
-            </w:r>
-            <w:proofErr w:type="gramEnd"/>
-            <w:r>
-              <w:rPr>
-                <w:sz w:val="18"/>
-                <w:szCs w:val="18"/>
-              </w:rPr>
-              <w:t>:second</w:t>
-            </w:r>
-            <w:proofErr w:type="spellEnd"/>
+              <w:t>Set the datetime of the file: day-month-year hour:minute:second</w:t>
+            </w:r>
           </w:p>
           <w:p>
             <w:pPr>
@@ -1704,17 +1656,8 @@
                 <w:sz w:val="18"/>
                 <w:szCs w:val="18"/>
               </w:rPr>
-              <w:t xml:space="preserve">-Month must be 3 </w:t>
-            </w:r>
-            <w:proofErr w:type="gramStart"/>
-            <w:r>
-              <w:rPr>
-                <w:sz w:val="18"/>
-                <w:szCs w:val="18"/>
-              </w:rPr>
-              <w:t>char</w:t>
-            </w:r>
-            <w:proofErr w:type="gramEnd"/>
+              <w:t>-Month must be 3 char</w:t>
+            </w:r>
           </w:p>
           <w:p>
             <w:pPr>
@@ -1729,17 +1672,8 @@
                 <w:sz w:val="18"/>
                 <w:szCs w:val="18"/>
               </w:rPr>
-              <w:t>DD-month-YYYY HH:</w:t>
-            </w:r>
-            <w:proofErr w:type="gramStart"/>
-            <w:r>
-              <w:rPr>
-                <w:sz w:val="18"/>
-                <w:szCs w:val="18"/>
-              </w:rPr>
-              <w:t>MM:SS</w:t>
-            </w:r>
-            <w:proofErr w:type="gramEnd"/>
+              <w:t>DD-month-YYYY HH:MM:SS</w:t>
+            </w:r>
           </w:p>
         </w:tc>
         <w:tc>
@@ -1754,7 +1688,6 @@
                 <w:szCs w:val="18"/>
               </w:rPr>
             </w:pPr>
-            <w:proofErr w:type="spellStart"/>
             <w:r>
               <w:rPr>
                 <w:sz w:val="18"/>
@@ -1762,7 +1695,6 @@
               </w:rPr>
               <w:t>edit_acceldate</w:t>
             </w:r>
-            <w:proofErr w:type="spellEnd"/>
           </w:p>
         </w:tc>
       </w:tr>
@@ -1779,7 +1711,6 @@
                 <w:szCs w:val="18"/>
               </w:rPr>
             </w:pPr>
-            <w:proofErr w:type="spellStart"/>
             <w:r>
               <w:rPr>
                 <w:sz w:val="18"/>
@@ -1787,7 +1718,6 @@
               </w:rPr>
               <w:t>set_accel_frame_rate</w:t>
             </w:r>
-            <w:proofErr w:type="spellEnd"/>
           </w:p>
         </w:tc>
         <w:tc>
@@ -1844,7 +1774,6 @@
                 <w:szCs w:val="18"/>
               </w:rPr>
             </w:pPr>
-            <w:proofErr w:type="spellStart"/>
             <w:r>
               <w:rPr>
                 <w:sz w:val="18"/>
@@ -1852,7 +1781,6 @@
               </w:rPr>
               <w:t>edit_accelrate</w:t>
             </w:r>
-            <w:proofErr w:type="spellEnd"/>
           </w:p>
         </w:tc>
       </w:tr>
@@ -1872,7 +1800,6 @@
                 <w:szCs w:val="18"/>
               </w:rPr>
             </w:pPr>
-            <w:proofErr w:type="spellStart"/>
             <w:r>
               <w:rPr>
                 <w:sz w:val="18"/>
@@ -1880,7 +1807,6 @@
               </w:rPr>
               <w:t>delay_text</w:t>
             </w:r>
-            <w:proofErr w:type="spellEnd"/>
           </w:p>
         </w:tc>
         <w:tc>
@@ -1937,7 +1863,6 @@
                 <w:szCs w:val="18"/>
               </w:rPr>
             </w:pPr>
-            <w:proofErr w:type="spellStart"/>
             <w:r>
               <w:rPr>
                 <w:sz w:val="18"/>
@@ -1945,7 +1870,6 @@
               </w:rPr>
               <w:t>edit_delay</w:t>
             </w:r>
-            <w:proofErr w:type="spellEnd"/>
           </w:p>
         </w:tc>
       </w:tr>
@@ -1962,7 +1886,6 @@
                 <w:szCs w:val="18"/>
               </w:rPr>
             </w:pPr>
-            <w:proofErr w:type="spellStart"/>
             <w:r>
               <w:rPr>
                 <w:sz w:val="18"/>
@@ -1970,7 +1893,6 @@
               </w:rPr>
               <w:t>delay_calculation_button</w:t>
             </w:r>
-            <w:proofErr w:type="spellEnd"/>
           </w:p>
         </w:tc>
         <w:tc>
@@ -2011,17 +1933,8 @@
                 <w:sz w:val="18"/>
                 <w:szCs w:val="18"/>
               </w:rPr>
-              <w:t xml:space="preserve">Finds current difference and sets to </w:t>
-            </w:r>
-            <w:proofErr w:type="spellStart"/>
-            <w:r>
-              <w:rPr>
-                <w:sz w:val="18"/>
-                <w:szCs w:val="18"/>
-              </w:rPr>
-              <w:t>delay_text</w:t>
-            </w:r>
-            <w:proofErr w:type="spellEnd"/>
+              <w:t>Finds current difference and sets to delay_text</w:t>
+            </w:r>
           </w:p>
         </w:tc>
         <w:tc>
@@ -2036,7 +1949,6 @@
                 <w:szCs w:val="18"/>
               </w:rPr>
             </w:pPr>
-            <w:proofErr w:type="spellStart"/>
             <w:r>
               <w:rPr>
                 <w:sz w:val="18"/>
@@ -2044,7 +1956,6 @@
               </w:rPr>
               <w:t>pushbutton_setdelay</w:t>
             </w:r>
-            <w:proofErr w:type="spellEnd"/>
           </w:p>
         </w:tc>
       </w:tr>
@@ -2064,7 +1975,6 @@
                 <w:szCs w:val="18"/>
               </w:rPr>
             </w:pPr>
-            <w:proofErr w:type="spellStart"/>
             <w:r>
               <w:rPr>
                 <w:sz w:val="18"/>
@@ -2086,7 +1996,6 @@
               </w:rPr>
               <w:t>_button</w:t>
             </w:r>
-            <w:proofErr w:type="spellEnd"/>
           </w:p>
         </w:tc>
         <w:tc>
@@ -2127,23 +2036,7 @@
                 <w:sz w:val="18"/>
                 <w:szCs w:val="18"/>
               </w:rPr>
-              <w:t xml:space="preserve">Triggers 2 clicks that will bound the </w:t>
-            </w:r>
-            <w:proofErr w:type="spellStart"/>
-            <w:r>
-              <w:rPr>
-                <w:sz w:val="18"/>
-                <w:szCs w:val="18"/>
-              </w:rPr>
-              <w:t>large_accelerometer_display</w:t>
-            </w:r>
-            <w:proofErr w:type="spellEnd"/>
-            <w:r>
-              <w:rPr>
-                <w:sz w:val="18"/>
-                <w:szCs w:val="18"/>
-              </w:rPr>
-              <w:t xml:space="preserve"> </w:t>
+              <w:t xml:space="preserve">Triggers 2 clicks that will bound the large_accelerometer_display </w:t>
             </w:r>
           </w:p>
         </w:tc>
@@ -2159,7 +2052,6 @@
                 <w:szCs w:val="18"/>
               </w:rPr>
             </w:pPr>
-            <w:proofErr w:type="spellStart"/>
             <w:r>
               <w:rPr>
                 <w:sz w:val="18"/>
@@ -2167,7 +2059,6 @@
               </w:rPr>
               <w:t>pushbutton_zoom</w:t>
             </w:r>
-            <w:proofErr w:type="spellEnd"/>
           </w:p>
         </w:tc>
       </w:tr>
@@ -2184,7 +2075,6 @@
                 <w:szCs w:val="18"/>
               </w:rPr>
             </w:pPr>
-            <w:proofErr w:type="spellStart"/>
             <w:r>
               <w:rPr>
                 <w:sz w:val="18"/>
@@ -2193,7 +2083,6 @@
               <w:lastRenderedPageBreak/>
               <w:t>zoom_toggle</w:t>
             </w:r>
-            <w:proofErr w:type="spellEnd"/>
           </w:p>
         </w:tc>
         <w:tc>
@@ -2208,7 +2097,6 @@
                 <w:szCs w:val="18"/>
               </w:rPr>
             </w:pPr>
-            <w:proofErr w:type="spellStart"/>
             <w:r>
               <w:rPr>
                 <w:sz w:val="18"/>
@@ -2216,7 +2104,6 @@
               </w:rPr>
               <w:t>Radiobutton</w:t>
             </w:r>
-            <w:proofErr w:type="spellEnd"/>
           </w:p>
         </w:tc>
         <w:tc>
@@ -2278,7 +2165,6 @@
                 <w:szCs w:val="18"/>
               </w:rPr>
             </w:pPr>
-            <w:proofErr w:type="spellStart"/>
             <w:r>
               <w:rPr>
                 <w:sz w:val="18"/>
@@ -2286,7 +2172,6 @@
               </w:rPr>
               <w:t>load_behaviours_button</w:t>
             </w:r>
-            <w:proofErr w:type="spellEnd"/>
           </w:p>
         </w:tc>
         <w:tc>
@@ -2366,7 +2251,6 @@
                 <w:szCs w:val="18"/>
               </w:rPr>
             </w:pPr>
-            <w:proofErr w:type="spellStart"/>
             <w:r>
               <w:rPr>
                 <w:sz w:val="18"/>
@@ -2374,7 +2258,6 @@
               </w:rPr>
               <w:t>behaviours_table</w:t>
             </w:r>
-            <w:proofErr w:type="spellEnd"/>
           </w:p>
         </w:tc>
         <w:tc>
@@ -2457,7 +2340,6 @@
                 <w:szCs w:val="18"/>
               </w:rPr>
             </w:pPr>
-            <w:proofErr w:type="spellStart"/>
             <w:r>
               <w:rPr>
                 <w:sz w:val="18"/>
@@ -2465,7 +2347,6 @@
               </w:rPr>
               <w:t>set_behaviour_number</w:t>
             </w:r>
-            <w:proofErr w:type="spellEnd"/>
           </w:p>
         </w:tc>
         <w:tc>
@@ -2522,7 +2403,6 @@
                 <w:szCs w:val="18"/>
               </w:rPr>
             </w:pPr>
-            <w:proofErr w:type="spellStart"/>
             <w:r>
               <w:rPr>
                 <w:sz w:val="18"/>
@@ -2530,7 +2410,6 @@
               </w:rPr>
               <w:t>edit_behnum</w:t>
             </w:r>
-            <w:proofErr w:type="spellEnd"/>
           </w:p>
         </w:tc>
       </w:tr>
@@ -2547,7 +2426,6 @@
                 <w:szCs w:val="18"/>
               </w:rPr>
             </w:pPr>
-            <w:proofErr w:type="spellStart"/>
             <w:r>
               <w:rPr>
                 <w:sz w:val="18"/>
@@ -2555,7 +2433,6 @@
               </w:rPr>
               <w:t>annotation_trigger_button</w:t>
             </w:r>
-            <w:proofErr w:type="spellEnd"/>
           </w:p>
         </w:tc>
         <w:tc>
@@ -2612,7 +2489,6 @@
                 <w:szCs w:val="18"/>
               </w:rPr>
             </w:pPr>
-            <w:proofErr w:type="spellStart"/>
             <w:r>
               <w:rPr>
                 <w:sz w:val="18"/>
@@ -2620,7 +2496,6 @@
               </w:rPr>
               <w:t>pushbutton_tagbeh</w:t>
             </w:r>
-            <w:proofErr w:type="spellEnd"/>
           </w:p>
         </w:tc>
       </w:tr>
@@ -2640,7 +2515,6 @@
                 <w:szCs w:val="18"/>
               </w:rPr>
             </w:pPr>
-            <w:proofErr w:type="spellStart"/>
             <w:r>
               <w:rPr>
                 <w:sz w:val="18"/>
@@ -2648,7 +2522,6 @@
               </w:rPr>
               <w:t>save_accel_button</w:t>
             </w:r>
-            <w:proofErr w:type="spellEnd"/>
           </w:p>
         </w:tc>
         <w:tc>
@@ -2705,7 +2578,6 @@
                 <w:szCs w:val="18"/>
               </w:rPr>
             </w:pPr>
-            <w:proofErr w:type="spellStart"/>
             <w:r>
               <w:rPr>
                 <w:sz w:val="18"/>
@@ -2713,7 +2585,6 @@
               </w:rPr>
               <w:t>pushbutton_save</w:t>
             </w:r>
-            <w:proofErr w:type="spellEnd"/>
           </w:p>
         </w:tc>
       </w:tr>
@@ -2730,7 +2601,6 @@
                 <w:szCs w:val="18"/>
               </w:rPr>
             </w:pPr>
-            <w:proofErr w:type="spellStart"/>
             <w:r>
               <w:rPr>
                 <w:sz w:val="18"/>
@@ -2738,7 +2608,6 @@
               </w:rPr>
               <w:t>video_slider</w:t>
             </w:r>
-            <w:proofErr w:type="spellEnd"/>
           </w:p>
         </w:tc>
         <w:tc>
@@ -2779,33 +2648,8 @@
                 <w:sz w:val="18"/>
                 <w:szCs w:val="18"/>
               </w:rPr>
-              <w:t xml:space="preserve">Slide through the video – also moves the </w:t>
-            </w:r>
-            <w:proofErr w:type="spellStart"/>
-            <w:r>
-              <w:rPr>
-                <w:sz w:val="18"/>
-                <w:szCs w:val="18"/>
-              </w:rPr>
-              <w:t>vline</w:t>
-            </w:r>
-            <w:proofErr w:type="spellEnd"/>
-            <w:r>
-              <w:rPr>
-                <w:sz w:val="18"/>
-                <w:szCs w:val="18"/>
-              </w:rPr>
-              <w:t xml:space="preserve"> in </w:t>
-            </w:r>
-            <w:proofErr w:type="spellStart"/>
-            <w:r>
-              <w:rPr>
-                <w:sz w:val="18"/>
-                <w:szCs w:val="18"/>
-              </w:rPr>
-              <w:t>large_accelerometer_display</w:t>
-            </w:r>
-            <w:proofErr w:type="spellEnd"/>
+              <w:t>Slide through the video – also moves the vline in large_accelerometer_display</w:t>
+            </w:r>
           </w:p>
         </w:tc>
         <w:tc>
@@ -2875,7 +2719,6 @@
                 <w:szCs w:val="18"/>
               </w:rPr>
             </w:pPr>
-            <w:proofErr w:type="spellStart"/>
             <w:r>
               <w:rPr>
                 <w:sz w:val="18"/>
@@ -2883,7 +2726,6 @@
               </w:rPr>
               <w:t>display_small_accel_fun</w:t>
             </w:r>
-            <w:proofErr w:type="spellEnd"/>
           </w:p>
         </w:tc>
         <w:tc>
@@ -2952,7 +2794,6 @@
                 <w:szCs w:val="18"/>
               </w:rPr>
             </w:pPr>
-            <w:proofErr w:type="spellStart"/>
             <w:r>
               <w:rPr>
                 <w:sz w:val="18"/>
@@ -2960,7 +2801,6 @@
               </w:rPr>
               <w:t>display_large_accel_fun</w:t>
             </w:r>
-            <w:proofErr w:type="spellEnd"/>
           </w:p>
         </w:tc>
         <w:tc>
@@ -3026,7 +2866,6 @@
                 <w:szCs w:val="18"/>
               </w:rPr>
             </w:pPr>
-            <w:proofErr w:type="spellStart"/>
             <w:r>
               <w:rPr>
                 <w:sz w:val="18"/>
@@ -3034,7 +2873,6 @@
               </w:rPr>
               <w:t>display_video_fun</w:t>
             </w:r>
-            <w:proofErr w:type="spellEnd"/>
           </w:p>
         </w:tc>
         <w:tc>
@@ -3077,7 +2915,6 @@
                 <w:szCs w:val="18"/>
               </w:rPr>
             </w:pPr>
-            <w:proofErr w:type="spellStart"/>
             <w:r>
               <w:rPr>
                 <w:sz w:val="18"/>
@@ -3085,7 +2922,6 @@
               </w:rPr>
               <w:t>mydisplay</w:t>
             </w:r>
-            <w:proofErr w:type="spellEnd"/>
           </w:p>
         </w:tc>
       </w:tr>
@@ -3105,7 +2941,6 @@
                 <w:szCs w:val="18"/>
               </w:rPr>
             </w:pPr>
-            <w:proofErr w:type="spellStart"/>
             <w:r>
               <w:rPr>
                 <w:sz w:val="18"/>
@@ -3113,7 +2948,6 @@
               </w:rPr>
               <w:t>initialise_gui_fun</w:t>
             </w:r>
-            <w:proofErr w:type="spellEnd"/>
           </w:p>
         </w:tc>
         <w:tc>
@@ -3179,7 +3013,6 @@
                 <w:szCs w:val="18"/>
               </w:rPr>
             </w:pPr>
-            <w:proofErr w:type="spellStart"/>
             <w:r>
               <w:rPr>
                 <w:sz w:val="18"/>
@@ -3187,7 +3020,6 @@
               </w:rPr>
               <w:t>print_to_terminal_fun</w:t>
             </w:r>
-            <w:proofErr w:type="spellEnd"/>
           </w:p>
         </w:tc>
         <w:tc>
@@ -3266,17 +3098,8 @@
           <w:sz w:val="20"/>
           <w:szCs w:val="20"/>
         </w:rPr>
-        <w:t xml:space="preserve">is soon to be removed from </w:t>
-      </w:r>
-      <w:proofErr w:type="spellStart"/>
-      <w:r>
-        <w:rPr>
-          <w:sz w:val="20"/>
-          <w:szCs w:val="20"/>
-        </w:rPr>
-        <w:t>MatLab</w:t>
-      </w:r>
-      <w:proofErr w:type="spellEnd"/>
+        <w:t>is soon to be removed from MatLab</w:t>
+      </w:r>
       <w:r>
         <w:rPr>
           <w:sz w:val="20"/>
@@ -3382,23 +3205,7 @@
           <w:sz w:val="20"/>
           <w:szCs w:val="20"/>
         </w:rPr>
-        <w:t xml:space="preserve">(including debugging information in reviews) but was unable to make it functional due to lack of </w:t>
-      </w:r>
-      <w:proofErr w:type="spellStart"/>
-      <w:r>
-        <w:rPr>
-          <w:sz w:val="20"/>
-          <w:szCs w:val="20"/>
-        </w:rPr>
-        <w:t>UIcontextMenu</w:t>
-      </w:r>
-      <w:proofErr w:type="spellEnd"/>
-      <w:r>
-        <w:rPr>
-          <w:sz w:val="20"/>
-          <w:szCs w:val="20"/>
-        </w:rPr>
-        <w:t xml:space="preserve"> in the figure.</w:t>
+        <w:t>(including debugging information in reviews) but was unable to make it functional due to lack of UIcontextMenu in the figure.</w:t>
       </w:r>
     </w:p>
     <w:p>
@@ -4341,7 +4148,6 @@
                 <w:szCs w:val="18"/>
               </w:rPr>
             </w:pPr>
-            <w:proofErr w:type="spellStart"/>
             <w:r>
               <w:rPr>
                 <w:sz w:val="18"/>
@@ -4349,7 +4155,6 @@
               </w:rPr>
               <w:t>VideoLoad</w:t>
             </w:r>
-            <w:proofErr w:type="spellEnd"/>
           </w:p>
         </w:tc>
       </w:tr>
@@ -4405,7 +4210,6 @@
                 <w:szCs w:val="18"/>
               </w:rPr>
             </w:pPr>
-            <w:proofErr w:type="spellStart"/>
             <w:r>
               <w:rPr>
                 <w:sz w:val="18"/>
@@ -4413,7 +4217,6 @@
               </w:rPr>
               <w:t>VideoDisplay</w:t>
             </w:r>
-            <w:proofErr w:type="spellEnd"/>
           </w:p>
         </w:tc>
       </w:tr>
@@ -4472,7 +4275,6 @@
                 <w:szCs w:val="18"/>
               </w:rPr>
             </w:pPr>
-            <w:proofErr w:type="spellStart"/>
             <w:r>
               <w:rPr>
                 <w:sz w:val="18"/>
@@ -4480,7 +4282,6 @@
               </w:rPr>
               <w:t>AccelLoad</w:t>
             </w:r>
-            <w:proofErr w:type="spellEnd"/>
           </w:p>
         </w:tc>
       </w:tr>
@@ -4536,7 +4337,6 @@
                 <w:szCs w:val="18"/>
               </w:rPr>
             </w:pPr>
-            <w:proofErr w:type="spellStart"/>
             <w:r>
               <w:rPr>
                 <w:sz w:val="18"/>
@@ -4544,7 +4344,6 @@
               </w:rPr>
               <w:t>AccelDisplay</w:t>
             </w:r>
-            <w:proofErr w:type="spellEnd"/>
           </w:p>
         </w:tc>
       </w:tr>
@@ -4603,7 +4402,6 @@
                 <w:szCs w:val="18"/>
               </w:rPr>
             </w:pPr>
-            <w:proofErr w:type="spellStart"/>
             <w:r>
               <w:rPr>
                 <w:sz w:val="18"/>
@@ -4611,7 +4409,6 @@
               </w:rPr>
               <w:t>ControlAccelZoom</w:t>
             </w:r>
-            <w:proofErr w:type="spellEnd"/>
           </w:p>
         </w:tc>
       </w:tr>
@@ -4667,6 +4464,13 @@
                 <w:szCs w:val="18"/>
               </w:rPr>
             </w:pPr>
+            <w:r>
+              <w:rPr>
+                <w:sz w:val="18"/>
+                <w:szCs w:val="18"/>
+              </w:rPr>
+              <w:t>TimeAlignment</w:t>
+            </w:r>
           </w:p>
         </w:tc>
       </w:tr>
@@ -4725,6 +4529,13 @@
                 <w:szCs w:val="18"/>
               </w:rPr>
             </w:pPr>
+            <w:r>
+              <w:rPr>
+                <w:sz w:val="18"/>
+                <w:szCs w:val="18"/>
+              </w:rPr>
+              <w:t>BehavioursLoad</w:t>
+            </w:r>
           </w:p>
         </w:tc>
       </w:tr>
@@ -4780,6 +4591,13 @@
                 <w:szCs w:val="18"/>
               </w:rPr>
             </w:pPr>
+            <w:r>
+              <w:rPr>
+                <w:sz w:val="18"/>
+                <w:szCs w:val="18"/>
+              </w:rPr>
+              <w:t>BehavioursAnnotate</w:t>
+            </w:r>
           </w:p>
         </w:tc>
       </w:tr>
@@ -4838,64 +4656,173 @@
                 <w:szCs w:val="18"/>
               </w:rPr>
             </w:pPr>
+            <w:r>
+              <w:rPr>
+                <w:sz w:val="18"/>
+                <w:szCs w:val="18"/>
+              </w:rPr>
+              <w:t>AccelSave</w:t>
+            </w:r>
           </w:p>
         </w:tc>
       </w:tr>
     </w:tbl>
     <w:p>
       <w:pPr>
-        <w:ind w:left="360"/>
+        <w:pStyle w:val="ListParagraph"/>
+        <w:numPr>
+          <w:ilvl w:val="0"/>
+          <w:numId w:val="2"/>
+        </w:numPr>
         <w:jc w:val="both"/>
         <w:rPr>
           <w:sz w:val="20"/>
           <w:szCs w:val="20"/>
         </w:rPr>
       </w:pPr>
+      <w:r>
+        <w:rPr>
+          <w:sz w:val="20"/>
+          <w:szCs w:val="20"/>
+        </w:rPr>
+        <w:t>I had a chat with Luke (Jessup, somewhat postdoc in out lab) who has used Matlab extensively and he suggested that rather than going back to basics with programmatic design, I could use App Designer. Chris then said I can do a lower-level version of it, we can then send it to a real software engineer to convert to a C++ exe. Therefore, App Designer it is.</w:t>
+      </w:r>
     </w:p>
     <w:p>
       <w:pPr>
+        <w:pStyle w:val="ListParagraph"/>
+        <w:numPr>
+          <w:ilvl w:val="0"/>
+          <w:numId w:val="2"/>
+        </w:numPr>
         <w:jc w:val="both"/>
         <w:rPr>
-          <w:sz w:val="18"/>
-          <w:szCs w:val="18"/>
+          <w:sz w:val="20"/>
+          <w:szCs w:val="20"/>
         </w:rPr>
       </w:pPr>
+      <w:hyperlink r:id="rId8" w:history="1">
+        <w:r>
+          <w:rPr>
+            <w:rStyle w:val="Hyperlink"/>
+            <w:sz w:val="20"/>
+            <w:szCs w:val="20"/>
+          </w:rPr>
+          <w:t>https://au.mathworks.com/help/matlab/app-designer.html</w:t>
+        </w:r>
+      </w:hyperlink>
+      <w:r>
+        <w:rPr>
+          <w:sz w:val="20"/>
+          <w:szCs w:val="20"/>
+        </w:rPr>
+        <w:t xml:space="preserve"> </w:t>
+      </w:r>
     </w:p>
     <w:p>
       <w:pPr>
+        <w:pStyle w:val="ListParagraph"/>
+        <w:numPr>
+          <w:ilvl w:val="0"/>
+          <w:numId w:val="2"/>
+        </w:numPr>
         <w:jc w:val="both"/>
         <w:rPr>
           <w:sz w:val="20"/>
           <w:szCs w:val="20"/>
         </w:rPr>
       </w:pPr>
+      <w:r>
+        <w:rPr>
+          <w:sz w:val="20"/>
+          <w:szCs w:val="20"/>
+        </w:rPr>
+        <w:t>Going to work through adding one component at a time.</w:t>
+      </w:r>
     </w:p>
     <w:p>
       <w:pPr>
+        <w:pStyle w:val="ListParagraph"/>
+        <w:numPr>
+          <w:ilvl w:val="1"/>
+          <w:numId w:val="2"/>
+        </w:numPr>
         <w:jc w:val="both"/>
         <w:rPr>
           <w:sz w:val="20"/>
           <w:szCs w:val="20"/>
         </w:rPr>
       </w:pPr>
+      <w:r>
+        <w:rPr>
+          <w:sz w:val="20"/>
+          <w:szCs w:val="20"/>
+        </w:rPr>
+        <w:t>S</w:t>
+      </w:r>
+      <w:r>
+        <w:rPr>
+          <w:sz w:val="20"/>
+          <w:szCs w:val="20"/>
+        </w:rPr>
+        <w:t>eems to work like – you produce an object and then this adds to the script. You can then do several things to the code. A Call</w:t>
+      </w:r>
+      <w:r>
+        <w:rPr>
+          <w:sz w:val="20"/>
+          <w:szCs w:val="20"/>
+        </w:rPr>
+        <w:t>b</w:t>
+      </w:r>
+      <w:r>
+        <w:rPr>
+          <w:sz w:val="20"/>
+          <w:szCs w:val="20"/>
+        </w:rPr>
+        <w:t>ack is a function that actions when it is triggered – generally by the user doing something.</w:t>
+      </w:r>
     </w:p>
     <w:p>
       <w:pPr>
+        <w:pStyle w:val="ListParagraph"/>
+        <w:numPr>
+          <w:ilvl w:val="1"/>
+          <w:numId w:val="2"/>
+        </w:numPr>
         <w:jc w:val="both"/>
         <w:rPr>
           <w:sz w:val="20"/>
           <w:szCs w:val="20"/>
         </w:rPr>
       </w:pPr>
+      <w:r>
+        <w:rPr>
+          <w:sz w:val="20"/>
+          <w:szCs w:val="20"/>
+        </w:rPr>
+        <w:t>Video can only be shown frame by frame as a series of images</w:t>
+      </w:r>
     </w:p>
     <w:p>
       <w:pPr>
+        <w:pStyle w:val="ListParagraph"/>
+        <w:numPr>
+          <w:ilvl w:val="1"/>
+          <w:numId w:val="2"/>
+        </w:numPr>
         <w:jc w:val="both"/>
         <w:rPr>
           <w:sz w:val="20"/>
           <w:szCs w:val="20"/>
         </w:rPr>
       </w:pPr>
+      <w:r>
+        <w:rPr>
+          <w:sz w:val="20"/>
+          <w:szCs w:val="20"/>
+        </w:rPr>
+        <w:t>No need to use handles in app designer, we can access objects directly. Instead of handles.myButton we just do app.myButton</w:t>
+      </w:r>
     </w:p>
     <w:p>
       <w:pPr>
@@ -5046,7 +4973,7 @@
                     <pic:cNvPicPr/>
                   </pic:nvPicPr>
                   <pic:blipFill>
-                    <a:blip r:embed="rId8">
+                    <a:blip r:embed="rId9">
                       <a:extLst>
                         <a:ext uri="{28A0092B-C50C-407E-A947-70E740481C1C}">
                           <a14:useLocalDpi xmlns:a14="http://schemas.microsoft.com/office/drawing/2010/main" val="0"/>
@@ -5738,6 +5665,28 @@
       <w:szCs w:val="26"/>
     </w:rPr>
   </w:style>
+  <w:style w:type="paragraph" w:styleId="Heading3">
+    <w:name w:val="heading 3"/>
+    <w:basedOn w:val="Normal"/>
+    <w:next w:val="Normal"/>
+    <w:link w:val="Heading3Char"/>
+    <w:uiPriority w:val="9"/>
+    <w:unhideWhenUsed/>
+    <w:qFormat/>
+    <w:rsid w:val="008A7070"/>
+    <w:pPr>
+      <w:keepNext/>
+      <w:keepLines/>
+      <w:spacing w:before="40" w:after="0"/>
+      <w:outlineLvl w:val="2"/>
+    </w:pPr>
+    <w:rPr>
+      <w:rFonts w:asciiTheme="majorHAnsi" w:eastAsiaTheme="majorEastAsia" w:hAnsiTheme="majorHAnsi" w:cstheme="majorBidi"/>
+      <w:color w:val="1F3763" w:themeColor="accent1" w:themeShade="7F"/>
+      <w:sz w:val="24"/>
+      <w:szCs w:val="24"/>
+    </w:rPr>
+  </w:style>
   <w:style w:type="character" w:default="1" w:styleId="DefaultParagraphFont">
     <w:name w:val="Default Paragraph Font"/>
     <w:uiPriority w:val="1"/>
@@ -6011,6 +5960,31 @@
       <w:color w:val="2F5496" w:themeColor="accent1" w:themeShade="BF"/>
       <w:sz w:val="26"/>
       <w:szCs w:val="26"/>
+    </w:rPr>
+  </w:style>
+  <w:style w:type="character" w:styleId="FollowedHyperlink">
+    <w:name w:val="FollowedHyperlink"/>
+    <w:basedOn w:val="DefaultParagraphFont"/>
+    <w:uiPriority w:val="99"/>
+    <w:semiHidden/>
+    <w:unhideWhenUsed/>
+    <w:rsid w:val="008A7070"/>
+    <w:rPr>
+      <w:color w:val="954F72" w:themeColor="followedHyperlink"/>
+      <w:u w:val="single"/>
+    </w:rPr>
+  </w:style>
+  <w:style w:type="character" w:customStyle="1" w:styleId="Heading3Char">
+    <w:name w:val="Heading 3 Char"/>
+    <w:basedOn w:val="DefaultParagraphFont"/>
+    <w:link w:val="Heading3"/>
+    <w:uiPriority w:val="9"/>
+    <w:rsid w:val="008A7070"/>
+    <w:rPr>
+      <w:rFonts w:asciiTheme="majorHAnsi" w:eastAsiaTheme="majorEastAsia" w:hAnsiTheme="majorHAnsi" w:cstheme="majorBidi"/>
+      <w:color w:val="1F3763" w:themeColor="accent1" w:themeShade="7F"/>
+      <w:sz w:val="24"/>
+      <w:szCs w:val="24"/>
     </w:rPr>
   </w:style>
 </w:styles>

</xml_diff>